<commit_message>
Hampir selesai Latar Belakang
</commit_message>
<xml_diff>
--- a/2. Proposal/DRAFT PROPOSAL RAHMAT ILYAS.docx
+++ b/2. Proposal/DRAFT PROPOSAL RAHMAT ILYAS.docx
@@ -2116,7 +2116,19 @@
           <w:szCs w:val="24"/>
           <w:lang w:val="en-US"/>
         </w:rPr>
-        <w:t>Monitoring persediaan merupakan upaya pemantauan persediaan untuk menjaga agar persediaan tersebut selalu dapat mencukupi kebutuhan pelanggan tanpa mengalami kelebihan atau kekurangan.</w:t>
+        <w:t>Monitoring</w:t>
+      </w:r>
+      <w:r>
+        <w:rPr>
+          <w:rFonts w:ascii="Times New Roman" w:hAnsi="Times New Roman"/>
+          <w:bCs/>
+          <w:iCs/>
+          <w:color w:val="000000" w:themeColor="text1"/>
+          <w:sz w:val="24"/>
+          <w:szCs w:val="24"/>
+          <w:lang w:val="en-US"/>
+        </w:rPr>
+        <w:t xml:space="preserve"> persediaan merupakan upaya pemantauan persediaan untuk menjaga agar persediaan tersebut selalu dapat mencukupi kebutuhan pelanggan tanpa mengalami kelebihan atau kekurangan.</w:t>
       </w:r>
     </w:p>
     <w:p>
@@ -2144,7 +2156,7 @@
           <w:szCs w:val="24"/>
           <w:lang w:val="en-US"/>
         </w:rPr>
-        <w:t xml:space="preserve">Dalam pengertianya sendiri, </w:t>
+        <w:t xml:space="preserve">Perkembangan teknologi dan </w:t>
       </w:r>
       <w:r>
         <w:rPr>
@@ -2156,7 +2168,223 @@
           <w:szCs w:val="24"/>
           <w:lang w:val="en-US"/>
         </w:rPr>
-        <w:t>Monitoring adalah proses pengumpulan dan analisis informasi berdasarkan indikator yang ditetapkan secara sistematis dan kontinu tentang kegiatan program sehingga dapat dilakukan tindakan koreksi untuk penyempurnaan program kegiatan itu selanjutnya. Pemantauan yang dapat dijelaskan sebagai kesadaran (Awareness) tentang apa yang ingin diketahui, pemantauan berkadar tingkat tinggi dilakukan agar dapat membuat pengukuran melalui waktu yang menunjukan pergerakan ke arah tujuan atau menjauh dari itu (Mardiani, Gentisya Tri:2013)</w:t>
+        <w:t xml:space="preserve">informasi yang begitu pesat sekarang ini </w:t>
+      </w:r>
+      <w:r>
+        <w:rPr>
+          <w:rFonts w:ascii="Times New Roman" w:hAnsi="Times New Roman"/>
+          <w:bCs/>
+          <w:iCs/>
+          <w:color w:val="000000" w:themeColor="text1"/>
+          <w:sz w:val="24"/>
+          <w:szCs w:val="24"/>
+          <w:lang w:val="en-US"/>
+        </w:rPr>
+        <w:t xml:space="preserve">menjadikan proses monitoring dapat dilakukan dengan mudah </w:t>
+      </w:r>
+      <w:r>
+        <w:rPr>
+          <w:rFonts w:ascii="Times New Roman" w:hAnsi="Times New Roman"/>
+          <w:bCs/>
+          <w:iCs/>
+          <w:color w:val="000000" w:themeColor="text1"/>
+          <w:sz w:val="24"/>
+          <w:szCs w:val="24"/>
+          <w:lang w:val="en-US"/>
+        </w:rPr>
+        <w:t>untuk</w:t>
+      </w:r>
+      <w:r>
+        <w:rPr>
+          <w:rFonts w:ascii="Times New Roman" w:hAnsi="Times New Roman"/>
+          <w:bCs/>
+          <w:iCs/>
+          <w:color w:val="000000" w:themeColor="text1"/>
+          <w:sz w:val="24"/>
+          <w:szCs w:val="24"/>
+          <w:lang w:val="en-US"/>
+        </w:rPr>
+        <w:t xml:space="preserve"> mendukung kegiatan operasional. </w:t>
+      </w:r>
+      <w:r>
+        <w:rPr>
+          <w:rFonts w:ascii="Times New Roman" w:hAnsi="Times New Roman"/>
+          <w:bCs/>
+          <w:iCs/>
+          <w:color w:val="000000" w:themeColor="text1"/>
+          <w:sz w:val="24"/>
+          <w:szCs w:val="24"/>
+          <w:lang w:val="en-US"/>
+        </w:rPr>
+        <w:t>Dengan pemanfatan</w:t>
+      </w:r>
+      <w:r>
+        <w:rPr>
+          <w:rFonts w:ascii="Times New Roman" w:hAnsi="Times New Roman"/>
+          <w:bCs/>
+          <w:iCs/>
+          <w:color w:val="000000" w:themeColor="text1"/>
+          <w:sz w:val="24"/>
+          <w:szCs w:val="24"/>
+          <w:lang w:val="en-US"/>
+        </w:rPr>
+        <w:t xml:space="preserve"> teknologi </w:t>
+      </w:r>
+      <w:r>
+        <w:rPr>
+          <w:rFonts w:ascii="Times New Roman" w:hAnsi="Times New Roman"/>
+          <w:bCs/>
+          <w:iCs/>
+          <w:color w:val="000000" w:themeColor="text1"/>
+          <w:sz w:val="24"/>
+          <w:szCs w:val="24"/>
+          <w:lang w:val="en-US"/>
+        </w:rPr>
+        <w:t>informasi yang baik, dapat membuat</w:t>
+      </w:r>
+      <w:r>
+        <w:rPr>
+          <w:rFonts w:ascii="Times New Roman" w:hAnsi="Times New Roman"/>
+          <w:bCs/>
+          <w:iCs/>
+          <w:color w:val="000000" w:themeColor="text1"/>
+          <w:sz w:val="24"/>
+          <w:szCs w:val="24"/>
+          <w:lang w:val="en-US"/>
+        </w:rPr>
+        <w:t xml:space="preserve"> pengelolaan</w:t>
+      </w:r>
+      <w:r>
+        <w:rPr>
+          <w:rFonts w:ascii="Times New Roman" w:hAnsi="Times New Roman"/>
+          <w:bCs/>
+          <w:iCs/>
+          <w:color w:val="000000" w:themeColor="text1"/>
+          <w:sz w:val="24"/>
+          <w:szCs w:val="24"/>
+          <w:lang w:val="en-US"/>
+        </w:rPr>
+        <w:t xml:space="preserve"> dan peninjauan</w:t>
+      </w:r>
+      <w:r>
+        <w:rPr>
+          <w:rFonts w:ascii="Times New Roman" w:hAnsi="Times New Roman"/>
+          <w:bCs/>
+          <w:iCs/>
+          <w:color w:val="000000" w:themeColor="text1"/>
+          <w:sz w:val="24"/>
+          <w:szCs w:val="24"/>
+          <w:lang w:val="en-US"/>
+        </w:rPr>
+        <w:t xml:space="preserve"> data</w:t>
+      </w:r>
+      <w:r>
+        <w:rPr>
+          <w:rFonts w:ascii="Times New Roman" w:hAnsi="Times New Roman"/>
+          <w:bCs/>
+          <w:iCs/>
+          <w:color w:val="000000" w:themeColor="text1"/>
+          <w:sz w:val="24"/>
+          <w:szCs w:val="24"/>
+          <w:lang w:val="en-US"/>
+        </w:rPr>
+        <w:t xml:space="preserve"> </w:t>
+      </w:r>
+      <w:r>
+        <w:rPr>
+          <w:rFonts w:ascii="Times New Roman" w:hAnsi="Times New Roman"/>
+          <w:bCs/>
+          <w:iCs/>
+          <w:color w:val="000000" w:themeColor="text1"/>
+          <w:sz w:val="24"/>
+          <w:szCs w:val="24"/>
+          <w:lang w:val="en-US"/>
+        </w:rPr>
+        <w:t xml:space="preserve">kegiatan operasional </w:t>
+      </w:r>
+      <w:r>
+        <w:rPr>
+          <w:rFonts w:ascii="Times New Roman" w:hAnsi="Times New Roman"/>
+          <w:bCs/>
+          <w:iCs/>
+          <w:color w:val="000000" w:themeColor="text1"/>
+          <w:sz w:val="24"/>
+          <w:szCs w:val="24"/>
+          <w:lang w:val="en-US"/>
+        </w:rPr>
+        <w:t>menjadi</w:t>
+      </w:r>
+      <w:r>
+        <w:rPr>
+          <w:rFonts w:ascii="Times New Roman" w:hAnsi="Times New Roman"/>
+          <w:bCs/>
+          <w:iCs/>
+          <w:color w:val="000000" w:themeColor="text1"/>
+          <w:sz w:val="24"/>
+          <w:szCs w:val="24"/>
+          <w:lang w:val="en-US"/>
+        </w:rPr>
+        <w:t xml:space="preserve"> terstruktur dengan lebih baik. Pengelolaan data yang terstruktur akan sejalan dengan bertambahnya kinerja dan produktiv</w:t>
+      </w:r>
+      <w:r>
+        <w:rPr>
+          <w:rFonts w:ascii="Times New Roman" w:hAnsi="Times New Roman"/>
+          <w:bCs/>
+          <w:iCs/>
+          <w:color w:val="000000" w:themeColor="text1"/>
+          <w:sz w:val="24"/>
+          <w:szCs w:val="24"/>
+          <w:lang w:val="en-US"/>
+        </w:rPr>
+        <w:t xml:space="preserve">itas dalam </w:t>
+      </w:r>
+      <w:r>
+        <w:rPr>
+          <w:rFonts w:ascii="Times New Roman" w:hAnsi="Times New Roman"/>
+          <w:bCs/>
+          <w:iCs/>
+          <w:color w:val="000000" w:themeColor="text1"/>
+          <w:sz w:val="24"/>
+          <w:szCs w:val="24"/>
+          <w:lang w:val="en-US"/>
+        </w:rPr>
+        <w:t>mengelola persediaan</w:t>
+      </w:r>
+      <w:r>
+        <w:rPr>
+          <w:rFonts w:ascii="Times New Roman" w:hAnsi="Times New Roman"/>
+          <w:bCs/>
+          <w:iCs/>
+          <w:color w:val="000000" w:themeColor="text1"/>
+          <w:sz w:val="24"/>
+          <w:szCs w:val="24"/>
+          <w:lang w:val="en-US"/>
+        </w:rPr>
+        <w:t xml:space="preserve"> stok</w:t>
+      </w:r>
+      <w:r>
+        <w:rPr>
+          <w:rFonts w:ascii="Times New Roman" w:hAnsi="Times New Roman"/>
+          <w:bCs/>
+          <w:iCs/>
+          <w:color w:val="000000" w:themeColor="text1"/>
+          <w:sz w:val="24"/>
+          <w:szCs w:val="24"/>
+          <w:lang w:val="en-US"/>
+        </w:rPr>
+        <w:t xml:space="preserve"> barang</w:t>
+      </w:r>
+      <w:r>
+        <w:rPr>
+          <w:rFonts w:ascii="Times New Roman" w:hAnsi="Times New Roman"/>
+          <w:bCs/>
+          <w:iCs/>
+          <w:color w:val="000000" w:themeColor="text1"/>
+          <w:sz w:val="24"/>
+          <w:szCs w:val="24"/>
+          <w:lang w:val="en-US"/>
+        </w:rPr>
+        <w:t>.</w:t>
       </w:r>
     </w:p>
     <w:p>
@@ -2174,8 +2402,153 @@
           <w:lang w:val="en-US"/>
         </w:rPr>
       </w:pPr>
+      <w:r>
+        <w:rPr>
+          <w:rFonts w:ascii="Times New Roman" w:hAnsi="Times New Roman"/>
+          <w:bCs/>
+          <w:iCs/>
+          <w:color w:val="000000" w:themeColor="text1"/>
+          <w:sz w:val="24"/>
+          <w:szCs w:val="24"/>
+          <w:lang w:val="en-US"/>
+        </w:rPr>
+        <w:t>Salah satu teknolog</w:t>
+      </w:r>
+      <w:r>
+        <w:rPr>
+          <w:rFonts w:ascii="Times New Roman" w:hAnsi="Times New Roman"/>
+          <w:bCs/>
+          <w:iCs/>
+          <w:color w:val="000000" w:themeColor="text1"/>
+          <w:sz w:val="24"/>
+          <w:szCs w:val="24"/>
+          <w:lang w:val="en-US"/>
+        </w:rPr>
+        <w:t>i informasi yang dapat diaplikasikan dalam kegiatan  monitoring</w:t>
+      </w:r>
+      <w:r>
+        <w:rPr>
+          <w:rFonts w:ascii="Times New Roman" w:hAnsi="Times New Roman"/>
+          <w:bCs/>
+          <w:iCs/>
+          <w:color w:val="000000" w:themeColor="text1"/>
+          <w:sz w:val="24"/>
+          <w:szCs w:val="24"/>
+          <w:lang w:val="en-US"/>
+        </w:rPr>
+        <w:t xml:space="preserve"> adalah </w:t>
+      </w:r>
+      <w:r>
+        <w:rPr>
+          <w:rFonts w:ascii="Times New Roman" w:hAnsi="Times New Roman"/>
+          <w:bCs/>
+          <w:i/>
+          <w:iCs/>
+          <w:color w:val="000000" w:themeColor="text1"/>
+          <w:sz w:val="24"/>
+          <w:szCs w:val="24"/>
+          <w:lang w:val="en-US"/>
+        </w:rPr>
+        <w:t>dashboard</w:t>
+      </w:r>
+      <w:r>
+        <w:rPr>
+          <w:rFonts w:ascii="Times New Roman" w:hAnsi="Times New Roman"/>
+          <w:bCs/>
+          <w:iCs/>
+          <w:color w:val="000000" w:themeColor="text1"/>
+          <w:sz w:val="24"/>
+          <w:szCs w:val="24"/>
+          <w:lang w:val="en-US"/>
+        </w:rPr>
+        <w:t xml:space="preserve">. </w:t>
+      </w:r>
       <w:bookmarkStart w:id="0" w:name="_GoBack"/>
       <w:bookmarkEnd w:id="0"/>
+      <w:r>
+        <w:rPr>
+          <w:rFonts w:ascii="Times New Roman" w:hAnsi="Times New Roman"/>
+          <w:bCs/>
+          <w:iCs/>
+          <w:color w:val="000000" w:themeColor="text1"/>
+          <w:sz w:val="24"/>
+          <w:szCs w:val="24"/>
+          <w:lang w:val="en-US"/>
+        </w:rPr>
+        <w:t>Dashboard adalah aplikasi perangkat lunak yang memberikan informasi paling penting</w:t>
+      </w:r>
+      <w:r>
+        <w:rPr>
+          <w:rFonts w:ascii="Times New Roman" w:hAnsi="Times New Roman"/>
+          <w:bCs/>
+          <w:iCs/>
+          <w:color w:val="000000" w:themeColor="text1"/>
+          <w:sz w:val="24"/>
+          <w:szCs w:val="24"/>
+          <w:lang w:val="en-US"/>
+        </w:rPr>
+        <w:t xml:space="preserve"> </w:t>
+      </w:r>
+      <w:r>
+        <w:rPr>
+          <w:rFonts w:ascii="Times New Roman" w:hAnsi="Times New Roman"/>
+          <w:bCs/>
+          <w:iCs/>
+          <w:color w:val="000000" w:themeColor="text1"/>
+          <w:sz w:val="24"/>
+          <w:szCs w:val="24"/>
+          <w:lang w:val="en-US"/>
+        </w:rPr>
+        <w:t>untuk mencapai tujuan dari suatu organisasi yang diatur dalam satu layar penuh</w:t>
+      </w:r>
+      <w:r>
+        <w:rPr>
+          <w:rFonts w:ascii="Times New Roman" w:hAnsi="Times New Roman"/>
+          <w:bCs/>
+          <w:iCs/>
+          <w:color w:val="000000" w:themeColor="text1"/>
+          <w:sz w:val="24"/>
+          <w:szCs w:val="24"/>
+          <w:lang w:val="en-US"/>
+        </w:rPr>
+        <w:t xml:space="preserve"> </w:t>
+      </w:r>
+      <w:r>
+        <w:rPr>
+          <w:rFonts w:ascii="Times New Roman" w:hAnsi="Times New Roman"/>
+          <w:bCs/>
+          <w:iCs/>
+          <w:color w:val="000000" w:themeColor="text1"/>
+          <w:sz w:val="24"/>
+          <w:szCs w:val="24"/>
+          <w:lang w:val="en-US"/>
+        </w:rPr>
+        <w:t>sehingga informasi yang ditampilkan dapat dibaca dan dianalisis secara keseluruhan</w:t>
+      </w:r>
+      <w:r>
+        <w:rPr>
+          <w:rFonts w:ascii="Times New Roman" w:hAnsi="Times New Roman"/>
+          <w:bCs/>
+          <w:iCs/>
+          <w:color w:val="000000" w:themeColor="text1"/>
+          <w:sz w:val="24"/>
+          <w:szCs w:val="24"/>
+          <w:lang w:val="en-US"/>
+        </w:rPr>
+        <w:t xml:space="preserve"> </w:t>
+      </w:r>
+      <w:r>
+        <w:rPr>
+          <w:rFonts w:ascii="Times New Roman" w:hAnsi="Times New Roman"/>
+          <w:bCs/>
+          <w:iCs/>
+          <w:color w:val="000000" w:themeColor="text1"/>
+          <w:sz w:val="24"/>
+          <w:szCs w:val="24"/>
+          <w:lang w:val="en-US"/>
+        </w:rPr>
+        <w:t>dalam satu tampilan (Few, 2006).</w:t>
+      </w:r>
     </w:p>
     <w:p>
       <w:pPr>
@@ -2224,18 +2597,6 @@
           <w:lang w:val="en-US"/>
         </w:rPr>
       </w:pPr>
-      <w:r>
-        <w:rPr>
-          <w:rFonts w:ascii="Times New Roman" w:hAnsi="Times New Roman"/>
-          <w:bCs/>
-          <w:iCs/>
-          <w:color w:val="000000" w:themeColor="text1"/>
-          <w:sz w:val="24"/>
-          <w:szCs w:val="24"/>
-          <w:lang w:val="en-US"/>
-        </w:rPr>
-        <w:t>Dalam monitoring persediaan sendiri terdapat beberapa masalah utama yang harus ditangani seperti jumlah barang yang harus dipesan atau ditambahkan pada persediaan dan waktu yang tepat untuk melakukan penambahan tersebut sehingga untung yang diperoleh dapat optimal.Selain itu, perlu adanya persediaan pengaman (safety stock) yang cukup untuk mengantisipasi fluktuasi permintaan pelanggan. Hal ini penting karena jika perusahaan tidak dapat memenuhi permintaan pelanggan karena kekurangan persediaan, maka perusahaan itu akan mengalami kerugian bahkan kehilangan pelanggan.</w:t>
-      </w:r>
     </w:p>
     <w:p>
       <w:pPr>
@@ -2262,7 +2623,47 @@
           <w:szCs w:val="24"/>
           <w:lang w:val="en-US"/>
         </w:rPr>
+        <w:t xml:space="preserve">Dalam monitoring persediaan sendiri terdapat beberapa masalah utama yang harus ditangani seperti jumlah barang yang harus dipesan atau ditambahkan pada persediaan dan waktu yang tepat untuk melakukan penambahan tersebut sehingga untung yang diperoleh dapat optimal.Selain itu, perlu adanya persediaan pengaman (safety stock) yang cukup untuk mengantisipasi fluktuasi permintaan pelanggan. Hal ini penting karena jika perusahaan tidak dapat memenuhi permintaan pelanggan karena </w:t>
+      </w:r>
+      <w:r>
+        <w:rPr>
+          <w:rFonts w:ascii="Times New Roman" w:hAnsi="Times New Roman"/>
+          <w:bCs/>
+          <w:iCs/>
+          <w:color w:val="000000" w:themeColor="text1"/>
+          <w:sz w:val="24"/>
+          <w:szCs w:val="24"/>
+          <w:lang w:val="en-US"/>
+        </w:rPr>
         <w:lastRenderedPageBreak/>
+        <w:t>kekurangan persediaan, maka perusahaan itu akan mengalami kerugian bahkan kehilangan pelanggan.</w:t>
+      </w:r>
+    </w:p>
+    <w:p>
+      <w:pPr>
+        <w:spacing w:after="0" w:line="480" w:lineRule="auto"/>
+        <w:ind w:right="90" w:firstLine="720"/>
+        <w:jc w:val="both"/>
+        <w:rPr>
+          <w:rFonts w:ascii="Times New Roman" w:hAnsi="Times New Roman"/>
+          <w:bCs/>
+          <w:iCs/>
+          <w:color w:val="000000" w:themeColor="text1"/>
+          <w:sz w:val="24"/>
+          <w:szCs w:val="24"/>
+          <w:lang w:val="en-US"/>
+        </w:rPr>
+      </w:pPr>
+      <w:r>
+        <w:rPr>
+          <w:rFonts w:ascii="Times New Roman" w:hAnsi="Times New Roman"/>
+          <w:bCs/>
+          <w:iCs/>
+          <w:color w:val="000000" w:themeColor="text1"/>
+          <w:sz w:val="24"/>
+          <w:szCs w:val="24"/>
+          <w:lang w:val="en-US"/>
+        </w:rPr>
         <w:t>Rumusan masalah yang akan dijadikan penelitian adalah bagaimana membuat sistem agen cerdas monitoring persediaan perusahaan dengan kemampuan agen untuk menentukan jumlah barang yang harus dipesan sehingga tidak terjadi penumpukan atau kekurangan</w:t>
       </w:r>
       <w:r>
@@ -25542,7 +25943,7 @@
 </file>
 
 <file path=customXml/itemProps1.xml><?xml version="1.0" encoding="utf-8"?>
-<ds:datastoreItem xmlns:ds="http://schemas.openxmlformats.org/officeDocument/2006/customXml" ds:itemID="{E43CB646-4D26-4F3C-8992-8A7435E81EB6}">
+<ds:datastoreItem xmlns:ds="http://schemas.openxmlformats.org/officeDocument/2006/customXml" ds:itemID="{59B86E27-F68F-4706-8F15-BBAE5A28EE10}">
   <ds:schemaRefs>
     <ds:schemaRef ds:uri="http://schemas.openxmlformats.org/officeDocument/2006/bibliography"/>
   </ds:schemaRefs>

</xml_diff>

<commit_message>
Hampir selesai Latar Belakang 3
</commit_message>
<xml_diff>
--- a/2. Proposal/DRAFT PROPOSAL RAHMAT ILYAS.docx
+++ b/2. Proposal/DRAFT PROPOSAL RAHMAT ILYAS.docx
@@ -1214,7 +1214,7 @@
           <w:szCs w:val="24"/>
           <w:lang w:val="en-US"/>
         </w:rPr>
-        <w:t>Tafsiran Kementerian Agama).</w:t>
+        <w:t>Tafsiran Kementerian Agama)</w:t>
       </w:r>
     </w:p>
     <w:p>
@@ -2787,34 +2787,609 @@
         </w:rPr>
         <w:t>historis sebagai acuan.</w:t>
       </w:r>
-      <w:bookmarkStart w:id="0" w:name="_GoBack"/>
-      <w:bookmarkEnd w:id="0"/>
-    </w:p>
-    <w:p>
-      <w:pPr>
-        <w:spacing w:after="160" w:line="259" w:lineRule="auto"/>
-        <w:rPr>
-          <w:rFonts w:ascii="Times New Roman" w:hAnsi="Times New Roman"/>
-          <w:bCs/>
-          <w:iCs/>
-          <w:color w:val="000000" w:themeColor="text1"/>
-          <w:sz w:val="24"/>
-          <w:szCs w:val="24"/>
-          <w:lang w:val="en-US"/>
-        </w:rPr>
-      </w:pPr>
-      <w:r>
-        <w:rPr>
-          <w:rFonts w:ascii="Times New Roman" w:hAnsi="Times New Roman"/>
-          <w:bCs/>
-          <w:iCs/>
-          <w:color w:val="000000" w:themeColor="text1"/>
-          <w:sz w:val="24"/>
-          <w:szCs w:val="24"/>
-          <w:lang w:val="en-US"/>
-        </w:rPr>
-        <w:br w:type="page"/>
-      </w:r>
+      <w:r>
+        <w:rPr>
+          <w:rFonts w:ascii="Times New Roman" w:hAnsi="Times New Roman"/>
+          <w:bCs/>
+          <w:iCs/>
+          <w:color w:val="000000" w:themeColor="text1"/>
+          <w:sz w:val="24"/>
+          <w:szCs w:val="24"/>
+          <w:lang w:val="en-US"/>
+        </w:rPr>
+        <w:t xml:space="preserve"> Data historis tersebut dikumpulkan, dipelajari dan dianalisis sehingga mendapakan prediksi yang akurat. Dengan melakukan peramalan atau </w:t>
+      </w:r>
+      <w:r>
+        <w:rPr>
+          <w:rFonts w:ascii="Times New Roman" w:hAnsi="Times New Roman"/>
+          <w:bCs/>
+          <w:i/>
+          <w:iCs/>
+          <w:color w:val="000000" w:themeColor="text1"/>
+          <w:sz w:val="24"/>
+          <w:szCs w:val="24"/>
+          <w:lang w:val="en-US"/>
+        </w:rPr>
+        <w:t xml:space="preserve">forecasting </w:t>
+      </w:r>
+      <w:r>
+        <w:rPr>
+          <w:rFonts w:ascii="Times New Roman" w:hAnsi="Times New Roman"/>
+          <w:bCs/>
+          <w:iCs/>
+          <w:color w:val="000000" w:themeColor="text1"/>
+          <w:sz w:val="24"/>
+          <w:szCs w:val="24"/>
+          <w:lang w:val="en-US"/>
+        </w:rPr>
+        <w:t>maka p</w:t>
+      </w:r>
+      <w:r>
+        <w:rPr>
+          <w:rFonts w:ascii="Times New Roman" w:hAnsi="Times New Roman"/>
+          <w:bCs/>
+          <w:iCs/>
+          <w:color w:val="000000" w:themeColor="text1"/>
+          <w:sz w:val="24"/>
+          <w:szCs w:val="24"/>
+          <w:lang w:val="en-US"/>
+        </w:rPr>
+        <w:t>emilik usaha retail dapat menjadikan hasil</w:t>
+      </w:r>
+      <w:r>
+        <w:rPr>
+          <w:rFonts w:ascii="Times New Roman" w:hAnsi="Times New Roman"/>
+          <w:bCs/>
+          <w:iCs/>
+          <w:color w:val="000000" w:themeColor="text1"/>
+          <w:sz w:val="24"/>
+          <w:szCs w:val="24"/>
+          <w:lang w:val="en-US"/>
+        </w:rPr>
+        <w:t xml:space="preserve"> prediksi</w:t>
+      </w:r>
+      <w:r>
+        <w:rPr>
+          <w:rFonts w:ascii="Times New Roman" w:hAnsi="Times New Roman"/>
+          <w:bCs/>
+          <w:iCs/>
+          <w:color w:val="000000" w:themeColor="text1"/>
+          <w:sz w:val="24"/>
+          <w:szCs w:val="24"/>
+          <w:lang w:val="en-US"/>
+        </w:rPr>
+        <w:t xml:space="preserve"> </w:t>
+      </w:r>
+      <w:r>
+        <w:rPr>
+          <w:rFonts w:ascii="Times New Roman" w:hAnsi="Times New Roman"/>
+          <w:bCs/>
+          <w:iCs/>
+          <w:color w:val="000000" w:themeColor="text1"/>
+          <w:sz w:val="24"/>
+          <w:szCs w:val="24"/>
+          <w:lang w:val="en-US"/>
+        </w:rPr>
+        <w:t>tersebut sebagai acuan untuk mengambil keputusan</w:t>
+      </w:r>
+      <w:r>
+        <w:rPr>
+          <w:rFonts w:ascii="Times New Roman" w:hAnsi="Times New Roman"/>
+          <w:bCs/>
+          <w:iCs/>
+          <w:color w:val="000000" w:themeColor="text1"/>
+          <w:sz w:val="24"/>
+          <w:szCs w:val="24"/>
+          <w:lang w:val="en-US"/>
+        </w:rPr>
+        <w:t xml:space="preserve"> yang dapat menunjang keuntungan usaha.</w:t>
+      </w:r>
+    </w:p>
+    <w:p>
+      <w:pPr>
+        <w:spacing w:after="0" w:line="480" w:lineRule="auto"/>
+        <w:ind w:right="90" w:firstLine="720"/>
+        <w:jc w:val="both"/>
+        <w:rPr>
+          <w:rFonts w:ascii="Times New Roman" w:hAnsi="Times New Roman"/>
+          <w:bCs/>
+          <w:iCs/>
+          <w:color w:val="000000" w:themeColor="text1"/>
+          <w:sz w:val="24"/>
+          <w:szCs w:val="24"/>
+          <w:lang w:val="en-US"/>
+        </w:rPr>
+      </w:pPr>
+      <w:r>
+        <w:rPr>
+          <w:rFonts w:ascii="Times New Roman" w:hAnsi="Times New Roman"/>
+          <w:bCs/>
+          <w:iCs/>
+          <w:color w:val="000000" w:themeColor="text1"/>
+          <w:sz w:val="24"/>
+          <w:szCs w:val="24"/>
+          <w:lang w:val="en-US"/>
+        </w:rPr>
+        <w:t>Perlu diketahui bahwa</w:t>
+      </w:r>
+      <w:r>
+        <w:rPr>
+          <w:rFonts w:ascii="Times New Roman" w:hAnsi="Times New Roman"/>
+          <w:bCs/>
+          <w:iCs/>
+          <w:color w:val="000000" w:themeColor="text1"/>
+          <w:sz w:val="24"/>
+          <w:szCs w:val="24"/>
+          <w:lang w:val="en-US"/>
+        </w:rPr>
+        <w:t xml:space="preserve"> melakukan prediksi</w:t>
+      </w:r>
+      <w:r>
+        <w:rPr>
+          <w:rFonts w:ascii="Times New Roman" w:hAnsi="Times New Roman"/>
+          <w:bCs/>
+          <w:iCs/>
+          <w:color w:val="000000" w:themeColor="text1"/>
+          <w:sz w:val="24"/>
+          <w:szCs w:val="24"/>
+          <w:lang w:val="en-US"/>
+        </w:rPr>
+        <w:t xml:space="preserve"> atau peramalan</w:t>
+      </w:r>
+      <w:r>
+        <w:rPr>
+          <w:rFonts w:ascii="Times New Roman" w:hAnsi="Times New Roman"/>
+          <w:bCs/>
+          <w:iCs/>
+          <w:color w:val="000000" w:themeColor="text1"/>
+          <w:sz w:val="24"/>
+          <w:szCs w:val="24"/>
+          <w:lang w:val="en-US"/>
+        </w:rPr>
+        <w:t xml:space="preserve"> tidak</w:t>
+      </w:r>
+      <w:r>
+        <w:rPr>
+          <w:rFonts w:ascii="Times New Roman" w:hAnsi="Times New Roman"/>
+          <w:bCs/>
+          <w:iCs/>
+          <w:color w:val="000000" w:themeColor="text1"/>
+          <w:sz w:val="24"/>
+          <w:szCs w:val="24"/>
+          <w:lang w:val="en-US"/>
+        </w:rPr>
+        <w:t xml:space="preserve"> menjamin</w:t>
+      </w:r>
+      <w:r>
+        <w:rPr>
+          <w:rFonts w:ascii="Times New Roman" w:hAnsi="Times New Roman"/>
+          <w:bCs/>
+          <w:iCs/>
+          <w:color w:val="000000" w:themeColor="text1"/>
+          <w:sz w:val="24"/>
+          <w:szCs w:val="24"/>
+          <w:lang w:val="en-US"/>
+        </w:rPr>
+        <w:t xml:space="preserve"> </w:t>
+      </w:r>
+      <w:r>
+        <w:rPr>
+          <w:rFonts w:ascii="Times New Roman" w:hAnsi="Times New Roman"/>
+          <w:bCs/>
+          <w:iCs/>
+          <w:color w:val="000000" w:themeColor="text1"/>
+          <w:sz w:val="24"/>
+          <w:szCs w:val="24"/>
+          <w:lang w:val="en-US"/>
+        </w:rPr>
+        <w:t xml:space="preserve">akan </w:t>
+      </w:r>
+      <w:r>
+        <w:rPr>
+          <w:rFonts w:ascii="Times New Roman" w:hAnsi="Times New Roman"/>
+          <w:bCs/>
+          <w:iCs/>
+          <w:color w:val="000000" w:themeColor="text1"/>
+          <w:sz w:val="24"/>
+          <w:szCs w:val="24"/>
+          <w:lang w:val="en-US"/>
+        </w:rPr>
+        <w:t>mendapatkan</w:t>
+      </w:r>
+      <w:r>
+        <w:rPr>
+          <w:rFonts w:ascii="Times New Roman" w:hAnsi="Times New Roman"/>
+          <w:bCs/>
+          <w:iCs/>
+          <w:color w:val="000000" w:themeColor="text1"/>
+          <w:sz w:val="24"/>
+          <w:szCs w:val="24"/>
+          <w:lang w:val="en-US"/>
+        </w:rPr>
+        <w:t xml:space="preserve"> hasil</w:t>
+      </w:r>
+      <w:r>
+        <w:rPr>
+          <w:rFonts w:ascii="Times New Roman" w:hAnsi="Times New Roman"/>
+          <w:bCs/>
+          <w:iCs/>
+          <w:color w:val="000000" w:themeColor="text1"/>
+          <w:sz w:val="24"/>
+          <w:szCs w:val="24"/>
+          <w:lang w:val="en-US"/>
+        </w:rPr>
+        <w:t xml:space="preserve"> dengan ketepatan seratus persen</w:t>
+      </w:r>
+      <w:r>
+        <w:rPr>
+          <w:rFonts w:ascii="Times New Roman" w:hAnsi="Times New Roman"/>
+          <w:bCs/>
+          <w:iCs/>
+          <w:color w:val="000000" w:themeColor="text1"/>
+          <w:sz w:val="24"/>
+          <w:szCs w:val="24"/>
+          <w:lang w:val="en-US"/>
+        </w:rPr>
+        <w:t xml:space="preserve">. </w:t>
+      </w:r>
+      <w:r>
+        <w:rPr>
+          <w:rFonts w:ascii="Times New Roman" w:hAnsi="Times New Roman"/>
+          <w:bCs/>
+          <w:iCs/>
+          <w:color w:val="000000" w:themeColor="text1"/>
+          <w:sz w:val="24"/>
+          <w:szCs w:val="24"/>
+          <w:lang w:val="en-US"/>
+        </w:rPr>
+        <w:t xml:space="preserve">Dalam </w:t>
+      </w:r>
+      <w:r>
+        <w:rPr>
+          <w:rFonts w:ascii="Times New Roman" w:hAnsi="Times New Roman"/>
+          <w:bCs/>
+          <w:iCs/>
+          <w:color w:val="000000" w:themeColor="text1"/>
+          <w:sz w:val="24"/>
+          <w:szCs w:val="24"/>
+          <w:lang w:val="en-US"/>
+        </w:rPr>
+        <w:t>al-Qur’an</w:t>
+      </w:r>
+      <w:r>
+        <w:rPr>
+          <w:rFonts w:ascii="Times New Roman" w:hAnsi="Times New Roman"/>
+          <w:bCs/>
+          <w:iCs/>
+          <w:color w:val="000000" w:themeColor="text1"/>
+          <w:sz w:val="24"/>
+          <w:szCs w:val="24"/>
+          <w:lang w:val="en-US"/>
+        </w:rPr>
+        <w:t xml:space="preserve"> </w:t>
+      </w:r>
+      <w:r>
+        <w:rPr>
+          <w:rFonts w:ascii="Times New Roman" w:hAnsi="Times New Roman"/>
+          <w:bCs/>
+          <w:iCs/>
+          <w:color w:val="000000" w:themeColor="text1"/>
+          <w:sz w:val="24"/>
+          <w:szCs w:val="24"/>
+          <w:lang w:val="en-US"/>
+        </w:rPr>
+        <w:t>juga</w:t>
+      </w:r>
+      <w:r>
+        <w:rPr>
+          <w:rFonts w:ascii="Times New Roman" w:hAnsi="Times New Roman"/>
+          <w:bCs/>
+          <w:iCs/>
+          <w:color w:val="000000" w:themeColor="text1"/>
+          <w:sz w:val="24"/>
+          <w:szCs w:val="24"/>
+          <w:lang w:val="en-US"/>
+        </w:rPr>
+        <w:t xml:space="preserve"> </w:t>
+      </w:r>
+      <w:r>
+        <w:rPr>
+          <w:rFonts w:ascii="Times New Roman" w:hAnsi="Times New Roman"/>
+          <w:bCs/>
+          <w:iCs/>
+          <w:color w:val="000000" w:themeColor="text1"/>
+          <w:sz w:val="24"/>
+          <w:szCs w:val="24"/>
+          <w:lang w:val="en-US"/>
+        </w:rPr>
+        <w:t xml:space="preserve">telah </w:t>
+      </w:r>
+      <w:r>
+        <w:rPr>
+          <w:rFonts w:ascii="Times New Roman" w:hAnsi="Times New Roman"/>
+          <w:bCs/>
+          <w:iCs/>
+          <w:color w:val="000000" w:themeColor="text1"/>
+          <w:sz w:val="24"/>
+          <w:szCs w:val="24"/>
+          <w:lang w:val="en-US"/>
+        </w:rPr>
+        <w:t>dijelaskan tentang peram</w:t>
+      </w:r>
+      <w:r>
+        <w:rPr>
+          <w:rFonts w:ascii="Times New Roman" w:hAnsi="Times New Roman"/>
+          <w:bCs/>
+          <w:iCs/>
+          <w:color w:val="000000" w:themeColor="text1"/>
+          <w:sz w:val="24"/>
+          <w:szCs w:val="24"/>
+          <w:lang w:val="en-US"/>
+        </w:rPr>
+        <w:t xml:space="preserve">alan atau menduga sesuatu yang </w:t>
+      </w:r>
+      <w:r>
+        <w:rPr>
+          <w:rFonts w:ascii="Times New Roman" w:hAnsi="Times New Roman"/>
+          <w:bCs/>
+          <w:iCs/>
+          <w:color w:val="000000" w:themeColor="text1"/>
+          <w:sz w:val="24"/>
+          <w:szCs w:val="24"/>
+          <w:lang w:val="en-US"/>
+        </w:rPr>
+        <w:t>belum pernah terjadi sebelumnya</w:t>
+      </w:r>
+      <w:r>
+        <w:rPr>
+          <w:rFonts w:ascii="Times New Roman" w:hAnsi="Times New Roman"/>
+          <w:bCs/>
+          <w:iCs/>
+          <w:color w:val="000000" w:themeColor="text1"/>
+          <w:sz w:val="24"/>
+          <w:szCs w:val="24"/>
+          <w:lang w:val="en-US"/>
+        </w:rPr>
+        <w:t xml:space="preserve">, </w:t>
+      </w:r>
+      <w:r>
+        <w:rPr>
+          <w:rFonts w:ascii="Times New Roman" w:hAnsi="Times New Roman"/>
+          <w:bCs/>
+          <w:iCs/>
+          <w:color w:val="000000" w:themeColor="text1"/>
+          <w:sz w:val="24"/>
+          <w:szCs w:val="24"/>
+          <w:lang w:val="en-US"/>
+        </w:rPr>
+        <w:t xml:space="preserve">salah satunya terdapat dalam QS. </w:t>
+      </w:r>
+      <w:r>
+        <w:rPr>
+          <w:rFonts w:ascii="Times New Roman" w:hAnsi="Times New Roman"/>
+          <w:bCs/>
+          <w:iCs/>
+          <w:color w:val="000000" w:themeColor="text1"/>
+          <w:sz w:val="24"/>
+          <w:szCs w:val="24"/>
+          <w:lang w:val="en-US"/>
+        </w:rPr>
+        <w:t>Luqman</w:t>
+      </w:r>
+      <w:r>
+        <w:rPr>
+          <w:rFonts w:ascii="Times New Roman" w:hAnsi="Times New Roman"/>
+          <w:bCs/>
+          <w:iCs/>
+          <w:color w:val="000000" w:themeColor="text1"/>
+          <w:sz w:val="24"/>
+          <w:szCs w:val="24"/>
+          <w:lang w:val="en-US"/>
+        </w:rPr>
+        <w:t>/</w:t>
+      </w:r>
+      <w:r>
+        <w:rPr>
+          <w:rFonts w:ascii="Times New Roman" w:hAnsi="Times New Roman"/>
+          <w:bCs/>
+          <w:iCs/>
+          <w:color w:val="000000" w:themeColor="text1"/>
+          <w:sz w:val="24"/>
+          <w:szCs w:val="24"/>
+          <w:lang w:val="en-US"/>
+        </w:rPr>
+        <w:t>3</w:t>
+      </w:r>
+      <w:r>
+        <w:rPr>
+          <w:rFonts w:ascii="Times New Roman" w:hAnsi="Times New Roman"/>
+          <w:bCs/>
+          <w:iCs/>
+          <w:color w:val="000000" w:themeColor="text1"/>
+          <w:sz w:val="24"/>
+          <w:szCs w:val="24"/>
+          <w:lang w:val="en-US"/>
+        </w:rPr>
+        <w:t>1:</w:t>
+      </w:r>
+      <w:r>
+        <w:rPr>
+          <w:rFonts w:ascii="Times New Roman" w:hAnsi="Times New Roman"/>
+          <w:bCs/>
+          <w:iCs/>
+          <w:color w:val="000000" w:themeColor="text1"/>
+          <w:sz w:val="24"/>
+          <w:szCs w:val="24"/>
+          <w:lang w:val="en-US"/>
+        </w:rPr>
+        <w:t>34</w:t>
+      </w:r>
+      <w:r>
+        <w:rPr>
+          <w:rFonts w:ascii="Times New Roman" w:hAnsi="Times New Roman"/>
+          <w:bCs/>
+          <w:iCs/>
+          <w:color w:val="000000" w:themeColor="text1"/>
+          <w:sz w:val="24"/>
+          <w:szCs w:val="24"/>
+          <w:lang w:val="en-US"/>
+        </w:rPr>
+        <w:t xml:space="preserve"> berikut:</w:t>
+      </w:r>
+    </w:p>
+    <w:p>
+      <w:pPr>
+        <w:bidi/>
+        <w:spacing w:after="0" w:line="480" w:lineRule="auto"/>
+        <w:ind w:right="90"/>
+        <w:jc w:val="both"/>
+        <w:rPr>
+          <w:rFonts w:ascii="Times New Roman" w:hAnsi="Times New Roman"/>
+          <w:sz w:val="32"/>
+          <w:szCs w:val="32"/>
+        </w:rPr>
+      </w:pPr>
+      <w:r>
+        <w:rPr>
+          <w:rFonts w:ascii="Times New Roman" w:hAnsi="Times New Roman"/>
+          <w:sz w:val="32"/>
+          <w:szCs w:val="32"/>
+          <w:rtl/>
+        </w:rPr>
+        <w:t xml:space="preserve">إِنَّ ٱللَّهَ عِندَهُۥ عِلۡمُ ٱلسَّاعَةِ وَيُنَزِّلُ ٱلۡغَيۡثَ وَيَعۡلَمُ مَا فِي ٱلۡأَرۡحَامِۖ وَمَا تَدۡرِي نَفۡسٞ مَّاذَا تَكۡسِبُ غَدٗاۖ وَمَا تَدۡرِي نَفۡسُۢ بِأَيِّ أَرۡضٖ تَمُوتُۚ إِنَّ ٱللَّهَ عَلِيمٌ خَبِيرُۢ </w:t>
+      </w:r>
+    </w:p>
+    <w:p>
+      <w:pPr>
+        <w:spacing w:after="0" w:line="480" w:lineRule="auto"/>
+        <w:ind w:right="90"/>
+        <w:jc w:val="both"/>
+        <w:rPr>
+          <w:rFonts w:ascii="Times New Roman" w:hAnsi="Times New Roman"/>
+          <w:bCs/>
+          <w:iCs/>
+          <w:color w:val="000000" w:themeColor="text1"/>
+          <w:sz w:val="24"/>
+          <w:szCs w:val="24"/>
+          <w:lang w:val="en-US"/>
+        </w:rPr>
+      </w:pPr>
+      <w:r>
+        <w:rPr>
+          <w:rFonts w:ascii="Times New Roman" w:hAnsi="Times New Roman"/>
+          <w:bCs/>
+          <w:iCs/>
+          <w:color w:val="000000" w:themeColor="text1"/>
+          <w:sz w:val="24"/>
+          <w:szCs w:val="24"/>
+          <w:lang w:val="en-US"/>
+        </w:rPr>
+        <w:t>Terjemahnya :</w:t>
+      </w:r>
+    </w:p>
+    <w:p>
+      <w:pPr>
+        <w:spacing w:after="0" w:line="360" w:lineRule="auto"/>
+        <w:ind w:right="90"/>
+        <w:jc w:val="both"/>
+        <w:rPr>
+          <w:rFonts w:ascii="Times New Roman" w:hAnsi="Times New Roman"/>
+          <w:bCs/>
+          <w:iCs/>
+          <w:color w:val="000000" w:themeColor="text1"/>
+          <w:sz w:val="24"/>
+          <w:szCs w:val="24"/>
+          <w:lang w:val="en-US"/>
+        </w:rPr>
+      </w:pPr>
+      <w:r>
+        <w:rPr>
+          <w:rFonts w:ascii="Times New Roman" w:hAnsi="Times New Roman"/>
+          <w:bCs/>
+          <w:iCs/>
+          <w:color w:val="000000" w:themeColor="text1"/>
+          <w:sz w:val="24"/>
+          <w:szCs w:val="24"/>
+          <w:lang w:val="en-US"/>
+        </w:rPr>
+        <w:tab/>
+      </w:r>
+      <w:r>
+        <w:rPr>
+          <w:rFonts w:ascii="Times New Roman" w:hAnsi="Times New Roman"/>
+          <w:bCs/>
+          <w:iCs/>
+          <w:color w:val="000000" w:themeColor="text1"/>
+          <w:sz w:val="24"/>
+          <w:szCs w:val="24"/>
+          <w:lang w:val="en-US"/>
+        </w:rPr>
+        <w:t>“</w:t>
+      </w:r>
+      <w:r>
+        <w:rPr>
+          <w:rFonts w:ascii="Times New Roman" w:hAnsi="Times New Roman"/>
+          <w:bCs/>
+          <w:iCs/>
+          <w:color w:val="000000" w:themeColor="text1"/>
+          <w:sz w:val="24"/>
+          <w:szCs w:val="24"/>
+          <w:lang w:val="en-US"/>
+        </w:rPr>
+        <w:t>Sesungguhnya Allah memiliki pengetahuan tentang hari Kiamat, menurunkan hujan, dan mengetahui apa yang ada dalam rahim. Tidak ada seorang pun yang dapat mengetahui (dengan pasti) apa yang akan dia kerjakan besok. (Begitu pula,) tidak ada seorang pun yang dapat mengetahui di bumi mana dia</w:t>
+      </w:r>
+      <w:r>
+        <w:rPr>
+          <w:rFonts w:ascii="Times New Roman" w:hAnsi="Times New Roman"/>
+          <w:bCs/>
+          <w:iCs/>
+          <w:color w:val="000000" w:themeColor="text1"/>
+          <w:sz w:val="24"/>
+          <w:szCs w:val="24"/>
+          <w:lang w:val="en-US"/>
+        </w:rPr>
+        <w:t xml:space="preserve"> akan mati. Sesungguhnya Allah maha mengetahui lagi m</w:t>
+      </w:r>
+      <w:r>
+        <w:rPr>
+          <w:rFonts w:ascii="Times New Roman" w:hAnsi="Times New Roman"/>
+          <w:bCs/>
+          <w:iCs/>
+          <w:color w:val="000000" w:themeColor="text1"/>
+          <w:sz w:val="24"/>
+          <w:szCs w:val="24"/>
+          <w:lang w:val="en-US"/>
+        </w:rPr>
+        <w:t>ahateliti.</w:t>
+      </w:r>
+      <w:r>
+        <w:rPr>
+          <w:rFonts w:ascii="Times New Roman" w:hAnsi="Times New Roman"/>
+          <w:bCs/>
+          <w:iCs/>
+          <w:color w:val="000000" w:themeColor="text1"/>
+          <w:sz w:val="24"/>
+          <w:szCs w:val="24"/>
+          <w:lang w:val="en-US"/>
+        </w:rPr>
+        <w:t>”</w:t>
+      </w:r>
+    </w:p>
+    <w:p>
+      <w:pPr>
+        <w:spacing w:after="0" w:line="360" w:lineRule="auto"/>
+        <w:ind w:right="90"/>
+        <w:jc w:val="both"/>
+        <w:rPr>
+          <w:rFonts w:ascii="Times New Roman" w:hAnsi="Times New Roman"/>
+          <w:bCs/>
+          <w:iCs/>
+          <w:color w:val="000000" w:themeColor="text1"/>
+          <w:sz w:val="24"/>
+          <w:szCs w:val="24"/>
+          <w:lang w:val="en-US"/>
+        </w:rPr>
+      </w:pPr>
     </w:p>
     <w:p>
       <w:pPr>
@@ -2823,12 +3398,50 @@
         <w:jc w:val="both"/>
         <w:rPr>
           <w:rFonts w:ascii="Times New Roman" w:hAnsi="Times New Roman"/>
-          <w:iCs/>
-          <w:sz w:val="24"/>
-          <w:szCs w:val="24"/>
-          <w:lang w:val="en-US"/>
-        </w:rPr>
-      </w:pPr>
+          <w:bCs/>
+          <w:iCs/>
+          <w:color w:val="000000" w:themeColor="text1"/>
+          <w:sz w:val="24"/>
+          <w:szCs w:val="24"/>
+          <w:lang w:val="en-US"/>
+        </w:rPr>
+      </w:pPr>
+      <w:r>
+        <w:rPr>
+          <w:rFonts w:ascii="Times New Roman" w:hAnsi="Times New Roman"/>
+          <w:bCs/>
+          <w:iCs/>
+          <w:color w:val="000000" w:themeColor="text1"/>
+          <w:sz w:val="24"/>
+          <w:szCs w:val="24"/>
+          <w:lang w:val="en-US"/>
+        </w:rPr>
+        <w:lastRenderedPageBreak/>
+        <w:t xml:space="preserve">Ayat ini memaparkan lima hal gaib yang hanya diketahui Allah hakikatnya. Sesungguhnya hanya di sisi Allah ilmu tentang kapan hari Kiamat tiba; dan Dia yang menurunkan hujan pada waktu, tempat, dan kadar yang ditentukan-Nya; dan mengetahui apa yang ada dalam rahim, terutama jenis kelamin, karakter, dan sifat-sifatnya. Dan tidak ada seorang pun yang dapat mengetahui dengan pasti apa yang akan dikerjakannya atau didapatinya besok, namun mereka tetap wajib berusaha. Dan tidak ada seorang pun yang dapat mengetahui di bumi mana dia akan mati. Sungguh, Allah Maha Mengetahui dengan ilmu-Nya yang mutlak dan tidak terbatas pada lima hal gaib tersebut, Maha Mengenal karena ilmu-Nya meliputi hal-hal lahir dan batin. </w:t>
+      </w:r>
+      <w:r>
+        <w:rPr>
+          <w:rFonts w:ascii="Times New Roman" w:hAnsi="Times New Roman"/>
+          <w:bCs/>
+          <w:iCs/>
+          <w:color w:val="000000" w:themeColor="text1"/>
+          <w:sz w:val="24"/>
+          <w:szCs w:val="24"/>
+          <w:lang w:val="en-US"/>
+        </w:rPr>
+        <w:t>(</w:t>
+      </w:r>
+      <w:r>
+        <w:rPr>
+          <w:rFonts w:ascii="Times New Roman" w:hAnsi="Times New Roman"/>
+          <w:bCs/>
+          <w:iCs/>
+          <w:sz w:val="24"/>
+          <w:szCs w:val="24"/>
+          <w:lang w:val="en-US"/>
+        </w:rPr>
+        <w:t>Tafsiran Kementerian Agama).</w:t>
+      </w:r>
     </w:p>
     <w:p>
       <w:pPr>
@@ -2839,21 +3452,96 @@
           <w:rFonts w:ascii="Times New Roman" w:hAnsi="Times New Roman"/>
           <w:bCs/>
           <w:iCs/>
-          <w:color w:val="000000"/>
-          <w:sz w:val="24"/>
-          <w:szCs w:val="24"/>
-          <w:lang w:val="en-US"/>
-        </w:rPr>
-      </w:pPr>
-      <w:r>
-        <w:rPr>
-          <w:rFonts w:ascii="Times New Roman" w:hAnsi="Times New Roman"/>
-          <w:bCs/>
-          <w:iCs/>
-          <w:sz w:val="24"/>
-          <w:szCs w:val="24"/>
-          <w:lang w:val="en-US"/>
-        </w:rPr>
+          <w:color w:val="000000" w:themeColor="text1"/>
+          <w:sz w:val="24"/>
+          <w:szCs w:val="24"/>
+          <w:lang w:val="en-US"/>
+        </w:rPr>
+      </w:pPr>
+      <w:r>
+        <w:rPr>
+          <w:rFonts w:ascii="Times New Roman" w:hAnsi="Times New Roman"/>
+          <w:bCs/>
+          <w:iCs/>
+          <w:color w:val="000000" w:themeColor="text1"/>
+          <w:sz w:val="24"/>
+          <w:szCs w:val="24"/>
+          <w:lang w:val="en-US"/>
+        </w:rPr>
+        <w:t>Maksud dari kandungan ayat tersebut menerangkan bahwa manusia itu tidak dapat mengetahui dengan pasti apa yang akan diusahakannya besok atau yang akan diperolehnya, namun demikian mereka diwajibkan berusaha. Salah satu hal yang dimaksud dari kata berusaha tersebut adalah menerka atau meramalkan sesuatu yang akan terjadi berdasarkan apa yang pernah terjadi pada masa lampau sesuai dengan yang pernah dicatatkan. Hanya Allah yang mampu mengetahui segala sesuatunya, manusia hanya melakukan usaha.</w:t>
+      </w:r>
+    </w:p>
+    <w:p>
+      <w:pPr>
+        <w:spacing w:after="0" w:line="480" w:lineRule="auto"/>
+        <w:ind w:right="90" w:firstLine="426"/>
+        <w:jc w:val="both"/>
+        <w:rPr>
+          <w:rFonts w:ascii="Times New Roman" w:hAnsi="Times New Roman"/>
+          <w:iCs/>
+          <w:sz w:val="24"/>
+          <w:szCs w:val="24"/>
+          <w:lang w:val="en-US"/>
+        </w:rPr>
+      </w:pPr>
+      <w:r>
+        <w:rPr>
+          <w:rFonts w:ascii="Times New Roman" w:hAnsi="Times New Roman"/>
+          <w:bCs/>
+          <w:iCs/>
+          <w:color w:val="000000" w:themeColor="text1"/>
+          <w:sz w:val="24"/>
+          <w:szCs w:val="24"/>
+          <w:lang w:val="en-US"/>
+        </w:rPr>
+        <w:t>Akurasi suatu ramalan berbeda untuk tiap persoalan dan bergantung pada berbagai faktor, yang jelas tidak akan selalu didapatkan hasil ramalan dengan ketepatan seratus persen. Ini tidak berarti bahwa ramalan menjadi percuma. Melainkan sebaliknya terbukti, bahwa ramalan telah banyak digunakan dan membantu dengan baik dalam b</w:t>
+      </w:r>
+      <w:r>
+        <w:rPr>
+          <w:rFonts w:ascii="Times New Roman" w:hAnsi="Times New Roman"/>
+          <w:bCs/>
+          <w:iCs/>
+          <w:color w:val="000000" w:themeColor="text1"/>
+          <w:sz w:val="24"/>
+          <w:szCs w:val="24"/>
+          <w:lang w:val="en-US"/>
+        </w:rPr>
+        <w:t>erbagai manajemen sebagai dasar-</w:t>
+      </w:r>
+      <w:r>
+        <w:rPr>
+          <w:rFonts w:ascii="Times New Roman" w:hAnsi="Times New Roman"/>
+          <w:bCs/>
+          <w:iCs/>
+          <w:color w:val="000000" w:themeColor="text1"/>
+          <w:sz w:val="24"/>
+          <w:szCs w:val="24"/>
+          <w:lang w:val="en-US"/>
+        </w:rPr>
+        <w:t>dasar perencanaan, pengawasan, dan pengambilan keputusan. Salah salu diantaranya adalah forecasting penjualan.</w:t>
+      </w:r>
+    </w:p>
+    <w:p>
+      <w:pPr>
+        <w:spacing w:after="0" w:line="480" w:lineRule="auto"/>
+        <w:ind w:firstLine="720"/>
+        <w:jc w:val="both"/>
+        <w:rPr>
+          <w:rFonts w:ascii="Times New Roman" w:hAnsi="Times New Roman"/>
+          <w:sz w:val="24"/>
+          <w:szCs w:val="24"/>
+        </w:rPr>
+      </w:pPr>
+      <w:r>
+        <w:rPr>
+          <w:rFonts w:ascii="Times New Roman" w:hAnsi="Times New Roman"/>
+          <w:bCs/>
+          <w:iCs/>
+          <w:sz w:val="24"/>
+          <w:szCs w:val="24"/>
+          <w:lang w:val="en-US"/>
+        </w:rPr>
+        <w:lastRenderedPageBreak/>
         <w:t>B</w:t>
       </w:r>
       <w:r>
@@ -2896,7 +3584,29 @@
           <w:szCs w:val="24"/>
           <w:lang w:val="en-US"/>
         </w:rPr>
-        <w:t xml:space="preserve">yang telah dikemukakan maka penulis merancang sebuah sistem yang dijadikan sebagai skripsi dengan judul </w:t>
+        <w:t xml:space="preserve">yang telah dikemukakan maka </w:t>
+      </w:r>
+      <w:r>
+        <w:rPr>
+          <w:rFonts w:ascii="Times New Roman" w:hAnsi="Times New Roman"/>
+          <w:bCs/>
+          <w:iCs/>
+          <w:sz w:val="24"/>
+          <w:szCs w:val="24"/>
+          <w:lang w:val="en-US"/>
+        </w:rPr>
+        <w:t xml:space="preserve">dari itu </w:t>
+      </w:r>
+      <w:r>
+        <w:rPr>
+          <w:rFonts w:ascii="Times New Roman" w:hAnsi="Times New Roman"/>
+          <w:bCs/>
+          <w:iCs/>
+          <w:sz w:val="24"/>
+          <w:szCs w:val="24"/>
+          <w:lang w:val="en-US"/>
+        </w:rPr>
+        <w:t xml:space="preserve">penulis merancang sebuah sistem yang dijadikan sebagai skripsi dengan judul </w:t>
       </w:r>
       <w:r>
         <w:rPr>
@@ -2906,7 +3616,17 @@
           <w:sz w:val="24"/>
           <w:szCs w:val="24"/>
         </w:rPr>
-        <w:t xml:space="preserve">“Rancang </w:t>
+        <w:t>“</w:t>
+      </w:r>
+      <w:r>
+        <w:rPr>
+          <w:rFonts w:ascii="Times New Roman" w:hAnsi="Times New Roman"/>
+          <w:b/>
+          <w:i/>
+          <w:sz w:val="24"/>
+          <w:szCs w:val="24"/>
+        </w:rPr>
+        <w:t>Perancangan Sistem Monitoring dan Forecasting Persediaan Stok Barang Menggunakan Metode Time Series</w:t>
       </w:r>
       <w:r>
         <w:rPr>
@@ -2917,7 +3637,7 @@
           <w:sz w:val="24"/>
           <w:szCs w:val="24"/>
         </w:rPr>
-        <w:t>Bangun Sistem Informasi Pengelolaan Manajemen Pelaporan Kuliah Kerja Nyata Berbasis Web Pada UIN Alauddin Makassar”.</w:t>
+        <w:t>”</w:t>
       </w:r>
       <w:r>
         <w:rPr>
@@ -2934,31 +3654,98 @@
       <w:r>
         <w:rPr>
           <w:rFonts w:ascii="Times New Roman" w:hAnsi="Times New Roman"/>
-          <w:bCs/>
-          <w:iCs/>
-          <w:color w:val="000000"/>
-          <w:sz w:val="24"/>
-          <w:szCs w:val="24"/>
-          <w:lang w:val="en-US"/>
-        </w:rPr>
-        <w:t>Diharapkan dengan adanya sistem ini dapat memudahkan proses manajemen pelaporan kuliah kerja nyata.</w:t>
-      </w:r>
-    </w:p>
-    <w:p>
-      <w:pPr>
-        <w:spacing w:after="0" w:line="480" w:lineRule="auto"/>
-        <w:ind w:right="90" w:firstLine="426"/>
-        <w:jc w:val="both"/>
-        <w:rPr>
-          <w:rFonts w:ascii="Times New Roman" w:hAnsi="Times New Roman"/>
-          <w:bCs/>
-          <w:iCs/>
-          <w:color w:val="000000"/>
-          <w:sz w:val="24"/>
-          <w:szCs w:val="24"/>
-          <w:lang w:val="en-US"/>
-        </w:rPr>
-      </w:pPr>
+          <w:sz w:val="24"/>
+          <w:szCs w:val="24"/>
+        </w:rPr>
+        <w:t>dengan harapan dapat membantu</w:t>
+      </w:r>
+      <w:r>
+        <w:rPr>
+          <w:rFonts w:ascii="Times New Roman" w:hAnsi="Times New Roman"/>
+          <w:sz w:val="24"/>
+          <w:szCs w:val="24"/>
+          <w:lang w:val="en-US"/>
+        </w:rPr>
+        <w:t xml:space="preserve"> dalam</w:t>
+      </w:r>
+      <w:r>
+        <w:rPr>
+          <w:rFonts w:ascii="Times New Roman" w:hAnsi="Times New Roman"/>
+          <w:sz w:val="24"/>
+          <w:szCs w:val="24"/>
+        </w:rPr>
+        <w:t xml:space="preserve"> </w:t>
+      </w:r>
+      <w:r>
+        <w:rPr>
+          <w:rFonts w:ascii="Times New Roman" w:hAnsi="Times New Roman"/>
+          <w:sz w:val="24"/>
+          <w:szCs w:val="24"/>
+          <w:lang w:val="en-US"/>
+        </w:rPr>
+        <w:t>manajemen persediaan stok barang serta</w:t>
+      </w:r>
+      <w:r>
+        <w:rPr>
+          <w:rFonts w:ascii="Times New Roman" w:hAnsi="Times New Roman"/>
+          <w:sz w:val="24"/>
+          <w:szCs w:val="24"/>
+        </w:rPr>
+        <w:t xml:space="preserve"> </w:t>
+      </w:r>
+      <w:r>
+        <w:rPr>
+          <w:rFonts w:ascii="Times New Roman" w:hAnsi="Times New Roman"/>
+          <w:sz w:val="24"/>
+          <w:szCs w:val="24"/>
+          <w:lang w:val="en-US"/>
+        </w:rPr>
+        <w:t xml:space="preserve">mampu memperkirakan atau meramalkan </w:t>
+      </w:r>
+      <w:r>
+        <w:rPr>
+          <w:rFonts w:ascii="Times New Roman" w:hAnsi="Times New Roman"/>
+          <w:bCs/>
+          <w:iCs/>
+          <w:color w:val="000000" w:themeColor="text1"/>
+          <w:sz w:val="24"/>
+          <w:szCs w:val="24"/>
+          <w:lang w:val="en-US"/>
+        </w:rPr>
+        <w:t>kapan waktu yang tepat dan berapa jumlah barang yang akan didatangkan</w:t>
+      </w:r>
+      <w:r>
+        <w:rPr>
+          <w:rFonts w:ascii="Times New Roman" w:hAnsi="Times New Roman"/>
+          <w:bCs/>
+          <w:iCs/>
+          <w:color w:val="000000" w:themeColor="text1"/>
+          <w:sz w:val="24"/>
+          <w:szCs w:val="24"/>
+          <w:lang w:val="en-US"/>
+        </w:rPr>
+        <w:t xml:space="preserve"> saat pemesanan barang</w:t>
+      </w:r>
+      <w:r>
+        <w:rPr>
+          <w:rFonts w:ascii="Times New Roman" w:hAnsi="Times New Roman"/>
+          <w:bCs/>
+          <w:iCs/>
+          <w:color w:val="000000" w:themeColor="text1"/>
+          <w:sz w:val="24"/>
+          <w:szCs w:val="24"/>
+          <w:lang w:val="en-US"/>
+        </w:rPr>
+        <w:t xml:space="preserve"> di masa yang akan datang</w:t>
+      </w:r>
+      <w:r>
+        <w:rPr>
+          <w:rFonts w:ascii="Times New Roman" w:hAnsi="Times New Roman"/>
+          <w:sz w:val="24"/>
+          <w:szCs w:val="24"/>
+        </w:rPr>
+        <w:t>.</w:t>
+      </w:r>
     </w:p>
     <w:p>
       <w:pPr>
@@ -2988,18 +3775,16 @@
           <w:szCs w:val="24"/>
           <w:lang w:val="en-ID"/>
         </w:rPr>
-        <w:t xml:space="preserve">Rumusan Masalah </w:t>
-      </w:r>
-    </w:p>
-    <w:p>
-      <w:pPr>
-        <w:spacing w:after="0" w:line="480" w:lineRule="auto"/>
-        <w:ind w:firstLine="426"/>
-        <w:jc w:val="both"/>
-        <w:rPr>
-          <w:rFonts w:ascii="Times New Roman" w:hAnsi="Times New Roman"/>
-          <w:bCs/>
-          <w:iCs/>
+        <w:t>Rumusan Masalah</w:t>
+      </w:r>
+    </w:p>
+    <w:p>
+      <w:pPr>
+        <w:spacing w:after="0" w:line="480" w:lineRule="auto"/>
+        <w:ind w:firstLine="720"/>
+        <w:jc w:val="both"/>
+        <w:rPr>
+          <w:rFonts w:ascii="Times New Roman" w:hAnsi="Times New Roman"/>
           <w:sz w:val="24"/>
           <w:szCs w:val="24"/>
           <w:lang w:val="en-US"/>
@@ -3034,55 +3819,35 @@
           <w:sz w:val="24"/>
           <w:szCs w:val="24"/>
         </w:rPr>
-        <w:t xml:space="preserve">yang telah di kemukakan </w:t>
-      </w:r>
-      <w:r>
-        <w:rPr>
-          <w:rFonts w:ascii="Times New Roman" w:hAnsi="Times New Roman"/>
-          <w:bCs/>
-          <w:iCs/>
-          <w:sz w:val="24"/>
-          <w:szCs w:val="24"/>
-          <w:lang w:val="en-US"/>
-        </w:rPr>
-        <w:t xml:space="preserve">maka disusunlah rumusan masalah yang akan dibahas pada skripsi ini yakni : </w:t>
-      </w:r>
-      <w:r>
-        <w:rPr>
-          <w:rFonts w:ascii="Times New Roman" w:hAnsi="Times New Roman"/>
-          <w:bCs/>
-          <w:iCs/>
-          <w:sz w:val="24"/>
-          <w:szCs w:val="24"/>
-        </w:rPr>
-        <w:t>Bagaimana Merancang</w:t>
-      </w:r>
-      <w:r>
-        <w:rPr>
-          <w:rFonts w:ascii="Times New Roman" w:hAnsi="Times New Roman"/>
-          <w:bCs/>
-          <w:iCs/>
-          <w:sz w:val="24"/>
-          <w:szCs w:val="24"/>
-          <w:lang w:val="en-US"/>
-        </w:rPr>
-        <w:t xml:space="preserve"> Sistem Manajemen Pelaporan </w:t>
-      </w:r>
-      <w:r>
-        <w:rPr>
-          <w:rFonts w:ascii="Times New Roman" w:hAnsi="Times New Roman"/>
-          <w:bCs/>
-          <w:iCs/>
-          <w:sz w:val="24"/>
-          <w:szCs w:val="24"/>
-        </w:rPr>
-        <w:t>Kuliah Kerja Nyata</w:t>
-      </w:r>
-      <w:r>
-        <w:rPr>
-          <w:rFonts w:ascii="Times New Roman" w:hAnsi="Times New Roman"/>
-          <w:bCs/>
-          <w:iCs/>
+        <w:t>yang telah di kemukakan</w:t>
+      </w:r>
+      <w:r>
+        <w:rPr>
+          <w:rFonts w:ascii="Times New Roman" w:hAnsi="Times New Roman"/>
+          <w:sz w:val="24"/>
+          <w:szCs w:val="24"/>
+        </w:rPr>
+        <w:t>, maka pokok permasalahan yang dihadapi adalah</w:t>
+      </w:r>
+      <w:r>
+        <w:rPr>
+          <w:rFonts w:ascii="Times New Roman" w:hAnsi="Times New Roman"/>
+          <w:sz w:val="24"/>
+          <w:szCs w:val="24"/>
+        </w:rPr>
+        <w:t xml:space="preserve"> b</w:t>
+      </w:r>
+      <w:r>
+        <w:rPr>
+          <w:rFonts w:ascii="Times New Roman" w:hAnsi="Times New Roman"/>
+          <w:sz w:val="24"/>
+          <w:szCs w:val="24"/>
+        </w:rPr>
+        <w:t>agaimana</w:t>
+      </w:r>
+      <w:r>
+        <w:rPr>
+          <w:rFonts w:ascii="Times New Roman" w:hAnsi="Times New Roman"/>
           <w:sz w:val="24"/>
           <w:szCs w:val="24"/>
         </w:rPr>
@@ -3091,50 +3856,72 @@
       <w:r>
         <w:rPr>
           <w:rFonts w:ascii="Times New Roman" w:hAnsi="Times New Roman"/>
-          <w:bCs/>
-          <w:iCs/>
-          <w:sz w:val="24"/>
-          <w:szCs w:val="24"/>
-          <w:lang w:val="en-US"/>
-        </w:rPr>
-        <w:t>Berbasis Web Pada</w:t>
-      </w:r>
-      <w:r>
-        <w:rPr>
-          <w:rFonts w:ascii="Times New Roman" w:hAnsi="Times New Roman"/>
-          <w:bCs/>
-          <w:iCs/>
-          <w:sz w:val="24"/>
-          <w:szCs w:val="24"/>
-        </w:rPr>
-        <w:t xml:space="preserve"> UIN Alauddin Makassar?</w:t>
-      </w:r>
-      <w:r>
-        <w:rPr>
-          <w:rFonts w:ascii="Times New Roman" w:hAnsi="Times New Roman"/>
-          <w:bCs/>
-          <w:iCs/>
-          <w:sz w:val="24"/>
-          <w:szCs w:val="24"/>
-          <w:lang w:val="en-US"/>
-        </w:rPr>
-        <w:t>.</w:t>
-      </w:r>
-    </w:p>
-    <w:p>
-      <w:pPr>
-        <w:spacing w:after="0" w:line="480" w:lineRule="auto"/>
-        <w:ind w:firstLine="426"/>
-        <w:jc w:val="both"/>
-        <w:rPr>
-          <w:rFonts w:ascii="Times New Roman" w:hAnsi="Times New Roman"/>
-          <w:bCs/>
-          <w:iCs/>
-          <w:sz w:val="24"/>
-          <w:szCs w:val="24"/>
-          <w:lang w:val="en-US"/>
-        </w:rPr>
-      </w:pPr>
+          <w:sz w:val="24"/>
+          <w:szCs w:val="24"/>
+          <w:lang w:val="en-US"/>
+        </w:rPr>
+        <w:t xml:space="preserve">memanfaatkan metode </w:t>
+      </w:r>
+      <w:r>
+        <w:rPr>
+          <w:rFonts w:ascii="Times New Roman" w:hAnsi="Times New Roman"/>
+          <w:i/>
+          <w:sz w:val="24"/>
+          <w:szCs w:val="24"/>
+          <w:lang w:val="en-US"/>
+        </w:rPr>
+        <w:t>time series</w:t>
+      </w:r>
+      <w:r>
+        <w:rPr>
+          <w:rFonts w:ascii="Times New Roman" w:hAnsi="Times New Roman"/>
+          <w:sz w:val="24"/>
+          <w:szCs w:val="24"/>
+        </w:rPr>
+        <w:t xml:space="preserve"> </w:t>
+      </w:r>
+      <w:r>
+        <w:rPr>
+          <w:rFonts w:ascii="Times New Roman" w:hAnsi="Times New Roman"/>
+          <w:sz w:val="24"/>
+          <w:szCs w:val="24"/>
+          <w:lang w:val="en-US"/>
+        </w:rPr>
+        <w:t xml:space="preserve">dalam meramalkan atau memprediksi </w:t>
+      </w:r>
+      <w:r>
+        <w:rPr>
+          <w:rFonts w:ascii="Times New Roman" w:hAnsi="Times New Roman"/>
+          <w:bCs/>
+          <w:iCs/>
+          <w:color w:val="000000" w:themeColor="text1"/>
+          <w:sz w:val="24"/>
+          <w:szCs w:val="24"/>
+          <w:lang w:val="en-US"/>
+        </w:rPr>
+        <w:t xml:space="preserve">kapan waktu yang tepat dan berapa jumlah barang yang akan </w:t>
+      </w:r>
+      <w:r>
+        <w:rPr>
+          <w:rFonts w:ascii="Times New Roman" w:hAnsi="Times New Roman"/>
+          <w:bCs/>
+          <w:iCs/>
+          <w:color w:val="000000" w:themeColor="text1"/>
+          <w:sz w:val="24"/>
+          <w:szCs w:val="24"/>
+          <w:lang w:val="en-US"/>
+        </w:rPr>
+        <w:t>dipesan di masa yang akan datang</w:t>
+      </w:r>
+      <w:r>
+        <w:rPr>
+          <w:rFonts w:ascii="Times New Roman" w:hAnsi="Times New Roman"/>
+          <w:sz w:val="24"/>
+          <w:szCs w:val="24"/>
+          <w:lang w:val="en-US"/>
+        </w:rPr>
+        <w:t>?</w:t>
+      </w:r>
     </w:p>
     <w:p>
       <w:pPr>
@@ -3236,6 +4023,17 @@
         </w:rPr>
         <w:t xml:space="preserve"> web</w:t>
       </w:r>
+      <w:r>
+        <w:rPr>
+          <w:rFonts w:ascii="Times New Roman" w:eastAsiaTheme="minorHAnsi" w:hAnsi="Times New Roman"/>
+          <w:sz w:val="24"/>
+          <w:szCs w:val="24"/>
+          <w:lang w:val="en-US"/>
+        </w:rPr>
+        <w:t>.</w:t>
+      </w:r>
+      <w:bookmarkStart w:id="0" w:name="_GoBack"/>
+      <w:bookmarkEnd w:id="0"/>
     </w:p>
     <w:p>
       <w:pPr>
@@ -3337,7 +4135,6 @@
           <w:szCs w:val="24"/>
           <w:lang w:val="en-US"/>
         </w:rPr>
-        <w:lastRenderedPageBreak/>
         <w:t>Target pengguna aplikasi atau yang mengelola website ini adalah mahasiswa yang sedang melaksanakan kuliah kerja nyata</w:t>
       </w:r>
       <w:r>
@@ -3381,6 +4178,7 @@
           <w:szCs w:val="24"/>
           <w:lang w:val="en-US"/>
         </w:rPr>
+        <w:lastRenderedPageBreak/>
         <w:tab/>
       </w:r>
       <w:r>
@@ -3791,7 +4589,6 @@
           <w:bCs/>
           <w:iCs/>
         </w:rPr>
-        <w:lastRenderedPageBreak/>
         <w:t>Syamsuriati(201</w:t>
       </w:r>
       <w:r>
@@ -3826,7 +4623,11 @@
         <w:t>design and creation</w:t>
       </w:r>
       <w:r>
-        <w:t xml:space="preserve">, Java sebagai bahasa pemrograman yang menggunakan </w:t>
+        <w:t xml:space="preserve">, Java </w:t>
+      </w:r>
+      <w:r>
+        <w:lastRenderedPageBreak/>
+        <w:t xml:space="preserve">sebagai bahasa pemrograman yang menggunakan </w:t>
       </w:r>
       <w:r>
         <w:rPr>
@@ -3976,15 +4777,7 @@
           <w:bCs/>
           <w:iCs/>
         </w:rPr>
-        <w:t xml:space="preserve">Perbedaan lainnya adalah pada penelitian ini penggunaanya tidak memerlukan proses instalasi dikarenakan dapat dibuka di semua sistem operasi dan tidak </w:t>
-      </w:r>
-      <w:r>
-        <w:rPr>
-          <w:bCs/>
-          <w:iCs/>
-        </w:rPr>
-        <w:lastRenderedPageBreak/>
-        <w:t>memerlukan lisensi ketika menggunakan web-based application dikarenakan lisensi telah menjadi tanggung jawab dari web penyedia aplikasi.</w:t>
+        <w:t>Perbedaan lainnya adalah pada penelitian ini penggunaanya tidak memerlukan proses instalasi dikarenakan dapat dibuka di semua sistem operasi dan tidak memerlukan lisensi ketika menggunakan web-based application dikarenakan lisensi telah menjadi tanggung jawab dari web penyedia aplikasi.</w:t>
       </w:r>
     </w:p>
     <w:p>
@@ -4052,7 +4845,15 @@
           <w:bCs/>
           <w:iCs/>
         </w:rPr>
-        <w:t>. Sebuah sistem yang dibangun untuk merancang dan mengembangkan sistem informasi Kuliah Kerja Nyata (KKN) guna memberi informasi laporan mahasiswa, profil desa serta pengacakan kelompok berbasis web dengan menggunakan</w:t>
+        <w:t xml:space="preserve">. Sebuah sistem yang dibangun untuk merancang dan </w:t>
+      </w:r>
+      <w:r>
+        <w:rPr>
+          <w:bCs/>
+          <w:iCs/>
+        </w:rPr>
+        <w:lastRenderedPageBreak/>
+        <w:t>mengembangkan sistem informasi Kuliah Kerja Nyata (KKN) guna memberi informasi laporan mahasiswa, profil desa serta pengacakan kelompok berbasis web dengan menggunakan</w:t>
       </w:r>
       <w:r>
         <w:rPr>
@@ -4123,15 +4924,7 @@
           <w:bCs/>
           <w:iCs/>
         </w:rPr>
-        <w:t xml:space="preserve">yang merelasikan tiga(3) elemen yaitu mahasiswa,dosen pembimbing serta BP-KKN . Sedangkan pada sistem yang dibuat oleh Gandi Laksana Putra adalah sebuah sistem informasi yang didalamnya fitur yang terseleksi adalah menampilkan optimalisasi laporan </w:t>
-      </w:r>
-      <w:r>
-        <w:rPr>
-          <w:bCs/>
-          <w:iCs/>
-        </w:rPr>
-        <w:lastRenderedPageBreak/>
-        <w:t>mahasiswa, profil desa dan pengacakan ruang kelompok pembekalan berdasarkan abjad nama mahasiswa pendaftar KKN, selain daripada itu pada sistem yang dirancang data pelaporan belum tersinkronisasi dengan dosen pembimbing lapangan sehingga data yang ditampilkan adalah berupa arsip laporan kegiatan yang telah melalui proses pelaporan secara manual.</w:t>
+        <w:t>yang merelasikan tiga(3) elemen yaitu mahasiswa,dosen pembimbing serta BP-KKN . Sedangkan pada sistem yang dibuat oleh Gandi Laksana Putra adalah sebuah sistem informasi yang didalamnya fitur yang terseleksi adalah menampilkan optimalisasi laporan mahasiswa, profil desa dan pengacakan ruang kelompok pembekalan berdasarkan abjad nama mahasiswa pendaftar KKN, selain daripada itu pada sistem yang dirancang data pelaporan belum tersinkronisasi dengan dosen pembimbing lapangan sehingga data yang ditampilkan adalah berupa arsip laporan kegiatan yang telah melalui proses pelaporan secara manual.</w:t>
       </w:r>
     </w:p>
     <w:p>
@@ -4157,6 +4950,7 @@
           <w:bCs/>
           <w:iCs/>
         </w:rPr>
+        <w:lastRenderedPageBreak/>
         <w:t xml:space="preserve">Nur Efendi (2018) dalam penelitiannya yang berjudul </w:t>
       </w:r>
       <w:r>
@@ -4263,15 +5057,7 @@
           <w:bCs/>
           <w:iCs/>
         </w:rPr>
-        <w:t xml:space="preserve">Persamaan sistem ini dengan sistem yang dibuat adalah sama-sama membangun sistem informasi yang didalamnya terdapat sistem pelaporan yang dapat memudahkan proses pelaporan yang dilakukan oleh mahasiswa KKN. Sedangkan yang menjadi perbedaan adalah sistem yang akan dirancang oleh peneliti adalah sebuah sistem dengan platform web yang berfokus hanya pada manajemen pelaporan sampai dengan pengambilan e- sertifikat sedangkan sistem yang dibangun </w:t>
-      </w:r>
-      <w:r>
-        <w:rPr>
-          <w:bCs/>
-          <w:iCs/>
-        </w:rPr>
-        <w:lastRenderedPageBreak/>
-        <w:t>oleh Nur Effendi adalah sistem yang berbasis android yang dapat kita ketahui bahwa sistem android yang melalui proses penginstalan dan penggunaan yang terbatas pada  orang-orang yang memiliki android tidak dengan orang- orang yang menggunakan IOS. Beda halnya dengan sistem yang dibangun dengan platform web yang dapat dibuka dimana saja tanpa melakukan penginstalan hal dikarenakan seluruh lisensi sudah menjadi tanggung jawab dari web penyedia aplikasi</w:t>
+        <w:t>Persamaan sistem ini dengan sistem yang dibuat adalah sama-sama membangun sistem informasi yang didalamnya terdapat sistem pelaporan yang dapat memudahkan proses pelaporan yang dilakukan oleh mahasiswa KKN. Sedangkan yang menjadi perbedaan adalah sistem yang akan dirancang oleh peneliti adalah sebuah sistem dengan platform web yang berfokus hanya pada manajemen pelaporan sampai dengan pengambilan e- sertifikat sedangkan sistem yang dibangun oleh Nur Effendi adalah sistem yang berbasis android yang dapat kita ketahui bahwa sistem android yang melalui proses penginstalan dan penggunaan yang terbatas pada  orang-orang yang memiliki android tidak dengan orang- orang yang menggunakan IOS. Beda halnya dengan sistem yang dibangun dengan platform web yang dapat dibuka dimana saja tanpa melakukan penginstalan hal dikarenakan seluruh lisensi sudah menjadi tanggung jawab dari web penyedia aplikasi</w:t>
       </w:r>
       <w:r>
         <w:rPr>
@@ -4307,6 +5093,7 @@
           <w:sz w:val="24"/>
           <w:szCs w:val="24"/>
         </w:rPr>
+        <w:lastRenderedPageBreak/>
         <w:t>Tujuan dan Keg</w:t>
       </w:r>
       <w:r>
@@ -4741,7 +5528,6 @@
           <w:sz w:val="24"/>
           <w:szCs w:val="24"/>
         </w:rPr>
-        <w:lastRenderedPageBreak/>
         <w:t>Bagi pihak LP2M</w:t>
       </w:r>
       <w:r>
@@ -4904,6 +5690,7 @@
           <w:sz w:val="24"/>
           <w:szCs w:val="24"/>
         </w:rPr>
+        <w:lastRenderedPageBreak/>
         <w:t>Tinjauan Teoritis</w:t>
       </w:r>
     </w:p>
@@ -5070,7 +5857,6 @@
           <w:szCs w:val="24"/>
           <w:lang w:val="en-US"/>
         </w:rPr>
-        <w:lastRenderedPageBreak/>
         <w:t xml:space="preserve">Pada dasarnya, sistem merupakan kumpulan dari elemen-elemen yang berinteraksi untuk mencapai suatu tujuan tertentu. Sistem ini menggambarkan suatu kejadian-kejadian dan kesatuan yang nyata adalah suatu objek nyata, seperti tempat, benda, dan orang-orang yang betul-betul ada dan terjadi (Jogianto, 2005). </w:t>
       </w:r>
     </w:p>
@@ -5156,6 +5942,7 @@
           <w:szCs w:val="24"/>
           <w:lang w:val="en-US"/>
         </w:rPr>
+        <w:lastRenderedPageBreak/>
         <w:t>Komponen Sistem</w:t>
       </w:r>
     </w:p>
@@ -5405,7 +6192,6 @@
           <w:szCs w:val="24"/>
           <w:lang w:val="en-US"/>
         </w:rPr>
-        <w:lastRenderedPageBreak/>
         <w:t>Masukan sistem (</w:t>
       </w:r>
       <w:r>
@@ -5571,7 +6357,19 @@
           <w:szCs w:val="24"/>
           <w:lang w:val="en-US"/>
         </w:rPr>
-        <w:t>Keluaran ini merupakan masukan bagi subsistem yang lain. Seperti contoh sistem informasi, keluaran yang dihasilkan adalah informasi di mana informasi ini dapat digunakan sebagai masukan untuk pengambilan keputusan bagi subsistem lain.</w:t>
+        <w:t xml:space="preserve">Keluaran ini merupakan masukan bagi subsistem yang lain. Seperti contoh sistem informasi, keluaran yang dihasilkan adalah informasi di mana </w:t>
+      </w:r>
+      <w:r>
+        <w:rPr>
+          <w:rFonts w:ascii="Times New Roman" w:hAnsi="Times New Roman"/>
+          <w:bCs/>
+          <w:iCs/>
+          <w:sz w:val="24"/>
+          <w:szCs w:val="24"/>
+          <w:lang w:val="en-US"/>
+        </w:rPr>
+        <w:lastRenderedPageBreak/>
+        <w:t>informasi ini dapat digunakan sebagai masukan untuk pengambilan keputusan bagi subsistem lain.</w:t>
       </w:r>
     </w:p>
     <w:p>
@@ -5811,7 +6609,6 @@
           <w:szCs w:val="24"/>
           <w:lang w:val="en-US"/>
         </w:rPr>
-        <w:lastRenderedPageBreak/>
         <w:tab/>
         <w:t>Menurut Suharsimi arikunta pengelolaan adalah subtantifa dari mengelola, sedangkan mengelola berarti suatu tindakan yang dimulai dari penyusunan data, merencana, mengorganisasikan, melaksanakan, sampai dengan pengawasan dan penilaian. Dijelaskan kemudian pengelolaan menghasilkan suatu dan sesuatu itu dapat merupakan sumber penyempurnaan dan peningkatan pengelolaan selanjutnya.</w:t>
       </w:r>
@@ -5878,6 +6675,7 @@
           <w:szCs w:val="24"/>
           <w:lang w:val="en-US"/>
         </w:rPr>
+        <w:lastRenderedPageBreak/>
         <w:t>Adanya penggunaan sumber daya organisasi, baik sumber daya manusia maupun faktor-faktor produksi lainnya.</w:t>
       </w:r>
     </w:p>
@@ -6030,19 +6828,7 @@
           <w:lang w:val="en-US"/>
         </w:rPr>
         <w:tab/>
-        <w:t xml:space="preserve">Pengolahan data adalah manipulasi data kedalam bentuk yang lebih berarti berupa informasi, sedangkan informasi adalah hasil dari kegiatan pengolahan </w:t>
-      </w:r>
-      <w:r>
-        <w:rPr>
-          <w:rFonts w:ascii="Times New Roman" w:hAnsi="Times New Roman"/>
-          <w:bCs/>
-          <w:iCs/>
-          <w:sz w:val="24"/>
-          <w:szCs w:val="24"/>
-          <w:lang w:val="en-US"/>
-        </w:rPr>
-        <w:lastRenderedPageBreak/>
-        <w:t>data yang memberikan bentuk yang lebih berarti dalam suatu kegiatan ataupun peristiwa. Menurut Andri Kristanto (2008), pengolahan data adalah waktu yang digunakan untuk menggambarkan bentuk data menjadi informasi yang memiliki kegunaan dan manfaat.</w:t>
+        <w:t>Pengolahan data adalah manipulasi data kedalam bentuk yang lebih berarti berupa informasi, sedangkan informasi adalah hasil dari kegiatan pengolahan data yang memberikan bentuk yang lebih berarti dalam suatu kegiatan ataupun peristiwa. Menurut Andri Kristanto (2008), pengolahan data adalah waktu yang digunakan untuk menggambarkan bentuk data menjadi informasi yang memiliki kegunaan dan manfaat.</w:t>
       </w:r>
     </w:p>
     <w:p>
@@ -6136,6 +6922,7 @@
           <w:szCs w:val="24"/>
           <w:lang w:val="en-US"/>
         </w:rPr>
+        <w:lastRenderedPageBreak/>
         <w:tab/>
         <w:t>Menurut Rajab (2009) Laporan berisi informasi yang didukung oleh data yang lengkap sesuai dengan fakta yang ditemukan. Data disusun sedemikian rupa sehingga akurasi informasi yang kita berikan dapat dipercaya dan mudah dipahami.</w:t>
       </w:r>
@@ -6301,7 +7088,6 @@
           <w:szCs w:val="24"/>
           <w:lang w:val="en-US"/>
         </w:rPr>
-        <w:lastRenderedPageBreak/>
         <w:t>Merupakan media komunikasi/sarana pendekatan sosial antara pengelola kegiatan dengan pihak pelaksanaan kegiatan, agar terciptanya opini publik yang terhadap kegiatan yang dilaksanakan.</w:t>
       </w:r>
     </w:p>
@@ -6407,7 +7193,19 @@
           <w:szCs w:val="24"/>
           <w:lang w:val="en-US"/>
         </w:rPr>
-        <w:t>Laporan Kegiatan Harian (LKH) adalah laporan yang mencatat kegiatan peserta secara individu. Mahasiswa diharuskan mengisi atau mencatat kegiatan-kegiatan yang berkaitan dengan program kerja KKN yang dikerjakan oleh mahasiswa yang bersangkutan, hal</w:t>
+        <w:t xml:space="preserve">Laporan Kegiatan Harian (LKH) adalah laporan yang mencatat kegiatan peserta secara individu. Mahasiswa diharuskan mengisi atau </w:t>
+      </w:r>
+      <w:r>
+        <w:rPr>
+          <w:rFonts w:ascii="Times New Roman" w:hAnsi="Times New Roman"/>
+          <w:bCs/>
+          <w:iCs/>
+          <w:sz w:val="24"/>
+          <w:szCs w:val="24"/>
+          <w:lang w:val="en-US"/>
+        </w:rPr>
+        <w:lastRenderedPageBreak/>
+        <w:t>mencatat kegiatan-kegiatan yang berkaitan dengan program kerja KKN yang dikerjakan oleh mahasiswa yang bersangkutan, hal</w:t>
       </w:r>
       <w:r>
         <w:rPr>
@@ -6566,7 +7364,6 @@
           <w:szCs w:val="24"/>
           <w:lang w:val="en-US"/>
         </w:rPr>
-        <w:lastRenderedPageBreak/>
         <w:tab/>
       </w:r>
       <w:r>
@@ -6638,7 +7435,19 @@
           <w:szCs w:val="24"/>
           <w:lang w:val="en-US"/>
         </w:rPr>
-        <w:t>Adapun KKN sendiri dapat diartikan sebagai salah satu bentuk pengintegrasian kegiatan antara pengabdian kepada masyarakat, pendidikan, dan penelitian yang dilaksanakan terutama oleh mahasiswa secara indisipliner dan intrakulikuler dibawah bimbingan dosen dan masyarakat (Filda</w:t>
+        <w:t xml:space="preserve">Adapun KKN sendiri dapat diartikan sebagai salah satu bentuk pengintegrasian kegiatan antara pengabdian kepada masyarakat, pendidikan, dan penelitian yang </w:t>
+      </w:r>
+      <w:r>
+        <w:rPr>
+          <w:rFonts w:ascii="Times New Roman" w:hAnsi="Times New Roman"/>
+          <w:bCs/>
+          <w:iCs/>
+          <w:sz w:val="24"/>
+          <w:szCs w:val="24"/>
+          <w:lang w:val="en-US"/>
+        </w:rPr>
+        <w:lastRenderedPageBreak/>
+        <w:t>dilaksanakan terutama oleh mahasiswa secara indisipliner dan intrakulikuler dibawah bimbingan dosen dan masyarakat (Filda</w:t>
       </w:r>
       <w:r>
         <w:rPr>
@@ -6808,19 +7617,7 @@
           <w:szCs w:val="24"/>
           <w:lang w:val="en-US"/>
         </w:rPr>
-        <w:t xml:space="preserve"> merupakan halaman-halaman yang berisi </w:t>
-      </w:r>
-      <w:r>
-        <w:rPr>
-          <w:rFonts w:ascii="Times New Roman" w:hAnsi="Times New Roman"/>
-          <w:bCs/>
-          <w:iCs/>
-          <w:sz w:val="24"/>
-          <w:szCs w:val="24"/>
-          <w:lang w:val="en-US"/>
-        </w:rPr>
-        <w:lastRenderedPageBreak/>
-        <w:t>informasi yang ditampilkan oleh browser seperti Mozila Firefox, Google chrome atau yang lainnya.” (Rohi Abdulloh, 2016)</w:t>
+        <w:t xml:space="preserve"> merupakan halaman-halaman yang berisi informasi yang ditampilkan oleh browser seperti Mozila Firefox, Google chrome atau yang lainnya.” (Rohi Abdulloh, 2016)</w:t>
       </w:r>
     </w:p>
     <w:p>
@@ -7003,7 +7800,19 @@
           <w:lang w:val="en-US"/>
         </w:rPr>
         <w:tab/>
-        <w:t>Bersifat statis apabila isi informasi website tetap, jarang berubah dan isi informasinya searah hanya dari pemilik website. Bersifat dinamis apabila isi informasi website selalu berubah-ubah dan isi informasinya interaktif dua arah berasal dari pemilik serta pengguna website. (Ali Zaki, 2009).</w:t>
+        <w:t xml:space="preserve">Bersifat statis apabila isi informasi website tetap, jarang berubah dan isi informasinya searah hanya dari pemilik website. Bersifat dinamis apabila isi </w:t>
+      </w:r>
+      <w:r>
+        <w:rPr>
+          <w:rFonts w:ascii="Times New Roman" w:hAnsi="Times New Roman"/>
+          <w:bCs/>
+          <w:iCs/>
+          <w:sz w:val="24"/>
+          <w:szCs w:val="24"/>
+          <w:lang w:val="en-US"/>
+        </w:rPr>
+        <w:lastRenderedPageBreak/>
+        <w:t>informasi website selalu berubah-ubah dan isi informasinya interaktif dua arah berasal dari pemilik serta pengguna website. (Ali Zaki, 2009).</w:t>
       </w:r>
     </w:p>
     <w:p>
@@ -7150,7 +7959,6 @@
           <w:szCs w:val="24"/>
           <w:lang w:val="en-US"/>
         </w:rPr>
-        <w:lastRenderedPageBreak/>
         <w:tab/>
         <w:t xml:space="preserve">Sedangkan menurut Nugroho (2006:61) “PHP atau singkatan dari </w:t>
       </w:r>
@@ -7334,6 +8142,7 @@
           <w:szCs w:val="24"/>
           <w:lang w:val="en-US"/>
         </w:rPr>
+        <w:lastRenderedPageBreak/>
         <w:t>Database</w:t>
       </w:r>
     </w:p>
@@ -7560,7 +8369,6 @@
           <w:szCs w:val="24"/>
           <w:lang w:val="en-US"/>
         </w:rPr>
-        <w:lastRenderedPageBreak/>
         <w:t>MySQL</w:t>
       </w:r>
     </w:p>
@@ -7908,7 +8716,19 @@
           <w:szCs w:val="24"/>
           <w:lang w:val="en-US"/>
         </w:rPr>
-        <w:t>tidak perlu menginstal aplikasi server satu persatu karena di dalam</w:t>
+        <w:t xml:space="preserve">tidak perlu menginstal aplikasi server </w:t>
+      </w:r>
+      <w:r>
+        <w:rPr>
+          <w:rFonts w:ascii="Times New Roman" w:hAnsi="Times New Roman"/>
+          <w:bCs/>
+          <w:iCs/>
+          <w:sz w:val="24"/>
+          <w:szCs w:val="24"/>
+          <w:lang w:val="en-US"/>
+        </w:rPr>
+        <w:lastRenderedPageBreak/>
+        <w:t>satu persatu karena di dalam</w:t>
       </w:r>
       <w:r>
         <w:rPr>
@@ -8220,7 +9040,6 @@
           <w:szCs w:val="24"/>
           <w:lang w:val="en-US"/>
         </w:rPr>
-        <w:lastRenderedPageBreak/>
         <w:t>Pendekatan Penelitian</w:t>
       </w:r>
     </w:p>
@@ -8433,6 +9252,7 @@
           <w:szCs w:val="24"/>
           <w:lang w:val="en-US"/>
         </w:rPr>
+        <w:lastRenderedPageBreak/>
         <w:t>Selain daripada itu peneliti juga mengambil sumber data dan referensi yang terkait dengan penelitian baik bersumber dari internet ataupun hasil dari penelitian sebelumnya sebagai bahan referensi bagi penelitian selanjutnya.</w:t>
       </w:r>
     </w:p>
@@ -8699,7 +9519,6 @@
           <w:szCs w:val="24"/>
           <w:lang w:val="en-US"/>
         </w:rPr>
-        <w:lastRenderedPageBreak/>
         <w:tab/>
       </w:r>
       <w:r>
@@ -8927,6 +9746,7 @@
           <w:szCs w:val="24"/>
           <w:lang w:val="en-US"/>
         </w:rPr>
+        <w:lastRenderedPageBreak/>
         <w:t>Instrumen Penelitian</w:t>
       </w:r>
     </w:p>
@@ -9284,7 +10104,6 @@
           <w:szCs w:val="24"/>
           <w:lang w:val="en-US"/>
         </w:rPr>
-        <w:lastRenderedPageBreak/>
         <w:t>Sublime Text</w:t>
       </w:r>
     </w:p>
@@ -9467,7 +10286,19 @@
           <w:szCs w:val="24"/>
           <w:lang w:val="en-US"/>
         </w:rPr>
-        <w:t>Analisis pengelolaan data terbagi menjadi dua macam yakni metode analisis kuantitatif dan metode analisis kualitatif. Metode analisis kuantitatif adalah metode atau teknik pengolahan data dengan melakukan analisis angka dengan cara mengumpulkan data dengan teknik yang memungkinkan mereka mengangkakan data yang mereka kumpulkan. Sedangkat metode analisis kualitatif  yaitu teknik pengolahan data yang paling memungkinkan peneliti untuk mendapatkan data yang mudah dikuantifikasi yaitu menggunakan teknik wawancara berstruktur ataupun kuisioner, yaitu pedoman wawancara dengan daftar pertanyaan yang detail.</w:t>
+        <w:t xml:space="preserve">Analisis pengelolaan data terbagi menjadi dua macam yakni metode analisis kuantitatif dan metode analisis kualitatif. Metode analisis kuantitatif adalah metode atau teknik pengolahan data dengan melakukan analisis angka </w:t>
+      </w:r>
+      <w:r>
+        <w:rPr>
+          <w:rFonts w:ascii="Times New Roman" w:hAnsi="Times New Roman"/>
+          <w:bCs/>
+          <w:iCs/>
+          <w:sz w:val="24"/>
+          <w:szCs w:val="24"/>
+          <w:lang w:val="en-US"/>
+        </w:rPr>
+        <w:lastRenderedPageBreak/>
+        <w:t>dengan cara mengumpulkan data dengan teknik yang memungkinkan mereka mengangkakan data yang mereka kumpulkan. Sedangkat metode analisis kualitatif  yaitu teknik pengolahan data yang paling memungkinkan peneliti untuk mendapatkan data yang mudah dikuantifikasi yaitu menggunakan teknik wawancara berstruktur ataupun kuisioner, yaitu pedoman wawancara dengan daftar pertanyaan yang detail.</w:t>
       </w:r>
     </w:p>
     <w:p>
@@ -9596,7 +10427,6 @@
           <w:szCs w:val="24"/>
           <w:lang w:val="en-US"/>
         </w:rPr>
-        <w:lastRenderedPageBreak/>
         <w:t xml:space="preserve">Metode perancangan aplikasi yang digunakan adalah </w:t>
       </w:r>
       <w:r>
@@ -9775,6 +10605,7 @@
           <w:noProof/>
           <w:lang w:val="en-US"/>
         </w:rPr>
+        <w:lastRenderedPageBreak/>
         <w:drawing>
           <wp:inline distT="0" distB="0" distL="0" distR="0" wp14:anchorId="5EE3815C" wp14:editId="58E68C40">
             <wp:extent cx="3751997" cy="2455721"/>
@@ -10076,7 +10907,6 @@
           <w:szCs w:val="24"/>
           <w:lang w:val="en-US"/>
         </w:rPr>
-        <w:lastRenderedPageBreak/>
         <w:t xml:space="preserve">Tahap ini dilakukan sebelum melakukan </w:t>
       </w:r>
       <w:r>
@@ -10184,7 +11014,19 @@
           <w:szCs w:val="24"/>
           <w:lang w:val="en-US"/>
         </w:rPr>
-        <w:t xml:space="preserve">dipecah menjadi modul-modul kecil yang nantinya akan digabungkan dalam tahap berikutnya. Pada tahap ini perancangan sistem menggunakan bahasa pemrograman PHP dan MySQL sebagai databasenya, dan didukung oleh </w:t>
+        <w:t xml:space="preserve">dipecah menjadi modul-modul kecil yang nantinya akan digabungkan dalam tahap berikutnya. Pada tahap ini perancangan sistem menggunakan </w:t>
+      </w:r>
+      <w:r>
+        <w:rPr>
+          <w:rFonts w:ascii="Times New Roman" w:hAnsi="Times New Roman"/>
+          <w:bCs/>
+          <w:iCs/>
+          <w:sz w:val="24"/>
+          <w:szCs w:val="24"/>
+          <w:lang w:val="en-US"/>
+        </w:rPr>
+        <w:lastRenderedPageBreak/>
+        <w:t xml:space="preserve">bahasa pemrograman PHP dan MySQL sebagai databasenya, dan didukung oleh </w:t>
       </w:r>
       <w:r>
         <w:rPr>
@@ -10419,19 +11261,7 @@
           <w:szCs w:val="24"/>
           <w:lang w:val="en-US"/>
         </w:rPr>
-        <w:t xml:space="preserve">yang sudah jadi dijalankan serta dilakukan pemeliharaan. Pemeliharaan </w:t>
-      </w:r>
-      <w:r>
-        <w:rPr>
-          <w:rFonts w:ascii="Times New Roman" w:hAnsi="Times New Roman"/>
-          <w:bCs/>
-          <w:iCs/>
-          <w:sz w:val="24"/>
-          <w:szCs w:val="24"/>
-          <w:lang w:val="en-US"/>
-        </w:rPr>
-        <w:lastRenderedPageBreak/>
-        <w:t xml:space="preserve">termasuk dalam memperbaiki kesalahan yang tidak ditemukan pada langkah sebelumnya. Dalam tahap ini </w:t>
+        <w:t xml:space="preserve">yang sudah jadi dijalankan serta dilakukan pemeliharaan. Pemeliharaan termasuk dalam memperbaiki kesalahan yang tidak ditemukan pada langkah sebelumnya. Dalam tahap ini </w:t>
       </w:r>
       <w:r>
         <w:rPr>
@@ -10540,7 +11370,19 @@
           <w:lang w:val="en-US"/>
         </w:rPr>
         <w:tab/>
-        <w:t xml:space="preserve">Pengujian sistem merupakan pengeksekusian sistem perangkat lunak untuk menentukan apakah sistem perangkat lunak tersebut cocok dengan spesifikasi sistem dan berjalan dengan lingkungan yang diinginkan. Pengujian sistem biasa dikaitkan dengan pencarian </w:t>
+        <w:t xml:space="preserve">Pengujian sistem merupakan pengeksekusian sistem perangkat lunak untuk menentukan apakah sistem perangkat lunak tersebut cocok dengan </w:t>
+      </w:r>
+      <w:r>
+        <w:rPr>
+          <w:rFonts w:ascii="Times New Roman" w:hAnsi="Times New Roman"/>
+          <w:bCs/>
+          <w:iCs/>
+          <w:sz w:val="24"/>
+          <w:szCs w:val="24"/>
+          <w:lang w:val="en-US"/>
+        </w:rPr>
+        <w:lastRenderedPageBreak/>
+        <w:t xml:space="preserve">spesifikasi sistem dan berjalan dengan lingkungan yang diinginkan. Pengujian sistem biasa dikaitkan dengan pencarian </w:t>
       </w:r>
       <w:r>
         <w:rPr>
@@ -14006,6 +14848,7 @@
           <w:sz w:val="24"/>
           <w:szCs w:val="24"/>
         </w:rPr>
+        <w:lastRenderedPageBreak/>
         <w:t>Sistematik</w:t>
       </w:r>
       <w:r>
@@ -14210,7 +15053,6 @@
           <w:sz w:val="24"/>
           <w:szCs w:val="24"/>
         </w:rPr>
-        <w:lastRenderedPageBreak/>
         <w:t xml:space="preserve">Dalam bab ini akan menjelaskan tentang tata cara yang digunakan dalam penelitian berdasarkan metodologi penelitian yang dipilih. Metode yang digunakan anatara lain metode pengumpulan data, metode observasi, dan </w:t>
       </w:r>
       <w:r>
@@ -14352,6 +15194,7 @@
           <w:sz w:val="24"/>
           <w:szCs w:val="24"/>
         </w:rPr>
+        <w:lastRenderedPageBreak/>
         <w:t>BAB VI</w:t>
       </w:r>
       <w:r>
@@ -14789,6 +15632,7 @@
           <w:szCs w:val="24"/>
           <w:lang w:val="en-US"/>
         </w:rPr>
+        <w:lastRenderedPageBreak/>
         <w:t>DAFTAR PUSTAKA</w:t>
       </w:r>
     </w:p>
@@ -15229,7 +16073,6 @@
           <w:szCs w:val="24"/>
           <w:lang w:val="en-US"/>
         </w:rPr>
-        <w:lastRenderedPageBreak/>
         <w:t xml:space="preserve">Kadir, Abdul. 2014. </w:t>
       </w:r>
       <w:r>
@@ -15776,6 +16619,7 @@
           <w:szCs w:val="24"/>
           <w:lang w:val="en-US"/>
         </w:rPr>
+        <w:lastRenderedPageBreak/>
         <w:t>Permana, Denzen Hangga. 2017. “Pengembangan Sistem Pelaporan Kegiatan KKN Berbasis Android (Studi Kasus Prodi Ilmu Komputer Fakultas Matematika dan Ilmu Pengetahuan Universitas Lampung)”.</w:t>
       </w:r>
       <w:r>
@@ -16286,7 +17130,6 @@
           <w:szCs w:val="24"/>
           <w:lang w:val="en-US"/>
         </w:rPr>
-        <w:lastRenderedPageBreak/>
         <w:t>Universitas Islam Negeri Alauddin Makassar. 2013.</w:t>
       </w:r>
       <w:r>
@@ -18259,7 +19102,7 @@
   <w:style w:type="paragraph" w:default="1" w:styleId="Normal">
     <w:name w:val="Normal"/>
     <w:qFormat/>
-    <w:rsid w:val="001049A3"/>
+    <w:rsid w:val="00154A99"/>
     <w:pPr>
       <w:spacing w:after="200" w:line="276" w:lineRule="auto"/>
     </w:pPr>

</xml_diff>

<commit_message>
Kajian Pustaka mi Cuyy
</commit_message>
<xml_diff>
--- a/2. Proposal/DRAFT PROPOSAL RAHMAT ILYAS.docx
+++ b/2. Proposal/DRAFT PROPOSAL RAHMAT ILYAS.docx
@@ -400,7 +400,7 @@
     <w:p>
       <w:pPr>
         <w:spacing w:after="0" w:line="480" w:lineRule="auto"/>
-        <w:ind w:right="90" w:firstLine="426"/>
+        <w:ind w:right="90" w:firstLine="709"/>
         <w:jc w:val="both"/>
         <w:rPr>
           <w:rFonts w:ascii="Times New Roman" w:hAnsi="Times New Roman"/>
@@ -662,7 +662,7 @@
     <w:p>
       <w:pPr>
         <w:spacing w:after="0" w:line="480" w:lineRule="auto"/>
-        <w:ind w:right="90" w:firstLine="426"/>
+        <w:ind w:right="90" w:firstLine="709"/>
         <w:jc w:val="both"/>
         <w:rPr>
           <w:rFonts w:ascii="Times New Roman" w:hAnsi="Times New Roman"/>
@@ -727,7 +727,7 @@
     <w:p>
       <w:pPr>
         <w:spacing w:after="0" w:line="480" w:lineRule="auto"/>
-        <w:ind w:right="90" w:firstLine="426"/>
+        <w:ind w:right="90" w:firstLine="709"/>
         <w:jc w:val="both"/>
         <w:rPr>
           <w:rFonts w:ascii="Times New Roman" w:hAnsi="Times New Roman"/>
@@ -804,7 +804,7 @@
     <w:p>
       <w:pPr>
         <w:spacing w:after="0" w:line="480" w:lineRule="auto"/>
-        <w:ind w:right="90" w:firstLine="426"/>
+        <w:ind w:right="90" w:firstLine="709"/>
         <w:jc w:val="both"/>
         <w:rPr>
           <w:rFonts w:ascii="Times New Roman" w:hAnsi="Times New Roman"/>
@@ -832,29 +832,29 @@
     <w:p>
       <w:pPr>
         <w:spacing w:after="0" w:line="480" w:lineRule="auto"/>
-        <w:ind w:right="90" w:firstLine="426"/>
-        <w:jc w:val="both"/>
-        <w:rPr>
-          <w:rFonts w:ascii="Times New Roman" w:hAnsi="Times New Roman"/>
-          <w:bCs/>
-          <w:iCs/>
-          <w:color w:val="000000" w:themeColor="text1"/>
-          <w:sz w:val="24"/>
-          <w:szCs w:val="24"/>
-          <w:lang w:val="en-US"/>
-        </w:rPr>
-      </w:pPr>
-      <w:r>
-        <w:rPr>
-          <w:rFonts w:ascii="Times New Roman" w:hAnsi="Times New Roman"/>
-          <w:bCs/>
-          <w:iCs/>
-          <w:color w:val="000000" w:themeColor="text1"/>
-          <w:sz w:val="24"/>
-          <w:szCs w:val="24"/>
-          <w:lang w:val="en-US"/>
-        </w:rPr>
-        <w:t xml:space="preserve">Persediaan stok barang mencakup semua stok yang ada, baik barang yang terdapat di rak toko maupun barang yang ada di gudang. Jadi persedian stok barang merupakan total jumlah barang baik yang sedang dipajang maupun yang masih di simpan. Meski terlihat sederhana, mengelola persediaan barang bukanlah hal yang mudah dilakukan. Jika persediaan baranag terlalu banyak tentu dana yang dikeluarkan juga besar seperti peningkatan biaya operasional tokoh, biaya penyimpanan dan lain sebagainya. Persediaan barang yang terlalu banyak juga beresiko meningkatkn kerusakan barang. </w:t>
+        <w:ind w:right="90" w:firstLine="709"/>
+        <w:jc w:val="both"/>
+        <w:rPr>
+          <w:rFonts w:ascii="Times New Roman" w:hAnsi="Times New Roman"/>
+          <w:bCs/>
+          <w:iCs/>
+          <w:color w:val="000000" w:themeColor="text1"/>
+          <w:sz w:val="24"/>
+          <w:szCs w:val="24"/>
+          <w:lang w:val="en-US"/>
+        </w:rPr>
+      </w:pPr>
+      <w:r>
+        <w:rPr>
+          <w:rFonts w:ascii="Times New Roman" w:hAnsi="Times New Roman"/>
+          <w:bCs/>
+          <w:iCs/>
+          <w:color w:val="000000" w:themeColor="text1"/>
+          <w:sz w:val="24"/>
+          <w:szCs w:val="24"/>
+          <w:lang w:val="en-US"/>
+        </w:rPr>
+        <w:t xml:space="preserve">Persediaan stok barang mencakup semua stok yang ada, baik barang yang terdapat di rak toko maupun barang yang ada di gudang. Jadi persedian stok barang merupakan total jumlah barang baik yang sedang dipajang maupun yang masih di simpan. Meski terlihat sederhana, mengelola persediaan barang bukanlah hal yang mudah dilakukan. Jika persediaan baranag terlalu banyak tentu dana yang dikeluarkan juga besar seperti peningkatan biaya operasional tokoh, biaya penyimpanan dan lain sebagainya. Persediaan barang yang terlalu banyak juga beresiko meningkatkn </w:t>
       </w:r>
       <w:r>
         <w:rPr>
@@ -867,13 +867,13 @@
           <w:lang w:val="en-US"/>
         </w:rPr>
         <w:lastRenderedPageBreak/>
-        <w:t>Sebaliknya, jika persediaan barang terlalu sedikit, maka resiko kekurangn persediaan juga semakin besar, apalagi sebagian barang tidak dapat didatangkan secara mrndadak sehingga hal ini dapat mengakibatkan kerugian.</w:t>
-      </w:r>
-    </w:p>
-    <w:p>
-      <w:pPr>
-        <w:spacing w:after="0" w:line="480" w:lineRule="auto"/>
-        <w:ind w:right="90" w:firstLine="426"/>
+        <w:t>kerusakan barang. Sebaliknya, jika persediaan barang terlalu sedikit, maka resiko kekurangn persediaan juga semakin besar, apalagi sebagian barang tidak dapat didatangkan secara mrndadak sehingga hal ini dapat mengakibatkan kerugian.</w:t>
+      </w:r>
+    </w:p>
+    <w:p>
+      <w:pPr>
+        <w:spacing w:after="0" w:line="480" w:lineRule="auto"/>
+        <w:ind w:right="90" w:firstLine="709"/>
         <w:jc w:val="both"/>
         <w:rPr>
           <w:rFonts w:ascii="Times New Roman" w:hAnsi="Times New Roman"/>
@@ -901,7 +901,7 @@
     <w:p>
       <w:pPr>
         <w:spacing w:after="0" w:line="480" w:lineRule="auto"/>
-        <w:ind w:right="90" w:firstLine="426"/>
+        <w:ind w:right="90" w:firstLine="709"/>
         <w:jc w:val="both"/>
         <w:rPr>
           <w:rFonts w:ascii="Times New Roman" w:hAnsi="Times New Roman"/>
@@ -987,31 +987,19 @@
     </w:p>
     <w:p>
       <w:pPr>
-        <w:spacing w:after="0" w:line="360" w:lineRule="auto"/>
-        <w:ind w:right="90"/>
-        <w:jc w:val="both"/>
-        <w:rPr>
-          <w:rFonts w:ascii="Times New Roman" w:hAnsi="Times New Roman"/>
-          <w:bCs/>
-          <w:iCs/>
-          <w:color w:val="000000" w:themeColor="text1"/>
-          <w:sz w:val="24"/>
-          <w:szCs w:val="24"/>
-          <w:lang w:val="en-US"/>
-        </w:rPr>
-      </w:pPr>
-      <w:r>
-        <w:rPr>
-          <w:rFonts w:ascii="Times New Roman" w:hAnsi="Times New Roman"/>
-          <w:bCs/>
-          <w:iCs/>
-          <w:color w:val="000000" w:themeColor="text1"/>
-          <w:sz w:val="24"/>
-          <w:szCs w:val="24"/>
-          <w:lang w:val="en-US"/>
-        </w:rPr>
-        <w:tab/>
-      </w:r>
+        <w:spacing w:after="0" w:line="480" w:lineRule="auto"/>
+        <w:ind w:right="90" w:firstLine="720"/>
+        <w:jc w:val="both"/>
+        <w:rPr>
+          <w:rFonts w:ascii="Times New Roman" w:hAnsi="Times New Roman"/>
+          <w:bCs/>
+          <w:iCs/>
+          <w:color w:val="000000" w:themeColor="text1"/>
+          <w:sz w:val="24"/>
+          <w:szCs w:val="24"/>
+          <w:lang w:val="en-US"/>
+        </w:rPr>
+      </w:pPr>
       <w:r>
         <w:rPr>
           <w:rFonts w:ascii="Times New Roman" w:hAnsi="Times New Roman"/>
@@ -1048,22 +1036,6 @@
         </w:rPr>
         <w:t>.”</w:t>
       </w:r>
-    </w:p>
-    <w:p>
-      <w:pPr>
-        <w:spacing w:after="0" w:line="360" w:lineRule="auto"/>
-        <w:ind w:right="90"/>
-        <w:jc w:val="both"/>
-        <w:rPr>
-          <w:rFonts w:ascii="Times New Roman" w:hAnsi="Times New Roman"/>
-          <w:bCs/>
-          <w:iCs/>
-          <w:color w:val="000000" w:themeColor="text1"/>
-          <w:sz w:val="24"/>
-          <w:szCs w:val="24"/>
-          <w:lang w:val="en-US"/>
-        </w:rPr>
-      </w:pPr>
     </w:p>
     <w:p>
       <w:pPr>
@@ -2089,14 +2061,13 @@
     </w:p>
     <w:p>
       <w:pPr>
-        <w:spacing w:after="0" w:line="360" w:lineRule="auto"/>
+        <w:spacing w:after="0" w:line="480" w:lineRule="auto"/>
         <w:ind w:right="90" w:firstLine="720"/>
         <w:jc w:val="both"/>
         <w:rPr>
           <w:rFonts w:ascii="Times New Roman" w:eastAsia="Times New Roman" w:hAnsi="Times New Roman"/>
           <w:sz w:val="24"/>
           <w:szCs w:val="24"/>
-          <w:lang w:val="en-US"/>
         </w:rPr>
       </w:pPr>
       <w:r>
@@ -3290,30 +3261,18 @@
     <w:p>
       <w:pPr>
         <w:spacing w:after="0" w:line="360" w:lineRule="auto"/>
-        <w:ind w:right="90"/>
-        <w:jc w:val="both"/>
-        <w:rPr>
-          <w:rFonts w:ascii="Times New Roman" w:hAnsi="Times New Roman"/>
-          <w:bCs/>
-          <w:iCs/>
-          <w:color w:val="000000" w:themeColor="text1"/>
-          <w:sz w:val="24"/>
-          <w:szCs w:val="24"/>
-          <w:lang w:val="en-US"/>
-        </w:rPr>
-      </w:pPr>
-      <w:r>
-        <w:rPr>
-          <w:rFonts w:ascii="Times New Roman" w:hAnsi="Times New Roman"/>
-          <w:bCs/>
-          <w:iCs/>
-          <w:color w:val="000000" w:themeColor="text1"/>
-          <w:sz w:val="24"/>
-          <w:szCs w:val="24"/>
-          <w:lang w:val="en-US"/>
-        </w:rPr>
-        <w:tab/>
-      </w:r>
+        <w:ind w:right="90" w:firstLine="709"/>
+        <w:jc w:val="both"/>
+        <w:rPr>
+          <w:rFonts w:ascii="Times New Roman" w:hAnsi="Times New Roman"/>
+          <w:bCs/>
+          <w:iCs/>
+          <w:color w:val="000000" w:themeColor="text1"/>
+          <w:sz w:val="24"/>
+          <w:szCs w:val="24"/>
+          <w:lang w:val="en-US"/>
+        </w:rPr>
+      </w:pPr>
       <w:r>
         <w:rPr>
           <w:rFonts w:ascii="Times New Roman" w:hAnsi="Times New Roman"/>
@@ -3378,23 +3337,7 @@
     <w:p>
       <w:pPr>
         <w:spacing w:after="0" w:line="360" w:lineRule="auto"/>
-        <w:ind w:right="90"/>
-        <w:jc w:val="both"/>
-        <w:rPr>
-          <w:rFonts w:ascii="Times New Roman" w:hAnsi="Times New Roman"/>
-          <w:bCs/>
-          <w:iCs/>
-          <w:color w:val="000000" w:themeColor="text1"/>
-          <w:sz w:val="24"/>
-          <w:szCs w:val="24"/>
-          <w:lang w:val="en-US"/>
-        </w:rPr>
-      </w:pPr>
-    </w:p>
-    <w:p>
-      <w:pPr>
-        <w:spacing w:after="0" w:line="480" w:lineRule="auto"/>
-        <w:ind w:right="90" w:firstLine="426"/>
+        <w:ind w:right="90" w:firstLine="709"/>
         <w:jc w:val="both"/>
         <w:rPr>
           <w:rFonts w:ascii="Times New Roman" w:hAnsi="Times New Roman"/>
@@ -3445,40 +3388,66 @@
     </w:p>
     <w:p>
       <w:pPr>
-        <w:spacing w:after="0" w:line="480" w:lineRule="auto"/>
-        <w:ind w:right="90" w:firstLine="426"/>
-        <w:jc w:val="both"/>
-        <w:rPr>
-          <w:rFonts w:ascii="Times New Roman" w:hAnsi="Times New Roman"/>
-          <w:bCs/>
-          <w:iCs/>
-          <w:color w:val="000000" w:themeColor="text1"/>
-          <w:sz w:val="24"/>
-          <w:szCs w:val="24"/>
-          <w:lang w:val="en-US"/>
-        </w:rPr>
-      </w:pPr>
-      <w:r>
-        <w:rPr>
-          <w:rFonts w:ascii="Times New Roman" w:hAnsi="Times New Roman"/>
-          <w:bCs/>
-          <w:iCs/>
-          <w:color w:val="000000" w:themeColor="text1"/>
-          <w:sz w:val="24"/>
-          <w:szCs w:val="24"/>
-          <w:lang w:val="en-US"/>
-        </w:rPr>
-        <w:t>Maksud dari kandungan ayat tersebut menerangkan bahwa manusia itu tidak dapat mengetahui dengan pasti apa yang akan diusahakannya besok atau yang akan diperolehnya, namun demikian mereka diwajibkan berusaha. Salah satu hal yang dimaksud dari kata berusaha tersebut adalah menerka atau meramalkan sesuatu yang akan terjadi berdasarkan apa yang pernah terjadi pada masa lampau sesuai dengan yang pernah dicatatkan. Hanya Allah yang mampu mengetahui segala sesuatunya, manusia hanya melakukan usaha.</w:t>
-      </w:r>
-    </w:p>
-    <w:p>
-      <w:pPr>
-        <w:spacing w:after="0" w:line="480" w:lineRule="auto"/>
-        <w:ind w:right="90" w:firstLine="426"/>
-        <w:jc w:val="both"/>
-        <w:rPr>
-          <w:rFonts w:ascii="Times New Roman" w:hAnsi="Times New Roman"/>
-          <w:iCs/>
+        <w:spacing w:after="0" w:line="360" w:lineRule="auto"/>
+        <w:ind w:right="90" w:firstLine="709"/>
+        <w:jc w:val="both"/>
+        <w:rPr>
+          <w:rFonts w:ascii="Times New Roman" w:hAnsi="Times New Roman"/>
+          <w:bCs/>
+          <w:iCs/>
+          <w:color w:val="000000" w:themeColor="text1"/>
+          <w:sz w:val="24"/>
+          <w:szCs w:val="24"/>
+          <w:lang w:val="en-US"/>
+        </w:rPr>
+      </w:pPr>
+      <w:r>
+        <w:rPr>
+          <w:rFonts w:ascii="Times New Roman" w:hAnsi="Times New Roman"/>
+          <w:bCs/>
+          <w:iCs/>
+          <w:color w:val="000000" w:themeColor="text1"/>
+          <w:sz w:val="24"/>
+          <w:szCs w:val="24"/>
+          <w:lang w:val="en-US"/>
+        </w:rPr>
+        <w:t xml:space="preserve">Maksud dari kandungan ayat tersebut menerangkan bahwa manusia itu tidak dapat mengetahui dengan pasti apa yang akan diusahakannya besok atau yang akan diperolehnya, namun </w:t>
+      </w:r>
+      <w:r>
+        <w:rPr>
+          <w:rFonts w:ascii="Times New Roman" w:hAnsi="Times New Roman"/>
+          <w:bCs/>
+          <w:iCs/>
+          <w:color w:val="000000" w:themeColor="text1"/>
+          <w:sz w:val="24"/>
+          <w:szCs w:val="24"/>
+          <w:lang w:val="en-US"/>
+        </w:rPr>
+        <w:t>kita</w:t>
+      </w:r>
+      <w:r>
+        <w:rPr>
+          <w:rFonts w:ascii="Times New Roman" w:hAnsi="Times New Roman"/>
+          <w:bCs/>
+          <w:iCs/>
+          <w:color w:val="000000" w:themeColor="text1"/>
+          <w:sz w:val="24"/>
+          <w:szCs w:val="24"/>
+          <w:lang w:val="en-US"/>
+        </w:rPr>
+        <w:t xml:space="preserve"> diwajibkan berusaha. Salah satu hal yang dimaksud dari kata berusaha tersebut adalah menerka atau meramalkan sesuatu yang akan terjadi berdasarkan apa yang pernah terjadi pada masa lampau sesuai dengan yang pernah dicatatkan. Hanya Allah yang mampu mengetahui segala sesuatunya, manusia hanya melakukan usaha.</w:t>
+      </w:r>
+    </w:p>
+    <w:p>
+      <w:pPr>
+        <w:spacing w:after="0" w:line="360" w:lineRule="auto"/>
+        <w:ind w:right="90" w:firstLine="709"/>
+        <w:jc w:val="both"/>
+        <w:rPr>
+          <w:rFonts w:ascii="Times New Roman" w:hAnsi="Times New Roman"/>
+          <w:bCs/>
+          <w:iCs/>
+          <w:color w:val="000000" w:themeColor="text1"/>
           <w:sz w:val="24"/>
           <w:szCs w:val="24"/>
           <w:lang w:val="en-US"/>
@@ -3523,25 +3492,24 @@
     </w:p>
     <w:p>
       <w:pPr>
-        <w:spacing w:after="0" w:line="480" w:lineRule="auto"/>
-        <w:ind w:firstLine="720"/>
-        <w:jc w:val="both"/>
-        <w:rPr>
-          <w:rFonts w:ascii="Times New Roman" w:hAnsi="Times New Roman"/>
-          <w:sz w:val="24"/>
-          <w:szCs w:val="24"/>
-        </w:rPr>
-      </w:pPr>
-      <w:r>
-        <w:rPr>
-          <w:rFonts w:ascii="Times New Roman" w:hAnsi="Times New Roman"/>
-          <w:bCs/>
-          <w:iCs/>
-          <w:sz w:val="24"/>
-          <w:szCs w:val="24"/>
-          <w:lang w:val="en-US"/>
-        </w:rPr>
-        <w:lastRenderedPageBreak/>
+        <w:spacing w:after="0" w:line="360" w:lineRule="auto"/>
+        <w:ind w:right="90" w:firstLine="709"/>
+        <w:jc w:val="both"/>
+        <w:rPr>
+          <w:rFonts w:ascii="Times New Roman" w:hAnsi="Times New Roman"/>
+          <w:sz w:val="24"/>
+          <w:szCs w:val="24"/>
+        </w:rPr>
+      </w:pPr>
+      <w:r>
+        <w:rPr>
+          <w:rFonts w:ascii="Times New Roman" w:hAnsi="Times New Roman"/>
+          <w:bCs/>
+          <w:iCs/>
+          <w:sz w:val="24"/>
+          <w:szCs w:val="24"/>
+          <w:lang w:val="en-US"/>
+        </w:rPr>
         <w:t>B</w:t>
       </w:r>
       <w:r>
@@ -3712,19 +3680,7 @@
           <w:szCs w:val="24"/>
           <w:lang w:val="en-US"/>
         </w:rPr>
-        <w:t>kapan waktu yang tepat dan berapa jumlah barang yang akan didatangkan</w:t>
-      </w:r>
-      <w:r>
-        <w:rPr>
-          <w:rFonts w:ascii="Times New Roman" w:hAnsi="Times New Roman"/>
-          <w:bCs/>
-          <w:iCs/>
-          <w:color w:val="000000" w:themeColor="text1"/>
-          <w:sz w:val="24"/>
-          <w:szCs w:val="24"/>
-          <w:lang w:val="en-US"/>
-        </w:rPr>
-        <w:t xml:space="preserve"> saat pemesanan barang</w:t>
+        <w:t>kapan waktu yang tepat dan berapa jumlah barang yang akan didatangkan saat pemesanan barang</w:t>
       </w:r>
       <w:r>
         <w:rPr>
@@ -3746,6 +3702,22 @@
         </w:rPr>
         <w:t>.</w:t>
       </w:r>
+    </w:p>
+    <w:p>
+      <w:pPr>
+        <w:spacing w:after="0" w:line="360" w:lineRule="auto"/>
+        <w:ind w:right="90" w:firstLine="709"/>
+        <w:jc w:val="both"/>
+        <w:rPr>
+          <w:rFonts w:ascii="Times New Roman" w:hAnsi="Times New Roman"/>
+          <w:bCs/>
+          <w:iCs/>
+          <w:color w:val="000000" w:themeColor="text1"/>
+          <w:sz w:val="24"/>
+          <w:szCs w:val="24"/>
+          <w:lang w:val="en-US"/>
+        </w:rPr>
+      </w:pPr>
     </w:p>
     <w:p>
       <w:pPr>
@@ -3775,19 +3747,22 @@
           <w:szCs w:val="24"/>
           <w:lang w:val="en-ID"/>
         </w:rPr>
+        <w:lastRenderedPageBreak/>
         <w:t>Rumusan Masalah</w:t>
       </w:r>
     </w:p>
     <w:p>
       <w:pPr>
         <w:spacing w:after="0" w:line="480" w:lineRule="auto"/>
-        <w:ind w:firstLine="720"/>
-        <w:jc w:val="both"/>
-        <w:rPr>
-          <w:rFonts w:ascii="Times New Roman" w:hAnsi="Times New Roman"/>
-          <w:sz w:val="24"/>
-          <w:szCs w:val="24"/>
-          <w:lang w:val="en-US"/>
+        <w:ind w:firstLine="709"/>
+        <w:jc w:val="both"/>
+        <w:rPr>
+          <w:rFonts w:ascii="Times New Roman" w:hAnsi="Times New Roman"/>
+          <w:b/>
+          <w:i/>
+          <w:sz w:val="24"/>
+          <w:szCs w:val="24"/>
+          <w:lang w:val="en-ID"/>
         </w:rPr>
       </w:pPr>
       <w:r>
@@ -3827,23 +3802,26 @@
           <w:sz w:val="24"/>
           <w:szCs w:val="24"/>
         </w:rPr>
-        <w:t>, maka pokok permasalahan yang dihadapi adalah</w:t>
-      </w:r>
-      <w:r>
-        <w:rPr>
-          <w:rFonts w:ascii="Times New Roman" w:hAnsi="Times New Roman"/>
-          <w:sz w:val="24"/>
-          <w:szCs w:val="24"/>
-        </w:rPr>
-        <w:t xml:space="preserve"> b</w:t>
-      </w:r>
-      <w:r>
-        <w:rPr>
-          <w:rFonts w:ascii="Times New Roman" w:hAnsi="Times New Roman"/>
-          <w:sz w:val="24"/>
-          <w:szCs w:val="24"/>
-        </w:rPr>
-        <w:t>agaimana</w:t>
+        <w:t xml:space="preserve">, maka pokok permasalahan yang dihadapi adalah bagaimana </w:t>
+      </w:r>
+      <w:r>
+        <w:rPr>
+          <w:rFonts w:ascii="Times New Roman" w:hAnsi="Times New Roman"/>
+          <w:sz w:val="24"/>
+          <w:szCs w:val="24"/>
+          <w:lang w:val="en-US"/>
+        </w:rPr>
+        <w:t xml:space="preserve">memanfaatkan metode </w:t>
+      </w:r>
+      <w:r>
+        <w:rPr>
+          <w:rFonts w:ascii="Times New Roman" w:hAnsi="Times New Roman"/>
+          <w:i/>
+          <w:sz w:val="24"/>
+          <w:szCs w:val="24"/>
+          <w:lang w:val="en-US"/>
+        </w:rPr>
+        <w:t>time series</w:t>
       </w:r>
       <w:r>
         <w:rPr>
@@ -3860,33 +3838,6 @@
           <w:szCs w:val="24"/>
           <w:lang w:val="en-US"/>
         </w:rPr>
-        <w:t xml:space="preserve">memanfaatkan metode </w:t>
-      </w:r>
-      <w:r>
-        <w:rPr>
-          <w:rFonts w:ascii="Times New Roman" w:hAnsi="Times New Roman"/>
-          <w:i/>
-          <w:sz w:val="24"/>
-          <w:szCs w:val="24"/>
-          <w:lang w:val="en-US"/>
-        </w:rPr>
-        <w:t>time series</w:t>
-      </w:r>
-      <w:r>
-        <w:rPr>
-          <w:rFonts w:ascii="Times New Roman" w:hAnsi="Times New Roman"/>
-          <w:sz w:val="24"/>
-          <w:szCs w:val="24"/>
-        </w:rPr>
-        <w:t xml:space="preserve"> </w:t>
-      </w:r>
-      <w:r>
-        <w:rPr>
-          <w:rFonts w:ascii="Times New Roman" w:hAnsi="Times New Roman"/>
-          <w:sz w:val="24"/>
-          <w:szCs w:val="24"/>
-          <w:lang w:val="en-US"/>
-        </w:rPr>
         <w:t xml:space="preserve">dalam meramalkan atau memprediksi </w:t>
       </w:r>
       <w:r>
@@ -3899,19 +3850,7 @@
           <w:szCs w:val="24"/>
           <w:lang w:val="en-US"/>
         </w:rPr>
-        <w:t xml:space="preserve">kapan waktu yang tepat dan berapa jumlah barang yang akan </w:t>
-      </w:r>
-      <w:r>
-        <w:rPr>
-          <w:rFonts w:ascii="Times New Roman" w:hAnsi="Times New Roman"/>
-          <w:bCs/>
-          <w:iCs/>
-          <w:color w:val="000000" w:themeColor="text1"/>
-          <w:sz w:val="24"/>
-          <w:szCs w:val="24"/>
-          <w:lang w:val="en-US"/>
-        </w:rPr>
-        <w:t>dipesan di masa yang akan datang</w:t>
+        <w:t>kapan waktu yang tepat dan berapa jumlah barang yang akan dipesan di masa yang akan datang</w:t>
       </w:r>
       <w:r>
         <w:rPr>
@@ -3959,15 +3898,12 @@
         <w:ind w:left="0" w:firstLine="709"/>
         <w:jc w:val="both"/>
         <w:rPr>
-          <w:rFonts w:ascii="Times New Roman" w:hAnsi="Times New Roman"/>
-          <w:b/>
-          <w:i/>
-          <w:sz w:val="24"/>
-          <w:szCs w:val="24"/>
-        </w:rPr>
-      </w:pPr>
-      <w:bookmarkStart w:id="0" w:name="_GoBack"/>
-      <w:bookmarkEnd w:id="0"/>
+          <w:rFonts w:ascii="Times New Roman" w:eastAsiaTheme="minorHAnsi" w:hAnsi="Times New Roman"/>
+          <w:sz w:val="24"/>
+          <w:szCs w:val="24"/>
+          <w:lang w:val="en-US"/>
+        </w:rPr>
+      </w:pPr>
       <w:r>
         <w:rPr>
           <w:rFonts w:ascii="Times New Roman" w:eastAsiaTheme="minorHAnsi" w:hAnsi="Times New Roman"/>
@@ -3985,16 +3921,15 @@
           <w:ilvl w:val="0"/>
           <w:numId w:val="2"/>
         </w:numPr>
-        <w:tabs>
-          <w:tab w:val="left" w:pos="450"/>
-        </w:tabs>
-        <w:spacing w:after="0" w:line="480" w:lineRule="auto"/>
-        <w:jc w:val="both"/>
-        <w:rPr>
-          <w:rFonts w:ascii="Times New Roman" w:eastAsiaTheme="minorHAnsi" w:hAnsi="Times New Roman"/>
-          <w:sz w:val="24"/>
-          <w:szCs w:val="24"/>
-          <w:lang w:val="en-US"/>
+        <w:spacing w:after="0" w:line="480" w:lineRule="auto"/>
+        <w:ind w:left="851"/>
+        <w:jc w:val="both"/>
+        <w:rPr>
+          <w:rFonts w:ascii="Times New Roman" w:hAnsi="Times New Roman"/>
+          <w:b/>
+          <w:i/>
+          <w:sz w:val="24"/>
+          <w:szCs w:val="24"/>
         </w:rPr>
       </w:pPr>
       <w:r>
@@ -4043,71 +3978,25 @@
           <w:ilvl w:val="0"/>
           <w:numId w:val="2"/>
         </w:numPr>
-        <w:tabs>
-          <w:tab w:val="left" w:pos="450"/>
-        </w:tabs>
-        <w:spacing w:after="0" w:line="480" w:lineRule="auto"/>
-        <w:jc w:val="both"/>
+        <w:spacing w:after="0" w:line="480" w:lineRule="auto"/>
+        <w:ind w:left="851"/>
+        <w:jc w:val="both"/>
+        <w:rPr>
+          <w:rFonts w:ascii="Times New Roman" w:hAnsi="Times New Roman"/>
+          <w:b/>
+          <w:i/>
+          <w:sz w:val="24"/>
+          <w:szCs w:val="24"/>
+        </w:rPr>
+      </w:pPr>
+      <w:r>
         <w:rPr>
           <w:rFonts w:ascii="Times New Roman" w:eastAsiaTheme="minorHAnsi" w:hAnsi="Times New Roman"/>
           <w:sz w:val="24"/>
           <w:szCs w:val="24"/>
           <w:lang w:val="en-US"/>
         </w:rPr>
-      </w:pPr>
-      <w:r>
-        <w:rPr>
-          <w:rFonts w:ascii="Times New Roman" w:eastAsiaTheme="minorHAnsi" w:hAnsi="Times New Roman"/>
-          <w:sz w:val="24"/>
-          <w:szCs w:val="24"/>
-          <w:lang w:val="en-US"/>
-        </w:rPr>
-        <w:t>Sistem ini mencakup tentang proses pengelolaan manajemen pelaporan yaitu : Pelaporan laporan umum yang dilakukan oleh mahasiswa pelaksana kuliah kerja nyata</w:t>
-      </w:r>
-      <w:r>
-        <w:rPr>
-          <w:rFonts w:ascii="Times New Roman" w:eastAsiaTheme="minorHAnsi" w:hAnsi="Times New Roman"/>
-          <w:sz w:val="24"/>
-          <w:szCs w:val="24"/>
-          <w:lang w:val="en-US"/>
-        </w:rPr>
-        <w:t xml:space="preserve">, </w:t>
-      </w:r>
-      <w:r>
-        <w:rPr>
-          <w:rFonts w:ascii="Times New Roman" w:eastAsiaTheme="minorHAnsi" w:hAnsi="Times New Roman"/>
-          <w:sz w:val="24"/>
-          <w:szCs w:val="24"/>
-          <w:lang w:val="en-US"/>
-        </w:rPr>
-        <w:t xml:space="preserve">pemeriksaan dan penilaian laporan oleh dosen pembimbing, monitoring </w:t>
-      </w:r>
-      <w:r>
-        <w:rPr>
-          <w:rFonts w:ascii="Times New Roman" w:eastAsiaTheme="minorHAnsi" w:hAnsi="Times New Roman"/>
-          <w:sz w:val="24"/>
-          <w:szCs w:val="24"/>
-          <w:lang w:val="en-US"/>
-        </w:rPr>
-        <w:t xml:space="preserve">dan </w:t>
-      </w:r>
-      <w:r>
-        <w:rPr>
-          <w:rFonts w:ascii="Times New Roman" w:eastAsiaTheme="minorHAnsi" w:hAnsi="Times New Roman"/>
-          <w:sz w:val="24"/>
-          <w:szCs w:val="24"/>
-          <w:lang w:val="en-US"/>
-        </w:rPr>
-        <w:t>penerbitan sertifikat</w:t>
-      </w:r>
-      <w:r>
-        <w:rPr>
-          <w:rFonts w:ascii="Times New Roman" w:eastAsiaTheme="minorHAnsi" w:hAnsi="Times New Roman"/>
-          <w:sz w:val="24"/>
-          <w:szCs w:val="24"/>
-          <w:lang w:val="en-US"/>
-        </w:rPr>
-        <w:t xml:space="preserve"> oleh LP2M.</w:t>
+        <w:t>Sistem ini hanya digunakan untuk memonitoring dan melakukan perkiraan untuk barang yang akan dipesan di masa yang akan datang sesuai waktu yang ditentukan.</w:t>
       </w:r>
     </w:p>
     <w:p>
@@ -4117,27 +4006,55 @@
           <w:ilvl w:val="0"/>
           <w:numId w:val="2"/>
         </w:numPr>
-        <w:tabs>
-          <w:tab w:val="left" w:pos="450"/>
-        </w:tabs>
-        <w:spacing w:after="0" w:line="480" w:lineRule="auto"/>
-        <w:jc w:val="both"/>
+        <w:spacing w:after="0" w:line="480" w:lineRule="auto"/>
+        <w:ind w:left="851"/>
+        <w:jc w:val="both"/>
+        <w:rPr>
+          <w:rFonts w:ascii="Times New Roman" w:hAnsi="Times New Roman"/>
+          <w:b/>
+          <w:i/>
+          <w:sz w:val="24"/>
+          <w:szCs w:val="24"/>
+        </w:rPr>
+      </w:pPr>
+      <w:r>
         <w:rPr>
           <w:rFonts w:ascii="Times New Roman" w:eastAsiaTheme="minorHAnsi" w:hAnsi="Times New Roman"/>
           <w:sz w:val="24"/>
           <w:szCs w:val="24"/>
           <w:lang w:val="en-US"/>
         </w:rPr>
-      </w:pPr>
+        <w:t xml:space="preserve">Metode yang digunakan dalam mengolah data peramalan dalam penelitian ini yaitu menggunakan metode </w:t>
+      </w:r>
       <w:r>
         <w:rPr>
           <w:rFonts w:ascii="Times New Roman" w:eastAsiaTheme="minorHAnsi" w:hAnsi="Times New Roman"/>
-          <w:sz w:val="24"/>
-          <w:szCs w:val="24"/>
-          <w:lang w:val="en-US"/>
-        </w:rPr>
-        <w:t>Target pengguna aplikasi atau yang mengelola website ini adalah mahasiswa yang sedang melaksanakan kuliah kerja nyata</w:t>
-      </w:r>
+          <w:i/>
+          <w:sz w:val="24"/>
+          <w:szCs w:val="24"/>
+          <w:lang w:val="en-US"/>
+        </w:rPr>
+        <w:t>time series.</w:t>
+      </w:r>
+    </w:p>
+    <w:p>
+      <w:pPr>
+        <w:pStyle w:val="ListParagraph"/>
+        <w:numPr>
+          <w:ilvl w:val="0"/>
+          <w:numId w:val="2"/>
+        </w:numPr>
+        <w:spacing w:after="0" w:line="480" w:lineRule="auto"/>
+        <w:ind w:left="851"/>
+        <w:jc w:val="both"/>
+        <w:rPr>
+          <w:rFonts w:ascii="Times New Roman" w:hAnsi="Times New Roman"/>
+          <w:b/>
+          <w:i/>
+          <w:sz w:val="24"/>
+          <w:szCs w:val="24"/>
+        </w:rPr>
+      </w:pPr>
       <w:r>
         <w:rPr>
           <w:rFonts w:ascii="Times New Roman" w:eastAsiaTheme="minorHAnsi" w:hAnsi="Times New Roman"/>
@@ -4145,43 +4062,21 @@
           <w:szCs w:val="24"/>
           <w:lang w:val="en-US"/>
         </w:rPr>
-        <w:t xml:space="preserve">, </w:t>
-      </w:r>
-      <w:r>
+        <w:t>Sistem ini ditargetkan untuk memudahkan pemilik usaha retail dalam melakukan pengambilan keputusan dan manajemen persediaan stok barang.</w:t>
+      </w:r>
+    </w:p>
+    <w:p>
+      <w:pPr>
+        <w:spacing w:after="0" w:line="480" w:lineRule="auto"/>
+        <w:ind w:firstLine="709"/>
+        <w:jc w:val="both"/>
         <w:rPr>
           <w:rFonts w:ascii="Times New Roman" w:eastAsiaTheme="minorHAnsi" w:hAnsi="Times New Roman"/>
           <w:sz w:val="24"/>
           <w:szCs w:val="24"/>
           <w:lang w:val="en-US"/>
         </w:rPr>
-        <w:t>dosen pembimbing serta pihak Lembaga Penelitian Dan Pengabdian Masyarakat (LP2M)</w:t>
-      </w:r>
-    </w:p>
-    <w:p>
-      <w:pPr>
-        <w:tabs>
-          <w:tab w:val="left" w:pos="450"/>
-        </w:tabs>
-        <w:spacing w:after="0" w:line="480" w:lineRule="auto"/>
-        <w:ind w:left="450" w:hanging="180"/>
-        <w:jc w:val="both"/>
-        <w:rPr>
-          <w:rFonts w:ascii="Times New Roman" w:eastAsiaTheme="minorHAnsi" w:hAnsi="Times New Roman"/>
-          <w:sz w:val="24"/>
-          <w:szCs w:val="24"/>
-          <w:lang w:val="en-US"/>
-        </w:rPr>
-      </w:pPr>
-      <w:r>
-        <w:rPr>
-          <w:rFonts w:ascii="Times New Roman" w:eastAsiaTheme="minorHAnsi" w:hAnsi="Times New Roman"/>
-          <w:sz w:val="24"/>
-          <w:szCs w:val="24"/>
-          <w:lang w:val="en-US"/>
-        </w:rPr>
-        <w:lastRenderedPageBreak/>
-        <w:tab/>
-      </w:r>
+      </w:pPr>
       <w:r>
         <w:rPr>
           <w:rFonts w:ascii="Times New Roman" w:eastAsiaTheme="minorHAnsi" w:hAnsi="Times New Roman"/>
@@ -4227,7 +4122,72 @@
           <w:szCs w:val="24"/>
           <w:lang w:val="en-US"/>
         </w:rPr>
-        <w:t>framework PHP serta database MySQL.</w:t>
+        <w:t xml:space="preserve">framework </w:t>
+      </w:r>
+      <w:r>
+        <w:rPr>
+          <w:rFonts w:ascii="Times New Roman" w:eastAsiaTheme="minorHAnsi" w:hAnsi="Times New Roman"/>
+          <w:i/>
+          <w:iCs/>
+          <w:sz w:val="24"/>
+          <w:szCs w:val="24"/>
+          <w:lang w:val="en-US"/>
+        </w:rPr>
+        <w:t>Laravel</w:t>
+      </w:r>
+      <w:r>
+        <w:rPr>
+          <w:rFonts w:ascii="Times New Roman" w:eastAsiaTheme="minorHAnsi" w:hAnsi="Times New Roman"/>
+          <w:i/>
+          <w:iCs/>
+          <w:sz w:val="24"/>
+          <w:szCs w:val="24"/>
+          <w:lang w:val="en-US"/>
+        </w:rPr>
+        <w:t xml:space="preserve"> </w:t>
+      </w:r>
+      <w:r>
+        <w:rPr>
+          <w:rFonts w:ascii="Times New Roman" w:eastAsiaTheme="minorHAnsi" w:hAnsi="Times New Roman"/>
+          <w:iCs/>
+          <w:sz w:val="24"/>
+          <w:szCs w:val="24"/>
+          <w:lang w:val="en-US"/>
+        </w:rPr>
+        <w:t>serta</w:t>
+      </w:r>
+      <w:r>
+        <w:rPr>
+          <w:rFonts w:ascii="Times New Roman" w:eastAsiaTheme="minorHAnsi" w:hAnsi="Times New Roman"/>
+          <w:i/>
+          <w:iCs/>
+          <w:sz w:val="24"/>
+          <w:szCs w:val="24"/>
+          <w:lang w:val="en-US"/>
+        </w:rPr>
+        <w:t xml:space="preserve"> database </w:t>
+      </w:r>
+      <w:r>
+        <w:rPr>
+          <w:rFonts w:ascii="Times New Roman" w:eastAsiaTheme="minorHAnsi" w:hAnsi="Times New Roman"/>
+          <w:i/>
+          <w:iCs/>
+          <w:sz w:val="24"/>
+          <w:szCs w:val="24"/>
+          <w:lang w:val="en-US"/>
+        </w:rPr>
+        <w:t>PostgreSQL</w:t>
+      </w:r>
+      <w:r>
+        <w:rPr>
+          <w:rFonts w:ascii="Times New Roman" w:eastAsiaTheme="minorHAnsi" w:hAnsi="Times New Roman"/>
+          <w:i/>
+          <w:iCs/>
+          <w:sz w:val="24"/>
+          <w:szCs w:val="24"/>
+          <w:lang w:val="en-US"/>
+        </w:rPr>
+        <w:t>.</w:t>
       </w:r>
     </w:p>
     <w:p>
@@ -4254,7 +4214,25 @@
           <w:szCs w:val="24"/>
           <w:lang w:val="en-US"/>
         </w:rPr>
-        <w:t>Sistem yang dirancang bersifat web dinamis.</w:t>
+        <w:t xml:space="preserve">Sistem yang dirancang bersifat web </w:t>
+      </w:r>
+      <w:r>
+        <w:rPr>
+          <w:rFonts w:ascii="Times New Roman" w:eastAsiaTheme="minorHAnsi" w:hAnsi="Times New Roman"/>
+          <w:sz w:val="24"/>
+          <w:szCs w:val="24"/>
+          <w:lang w:val="en-US"/>
+        </w:rPr>
+        <w:t>dashboard</w:t>
+      </w:r>
+      <w:r>
+        <w:rPr>
+          <w:rFonts w:ascii="Times New Roman" w:eastAsiaTheme="minorHAnsi" w:hAnsi="Times New Roman"/>
+          <w:sz w:val="24"/>
+          <w:szCs w:val="24"/>
+          <w:lang w:val="en-US"/>
+        </w:rPr>
+        <w:t>.</w:t>
       </w:r>
     </w:p>
     <w:p>
@@ -4276,66 +4254,38 @@
       </w:pPr>
       <w:r>
         <w:rPr>
-          <w:rFonts w:ascii="Times New Roman" w:eastAsiaTheme="minorHAnsi" w:hAnsi="Times New Roman"/>
-          <w:sz w:val="24"/>
-          <w:szCs w:val="24"/>
-          <w:lang w:val="en-US"/>
-        </w:rPr>
-        <w:t xml:space="preserve">Sistem ini diakses oleh </w:t>
-      </w:r>
-      <w:r>
-        <w:rPr>
-          <w:rFonts w:ascii="Times New Roman" w:eastAsiaTheme="minorHAnsi" w:hAnsi="Times New Roman"/>
-          <w:sz w:val="24"/>
-          <w:szCs w:val="24"/>
-          <w:lang w:val="en-US"/>
-        </w:rPr>
-        <w:t>m</w:t>
-      </w:r>
-      <w:r>
-        <w:rPr>
-          <w:rFonts w:ascii="Times New Roman" w:eastAsiaTheme="minorHAnsi" w:hAnsi="Times New Roman"/>
-          <w:sz w:val="24"/>
-          <w:szCs w:val="24"/>
-          <w:lang w:val="en-US"/>
-        </w:rPr>
-        <w:t xml:space="preserve">ahasiswa </w:t>
-      </w:r>
-      <w:r>
-        <w:rPr>
-          <w:rFonts w:ascii="Times New Roman" w:eastAsiaTheme="minorHAnsi" w:hAnsi="Times New Roman"/>
-          <w:sz w:val="24"/>
-          <w:szCs w:val="24"/>
-          <w:lang w:val="en-US"/>
-        </w:rPr>
-        <w:t xml:space="preserve">KKN </w:t>
-      </w:r>
-      <w:r>
-        <w:rPr>
-          <w:rFonts w:ascii="Times New Roman" w:eastAsiaTheme="minorHAnsi" w:hAnsi="Times New Roman"/>
-          <w:sz w:val="24"/>
-          <w:szCs w:val="24"/>
-          <w:lang w:val="en-US"/>
-        </w:rPr>
-        <w:t xml:space="preserve">dalam proses pengiriman laporan dan pengambilan sertifikat </w:t>
-      </w:r>
-      <w:r>
-        <w:rPr>
-          <w:rFonts w:ascii="Times New Roman" w:eastAsiaTheme="minorHAnsi" w:hAnsi="Times New Roman"/>
-          <w:sz w:val="24"/>
-          <w:szCs w:val="24"/>
-          <w:lang w:val="en-US"/>
-        </w:rPr>
-        <w:t>KKN</w:t>
-      </w:r>
-      <w:r>
-        <w:rPr>
-          <w:rFonts w:ascii="Times New Roman" w:eastAsiaTheme="minorHAnsi" w:hAnsi="Times New Roman"/>
-          <w:sz w:val="24"/>
-          <w:szCs w:val="24"/>
-          <w:lang w:val="en-US"/>
-        </w:rPr>
-        <w:t>.</w:t>
+          <w:rFonts w:ascii="Times New Roman" w:hAnsi="Times New Roman"/>
+          <w:sz w:val="24"/>
+          <w:szCs w:val="24"/>
+        </w:rPr>
+        <w:lastRenderedPageBreak/>
+        <w:t>Sistem ini akan diakses oleh admin (</w:t>
+      </w:r>
+      <w:r>
+        <w:rPr>
+          <w:rFonts w:ascii="Times New Roman" w:hAnsi="Times New Roman"/>
+          <w:sz w:val="24"/>
+          <w:szCs w:val="24"/>
+          <w:lang w:val="en-US"/>
+        </w:rPr>
+        <w:t>pemilik usaha retail</w:t>
+      </w:r>
+      <w:r>
+        <w:rPr>
+          <w:rFonts w:ascii="Times New Roman" w:hAnsi="Times New Roman"/>
+          <w:sz w:val="24"/>
+          <w:szCs w:val="24"/>
+        </w:rPr>
+        <w:t xml:space="preserve">) </w:t>
+      </w:r>
+      <w:r>
+        <w:rPr>
+          <w:rFonts w:ascii="Times New Roman" w:hAnsi="Times New Roman"/>
+          <w:sz w:val="24"/>
+          <w:szCs w:val="24"/>
+          <w:lang w:val="en-US"/>
+        </w:rPr>
+        <w:t>untuk memonitoring stok persediaan barang dan data penjualan.</w:t>
       </w:r>
     </w:p>
     <w:p>
@@ -4362,16 +4312,7 @@
           <w:szCs w:val="24"/>
           <w:lang w:val="en-US"/>
         </w:rPr>
-        <w:t xml:space="preserve">Sistem ini diakses oleh dosen pembimbing dalam melakukan proses bimbingan online serta pemberian nilai kepada mahasiswa </w:t>
-      </w:r>
-      <w:r>
-        <w:rPr>
-          <w:rFonts w:ascii="Times New Roman" w:eastAsiaTheme="minorHAnsi" w:hAnsi="Times New Roman"/>
-          <w:sz w:val="24"/>
-          <w:szCs w:val="24"/>
-          <w:lang w:val="en-US"/>
-        </w:rPr>
-        <w:t>KKN.</w:t>
+        <w:t>Admin dapat melihat prediksi jumlah barang yang harus didatangkan.</w:t>
       </w:r>
     </w:p>
     <w:p>
@@ -4398,7 +4339,7 @@
           <w:szCs w:val="24"/>
           <w:lang w:val="en-US"/>
         </w:rPr>
-        <w:t>Sistem ini diakses oleh</w:t>
+        <w:t>Admin</w:t>
       </w:r>
       <w:r>
         <w:rPr>
@@ -4407,18 +4348,16 @@
           <w:szCs w:val="24"/>
           <w:lang w:val="en-US"/>
         </w:rPr>
-        <w:t xml:space="preserve"> </w:t>
+        <w:t xml:space="preserve"> juga</w:t>
       </w:r>
       <w:r>
         <w:rPr>
           <w:rFonts w:ascii="Times New Roman" w:eastAsiaTheme="minorHAnsi" w:hAnsi="Times New Roman"/>
-          <w:i/>
-          <w:iCs/>
-          <w:sz w:val="24"/>
-          <w:szCs w:val="24"/>
-          <w:lang w:val="en-US"/>
-        </w:rPr>
-        <w:t xml:space="preserve">staff </w:t>
+          <w:sz w:val="24"/>
+          <w:szCs w:val="24"/>
+          <w:lang w:val="en-US"/>
+        </w:rPr>
+        <w:t xml:space="preserve"> dapat </w:t>
       </w:r>
       <w:r>
         <w:rPr>
@@ -4427,88 +4366,7 @@
           <w:szCs w:val="24"/>
           <w:lang w:val="en-US"/>
         </w:rPr>
-        <w:t xml:space="preserve"> LP2M selaku admin dalam melakukan monitoring pelaporan </w:t>
-      </w:r>
-      <w:r>
-        <w:rPr>
-          <w:rFonts w:ascii="Times New Roman" w:eastAsiaTheme="minorHAnsi" w:hAnsi="Times New Roman"/>
-          <w:sz w:val="24"/>
-          <w:szCs w:val="24"/>
-          <w:lang w:val="en-US"/>
-        </w:rPr>
-        <w:t>KKN</w:t>
-      </w:r>
-      <w:r>
-        <w:rPr>
-          <w:rFonts w:ascii="Times New Roman" w:eastAsiaTheme="minorHAnsi" w:hAnsi="Times New Roman"/>
-          <w:sz w:val="24"/>
-          <w:szCs w:val="24"/>
-          <w:lang w:val="en-US"/>
-        </w:rPr>
-        <w:t xml:space="preserve"> yang dilakukan oleh mahasiswa serta dosen pembimbing dan sistem</w:t>
-      </w:r>
-      <w:r>
-        <w:rPr>
-          <w:rFonts w:ascii="Times New Roman" w:eastAsiaTheme="minorHAnsi" w:hAnsi="Times New Roman"/>
-          <w:sz w:val="24"/>
-          <w:szCs w:val="24"/>
-          <w:lang w:val="en-US"/>
-        </w:rPr>
-        <w:t xml:space="preserve"> </w:t>
-      </w:r>
-      <w:r>
-        <w:rPr>
-          <w:rFonts w:ascii="Times New Roman" w:eastAsiaTheme="minorHAnsi" w:hAnsi="Times New Roman"/>
-          <w:sz w:val="24"/>
-          <w:szCs w:val="24"/>
-          <w:lang w:val="en-US"/>
-        </w:rPr>
-        <w:t>digunakan untuk pemberian hak akses penerbitan sert</w:t>
-      </w:r>
-      <w:r>
-        <w:rPr>
-          <w:rFonts w:ascii="Times New Roman" w:eastAsiaTheme="minorHAnsi" w:hAnsi="Times New Roman"/>
-          <w:sz w:val="24"/>
-          <w:szCs w:val="24"/>
-          <w:lang w:val="en-US"/>
-        </w:rPr>
-        <w:t>i</w:t>
-      </w:r>
-      <w:r>
-        <w:rPr>
-          <w:rFonts w:ascii="Times New Roman" w:eastAsiaTheme="minorHAnsi" w:hAnsi="Times New Roman"/>
-          <w:sz w:val="24"/>
-          <w:szCs w:val="24"/>
-          <w:lang w:val="en-US"/>
-        </w:rPr>
-        <w:t xml:space="preserve">fikat </w:t>
-      </w:r>
-      <w:r>
-        <w:rPr>
-          <w:rFonts w:ascii="Times New Roman" w:eastAsiaTheme="minorHAnsi" w:hAnsi="Times New Roman"/>
-          <w:sz w:val="24"/>
-          <w:szCs w:val="24"/>
-          <w:lang w:val="en-US"/>
-        </w:rPr>
-        <w:t>KKN</w:t>
-      </w:r>
-      <w:r>
-        <w:rPr>
-          <w:rFonts w:ascii="Times New Roman" w:eastAsiaTheme="minorHAnsi" w:hAnsi="Times New Roman"/>
-          <w:sz w:val="24"/>
-          <w:szCs w:val="24"/>
-          <w:lang w:val="en-US"/>
-        </w:rPr>
-        <w:t xml:space="preserve"> berdasarkan laporan yang telah disetujui</w:t>
-      </w:r>
-      <w:r>
-        <w:rPr>
-          <w:rFonts w:ascii="Times New Roman" w:eastAsiaTheme="minorHAnsi" w:hAnsi="Times New Roman"/>
-          <w:sz w:val="24"/>
-          <w:szCs w:val="24"/>
-          <w:lang w:val="en-US"/>
-        </w:rPr>
-        <w:t>.</w:t>
+        <w:t>menentukan waktu yang tepat untuk pemesanan suatu  barang.</w:t>
       </w:r>
     </w:p>
     <w:p>
@@ -4544,526 +4402,696 @@
     </w:p>
     <w:p>
       <w:pPr>
-        <w:pStyle w:val="ListParagraph"/>
-        <w:spacing w:after="0" w:line="480" w:lineRule="auto"/>
-        <w:ind w:left="426" w:firstLine="294"/>
-        <w:jc w:val="both"/>
-        <w:rPr>
-          <w:rFonts w:ascii="Times New Roman" w:hAnsi="Times New Roman"/>
-          <w:bCs/>
-          <w:iCs/>
-          <w:sz w:val="24"/>
-          <w:szCs w:val="24"/>
-        </w:rPr>
-      </w:pPr>
-      <w:r>
-        <w:rPr>
-          <w:rFonts w:ascii="Times New Roman" w:hAnsi="Times New Roman"/>
-          <w:bCs/>
-          <w:iCs/>
-          <w:sz w:val="24"/>
-          <w:szCs w:val="24"/>
-        </w:rPr>
-        <w:t>Untuk mengkaji penelitian ini agar lebih terarah dan dapat dipertanggung jawabkan secara akademis maka penulis mengambil referensi dari penelitian sebelumnya,antara lain:</w:t>
-      </w:r>
-    </w:p>
-    <w:p>
-      <w:pPr>
-        <w:pStyle w:val="NormalWeb"/>
-        <w:numPr>
-          <w:ilvl w:val="0"/>
-          <w:numId w:val="4"/>
-        </w:numPr>
-        <w:tabs>
-          <w:tab w:val="left" w:pos="630"/>
-        </w:tabs>
-        <w:spacing w:line="480" w:lineRule="auto"/>
-        <w:ind w:left="450"/>
-        <w:jc w:val="both"/>
-        <w:rPr>
-          <w:bCs/>
-          <w:iCs/>
-        </w:rPr>
-      </w:pPr>
-      <w:r>
-        <w:rPr>
-          <w:bCs/>
-          <w:iCs/>
-        </w:rPr>
-        <w:t>Syamsuriati(201</w:t>
-      </w:r>
-      <w:r>
-        <w:rPr>
-          <w:bCs/>
-          <w:iCs/>
+        <w:spacing w:after="0" w:line="480" w:lineRule="auto"/>
+        <w:ind w:firstLine="709"/>
+        <w:jc w:val="both"/>
+        <w:rPr>
+          <w:rFonts w:ascii="Times New Roman" w:hAnsi="Times New Roman"/>
+          <w:sz w:val="24"/>
+          <w:szCs w:val="24"/>
+        </w:rPr>
+      </w:pPr>
+      <w:r>
+        <w:rPr>
+          <w:rFonts w:ascii="Times New Roman" w:hAnsi="Times New Roman"/>
+          <w:sz w:val="24"/>
+          <w:szCs w:val="24"/>
+        </w:rPr>
+        <w:t xml:space="preserve">Kajian </w:t>
+      </w:r>
+      <w:r>
+        <w:rPr>
+          <w:rFonts w:ascii="Times New Roman" w:hAnsi="Times New Roman"/>
+          <w:sz w:val="24"/>
+          <w:szCs w:val="24"/>
+        </w:rPr>
+        <w:t>pustaka ini digunakan sebagai pembanding antara penelitian yang sudah dilakukan dan yang akan dilakukan peneliti. Penelitian tersebut diantaranya sebagai berikut:</w:t>
+      </w:r>
+    </w:p>
+    <w:p>
+      <w:pPr>
+        <w:spacing w:after="0" w:line="480" w:lineRule="auto"/>
+        <w:ind w:firstLine="709"/>
+        <w:jc w:val="both"/>
+        <w:rPr>
+          <w:rFonts w:ascii="Times New Roman" w:hAnsi="Times New Roman"/>
+          <w:sz w:val="24"/>
+          <w:szCs w:val="24"/>
+        </w:rPr>
+      </w:pPr>
+      <w:r>
+        <w:rPr>
+          <w:rFonts w:ascii="Times New Roman" w:hAnsi="Times New Roman"/>
+          <w:sz w:val="24"/>
+          <w:szCs w:val="24"/>
+        </w:rPr>
+        <w:t>A</w:t>
+      </w:r>
+      <w:r>
+        <w:rPr>
+          <w:rFonts w:ascii="Times New Roman" w:hAnsi="Times New Roman"/>
+          <w:sz w:val="24"/>
+          <w:szCs w:val="24"/>
+        </w:rPr>
+        <w:t>ni Oktarini Sari, Elan Nuari</w:t>
+      </w:r>
+      <w:r>
+        <w:rPr>
+          <w:rFonts w:ascii="Times New Roman" w:hAnsi="Times New Roman"/>
+          <w:sz w:val="24"/>
+          <w:szCs w:val="24"/>
+        </w:rPr>
+        <w:t xml:space="preserve"> (201</w:t>
+      </w:r>
+      <w:r>
+        <w:rPr>
+          <w:rFonts w:ascii="Times New Roman" w:hAnsi="Times New Roman"/>
+          <w:sz w:val="24"/>
+          <w:szCs w:val="24"/>
+          <w:lang w:val="en-US"/>
         </w:rPr>
         <w:t>7</w:t>
       </w:r>
       <w:r>
         <w:rPr>
-          <w:bCs/>
-          <w:iCs/>
-        </w:rPr>
-        <w:t xml:space="preserve">) dalam penelitiannya yang berjudul </w:t>
-      </w:r>
-      <w:r>
-        <w:rPr>
+          <w:rFonts w:ascii="Times New Roman" w:hAnsi="Times New Roman"/>
+          <w:sz w:val="24"/>
+          <w:szCs w:val="24"/>
+        </w:rPr>
+        <w:t xml:space="preserve">) dalam </w:t>
+      </w:r>
+      <w:r>
+        <w:rPr>
+          <w:rFonts w:ascii="Times New Roman" w:hAnsi="Times New Roman"/>
+          <w:sz w:val="24"/>
+          <w:szCs w:val="24"/>
+          <w:lang w:val="en-US"/>
+        </w:rPr>
+        <w:t>jurnalnya</w:t>
+      </w:r>
+      <w:r>
+        <w:rPr>
+          <w:rFonts w:ascii="Times New Roman" w:hAnsi="Times New Roman"/>
+          <w:sz w:val="24"/>
+          <w:szCs w:val="24"/>
+        </w:rPr>
+        <w:t xml:space="preserve"> yang berjudul </w:t>
+      </w:r>
+      <w:r>
+        <w:rPr>
+          <w:rFonts w:ascii="Times New Roman" w:hAnsi="Times New Roman"/>
+          <w:sz w:val="24"/>
+          <w:szCs w:val="24"/>
+          <w:lang w:val="en-US"/>
+        </w:rPr>
+        <w:t>“</w:t>
+      </w:r>
+      <w:r>
+        <w:rPr>
+          <w:rFonts w:ascii="Times New Roman" w:hAnsi="Times New Roman"/>
+          <w:sz w:val="24"/>
+          <w:szCs w:val="24"/>
+          <w:lang w:val="en-US"/>
+        </w:rPr>
+        <w:t>Rancang Bangun Sistem Informasi Persediaan Barang Berbasis Web Dengan Metode Fast</w:t>
+      </w:r>
+      <w:r>
+        <w:rPr>
+          <w:rFonts w:ascii="Times New Roman" w:hAnsi="Times New Roman"/>
+          <w:sz w:val="24"/>
+          <w:szCs w:val="24"/>
+          <w:lang w:val="en-US"/>
+        </w:rPr>
+        <w:t xml:space="preserve"> </w:t>
+      </w:r>
+      <w:r>
+        <w:rPr>
+          <w:rFonts w:ascii="Times New Roman" w:hAnsi="Times New Roman"/>
+          <w:sz w:val="24"/>
+          <w:szCs w:val="24"/>
+          <w:lang w:val="en-US"/>
+        </w:rPr>
+        <w:t>(</w:t>
+      </w:r>
+      <w:r>
+        <w:rPr>
+          <w:rFonts w:ascii="Times New Roman" w:hAnsi="Times New Roman"/>
+          <w:i/>
+          <w:sz w:val="24"/>
+          <w:szCs w:val="24"/>
+          <w:lang w:val="en-US"/>
+        </w:rPr>
+        <w:t>Framework For The Applications</w:t>
+      </w:r>
+      <w:r>
+        <w:rPr>
+          <w:rFonts w:ascii="Times New Roman" w:hAnsi="Times New Roman"/>
+          <w:sz w:val="24"/>
+          <w:szCs w:val="24"/>
+          <w:lang w:val="en-US"/>
+        </w:rPr>
+        <w:t>)</w:t>
+      </w:r>
+      <w:r>
+        <w:rPr>
+          <w:rFonts w:ascii="Times New Roman" w:hAnsi="Times New Roman"/>
+          <w:sz w:val="24"/>
+          <w:szCs w:val="24"/>
+          <w:lang w:val="en-US"/>
+        </w:rPr>
+        <w:t>”</w:t>
+      </w:r>
+      <w:r>
+        <w:rPr>
+          <w:rFonts w:ascii="Times New Roman" w:hAnsi="Times New Roman"/>
+          <w:sz w:val="24"/>
+          <w:szCs w:val="24"/>
+        </w:rPr>
+        <w:t>.</w:t>
+      </w:r>
+      <w:r>
+        <w:rPr>
+          <w:rFonts w:ascii="Times New Roman" w:hAnsi="Times New Roman"/>
+          <w:sz w:val="24"/>
+          <w:szCs w:val="24"/>
+        </w:rPr>
+        <w:t xml:space="preserve"> </w:t>
+      </w:r>
+      <w:r>
+        <w:rPr>
+          <w:rFonts w:ascii="Times New Roman" w:hAnsi="Times New Roman"/>
+          <w:sz w:val="24"/>
+          <w:szCs w:val="24"/>
+        </w:rPr>
+        <w:t xml:space="preserve">Tujuan dari penelitian ini adalah untuk merancang sebuah sistem informasi berbasis web sebagai solusi permasalahan yang timbul dari pengolahan data secara manual. Dengan merubah sistem menjadi terkomputerisasi, diharapkan pengelolaan persediaan barang menjadi lebih efektif dan efisien, penyajian laporan persediaan barang menjadi lebih akurat dan tepat </w:t>
+      </w:r>
+      <w:r>
+        <w:rPr>
+          <w:rFonts w:ascii="Times New Roman" w:hAnsi="Times New Roman"/>
+          <w:sz w:val="24"/>
+          <w:szCs w:val="24"/>
+        </w:rPr>
+        <w:t>waktu</w:t>
+      </w:r>
+      <w:r>
+        <w:rPr>
+          <w:rFonts w:ascii="Times New Roman" w:hAnsi="Times New Roman"/>
+          <w:sz w:val="24"/>
+          <w:szCs w:val="24"/>
+          <w:lang w:val="en-US"/>
+        </w:rPr>
+        <w:t xml:space="preserve"> </w:t>
+      </w:r>
+      <w:r>
+        <w:rPr>
+          <w:rFonts w:ascii="Times New Roman" w:hAnsi="Times New Roman"/>
+          <w:sz w:val="24"/>
+          <w:szCs w:val="24"/>
+          <w:lang w:val="en-US"/>
+        </w:rPr>
+        <w:t>untuk semua akses user. Pada menu gudang</w:t>
+      </w:r>
+      <w:r>
+        <w:rPr>
+          <w:rFonts w:ascii="Times New Roman" w:hAnsi="Times New Roman"/>
+          <w:sz w:val="24"/>
+          <w:szCs w:val="24"/>
+          <w:lang w:val="en-US"/>
+        </w:rPr>
+        <w:t xml:space="preserve"> </w:t>
+      </w:r>
+      <w:r>
+        <w:rPr>
+          <w:rFonts w:ascii="Times New Roman" w:hAnsi="Times New Roman"/>
+          <w:sz w:val="24"/>
+          <w:szCs w:val="24"/>
+          <w:lang w:val="en-US"/>
+        </w:rPr>
+        <w:t>terdapat input barang masuk, lihat stok barang, laporan barang masuk, laporan barang keluar, dan konfirmasi permintaan barang. Di halaman gudang membatasi akses untuk input barang masuk, persetujuan permintaan barang dari sales, monitoring persediaan barang dan penarikan laporan inventori. Pada menu sales terdapat menu permintaan barang, lihat history permintaan dan lihat stok barang. Dihalaman sales akses di batasi hanya kepada pemintaan barang, melihat konfirmasi permintaan, dan melihat stok barang gudang</w:t>
+      </w:r>
+      <w:r>
+        <w:rPr>
+          <w:rFonts w:ascii="Times New Roman" w:hAnsi="Times New Roman"/>
+          <w:sz w:val="24"/>
+          <w:szCs w:val="24"/>
+        </w:rPr>
+        <w:t xml:space="preserve">. </w:t>
+      </w:r>
+      <w:r>
+        <w:rPr>
+          <w:rFonts w:ascii="Times New Roman" w:hAnsi="Times New Roman"/>
+          <w:sz w:val="24"/>
+          <w:szCs w:val="24"/>
+          <w:lang w:val="en-US"/>
+        </w:rPr>
+        <w:t>P</w:t>
+      </w:r>
+      <w:r>
+        <w:rPr>
+          <w:rFonts w:ascii="Times New Roman" w:hAnsi="Times New Roman"/>
+          <w:sz w:val="24"/>
+          <w:szCs w:val="24"/>
+        </w:rPr>
+        <w:t xml:space="preserve">enelitian ini memiliki persamaan dan </w:t>
+      </w:r>
+      <w:r>
+        <w:rPr>
+          <w:rFonts w:ascii="Times New Roman" w:hAnsi="Times New Roman"/>
+          <w:sz w:val="24"/>
+          <w:szCs w:val="24"/>
+        </w:rPr>
+        <w:lastRenderedPageBreak/>
+        <w:t xml:space="preserve">perbedaan dengan yang akan dibuat oleh penulis. </w:t>
+      </w:r>
+      <w:bookmarkStart w:id="0" w:name="_GoBack"/>
+      <w:r>
+        <w:rPr>
+          <w:rFonts w:ascii="Times New Roman" w:hAnsi="Times New Roman"/>
+          <w:sz w:val="24"/>
+          <w:szCs w:val="24"/>
+        </w:rPr>
+        <w:t xml:space="preserve">Persamaannya </w:t>
+      </w:r>
+      <w:bookmarkEnd w:id="0"/>
+      <w:r>
+        <w:rPr>
+          <w:rFonts w:ascii="Times New Roman" w:hAnsi="Times New Roman"/>
+          <w:sz w:val="24"/>
+          <w:szCs w:val="24"/>
+        </w:rPr>
+        <w:t xml:space="preserve">adalah sama-sama membangun aplikasi print online untuk kemudahan </w:t>
+      </w:r>
+      <w:r>
+        <w:rPr>
+          <w:rFonts w:ascii="Times New Roman" w:hAnsi="Times New Roman"/>
+          <w:sz w:val="24"/>
+          <w:szCs w:val="24"/>
+        </w:rPr>
+        <w:t>pengguna</w:t>
+      </w:r>
+      <w:r>
+        <w:rPr>
+          <w:rFonts w:ascii="Times New Roman" w:hAnsi="Times New Roman"/>
+          <w:sz w:val="24"/>
+          <w:szCs w:val="24"/>
+        </w:rPr>
+        <w:t>, sedangkan perbedaannya adalah aplikasi tersebut dibangun menggunakan bahasa pemrograman java yang berbasis android, serta pengelola aplikasi yang hanya ditujukan untuk satu badan usaha, sementara yang akan penulis bangun adalah aplikasi yang berbasis website dan pengelolanya terdiri dari banyak penyedia jasa percetakan.</w:t>
+      </w:r>
+    </w:p>
+    <w:p>
+      <w:pPr>
+        <w:spacing w:after="0" w:line="480" w:lineRule="auto"/>
+        <w:ind w:firstLine="709"/>
+        <w:jc w:val="both"/>
+        <w:rPr>
+          <w:rFonts w:ascii="Times New Roman" w:hAnsi="Times New Roman"/>
+          <w:sz w:val="24"/>
+          <w:szCs w:val="24"/>
+        </w:rPr>
+      </w:pPr>
+      <w:r>
+        <w:rPr>
+          <w:rFonts w:ascii="Times New Roman" w:hAnsi="Times New Roman"/>
+          <w:sz w:val="24"/>
+          <w:szCs w:val="24"/>
+        </w:rPr>
+        <w:t xml:space="preserve">Moh.Idris, Aris Fathur Rahman, Astri Octariani Arsyad, dalam jurnalnya yang berjudul Perancangan Sistem </w:t>
+      </w:r>
+      <w:r>
+        <w:rPr>
+          <w:rFonts w:ascii="Times New Roman" w:hAnsi="Times New Roman"/>
+          <w:i/>
+          <w:iCs/>
+          <w:sz w:val="24"/>
+          <w:szCs w:val="24"/>
+        </w:rPr>
+        <w:t>Print Online</w:t>
+      </w:r>
+      <w:r>
+        <w:rPr>
+          <w:rFonts w:ascii="Times New Roman" w:hAnsi="Times New Roman"/>
+          <w:sz w:val="24"/>
+          <w:szCs w:val="24"/>
+        </w:rPr>
+        <w:t xml:space="preserve">. Berfokus pada perancangan sistem </w:t>
+      </w:r>
+      <w:r>
+        <w:rPr>
+          <w:rFonts w:ascii="Times New Roman" w:hAnsi="Times New Roman"/>
+          <w:i/>
+          <w:iCs/>
+          <w:sz w:val="24"/>
+          <w:szCs w:val="24"/>
+        </w:rPr>
+        <w:t>print online</w:t>
+      </w:r>
+      <w:r>
+        <w:rPr>
+          <w:rFonts w:ascii="Times New Roman" w:hAnsi="Times New Roman"/>
+          <w:sz w:val="24"/>
+          <w:szCs w:val="24"/>
+        </w:rPr>
+        <w:t xml:space="preserve"> dengan menggunakan metode </w:t>
+      </w:r>
+      <w:r>
+        <w:rPr>
+          <w:rFonts w:ascii="Times New Roman" w:hAnsi="Times New Roman"/>
+          <w:i/>
+          <w:iCs/>
+          <w:sz w:val="24"/>
+          <w:szCs w:val="24"/>
+        </w:rPr>
+        <w:t>prototyping</w:t>
+      </w:r>
+      <w:r>
+        <w:rPr>
+          <w:rFonts w:ascii="Times New Roman" w:hAnsi="Times New Roman"/>
           <w:b/>
+          <w:bCs/>
+          <w:sz w:val="24"/>
+          <w:szCs w:val="24"/>
+        </w:rPr>
+        <w:t xml:space="preserve"> </w:t>
+      </w:r>
+      <w:r>
+        <w:rPr>
+          <w:rFonts w:ascii="Times New Roman" w:hAnsi="Times New Roman"/>
+          <w:sz w:val="24"/>
+          <w:szCs w:val="24"/>
+        </w:rPr>
+        <w:t xml:space="preserve">sebagai metode pengembangan aplikasi serta menggunakan data  </w:t>
+      </w:r>
+      <w:r>
+        <w:rPr>
+          <w:rFonts w:ascii="Times New Roman" w:hAnsi="Times New Roman"/>
           <w:i/>
-        </w:rPr>
-        <w:t xml:space="preserve">“Rancang Bangun Sistem Pelaporan Online Pada Kegiatan Kuliah Kerja Nyata UIN Alauddin Makassar”. </w:t>
-      </w:r>
-      <w:r>
-        <w:t xml:space="preserve">Sistem yang dibangun menggunakan metode pengembangan sistem model waterfall atau prototype dengan konsep penelitian </w:t>
-      </w:r>
-      <w:r>
-        <w:rPr>
+          <w:iCs/>
+          <w:sz w:val="24"/>
+          <w:szCs w:val="24"/>
+        </w:rPr>
+        <w:t>flow</w:t>
+      </w:r>
+      <w:r>
+        <w:rPr>
+          <w:rFonts w:ascii="Times New Roman" w:hAnsi="Times New Roman"/>
+          <w:sz w:val="24"/>
+          <w:szCs w:val="24"/>
+        </w:rPr>
+        <w:t xml:space="preserve"> diagram sebagai peangkat untuk menganalisis sistem sebagai satu kesatuan aliran data yang</w:t>
+      </w:r>
+      <w:r>
+        <w:rPr>
+          <w:rFonts w:ascii="Times New Roman" w:hAnsi="Times New Roman"/>
+          <w:sz w:val="24"/>
+          <w:szCs w:val="24"/>
+          <w:lang w:val="en-ID"/>
+        </w:rPr>
+        <w:t xml:space="preserve"> </w:t>
+      </w:r>
+      <w:r>
+        <w:rPr>
+          <w:rFonts w:ascii="Times New Roman" w:hAnsi="Times New Roman"/>
+          <w:sz w:val="24"/>
+          <w:szCs w:val="24"/>
+        </w:rPr>
+        <w:t xml:space="preserve">berkaitan. Dengan harapan sistem ini dapat mengatasi beberapa masalah yang sering dihadapi oleh pelanggan seperti antrian yang panjang, berkas atau media penyimpanan yang terserang virus saat dihubungkan dengan komputer dijasa percetakan. Sistem print online ini dikelola oleh pemilik jasa percetakan untuk melayani para pelanggan yang ingin mencetak dokumen dan dapat mengakomodasi beberapa layanan yang dimiliki pihak pecetakan seperti penjilidan dan penyampulan dokumen. Persamaanya adalah pengembangan aplikasi berbasis </w:t>
+      </w:r>
+      <w:r>
+        <w:rPr>
+          <w:rFonts w:ascii="Times New Roman" w:hAnsi="Times New Roman"/>
           <w:i/>
           <w:iCs/>
-        </w:rPr>
-        <w:t>design and creation</w:t>
-      </w:r>
-      <w:r>
-        <w:t xml:space="preserve">, Java </w:t>
-      </w:r>
-      <w:r>
+          <w:sz w:val="24"/>
+          <w:szCs w:val="24"/>
+        </w:rPr>
+        <w:t>website</w:t>
+      </w:r>
+      <w:r>
+        <w:rPr>
+          <w:rFonts w:ascii="Times New Roman" w:hAnsi="Times New Roman"/>
+          <w:sz w:val="24"/>
+          <w:szCs w:val="24"/>
+        </w:rPr>
+        <w:t xml:space="preserve">. Perbedaannya adalah </w:t>
+      </w:r>
+      <w:r>
+        <w:rPr>
+          <w:rFonts w:ascii="Times New Roman" w:hAnsi="Times New Roman"/>
+          <w:sz w:val="24"/>
+          <w:szCs w:val="24"/>
+        </w:rPr>
+        <w:t xml:space="preserve">meskipun </w:t>
+      </w:r>
+      <w:r>
+        <w:rPr>
+          <w:rFonts w:ascii="Times New Roman" w:hAnsi="Times New Roman"/>
+          <w:i/>
+          <w:iCs/>
+          <w:sz w:val="24"/>
+          <w:szCs w:val="24"/>
+        </w:rPr>
+        <w:t>prototype</w:t>
+      </w:r>
+      <w:r>
+        <w:rPr>
+          <w:rFonts w:ascii="Times New Roman" w:hAnsi="Times New Roman"/>
+          <w:sz w:val="24"/>
+          <w:szCs w:val="24"/>
+        </w:rPr>
+        <w:t xml:space="preserve"> yang di buat oleh penyusun lumayan lengkap, akan tetapi pembuatannya tidak sampai k</w:t>
+      </w:r>
+      <w:r>
+        <w:rPr>
+          <w:rFonts w:ascii="Times New Roman" w:hAnsi="Times New Roman"/>
+          <w:sz w:val="24"/>
+          <w:szCs w:val="24"/>
+        </w:rPr>
+        <w:t xml:space="preserve">epada pembuatan aplikasi, sementara yang </w:t>
+      </w:r>
+      <w:r>
+        <w:rPr>
+          <w:rFonts w:ascii="Times New Roman" w:hAnsi="Times New Roman"/>
+          <w:sz w:val="24"/>
+          <w:szCs w:val="24"/>
+        </w:rPr>
+        <w:t>akan dibuat oleh penulis adalah sampai pada pembuatan aplikasi yang diharapkan nantinya akan dapat digunakan oleh pengguna.</w:t>
+      </w:r>
+    </w:p>
+    <w:p>
+      <w:pPr>
+        <w:spacing w:after="0" w:line="480" w:lineRule="auto"/>
+        <w:ind w:firstLine="709"/>
+        <w:jc w:val="both"/>
+        <w:rPr>
+          <w:rFonts w:ascii="Times New Roman" w:hAnsi="Times New Roman"/>
+          <w:sz w:val="24"/>
+          <w:szCs w:val="24"/>
+        </w:rPr>
+      </w:pPr>
+      <w:r>
+        <w:rPr>
+          <w:rFonts w:ascii="Times New Roman" w:hAnsi="Times New Roman"/>
+          <w:sz w:val="24"/>
+          <w:szCs w:val="24"/>
+        </w:rPr>
+        <w:t xml:space="preserve">Ziya El Arief, Adam Hendra Brata, Ratih Kartika Dewi (2018) dalam jurnalnya yang berjudul Pengembangan Sistem </w:t>
+      </w:r>
+      <w:r>
+        <w:rPr>
+          <w:rFonts w:ascii="Times New Roman" w:hAnsi="Times New Roman"/>
+          <w:i/>
+          <w:iCs/>
+          <w:sz w:val="24"/>
+          <w:szCs w:val="24"/>
+        </w:rPr>
+        <w:t>E-Business</w:t>
+      </w:r>
+      <w:r>
+        <w:rPr>
+          <w:rFonts w:ascii="Times New Roman" w:hAnsi="Times New Roman"/>
+          <w:sz w:val="24"/>
+          <w:szCs w:val="24"/>
+        </w:rPr>
+        <w:t xml:space="preserve"> untuk cetak dokumen kapan saja dan </w:t>
+      </w:r>
+      <w:r>
+        <w:rPr>
+          <w:rFonts w:ascii="Times New Roman" w:hAnsi="Times New Roman"/>
+          <w:sz w:val="24"/>
+          <w:szCs w:val="24"/>
+        </w:rPr>
         <w:lastRenderedPageBreak/>
-        <w:t xml:space="preserve">sebagai bahasa pemrograman yang menggunakan </w:t>
-      </w:r>
-      <w:r>
-        <w:rPr>
+        <w:t xml:space="preserve">dimana saja secara online. Dalam penelitian ini, penulis membuat sebuah sistem </w:t>
+      </w:r>
+      <w:r>
+        <w:rPr>
+          <w:rFonts w:ascii="Times New Roman" w:hAnsi="Times New Roman"/>
           <w:i/>
-        </w:rPr>
-        <w:t xml:space="preserve">Android Software Development Kit(SDK) </w:t>
-      </w:r>
-      <w:r>
-        <w:rPr>
-          <w:iCs/>
-        </w:rPr>
-        <w:t>sebagai tempat pengembangan aplikasi pada platform android</w:t>
-      </w:r>
-      <w:r>
-        <w:t xml:space="preserve">. </w:t>
-      </w:r>
-      <w:r>
-        <w:rPr>
-          <w:bCs/>
-          <w:iCs/>
-        </w:rPr>
-        <w:t xml:space="preserve">Adapun fokus dari penelitian ini ialah mempermudah dalam melakukan pelaporan kegiatan harian (LKH) Kuliah Kerja Nyata yang berlangsung selama kegiatan </w:t>
-      </w:r>
-      <w:r>
-        <w:rPr>
-          <w:bCs/>
-          <w:iCs/>
-        </w:rPr>
-        <w:t>kuliah kerja nyata</w:t>
-      </w:r>
-      <w:r>
-        <w:rPr>
-          <w:bCs/>
-          <w:iCs/>
-        </w:rPr>
-        <w:t xml:space="preserve"> baik secara tertulis maupun dalam bentuk gambar menggunakan smartphone berbasis android . </w:t>
-      </w:r>
-      <w:r>
-        <w:rPr>
-          <w:bCs/>
-          <w:iCs/>
-        </w:rPr>
-        <w:t xml:space="preserve">Penelitian ini memiliki persamaan dan perbedaan dengan sistem yang akan diterapkan oleh penulis. </w:t>
-      </w:r>
-    </w:p>
-    <w:p>
-      <w:pPr>
-        <w:pStyle w:val="NormalWeb"/>
-        <w:tabs>
-          <w:tab w:val="left" w:pos="630"/>
-        </w:tabs>
-        <w:spacing w:line="480" w:lineRule="auto"/>
-        <w:ind w:left="450"/>
-        <w:jc w:val="both"/>
-        <w:rPr>
-          <w:bCs/>
-          <w:iCs/>
-        </w:rPr>
-      </w:pPr>
-      <w:r>
-        <w:rPr>
-          <w:bCs/>
-          <w:iCs/>
-        </w:rPr>
-        <w:t xml:space="preserve">Persamaannya adalah </w:t>
-      </w:r>
-      <w:r>
-        <w:rPr>
-          <w:bCs/>
-          <w:iCs/>
-        </w:rPr>
-        <w:t xml:space="preserve">sistem </w:t>
-      </w:r>
-      <w:r>
-        <w:rPr>
-          <w:bCs/>
-          <w:iCs/>
-        </w:rPr>
-        <w:t xml:space="preserve">yang dibangun sama-sama bertujuan mempermudah dalam melakukan manajemen pelaporan </w:t>
-      </w:r>
-      <w:r>
-        <w:rPr>
-          <w:bCs/>
-          <w:iCs/>
-        </w:rPr>
-        <w:t>kuliah kerja nyata</w:t>
-      </w:r>
-      <w:r>
-        <w:rPr>
-          <w:bCs/>
-          <w:iCs/>
-        </w:rPr>
-        <w:t xml:space="preserve"> berbasis online, sedangkan yang menjadi perbedaan ialah </w:t>
-      </w:r>
-      <w:r>
-        <w:rPr>
-          <w:bCs/>
-          <w:iCs/>
-        </w:rPr>
-        <w:t>sistem</w:t>
-      </w:r>
-      <w:r>
-        <w:rPr>
-          <w:bCs/>
-          <w:iCs/>
-        </w:rPr>
-        <w:t xml:space="preserve"> yang penulis rancang berfokus pada pelaporan umum kuliah kerja nyata serta platform yang digunakan adalah platform web</w:t>
-      </w:r>
-      <w:r>
-        <w:rPr>
-          <w:bCs/>
-          <w:iCs/>
-        </w:rPr>
-        <w:t xml:space="preserve"> </w:t>
-      </w:r>
-      <w:r>
-        <w:rPr>
-          <w:bCs/>
-          <w:iCs/>
-        </w:rPr>
-        <w:t xml:space="preserve">dengan bahasa pemrograman PHP </w:t>
-      </w:r>
-      <w:r>
-        <w:rPr>
-          <w:bCs/>
-          <w:iCs/>
-        </w:rPr>
-        <w:t xml:space="preserve">yang tentunya bisa diakses dimana saja tanpa perlu melakukan proses penginstalan dan dapat mengefisienkan waktu semua elemen pengguna dalam hal proses pelaporan kuliah kerja nyata UIN Alauddin Makassar. </w:t>
-      </w:r>
-    </w:p>
-    <w:p>
-      <w:pPr>
-        <w:pStyle w:val="NormalWeb"/>
-        <w:tabs>
-          <w:tab w:val="left" w:pos="630"/>
-        </w:tabs>
-        <w:spacing w:line="480" w:lineRule="auto"/>
-        <w:ind w:left="450"/>
-        <w:jc w:val="both"/>
-        <w:rPr>
-          <w:bCs/>
-          <w:iCs/>
-        </w:rPr>
-      </w:pPr>
-      <w:r>
-        <w:rPr>
-          <w:bCs/>
-          <w:iCs/>
-        </w:rPr>
-        <w:t>Perbedaan lainnya adalah pada penelitian ini penggunaanya tidak memerlukan proses instalasi dikarenakan dapat dibuka di semua sistem operasi dan tidak memerlukan lisensi ketika menggunakan web-based application dikarenakan lisensi telah menjadi tanggung jawab dari web penyedia aplikasi.</w:t>
-      </w:r>
-    </w:p>
-    <w:p>
-      <w:pPr>
-        <w:pStyle w:val="NormalWeb"/>
-        <w:numPr>
-          <w:ilvl w:val="0"/>
-          <w:numId w:val="4"/>
-        </w:numPr>
-        <w:tabs>
-          <w:tab w:val="left" w:pos="630"/>
-        </w:tabs>
-        <w:spacing w:line="480" w:lineRule="auto"/>
-        <w:ind w:left="360"/>
-        <w:jc w:val="both"/>
-        <w:rPr>
-          <w:bCs/>
+          <w:iCs/>
+          <w:sz w:val="24"/>
+          <w:szCs w:val="24"/>
+        </w:rPr>
+        <w:t>e-b</w:t>
+      </w:r>
+      <w:r>
+        <w:rPr>
+          <w:rFonts w:ascii="Times New Roman" w:hAnsi="Times New Roman"/>
           <w:i/>
-        </w:rPr>
-      </w:pPr>
-      <w:r>
-        <w:rPr>
-          <w:bCs/>
-          <w:iCs/>
-        </w:rPr>
-        <w:t xml:space="preserve">Gandi Laksana Putra (2018) dalam penelitiannya yang berjudul </w:t>
-      </w:r>
-      <w:r>
-        <w:rPr>
-          <w:b/>
-          <w:iCs/>
-        </w:rPr>
-        <w:t xml:space="preserve">“Sistem Informasi Pelaporan Pelaksanaan KKN dan Profil Desa Berbasis </w:t>
-      </w:r>
-      <w:r>
-        <w:rPr>
-          <w:b/>
+          <w:iCs/>
+          <w:sz w:val="24"/>
+          <w:szCs w:val="24"/>
+          <w:lang w:val="en-ID"/>
+        </w:rPr>
+        <w:t>u</w:t>
+      </w:r>
+      <w:r>
+        <w:rPr>
+          <w:rFonts w:ascii="Times New Roman" w:hAnsi="Times New Roman"/>
           <w:i/>
-        </w:rPr>
-        <w:t>WEB</w:t>
-      </w:r>
-      <w:r>
-        <w:rPr>
-          <w:b/>
-          <w:iCs/>
-        </w:rPr>
-        <w:t xml:space="preserve"> Memggunakan </w:t>
-      </w:r>
-      <w:r>
-        <w:rPr>
-          <w:b/>
+          <w:iCs/>
+          <w:sz w:val="24"/>
+          <w:szCs w:val="24"/>
+        </w:rPr>
+        <w:t>s</w:t>
+      </w:r>
+      <w:r>
+        <w:rPr>
+          <w:rFonts w:ascii="Times New Roman" w:hAnsi="Times New Roman"/>
           <w:i/>
-        </w:rPr>
-        <w:t>Framework Laravel</w:t>
-      </w:r>
-      <w:r>
-        <w:rPr>
-          <w:b/>
-          <w:iCs/>
-        </w:rPr>
-        <w:t>”</w:t>
-      </w:r>
-      <w:r>
-        <w:rPr>
-          <w:bCs/>
-          <w:iCs/>
-        </w:rPr>
-        <w:t xml:space="preserve">. Sebuah sistem yang dibangun untuk merancang dan </w:t>
-      </w:r>
-      <w:r>
-        <w:rPr>
-          <w:bCs/>
-          <w:iCs/>
-        </w:rPr>
-        <w:lastRenderedPageBreak/>
-        <w:t>mengembangkan sistem informasi Kuliah Kerja Nyata (KKN) guna memberi informasi laporan mahasiswa, profil desa serta pengacakan kelompok berbasis web dengan menggunakan</w:t>
-      </w:r>
-      <w:r>
-        <w:rPr>
-          <w:bCs/>
+          <w:iCs/>
+          <w:sz w:val="24"/>
+          <w:szCs w:val="24"/>
+          <w:lang w:val="en-ID"/>
+        </w:rPr>
+        <w:t>i</w:t>
+      </w:r>
+      <w:r>
+        <w:rPr>
+          <w:rFonts w:ascii="Times New Roman" w:hAnsi="Times New Roman"/>
           <w:i/>
-        </w:rPr>
-        <w:t xml:space="preserve"> framework</w:t>
-      </w:r>
-      <w:r>
-        <w:rPr>
-          <w:bCs/>
-          <w:iCs/>
-        </w:rPr>
-        <w:t xml:space="preserve"> Laravel sehingga dapat membantu dalam pemberian informasi serta pengelolaan kegiatan KKN yang diatur oleh BP-KKN. Penelitian ini memiliki persamaan dan perbedaan dengan sistem yang akan diterapkan oleh penulis.</w:t>
-      </w:r>
-      <w:r>
-        <w:rPr>
-          <w:bCs/>
+          <w:iCs/>
+          <w:sz w:val="24"/>
+          <w:szCs w:val="24"/>
+        </w:rPr>
+        <w:t>ness web-to-print</w:t>
+      </w:r>
+      <w:r>
+        <w:rPr>
+          <w:rFonts w:ascii="Times New Roman" w:hAnsi="Times New Roman"/>
+          <w:sz w:val="24"/>
+          <w:szCs w:val="24"/>
+        </w:rPr>
+        <w:t xml:space="preserve"> dimana pelanggan hanya tinggal mengupload lalu pilih lokasi dimana ia akan mengambil hasil cetak dokumennya, dan jika dokumen telah selesai pelanggan akan mendapatkan pemberitahuan dan ia dapat mengambil dokumennya. Implementasi kode program dilakukan dengan memanfaatkan </w:t>
+      </w:r>
+      <w:r>
+        <w:rPr>
+          <w:rFonts w:ascii="Times New Roman" w:hAnsi="Times New Roman"/>
           <w:i/>
-        </w:rPr>
-        <w:t xml:space="preserve"> </w:t>
-      </w:r>
-    </w:p>
-    <w:p>
-      <w:pPr>
-        <w:pStyle w:val="NormalWeb"/>
-        <w:tabs>
-          <w:tab w:val="left" w:pos="630"/>
-        </w:tabs>
-        <w:spacing w:line="480" w:lineRule="auto"/>
-        <w:ind w:left="360"/>
-        <w:jc w:val="both"/>
-        <w:rPr>
-          <w:bCs/>
+          <w:iCs/>
+          <w:sz w:val="24"/>
+          <w:szCs w:val="24"/>
+        </w:rPr>
+        <w:t>framework Ionic</w:t>
+      </w:r>
+      <w:r>
+        <w:rPr>
+          <w:rFonts w:ascii="Times New Roman" w:hAnsi="Times New Roman"/>
+          <w:sz w:val="24"/>
+          <w:szCs w:val="24"/>
+        </w:rPr>
+        <w:t xml:space="preserve"> dan PHP </w:t>
+      </w:r>
+      <w:r>
+        <w:rPr>
+          <w:rFonts w:ascii="Times New Roman" w:hAnsi="Times New Roman"/>
           <w:i/>
-        </w:rPr>
-      </w:pPr>
-      <w:r>
-        <w:rPr>
-          <w:bCs/>
-          <w:iCs/>
-        </w:rPr>
-        <w:t xml:space="preserve">Persamaan dari sistem ini dengan sistem yang akan dirancang oleh peneliti adalah kedua sistem ini masing-masing memiliki tujuan yang sama dalam hal membantu proses pengelolaan kegiatan KKN oleh BP-KKN yang menggunakan platform web dan disimpan dalam sebuah database. Adapun yang menjadi pembeda adalah sistem yang akan dirancang oleh peneliti adalah sebuah sistem berbasis web dengan menggunakan </w:t>
-      </w:r>
-      <w:r>
-        <w:rPr>
-          <w:bCs/>
+          <w:iCs/>
+          <w:sz w:val="24"/>
+          <w:szCs w:val="24"/>
+        </w:rPr>
+        <w:t>Codeigniter</w:t>
+      </w:r>
+      <w:r>
+        <w:rPr>
+          <w:rFonts w:ascii="Times New Roman" w:hAnsi="Times New Roman"/>
+          <w:sz w:val="24"/>
+          <w:szCs w:val="24"/>
+        </w:rPr>
+        <w:t xml:space="preserve">. Persamaannya adalah pengembangan aplikasi berbasis </w:t>
+      </w:r>
+      <w:r>
+        <w:rPr>
+          <w:rFonts w:ascii="Times New Roman" w:hAnsi="Times New Roman"/>
           <w:i/>
-        </w:rPr>
-        <w:t>framework Php</w:t>
-      </w:r>
-      <w:r>
-        <w:rPr>
-          <w:bCs/>
-          <w:iCs/>
-        </w:rPr>
-        <w:t xml:space="preserve"> yang hanya terfokus tentang bagaimana cara mengefektifkan dan mengefesienkan proses manajemen pelaporan hasil Kuliah Kerja Nyata sampai dengan proses pengambilan </w:t>
-      </w:r>
-      <w:r>
-        <w:rPr>
-          <w:bCs/>
+          <w:iCs/>
+          <w:sz w:val="24"/>
+          <w:szCs w:val="24"/>
+        </w:rPr>
+        <w:t>website</w:t>
+      </w:r>
+      <w:r>
+        <w:rPr>
+          <w:rFonts w:ascii="Times New Roman" w:hAnsi="Times New Roman"/>
+          <w:sz w:val="24"/>
+          <w:szCs w:val="24"/>
+        </w:rPr>
+        <w:t xml:space="preserve">. Perbedannya adalah </w:t>
+      </w:r>
+      <w:r>
+        <w:rPr>
+          <w:rFonts w:ascii="Times New Roman" w:hAnsi="Times New Roman"/>
+          <w:sz w:val="24"/>
+          <w:szCs w:val="24"/>
+          <w:lang w:val="en-ID"/>
+        </w:rPr>
+        <w:t>pada pene</w:t>
+      </w:r>
+      <w:r>
+        <w:rPr>
+          <w:rFonts w:ascii="Times New Roman" w:hAnsi="Times New Roman"/>
+          <w:sz w:val="24"/>
+          <w:szCs w:val="24"/>
+          <w:lang w:val="en-ID"/>
+        </w:rPr>
+        <w:t xml:space="preserve">litian ini </w:t>
+      </w:r>
+      <w:r>
+        <w:rPr>
+          <w:rFonts w:ascii="Times New Roman" w:hAnsi="Times New Roman"/>
           <w:i/>
-        </w:rPr>
-        <w:t xml:space="preserve">E- Sertifikat </w:t>
-      </w:r>
-      <w:r>
-        <w:rPr>
-          <w:bCs/>
-          <w:iCs/>
-        </w:rPr>
-        <w:t>yang merelasikan tiga(3) elemen yaitu mahasiswa,dosen pembimbing serta BP-KKN . Sedangkan pada sistem yang dibuat oleh Gandi Laksana Putra adalah sebuah sistem informasi yang didalamnya fitur yang terseleksi adalah menampilkan optimalisasi laporan mahasiswa, profil desa dan pengacakan ruang kelompok pembekalan berdasarkan abjad nama mahasiswa pendaftar KKN, selain daripada itu pada sistem yang dirancang data pelaporan belum tersinkronisasi dengan dosen pembimbing lapangan sehingga data yang ditampilkan adalah berupa arsip laporan kegiatan yang telah melalui proses pelaporan secara manual.</w:t>
-      </w:r>
-    </w:p>
-    <w:p>
-      <w:pPr>
-        <w:pStyle w:val="NormalWeb"/>
-        <w:numPr>
-          <w:ilvl w:val="0"/>
-          <w:numId w:val="4"/>
-        </w:numPr>
-        <w:tabs>
-          <w:tab w:val="left" w:pos="630"/>
-        </w:tabs>
-        <w:spacing w:line="480" w:lineRule="auto"/>
-        <w:ind w:left="360"/>
-        <w:jc w:val="both"/>
-        <w:rPr>
-          <w:bCs/>
-          <w:iCs/>
-        </w:rPr>
-      </w:pPr>
-      <w:r>
-        <w:rPr>
-          <w:bCs/>
-          <w:iCs/>
-        </w:rPr>
-        <w:lastRenderedPageBreak/>
-        <w:t xml:space="preserve">Nur Efendi (2018) dalam penelitiannya yang berjudul </w:t>
-      </w:r>
-      <w:r>
-        <w:rPr>
-          <w:b/>
-          <w:iCs/>
-        </w:rPr>
-        <w:t>“Sistem Informasi Kuliah Kerja Nyata Berbasis Android Universitas Lampung”</w:t>
-      </w:r>
-      <w:r>
-        <w:rPr>
-          <w:bCs/>
-          <w:iCs/>
-        </w:rPr>
-        <w:t xml:space="preserve">. Sebuah sistem yang dibangun untuk memberikan informasi Kuliah Kerja Nyata (KKN) melalui aplikasi yang terdapat pada </w:t>
-      </w:r>
-      <w:r>
-        <w:rPr>
-          <w:bCs/>
+          <w:iCs/>
+          <w:sz w:val="24"/>
+          <w:szCs w:val="24"/>
+          <w:lang w:val="en-ID"/>
+        </w:rPr>
+        <w:t>framework</w:t>
+      </w:r>
+      <w:r>
+        <w:rPr>
+          <w:rFonts w:ascii="Times New Roman" w:hAnsi="Times New Roman"/>
+          <w:sz w:val="24"/>
+          <w:szCs w:val="24"/>
+          <w:lang w:val="en-ID"/>
+        </w:rPr>
+        <w:t xml:space="preserve"> notifikasi yang digunakan adalah dari implementasi penggunaan teknologi </w:t>
+      </w:r>
+      <w:r>
+        <w:rPr>
+          <w:rFonts w:ascii="Times New Roman" w:hAnsi="Times New Roman"/>
           <w:i/>
-        </w:rPr>
-        <w:t>smartphone</w:t>
-      </w:r>
-      <w:r>
-        <w:rPr>
-          <w:bCs/>
-          <w:iCs/>
-        </w:rPr>
-        <w:t xml:space="preserve">, fitur yang terdapat di dalamnya adalah informasi daftar mahasiswa, informasi kelompok, pengumuman penempatan lokasi, pelaporan KKN, surat peringatan, serta informasi penilaian. Sistem ini dibangun dengan metode </w:t>
-      </w:r>
-      <w:r>
-        <w:rPr>
-          <w:bCs/>
-          <w:i/>
-        </w:rPr>
-        <w:t xml:space="preserve">incremental </w:t>
-      </w:r>
-      <w:r>
-        <w:rPr>
-          <w:bCs/>
-          <w:iCs/>
-        </w:rPr>
-        <w:t xml:space="preserve">yang merupakan model pengembangan sistem pada </w:t>
-      </w:r>
-      <w:r>
-        <w:rPr>
-          <w:bCs/>
-          <w:i/>
-        </w:rPr>
-        <w:t>software</w:t>
-      </w:r>
-      <w:r>
-        <w:rPr>
-          <w:bCs/>
-          <w:iCs/>
-        </w:rPr>
-        <w:t xml:space="preserve"> </w:t>
-      </w:r>
-      <w:r>
-        <w:rPr>
-          <w:bCs/>
-          <w:i/>
-        </w:rPr>
-        <w:t xml:space="preserve">engineering </w:t>
-      </w:r>
-      <w:r>
-        <w:rPr>
-          <w:bCs/>
-          <w:iCs/>
-        </w:rPr>
-        <w:t>berdasarkan kebutuhan. Harapan dari pengembangan model ini adalah dapat meminimalisir ketidak sesuaian dalam pengembangan sebuah perangkat lunak.</w:t>
-      </w:r>
-      <w:r>
-        <w:rPr>
-          <w:bCs/>
-          <w:iCs/>
-        </w:rPr>
-        <w:t xml:space="preserve"> Penelitian ini memiliki persamaan dan perbedaan dengan sistem yang akan diterapkan oleh penulis.</w:t>
-      </w:r>
-      <w:r>
-        <w:rPr>
-          <w:bCs/>
-          <w:iCs/>
-        </w:rPr>
-        <w:t xml:space="preserve"> </w:t>
-      </w:r>
-    </w:p>
-    <w:p>
-      <w:pPr>
-        <w:pStyle w:val="NormalWeb"/>
-        <w:tabs>
-          <w:tab w:val="left" w:pos="630"/>
-        </w:tabs>
-        <w:spacing w:line="480" w:lineRule="auto"/>
-        <w:ind w:left="360"/>
-        <w:jc w:val="both"/>
-        <w:rPr>
-          <w:bCs/>
-          <w:iCs/>
-        </w:rPr>
-      </w:pPr>
-      <w:r>
-        <w:rPr>
-          <w:bCs/>
-          <w:iCs/>
-        </w:rPr>
-        <w:t>Persamaan sistem ini dengan sistem yang dibuat adalah sama-sama membangun sistem informasi yang didalamnya terdapat sistem pelaporan yang dapat memudahkan proses pelaporan yang dilakukan oleh mahasiswa KKN. Sedangkan yang menjadi perbedaan adalah sistem yang akan dirancang oleh peneliti adalah sebuah sistem dengan platform web yang berfokus hanya pada manajemen pelaporan sampai dengan pengambilan e- sertifikat sedangkan sistem yang dibangun oleh Nur Effendi adalah sistem yang berbasis android yang dapat kita ketahui bahwa sistem android yang melalui proses penginstalan dan penggunaan yang terbatas pada  orang-orang yang memiliki android tidak dengan orang- orang yang menggunakan IOS. Beda halnya dengan sistem yang dibangun dengan platform web yang dapat dibuka dimana saja tanpa melakukan penginstalan hal dikarenakan seluruh lisensi sudah menjadi tanggung jawab dari web penyedia aplikasi</w:t>
-      </w:r>
-      <w:r>
-        <w:rPr>
-          <w:bCs/>
-          <w:iCs/>
+          <w:iCs/>
+          <w:sz w:val="24"/>
+          <w:szCs w:val="24"/>
+          <w:lang w:val="en-ID"/>
+        </w:rPr>
+        <w:t>web socket</w:t>
+      </w:r>
+      <w:r>
+        <w:rPr>
+          <w:rFonts w:ascii="Times New Roman" w:hAnsi="Times New Roman"/>
+          <w:sz w:val="24"/>
+          <w:szCs w:val="24"/>
+          <w:lang w:val="en-ID"/>
         </w:rPr>
         <w:t>.</w:t>
       </w:r>
@@ -5094,7 +5122,6 @@
           <w:sz w:val="24"/>
           <w:szCs w:val="24"/>
         </w:rPr>
-        <w:lastRenderedPageBreak/>
         <w:t>Tujuan dan Keg</w:t>
       </w:r>
       <w:r>
@@ -5529,6 +5556,7 @@
           <w:sz w:val="24"/>
           <w:szCs w:val="24"/>
         </w:rPr>
+        <w:lastRenderedPageBreak/>
         <w:t>Bagi pihak LP2M</w:t>
       </w:r>
       <w:r>
@@ -5691,7 +5719,6 @@
           <w:sz w:val="24"/>
           <w:szCs w:val="24"/>
         </w:rPr>
-        <w:lastRenderedPageBreak/>
         <w:t>Tinjauan Teoritis</w:t>
       </w:r>
     </w:p>
@@ -5858,6 +5885,7 @@
           <w:szCs w:val="24"/>
           <w:lang w:val="en-US"/>
         </w:rPr>
+        <w:lastRenderedPageBreak/>
         <w:t xml:space="preserve">Pada dasarnya, sistem merupakan kumpulan dari elemen-elemen yang berinteraksi untuk mencapai suatu tujuan tertentu. Sistem ini menggambarkan suatu kejadian-kejadian dan kesatuan yang nyata adalah suatu objek nyata, seperti tempat, benda, dan orang-orang yang betul-betul ada dan terjadi (Jogianto, 2005). </w:t>
       </w:r>
     </w:p>
@@ -5943,7 +5971,6 @@
           <w:szCs w:val="24"/>
           <w:lang w:val="en-US"/>
         </w:rPr>
-        <w:lastRenderedPageBreak/>
         <w:t>Komponen Sistem</w:t>
       </w:r>
     </w:p>
@@ -6193,6 +6220,7 @@
           <w:szCs w:val="24"/>
           <w:lang w:val="en-US"/>
         </w:rPr>
+        <w:lastRenderedPageBreak/>
         <w:t>Masukan sistem (</w:t>
       </w:r>
       <w:r>
@@ -6358,19 +6386,7 @@
           <w:szCs w:val="24"/>
           <w:lang w:val="en-US"/>
         </w:rPr>
-        <w:t xml:space="preserve">Keluaran ini merupakan masukan bagi subsistem yang lain. Seperti contoh sistem informasi, keluaran yang dihasilkan adalah informasi di mana </w:t>
-      </w:r>
-      <w:r>
-        <w:rPr>
-          <w:rFonts w:ascii="Times New Roman" w:hAnsi="Times New Roman"/>
-          <w:bCs/>
-          <w:iCs/>
-          <w:sz w:val="24"/>
-          <w:szCs w:val="24"/>
-          <w:lang w:val="en-US"/>
-        </w:rPr>
-        <w:lastRenderedPageBreak/>
-        <w:t>informasi ini dapat digunakan sebagai masukan untuk pengambilan keputusan bagi subsistem lain.</w:t>
+        <w:t>Keluaran ini merupakan masukan bagi subsistem yang lain. Seperti contoh sistem informasi, keluaran yang dihasilkan adalah informasi di mana informasi ini dapat digunakan sebagai masukan untuk pengambilan keputusan bagi subsistem lain.</w:t>
       </w:r>
     </w:p>
     <w:p>
@@ -6610,6 +6626,7 @@
           <w:szCs w:val="24"/>
           <w:lang w:val="en-US"/>
         </w:rPr>
+        <w:lastRenderedPageBreak/>
         <w:tab/>
         <w:t>Menurut Suharsimi arikunta pengelolaan adalah subtantifa dari mengelola, sedangkan mengelola berarti suatu tindakan yang dimulai dari penyusunan data, merencana, mengorganisasikan, melaksanakan, sampai dengan pengawasan dan penilaian. Dijelaskan kemudian pengelolaan menghasilkan suatu dan sesuatu itu dapat merupakan sumber penyempurnaan dan peningkatan pengelolaan selanjutnya.</w:t>
       </w:r>
@@ -6676,7 +6693,6 @@
           <w:szCs w:val="24"/>
           <w:lang w:val="en-US"/>
         </w:rPr>
-        <w:lastRenderedPageBreak/>
         <w:t>Adanya penggunaan sumber daya organisasi, baik sumber daya manusia maupun faktor-faktor produksi lainnya.</w:t>
       </w:r>
     </w:p>
@@ -6829,7 +6845,19 @@
           <w:lang w:val="en-US"/>
         </w:rPr>
         <w:tab/>
-        <w:t>Pengolahan data adalah manipulasi data kedalam bentuk yang lebih berarti berupa informasi, sedangkan informasi adalah hasil dari kegiatan pengolahan data yang memberikan bentuk yang lebih berarti dalam suatu kegiatan ataupun peristiwa. Menurut Andri Kristanto (2008), pengolahan data adalah waktu yang digunakan untuk menggambarkan bentuk data menjadi informasi yang memiliki kegunaan dan manfaat.</w:t>
+        <w:t xml:space="preserve">Pengolahan data adalah manipulasi data kedalam bentuk yang lebih berarti berupa informasi, sedangkan informasi adalah hasil dari kegiatan pengolahan </w:t>
+      </w:r>
+      <w:r>
+        <w:rPr>
+          <w:rFonts w:ascii="Times New Roman" w:hAnsi="Times New Roman"/>
+          <w:bCs/>
+          <w:iCs/>
+          <w:sz w:val="24"/>
+          <w:szCs w:val="24"/>
+          <w:lang w:val="en-US"/>
+        </w:rPr>
+        <w:lastRenderedPageBreak/>
+        <w:t>data yang memberikan bentuk yang lebih berarti dalam suatu kegiatan ataupun peristiwa. Menurut Andri Kristanto (2008), pengolahan data adalah waktu yang digunakan untuk menggambarkan bentuk data menjadi informasi yang memiliki kegunaan dan manfaat.</w:t>
       </w:r>
     </w:p>
     <w:p>
@@ -6923,7 +6951,6 @@
           <w:szCs w:val="24"/>
           <w:lang w:val="en-US"/>
         </w:rPr>
-        <w:lastRenderedPageBreak/>
         <w:tab/>
         <w:t>Menurut Rajab (2009) Laporan berisi informasi yang didukung oleh data yang lengkap sesuai dengan fakta yang ditemukan. Data disusun sedemikian rupa sehingga akurasi informasi yang kita berikan dapat dipercaya dan mudah dipahami.</w:t>
       </w:r>
@@ -7089,6 +7116,7 @@
           <w:szCs w:val="24"/>
           <w:lang w:val="en-US"/>
         </w:rPr>
+        <w:lastRenderedPageBreak/>
         <w:t>Merupakan media komunikasi/sarana pendekatan sosial antara pengelola kegiatan dengan pihak pelaksanaan kegiatan, agar terciptanya opini publik yang terhadap kegiatan yang dilaksanakan.</w:t>
       </w:r>
     </w:p>
@@ -7194,19 +7222,7 @@
           <w:szCs w:val="24"/>
           <w:lang w:val="en-US"/>
         </w:rPr>
-        <w:t xml:space="preserve">Laporan Kegiatan Harian (LKH) adalah laporan yang mencatat kegiatan peserta secara individu. Mahasiswa diharuskan mengisi atau </w:t>
-      </w:r>
-      <w:r>
-        <w:rPr>
-          <w:rFonts w:ascii="Times New Roman" w:hAnsi="Times New Roman"/>
-          <w:bCs/>
-          <w:iCs/>
-          <w:sz w:val="24"/>
-          <w:szCs w:val="24"/>
-          <w:lang w:val="en-US"/>
-        </w:rPr>
-        <w:lastRenderedPageBreak/>
-        <w:t>mencatat kegiatan-kegiatan yang berkaitan dengan program kerja KKN yang dikerjakan oleh mahasiswa yang bersangkutan, hal</w:t>
+        <w:t>Laporan Kegiatan Harian (LKH) adalah laporan yang mencatat kegiatan peserta secara individu. Mahasiswa diharuskan mengisi atau mencatat kegiatan-kegiatan yang berkaitan dengan program kerja KKN yang dikerjakan oleh mahasiswa yang bersangkutan, hal</w:t>
       </w:r>
       <w:r>
         <w:rPr>
@@ -7365,6 +7381,7 @@
           <w:szCs w:val="24"/>
           <w:lang w:val="en-US"/>
         </w:rPr>
+        <w:lastRenderedPageBreak/>
         <w:tab/>
       </w:r>
       <w:r>
@@ -7436,19 +7453,7 @@
           <w:szCs w:val="24"/>
           <w:lang w:val="en-US"/>
         </w:rPr>
-        <w:t xml:space="preserve">Adapun KKN sendiri dapat diartikan sebagai salah satu bentuk pengintegrasian kegiatan antara pengabdian kepada masyarakat, pendidikan, dan penelitian yang </w:t>
-      </w:r>
-      <w:r>
-        <w:rPr>
-          <w:rFonts w:ascii="Times New Roman" w:hAnsi="Times New Roman"/>
-          <w:bCs/>
-          <w:iCs/>
-          <w:sz w:val="24"/>
-          <w:szCs w:val="24"/>
-          <w:lang w:val="en-US"/>
-        </w:rPr>
-        <w:lastRenderedPageBreak/>
-        <w:t>dilaksanakan terutama oleh mahasiswa secara indisipliner dan intrakulikuler dibawah bimbingan dosen dan masyarakat (Filda</w:t>
+        <w:t>Adapun KKN sendiri dapat diartikan sebagai salah satu bentuk pengintegrasian kegiatan antara pengabdian kepada masyarakat, pendidikan, dan penelitian yang dilaksanakan terutama oleh mahasiswa secara indisipliner dan intrakulikuler dibawah bimbingan dosen dan masyarakat (Filda</w:t>
       </w:r>
       <w:r>
         <w:rPr>
@@ -7618,7 +7623,19 @@
           <w:szCs w:val="24"/>
           <w:lang w:val="en-US"/>
         </w:rPr>
-        <w:t xml:space="preserve"> merupakan halaman-halaman yang berisi informasi yang ditampilkan oleh browser seperti Mozila Firefox, Google chrome atau yang lainnya.” (Rohi Abdulloh, 2016)</w:t>
+        <w:t xml:space="preserve"> merupakan halaman-halaman yang berisi </w:t>
+      </w:r>
+      <w:r>
+        <w:rPr>
+          <w:rFonts w:ascii="Times New Roman" w:hAnsi="Times New Roman"/>
+          <w:bCs/>
+          <w:iCs/>
+          <w:sz w:val="24"/>
+          <w:szCs w:val="24"/>
+          <w:lang w:val="en-US"/>
+        </w:rPr>
+        <w:lastRenderedPageBreak/>
+        <w:t>informasi yang ditampilkan oleh browser seperti Mozila Firefox, Google chrome atau yang lainnya.” (Rohi Abdulloh, 2016)</w:t>
       </w:r>
     </w:p>
     <w:p>
@@ -7801,19 +7818,7 @@
           <w:lang w:val="en-US"/>
         </w:rPr>
         <w:tab/>
-        <w:t xml:space="preserve">Bersifat statis apabila isi informasi website tetap, jarang berubah dan isi informasinya searah hanya dari pemilik website. Bersifat dinamis apabila isi </w:t>
-      </w:r>
-      <w:r>
-        <w:rPr>
-          <w:rFonts w:ascii="Times New Roman" w:hAnsi="Times New Roman"/>
-          <w:bCs/>
-          <w:iCs/>
-          <w:sz w:val="24"/>
-          <w:szCs w:val="24"/>
-          <w:lang w:val="en-US"/>
-        </w:rPr>
-        <w:lastRenderedPageBreak/>
-        <w:t>informasi website selalu berubah-ubah dan isi informasinya interaktif dua arah berasal dari pemilik serta pengguna website. (Ali Zaki, 2009).</w:t>
+        <w:t>Bersifat statis apabila isi informasi website tetap, jarang berubah dan isi informasinya searah hanya dari pemilik website. Bersifat dinamis apabila isi informasi website selalu berubah-ubah dan isi informasinya interaktif dua arah berasal dari pemilik serta pengguna website. (Ali Zaki, 2009).</w:t>
       </w:r>
     </w:p>
     <w:p>
@@ -7960,6 +7965,7 @@
           <w:szCs w:val="24"/>
           <w:lang w:val="en-US"/>
         </w:rPr>
+        <w:lastRenderedPageBreak/>
         <w:tab/>
         <w:t xml:space="preserve">Sedangkan menurut Nugroho (2006:61) “PHP atau singkatan dari </w:t>
       </w:r>
@@ -8143,7 +8149,6 @@
           <w:szCs w:val="24"/>
           <w:lang w:val="en-US"/>
         </w:rPr>
-        <w:lastRenderedPageBreak/>
         <w:t>Database</w:t>
       </w:r>
     </w:p>
@@ -8370,6 +8375,7 @@
           <w:szCs w:val="24"/>
           <w:lang w:val="en-US"/>
         </w:rPr>
+        <w:lastRenderedPageBreak/>
         <w:t>MySQL</w:t>
       </w:r>
     </w:p>
@@ -8717,19 +8723,7 @@
           <w:szCs w:val="24"/>
           <w:lang w:val="en-US"/>
         </w:rPr>
-        <w:t xml:space="preserve">tidak perlu menginstal aplikasi server </w:t>
-      </w:r>
-      <w:r>
-        <w:rPr>
-          <w:rFonts w:ascii="Times New Roman" w:hAnsi="Times New Roman"/>
-          <w:bCs/>
-          <w:iCs/>
-          <w:sz w:val="24"/>
-          <w:szCs w:val="24"/>
-          <w:lang w:val="en-US"/>
-        </w:rPr>
-        <w:lastRenderedPageBreak/>
-        <w:t>satu persatu karena di dalam</w:t>
+        <w:t>tidak perlu menginstal aplikasi server satu persatu karena di dalam</w:t>
       </w:r>
       <w:r>
         <w:rPr>
@@ -9041,6 +9035,7 @@
           <w:szCs w:val="24"/>
           <w:lang w:val="en-US"/>
         </w:rPr>
+        <w:lastRenderedPageBreak/>
         <w:t>Pendekatan Penelitian</w:t>
       </w:r>
     </w:p>
@@ -9253,7 +9248,6 @@
           <w:szCs w:val="24"/>
           <w:lang w:val="en-US"/>
         </w:rPr>
-        <w:lastRenderedPageBreak/>
         <w:t>Selain daripada itu peneliti juga mengambil sumber data dan referensi yang terkait dengan penelitian baik bersumber dari internet ataupun hasil dari penelitian sebelumnya sebagai bahan referensi bagi penelitian selanjutnya.</w:t>
       </w:r>
     </w:p>
@@ -9520,6 +9514,7 @@
           <w:szCs w:val="24"/>
           <w:lang w:val="en-US"/>
         </w:rPr>
+        <w:lastRenderedPageBreak/>
         <w:tab/>
       </w:r>
       <w:r>
@@ -9747,7 +9742,6 @@
           <w:szCs w:val="24"/>
           <w:lang w:val="en-US"/>
         </w:rPr>
-        <w:lastRenderedPageBreak/>
         <w:t>Instrumen Penelitian</w:t>
       </w:r>
     </w:p>
@@ -10105,6 +10099,7 @@
           <w:szCs w:val="24"/>
           <w:lang w:val="en-US"/>
         </w:rPr>
+        <w:lastRenderedPageBreak/>
         <w:t>Sublime Text</w:t>
       </w:r>
     </w:p>
@@ -10287,19 +10282,7 @@
           <w:szCs w:val="24"/>
           <w:lang w:val="en-US"/>
         </w:rPr>
-        <w:t xml:space="preserve">Analisis pengelolaan data terbagi menjadi dua macam yakni metode analisis kuantitatif dan metode analisis kualitatif. Metode analisis kuantitatif adalah metode atau teknik pengolahan data dengan melakukan analisis angka </w:t>
-      </w:r>
-      <w:r>
-        <w:rPr>
-          <w:rFonts w:ascii="Times New Roman" w:hAnsi="Times New Roman"/>
-          <w:bCs/>
-          <w:iCs/>
-          <w:sz w:val="24"/>
-          <w:szCs w:val="24"/>
-          <w:lang w:val="en-US"/>
-        </w:rPr>
-        <w:lastRenderedPageBreak/>
-        <w:t>dengan cara mengumpulkan data dengan teknik yang memungkinkan mereka mengangkakan data yang mereka kumpulkan. Sedangkat metode analisis kualitatif  yaitu teknik pengolahan data yang paling memungkinkan peneliti untuk mendapatkan data yang mudah dikuantifikasi yaitu menggunakan teknik wawancara berstruktur ataupun kuisioner, yaitu pedoman wawancara dengan daftar pertanyaan yang detail.</w:t>
+        <w:t>Analisis pengelolaan data terbagi menjadi dua macam yakni metode analisis kuantitatif dan metode analisis kualitatif. Metode analisis kuantitatif adalah metode atau teknik pengolahan data dengan melakukan analisis angka dengan cara mengumpulkan data dengan teknik yang memungkinkan mereka mengangkakan data yang mereka kumpulkan. Sedangkat metode analisis kualitatif  yaitu teknik pengolahan data yang paling memungkinkan peneliti untuk mendapatkan data yang mudah dikuantifikasi yaitu menggunakan teknik wawancara berstruktur ataupun kuisioner, yaitu pedoman wawancara dengan daftar pertanyaan yang detail.</w:t>
       </w:r>
     </w:p>
     <w:p>
@@ -10428,6 +10411,7 @@
           <w:szCs w:val="24"/>
           <w:lang w:val="en-US"/>
         </w:rPr>
+        <w:lastRenderedPageBreak/>
         <w:t xml:space="preserve">Metode perancangan aplikasi yang digunakan adalah </w:t>
       </w:r>
       <w:r>
@@ -10606,7 +10590,6 @@
           <w:noProof/>
           <w:lang w:val="en-US"/>
         </w:rPr>
-        <w:lastRenderedPageBreak/>
         <w:drawing>
           <wp:inline distT="0" distB="0" distL="0" distR="0" wp14:anchorId="5EE3815C" wp14:editId="58E68C40">
             <wp:extent cx="3751997" cy="2455721"/>
@@ -10908,6 +10891,7 @@
           <w:szCs w:val="24"/>
           <w:lang w:val="en-US"/>
         </w:rPr>
+        <w:lastRenderedPageBreak/>
         <w:t xml:space="preserve">Tahap ini dilakukan sebelum melakukan </w:t>
       </w:r>
       <w:r>
@@ -11015,19 +10999,7 @@
           <w:szCs w:val="24"/>
           <w:lang w:val="en-US"/>
         </w:rPr>
-        <w:t xml:space="preserve">dipecah menjadi modul-modul kecil yang nantinya akan digabungkan dalam tahap berikutnya. Pada tahap ini perancangan sistem menggunakan </w:t>
-      </w:r>
-      <w:r>
-        <w:rPr>
-          <w:rFonts w:ascii="Times New Roman" w:hAnsi="Times New Roman"/>
-          <w:bCs/>
-          <w:iCs/>
-          <w:sz w:val="24"/>
-          <w:szCs w:val="24"/>
-          <w:lang w:val="en-US"/>
-        </w:rPr>
-        <w:lastRenderedPageBreak/>
-        <w:t xml:space="preserve">bahasa pemrograman PHP dan MySQL sebagai databasenya, dan didukung oleh </w:t>
+        <w:t xml:space="preserve">dipecah menjadi modul-modul kecil yang nantinya akan digabungkan dalam tahap berikutnya. Pada tahap ini perancangan sistem menggunakan bahasa pemrograman PHP dan MySQL sebagai databasenya, dan didukung oleh </w:t>
       </w:r>
       <w:r>
         <w:rPr>
@@ -11262,7 +11234,19 @@
           <w:szCs w:val="24"/>
           <w:lang w:val="en-US"/>
         </w:rPr>
-        <w:t xml:space="preserve">yang sudah jadi dijalankan serta dilakukan pemeliharaan. Pemeliharaan termasuk dalam memperbaiki kesalahan yang tidak ditemukan pada langkah sebelumnya. Dalam tahap ini </w:t>
+        <w:t xml:space="preserve">yang sudah jadi dijalankan serta dilakukan pemeliharaan. Pemeliharaan </w:t>
+      </w:r>
+      <w:r>
+        <w:rPr>
+          <w:rFonts w:ascii="Times New Roman" w:hAnsi="Times New Roman"/>
+          <w:bCs/>
+          <w:iCs/>
+          <w:sz w:val="24"/>
+          <w:szCs w:val="24"/>
+          <w:lang w:val="en-US"/>
+        </w:rPr>
+        <w:lastRenderedPageBreak/>
+        <w:t xml:space="preserve">termasuk dalam memperbaiki kesalahan yang tidak ditemukan pada langkah sebelumnya. Dalam tahap ini </w:t>
       </w:r>
       <w:r>
         <w:rPr>
@@ -11371,19 +11355,7 @@
           <w:lang w:val="en-US"/>
         </w:rPr>
         <w:tab/>
-        <w:t xml:space="preserve">Pengujian sistem merupakan pengeksekusian sistem perangkat lunak untuk menentukan apakah sistem perangkat lunak tersebut cocok dengan </w:t>
-      </w:r>
-      <w:r>
-        <w:rPr>
-          <w:rFonts w:ascii="Times New Roman" w:hAnsi="Times New Roman"/>
-          <w:bCs/>
-          <w:iCs/>
-          <w:sz w:val="24"/>
-          <w:szCs w:val="24"/>
-          <w:lang w:val="en-US"/>
-        </w:rPr>
-        <w:lastRenderedPageBreak/>
-        <w:t xml:space="preserve">spesifikasi sistem dan berjalan dengan lingkungan yang diinginkan. Pengujian sistem biasa dikaitkan dengan pencarian </w:t>
+        <w:t xml:space="preserve">Pengujian sistem merupakan pengeksekusian sistem perangkat lunak untuk menentukan apakah sistem perangkat lunak tersebut cocok dengan spesifikasi sistem dan berjalan dengan lingkungan yang diinginkan. Pengujian sistem biasa dikaitkan dengan pencarian </w:t>
       </w:r>
       <w:r>
         <w:rPr>
@@ -14849,7 +14821,6 @@
           <w:sz w:val="24"/>
           <w:szCs w:val="24"/>
         </w:rPr>
-        <w:lastRenderedPageBreak/>
         <w:t>Sistematik</w:t>
       </w:r>
       <w:r>
@@ -15054,6 +15025,7 @@
           <w:sz w:val="24"/>
           <w:szCs w:val="24"/>
         </w:rPr>
+        <w:lastRenderedPageBreak/>
         <w:t xml:space="preserve">Dalam bab ini akan menjelaskan tentang tata cara yang digunakan dalam penelitian berdasarkan metodologi penelitian yang dipilih. Metode yang digunakan anatara lain metode pengumpulan data, metode observasi, dan </w:t>
       </w:r>
       <w:r>
@@ -15195,7 +15167,6 @@
           <w:sz w:val="24"/>
           <w:szCs w:val="24"/>
         </w:rPr>
-        <w:lastRenderedPageBreak/>
         <w:t>BAB VI</w:t>
       </w:r>
       <w:r>
@@ -15633,7 +15604,6 @@
           <w:szCs w:val="24"/>
           <w:lang w:val="en-US"/>
         </w:rPr>
-        <w:lastRenderedPageBreak/>
         <w:t>DAFTAR PUSTAKA</w:t>
       </w:r>
     </w:p>
@@ -16074,6 +16044,7 @@
           <w:szCs w:val="24"/>
           <w:lang w:val="en-US"/>
         </w:rPr>
+        <w:lastRenderedPageBreak/>
         <w:t xml:space="preserve">Kadir, Abdul. 2014. </w:t>
       </w:r>
       <w:r>
@@ -16620,7 +16591,6 @@
           <w:szCs w:val="24"/>
           <w:lang w:val="en-US"/>
         </w:rPr>
-        <w:lastRenderedPageBreak/>
         <w:t>Permana, Denzen Hangga. 2017. “Pengembangan Sistem Pelaporan Kegiatan KKN Berbasis Android (Studi Kasus Prodi Ilmu Komputer Fakultas Matematika dan Ilmu Pengetahuan Universitas Lampung)”.</w:t>
       </w:r>
       <w:r>
@@ -17131,6 +17101,7 @@
           <w:szCs w:val="24"/>
           <w:lang w:val="en-US"/>
         </w:rPr>
+        <w:lastRenderedPageBreak/>
         <w:t>Universitas Islam Negeri Alauddin Makassar. 2013.</w:t>
       </w:r>
       <w:r>
@@ -18044,8 +18015,8 @@
   <w:abstractNum w:abstractNumId="8" w15:restartNumberingAfterBreak="0">
     <w:nsid w:val="436F2AE5"/>
     <w:multiLevelType w:val="hybridMultilevel"/>
-    <w:tmpl w:val="9C5CF378"/>
-    <w:lvl w:ilvl="0" w:tplc="0409000F">
+    <w:tmpl w:val="10E81486"/>
+    <w:lvl w:ilvl="0" w:tplc="A8AC6AFC">
       <w:start w:val="1"/>
       <w:numFmt w:val="decimal"/>
       <w:lvlText w:val="%1."/>
@@ -18053,6 +18024,11 @@
       <w:pPr>
         <w:ind w:left="720" w:hanging="360"/>
       </w:pPr>
+      <w:rPr>
+        <w:rFonts w:ascii="Times New Roman" w:eastAsiaTheme="minorHAnsi" w:hAnsi="Times New Roman" w:cs="Times New Roman"/>
+        <w:b w:val="0"/>
+        <w:i w:val="0"/>
+      </w:rPr>
     </w:lvl>
     <w:lvl w:ilvl="1" w:tplc="04090019" w:tentative="1">
       <w:start w:val="1"/>
@@ -18313,6 +18289,95 @@
     </w:lvl>
   </w:abstractNum>
   <w:abstractNum w:abstractNumId="11" w15:restartNumberingAfterBreak="0">
+    <w:nsid w:val="58A86EE9"/>
+    <w:multiLevelType w:val="hybridMultilevel"/>
+    <w:tmpl w:val="57E43B22"/>
+    <w:lvl w:ilvl="0" w:tplc="0409000F">
+      <w:start w:val="1"/>
+      <w:numFmt w:val="decimal"/>
+      <w:lvlText w:val="%1."/>
+      <w:lvlJc w:val="left"/>
+      <w:pPr>
+        <w:ind w:left="720" w:hanging="360"/>
+      </w:pPr>
+      <w:rPr>
+        <w:rFonts w:hint="default"/>
+      </w:rPr>
+    </w:lvl>
+    <w:lvl w:ilvl="1" w:tplc="04090019" w:tentative="1">
+      <w:start w:val="1"/>
+      <w:numFmt w:val="lowerLetter"/>
+      <w:lvlText w:val="%2."/>
+      <w:lvlJc w:val="left"/>
+      <w:pPr>
+        <w:ind w:left="1440" w:hanging="360"/>
+      </w:pPr>
+    </w:lvl>
+    <w:lvl w:ilvl="2" w:tplc="0409001B" w:tentative="1">
+      <w:start w:val="1"/>
+      <w:numFmt w:val="lowerRoman"/>
+      <w:lvlText w:val="%3."/>
+      <w:lvlJc w:val="right"/>
+      <w:pPr>
+        <w:ind w:left="2160" w:hanging="180"/>
+      </w:pPr>
+    </w:lvl>
+    <w:lvl w:ilvl="3" w:tplc="0409000F" w:tentative="1">
+      <w:start w:val="1"/>
+      <w:numFmt w:val="decimal"/>
+      <w:lvlText w:val="%4."/>
+      <w:lvlJc w:val="left"/>
+      <w:pPr>
+        <w:ind w:left="2880" w:hanging="360"/>
+      </w:pPr>
+    </w:lvl>
+    <w:lvl w:ilvl="4" w:tplc="04090019" w:tentative="1">
+      <w:start w:val="1"/>
+      <w:numFmt w:val="lowerLetter"/>
+      <w:lvlText w:val="%5."/>
+      <w:lvlJc w:val="left"/>
+      <w:pPr>
+        <w:ind w:left="3600" w:hanging="360"/>
+      </w:pPr>
+    </w:lvl>
+    <w:lvl w:ilvl="5" w:tplc="0409001B" w:tentative="1">
+      <w:start w:val="1"/>
+      <w:numFmt w:val="lowerRoman"/>
+      <w:lvlText w:val="%6."/>
+      <w:lvlJc w:val="right"/>
+      <w:pPr>
+        <w:ind w:left="4320" w:hanging="180"/>
+      </w:pPr>
+    </w:lvl>
+    <w:lvl w:ilvl="6" w:tplc="0409000F" w:tentative="1">
+      <w:start w:val="1"/>
+      <w:numFmt w:val="decimal"/>
+      <w:lvlText w:val="%7."/>
+      <w:lvlJc w:val="left"/>
+      <w:pPr>
+        <w:ind w:left="5040" w:hanging="360"/>
+      </w:pPr>
+    </w:lvl>
+    <w:lvl w:ilvl="7" w:tplc="04090019" w:tentative="1">
+      <w:start w:val="1"/>
+      <w:numFmt w:val="lowerLetter"/>
+      <w:lvlText w:val="%8."/>
+      <w:lvlJc w:val="left"/>
+      <w:pPr>
+        <w:ind w:left="5760" w:hanging="360"/>
+      </w:pPr>
+    </w:lvl>
+    <w:lvl w:ilvl="8" w:tplc="0409001B" w:tentative="1">
+      <w:start w:val="1"/>
+      <w:numFmt w:val="lowerRoman"/>
+      <w:lvlText w:val="%9."/>
+      <w:lvlJc w:val="right"/>
+      <w:pPr>
+        <w:ind w:left="6480" w:hanging="180"/>
+      </w:pPr>
+    </w:lvl>
+  </w:abstractNum>
+  <w:abstractNum w:abstractNumId="12" w15:restartNumberingAfterBreak="0">
     <w:nsid w:val="60E50A9B"/>
     <w:multiLevelType w:val="hybridMultilevel"/>
     <w:tmpl w:val="568CBAD2"/>
@@ -18398,7 +18463,7 @@
       </w:pPr>
     </w:lvl>
   </w:abstractNum>
-  <w:abstractNum w:abstractNumId="12" w15:restartNumberingAfterBreak="0">
+  <w:abstractNum w:abstractNumId="13" w15:restartNumberingAfterBreak="0">
     <w:nsid w:val="74372451"/>
     <w:multiLevelType w:val="hybridMultilevel"/>
     <w:tmpl w:val="6DBC2332"/>
@@ -18487,7 +18552,7 @@
       </w:pPr>
     </w:lvl>
   </w:abstractNum>
-  <w:abstractNum w:abstractNumId="13" w15:restartNumberingAfterBreak="0">
+  <w:abstractNum w:abstractNumId="14" w15:restartNumberingAfterBreak="0">
     <w:nsid w:val="751866A8"/>
     <w:multiLevelType w:val="hybridMultilevel"/>
     <w:tmpl w:val="F8463BE6"/>
@@ -18573,7 +18638,7 @@
       </w:pPr>
     </w:lvl>
   </w:abstractNum>
-  <w:abstractNum w:abstractNumId="14" w15:restartNumberingAfterBreak="0">
+  <w:abstractNum w:abstractNumId="15" w15:restartNumberingAfterBreak="0">
     <w:nsid w:val="7DB54D8E"/>
     <w:multiLevelType w:val="hybridMultilevel"/>
     <w:tmpl w:val="ABA6A642"/>
@@ -18669,16 +18734,16 @@
     <w:abstractNumId w:val="8"/>
   </w:num>
   <w:num w:numId="3">
-    <w:abstractNumId w:val="13"/>
+    <w:abstractNumId w:val="14"/>
   </w:num>
   <w:num w:numId="4">
     <w:abstractNumId w:val="5"/>
   </w:num>
   <w:num w:numId="5">
-    <w:abstractNumId w:val="11"/>
+    <w:abstractNumId w:val="12"/>
   </w:num>
   <w:num w:numId="6">
-    <w:abstractNumId w:val="12"/>
+    <w:abstractNumId w:val="13"/>
   </w:num>
   <w:num w:numId="7">
     <w:abstractNumId w:val="6"/>
@@ -18687,7 +18752,7 @@
     <w:abstractNumId w:val="7"/>
   </w:num>
   <w:num w:numId="9">
-    <w:abstractNumId w:val="14"/>
+    <w:abstractNumId w:val="15"/>
   </w:num>
   <w:num w:numId="10">
     <w:abstractNumId w:val="1"/>
@@ -18706,6 +18771,9 @@
   </w:num>
   <w:num w:numId="15">
     <w:abstractNumId w:val="0"/>
+  </w:num>
+  <w:num w:numId="16">
+    <w:abstractNumId w:val="11"/>
   </w:num>
 </w:numbering>
 </file>

</xml_diff>

<commit_message>
Hampir selesai Latar Belakang 5
</commit_message>
<xml_diff>
--- a/2. Proposal/DRAFT PROPOSAL RAHMAT ILYAS.docx
+++ b/2. Proposal/DRAFT PROPOSAL RAHMAT ILYAS.docx
@@ -248,12 +248,33 @@
           <w:szCs w:val="24"/>
           <w:lang w:val="en-US"/>
         </w:rPr>
-        <w:t xml:space="preserve">Perancangan Sistem Monitoring dan Forecasting Persediaan </w:t>
+        <w:t xml:space="preserve">Perancangan Sistem Monitoring dan </w:t>
       </w:r>
       <w:r>
         <w:rPr>
           <w:rFonts w:ascii="Times New Roman" w:hAnsi="Times New Roman"/>
           <w:b/>
+          <w:i/>
+          <w:sz w:val="24"/>
+          <w:szCs w:val="24"/>
+          <w:lang w:val="en-US"/>
+        </w:rPr>
+        <w:t>Forecasting</w:t>
+      </w:r>
+      <w:r>
+        <w:rPr>
+          <w:rFonts w:ascii="Times New Roman" w:hAnsi="Times New Roman"/>
+          <w:b/>
+          <w:sz w:val="24"/>
+          <w:szCs w:val="24"/>
+          <w:lang w:val="en-US"/>
+        </w:rPr>
+        <w:t xml:space="preserve"> Persediaan </w:t>
+      </w:r>
+      <w:r>
+        <w:rPr>
+          <w:rFonts w:ascii="Times New Roman" w:hAnsi="Times New Roman"/>
+          <w:b/>
           <w:sz w:val="24"/>
           <w:szCs w:val="24"/>
           <w:lang w:val="en-US"/>
@@ -268,7 +289,18 @@
           <w:szCs w:val="24"/>
           <w:lang w:val="en-US"/>
         </w:rPr>
-        <w:t>Barang Menggunakan Metode Time Series</w:t>
+        <w:t xml:space="preserve">Barang Menggunakan Metode </w:t>
+      </w:r>
+      <w:r>
+        <w:rPr>
+          <w:rFonts w:ascii="Times New Roman" w:hAnsi="Times New Roman"/>
+          <w:b/>
+          <w:i/>
+          <w:sz w:val="24"/>
+          <w:szCs w:val="24"/>
+          <w:lang w:val="en-US"/>
+        </w:rPr>
+        <w:t>Time Series</w:t>
       </w:r>
     </w:p>
     <w:p>
@@ -4339,34 +4371,7 @@
           <w:szCs w:val="24"/>
           <w:lang w:val="en-US"/>
         </w:rPr>
-        <w:t>Admin</w:t>
-      </w:r>
-      <w:r>
-        <w:rPr>
-          <w:rFonts w:ascii="Times New Roman" w:eastAsiaTheme="minorHAnsi" w:hAnsi="Times New Roman"/>
-          <w:sz w:val="24"/>
-          <w:szCs w:val="24"/>
-          <w:lang w:val="en-US"/>
-        </w:rPr>
-        <w:t xml:space="preserve"> juga</w:t>
-      </w:r>
-      <w:r>
-        <w:rPr>
-          <w:rFonts w:ascii="Times New Roman" w:eastAsiaTheme="minorHAnsi" w:hAnsi="Times New Roman"/>
-          <w:sz w:val="24"/>
-          <w:szCs w:val="24"/>
-          <w:lang w:val="en-US"/>
-        </w:rPr>
-        <w:t xml:space="preserve"> dapat </w:t>
-      </w:r>
-      <w:r>
-        <w:rPr>
-          <w:rFonts w:ascii="Times New Roman" w:eastAsiaTheme="minorHAnsi" w:hAnsi="Times New Roman"/>
-          <w:sz w:val="24"/>
-          <w:szCs w:val="24"/>
-          <w:lang w:val="en-US"/>
-        </w:rPr>
-        <w:t>menentukan waktu yang tepat untuk pemesanan suatu  barang.</w:t>
+        <w:t>Admin juga dapat menentukan waktu yang tepat untuk pemesanan suatu  barang.</w:t>
       </w:r>
     </w:p>
     <w:p>
@@ -4430,38 +4435,27 @@
     </w:p>
     <w:p>
       <w:pPr>
-        <w:spacing w:after="0" w:line="480" w:lineRule="auto"/>
-        <w:ind w:firstLine="709"/>
-        <w:jc w:val="both"/>
-        <w:rPr>
-          <w:rFonts w:ascii="Times New Roman" w:hAnsi="Times New Roman"/>
-          <w:sz w:val="24"/>
-          <w:szCs w:val="24"/>
-        </w:rPr>
-      </w:pPr>
-      <w:r>
-        <w:rPr>
-          <w:rFonts w:ascii="Times New Roman" w:hAnsi="Times New Roman"/>
-          <w:sz w:val="24"/>
-          <w:szCs w:val="24"/>
-        </w:rPr>
-        <w:t>A</w:t>
-      </w:r>
-      <w:r>
-        <w:rPr>
-          <w:rFonts w:ascii="Times New Roman" w:hAnsi="Times New Roman"/>
-          <w:sz w:val="24"/>
-          <w:szCs w:val="24"/>
-        </w:rPr>
-        <w:t>ni Oktarini Sari, Elan Nuari</w:t>
-      </w:r>
-      <w:r>
-        <w:rPr>
-          <w:rFonts w:ascii="Times New Roman" w:hAnsi="Times New Roman"/>
-          <w:sz w:val="24"/>
-          <w:szCs w:val="24"/>
-        </w:rPr>
-        <w:t xml:space="preserve"> (201</w:t>
+        <w:pStyle w:val="ListParagraph"/>
+        <w:numPr>
+          <w:ilvl w:val="0"/>
+          <w:numId w:val="17"/>
+        </w:numPr>
+        <w:spacing w:after="0" w:line="480" w:lineRule="auto"/>
+        <w:ind w:left="426" w:hanging="426"/>
+        <w:jc w:val="both"/>
+        <w:rPr>
+          <w:rFonts w:ascii="Times New Roman" w:hAnsi="Times New Roman"/>
+          <w:sz w:val="24"/>
+          <w:szCs w:val="24"/>
+        </w:rPr>
+      </w:pPr>
+      <w:r>
+        <w:rPr>
+          <w:rFonts w:ascii="Times New Roman" w:hAnsi="Times New Roman"/>
+          <w:sz w:val="24"/>
+          <w:szCs w:val="24"/>
+        </w:rPr>
+        <w:t>Ani Oktarini Sari, Elan Nuari (201</w:t>
       </w:r>
       <w:r>
         <w:rPr>
@@ -4500,6 +4494,259 @@
       <w:r>
         <w:rPr>
           <w:rFonts w:ascii="Times New Roman" w:hAnsi="Times New Roman"/>
+          <w:b/>
+          <w:sz w:val="24"/>
+          <w:szCs w:val="24"/>
+          <w:lang w:val="en-US"/>
+        </w:rPr>
+        <w:t>“Rancang Bangun Sistem Informasi Persediaan Barang Berbasis Web Dengan Metode Fast (</w:t>
+      </w:r>
+      <w:r>
+        <w:rPr>
+          <w:rFonts w:ascii="Times New Roman" w:hAnsi="Times New Roman"/>
+          <w:b/>
+          <w:i/>
+          <w:sz w:val="24"/>
+          <w:szCs w:val="24"/>
+          <w:lang w:val="en-US"/>
+        </w:rPr>
+        <w:t>Framework For The Applications</w:t>
+      </w:r>
+      <w:r>
+        <w:rPr>
+          <w:rFonts w:ascii="Times New Roman" w:hAnsi="Times New Roman"/>
+          <w:b/>
+          <w:sz w:val="24"/>
+          <w:szCs w:val="24"/>
+          <w:lang w:val="en-US"/>
+        </w:rPr>
+        <w:t>)”</w:t>
+      </w:r>
+      <w:r>
+        <w:rPr>
+          <w:rFonts w:ascii="Times New Roman" w:hAnsi="Times New Roman"/>
+          <w:sz w:val="24"/>
+          <w:szCs w:val="24"/>
+        </w:rPr>
+        <w:t>. Tujuan dari penelitian ini adalah untuk merancang sebuah sistem informasi berbasis web sebagai solusi permasalahan yang timbul dari pengolahan data secara manual. Dengan merubah sistem menjadi terkomputerisasi, diharapkan pengelolaan persediaan barang menjadi lebih efektif dan efisien, penyajian laporan persediaan barang menjadi lebih akurat dan tepat waktu</w:t>
+      </w:r>
+      <w:r>
+        <w:rPr>
+          <w:rFonts w:ascii="Times New Roman" w:hAnsi="Times New Roman"/>
+          <w:sz w:val="24"/>
+          <w:szCs w:val="24"/>
+          <w:lang w:val="en-US"/>
+        </w:rPr>
+        <w:t xml:space="preserve"> untuk semua akses user. Pada menu gudang terdapat input barang masuk, lihat stok barang, laporan barang masuk, laporan barang keluar, dan konfirmasi permintaan barang. Di halaman gudang membatasi akses untuk input barang masuk, persetujuan permintaan barang dari sales, monitoring persediaan barang dan penarikan laporan inventori. Pada menu sales terdapat menu permintaan barang, lihat history permintaan dan lihat stok barang. Dihalaman sales akses di batasi </w:t>
+      </w:r>
+      <w:r>
+        <w:rPr>
+          <w:rFonts w:ascii="Times New Roman" w:hAnsi="Times New Roman"/>
+          <w:sz w:val="24"/>
+          <w:szCs w:val="24"/>
+          <w:lang w:val="en-US"/>
+        </w:rPr>
+        <w:lastRenderedPageBreak/>
+        <w:t>hanya kepada pemintaan barang, melihat konfirmasi permintaan, dan melihat stok barang gudang</w:t>
+      </w:r>
+      <w:r>
+        <w:rPr>
+          <w:rFonts w:ascii="Times New Roman" w:hAnsi="Times New Roman"/>
+          <w:sz w:val="24"/>
+          <w:szCs w:val="24"/>
+        </w:rPr>
+        <w:t xml:space="preserve">. </w:t>
+      </w:r>
+    </w:p>
+    <w:p>
+      <w:pPr>
+        <w:pStyle w:val="ListParagraph"/>
+        <w:spacing w:after="0" w:line="480" w:lineRule="auto"/>
+        <w:ind w:left="426" w:firstLine="708"/>
+        <w:jc w:val="both"/>
+        <w:rPr>
+          <w:rFonts w:ascii="Times New Roman" w:hAnsi="Times New Roman"/>
+          <w:sz w:val="24"/>
+          <w:szCs w:val="24"/>
+          <w:lang w:val="en-US"/>
+        </w:rPr>
+      </w:pPr>
+      <w:r>
+        <w:rPr>
+          <w:rFonts w:ascii="Times New Roman" w:hAnsi="Times New Roman"/>
+          <w:sz w:val="24"/>
+          <w:szCs w:val="24"/>
+          <w:lang w:val="en-US"/>
+        </w:rPr>
+        <w:t>P</w:t>
+      </w:r>
+      <w:r>
+        <w:rPr>
+          <w:rFonts w:ascii="Times New Roman" w:hAnsi="Times New Roman"/>
+          <w:sz w:val="24"/>
+          <w:szCs w:val="24"/>
+        </w:rPr>
+        <w:t>enelitian ini memiliki persamaan dengan</w:t>
+      </w:r>
+      <w:r>
+        <w:rPr>
+          <w:rFonts w:ascii="Times New Roman" w:hAnsi="Times New Roman"/>
+          <w:sz w:val="24"/>
+          <w:szCs w:val="24"/>
+          <w:lang w:val="en-US"/>
+        </w:rPr>
+        <w:t xml:space="preserve"> penelitian</w:t>
+      </w:r>
+      <w:r>
+        <w:rPr>
+          <w:rFonts w:ascii="Times New Roman" w:hAnsi="Times New Roman"/>
+          <w:sz w:val="24"/>
+          <w:szCs w:val="24"/>
+        </w:rPr>
+        <w:t xml:space="preserve"> yang akan dibuat oleh penulis, </w:t>
+      </w:r>
+      <w:r>
+        <w:rPr>
+          <w:rFonts w:ascii="Times New Roman" w:hAnsi="Times New Roman"/>
+          <w:sz w:val="24"/>
+          <w:szCs w:val="24"/>
+          <w:lang w:val="en-US"/>
+        </w:rPr>
+        <w:t>dimana</w:t>
+      </w:r>
+      <w:r>
+        <w:rPr>
+          <w:rFonts w:ascii="Times New Roman" w:hAnsi="Times New Roman"/>
+          <w:sz w:val="24"/>
+          <w:szCs w:val="24"/>
+        </w:rPr>
+        <w:t xml:space="preserve"> sama-sama </w:t>
+      </w:r>
+      <w:r>
+        <w:rPr>
+          <w:rFonts w:ascii="Times New Roman" w:hAnsi="Times New Roman"/>
+          <w:sz w:val="24"/>
+          <w:szCs w:val="24"/>
+          <w:lang w:val="en-US"/>
+        </w:rPr>
+        <w:t>merancang</w:t>
+      </w:r>
+      <w:r>
+        <w:rPr>
+          <w:rFonts w:ascii="Times New Roman" w:hAnsi="Times New Roman"/>
+          <w:sz w:val="24"/>
+          <w:szCs w:val="24"/>
+        </w:rPr>
+        <w:t xml:space="preserve"> aplikasi </w:t>
+      </w:r>
+      <w:r>
+        <w:rPr>
+          <w:rFonts w:ascii="Times New Roman" w:hAnsi="Times New Roman"/>
+          <w:sz w:val="24"/>
+          <w:szCs w:val="24"/>
+          <w:lang w:val="en-US"/>
+        </w:rPr>
+        <w:t xml:space="preserve">yang diharapkan dapat memudahkan dalam memonitoring dan manajemen persediaan stok barang untuk kelancaran operasional suatu perusahaan khususnya perusahaan retail. Adapun perbedaan dari penelitian ini adalah, dalam penelitian diatas tidak membahas tentang </w:t>
+      </w:r>
+      <w:r>
+        <w:rPr>
+          <w:rFonts w:ascii="Times New Roman" w:hAnsi="Times New Roman"/>
+          <w:i/>
+          <w:sz w:val="24"/>
+          <w:szCs w:val="24"/>
+          <w:lang w:val="en-US"/>
+        </w:rPr>
+        <w:t>forecasting</w:t>
+      </w:r>
+      <w:r>
+        <w:rPr>
+          <w:rFonts w:ascii="Times New Roman" w:hAnsi="Times New Roman"/>
+          <w:i/>
+          <w:sz w:val="24"/>
+          <w:szCs w:val="24"/>
+          <w:lang w:val="en-US"/>
+        </w:rPr>
+        <w:t xml:space="preserve"> </w:t>
+      </w:r>
+      <w:r>
+        <w:rPr>
+          <w:rFonts w:ascii="Times New Roman" w:hAnsi="Times New Roman"/>
+          <w:sz w:val="24"/>
+          <w:szCs w:val="24"/>
+          <w:lang w:val="en-US"/>
+        </w:rPr>
+        <w:t>persediaan barang yang berguna untuk memperkirakan barang yang akan dipesan selanjutnya.</w:t>
+      </w:r>
+    </w:p>
+    <w:p>
+      <w:pPr>
+        <w:pStyle w:val="ListParagraph"/>
+        <w:numPr>
+          <w:ilvl w:val="0"/>
+          <w:numId w:val="17"/>
+        </w:numPr>
+        <w:spacing w:after="0" w:line="480" w:lineRule="auto"/>
+        <w:ind w:left="426"/>
+        <w:jc w:val="both"/>
+        <w:rPr>
+          <w:rFonts w:ascii="Times New Roman" w:hAnsi="Times New Roman"/>
+          <w:sz w:val="24"/>
+          <w:szCs w:val="24"/>
+        </w:rPr>
+      </w:pPr>
+      <w:r>
+        <w:rPr>
+          <w:rFonts w:ascii="Times New Roman" w:hAnsi="Times New Roman"/>
+          <w:sz w:val="24"/>
+          <w:szCs w:val="24"/>
+        </w:rPr>
+        <w:t>Ajeng Kartika Mutiara Sari</w:t>
+      </w:r>
+      <w:r>
+        <w:rPr>
+          <w:rFonts w:ascii="Times New Roman" w:hAnsi="Times New Roman"/>
+          <w:sz w:val="24"/>
+          <w:szCs w:val="24"/>
+          <w:lang w:val="en-US"/>
+        </w:rPr>
+        <w:t xml:space="preserve"> (2016)</w:t>
+      </w:r>
+      <w:r>
+        <w:rPr>
+          <w:rFonts w:ascii="Times New Roman" w:hAnsi="Times New Roman"/>
+          <w:sz w:val="24"/>
+          <w:szCs w:val="24"/>
+        </w:rPr>
+        <w:t xml:space="preserve">, </w:t>
+      </w:r>
+      <w:r>
+        <w:rPr>
+          <w:rFonts w:ascii="Times New Roman" w:hAnsi="Times New Roman"/>
+          <w:sz w:val="24"/>
+          <w:szCs w:val="24"/>
+        </w:rPr>
+        <w:t xml:space="preserve">dalam </w:t>
+      </w:r>
+      <w:r>
+        <w:rPr>
+          <w:rFonts w:ascii="Times New Roman" w:hAnsi="Times New Roman"/>
+          <w:sz w:val="24"/>
+          <w:szCs w:val="24"/>
+          <w:lang w:val="en-US"/>
+        </w:rPr>
+        <w:t>tugas akhirmnya</w:t>
+      </w:r>
+      <w:r>
+        <w:rPr>
+          <w:rFonts w:ascii="Times New Roman" w:hAnsi="Times New Roman"/>
+          <w:sz w:val="24"/>
+          <w:szCs w:val="24"/>
+        </w:rPr>
+        <w:t xml:space="preserve"> yang berjudul </w:t>
+      </w:r>
+      <w:r>
+        <w:rPr>
+          <w:rFonts w:ascii="Times New Roman" w:hAnsi="Times New Roman"/>
           <w:sz w:val="24"/>
           <w:szCs w:val="24"/>
           <w:lang w:val="en-US"/>
@@ -4509,15 +4756,45 @@
       <w:r>
         <w:rPr>
           <w:rFonts w:ascii="Times New Roman" w:hAnsi="Times New Roman"/>
-          <w:sz w:val="24"/>
-          <w:szCs w:val="24"/>
-          <w:lang w:val="en-US"/>
-        </w:rPr>
-        <w:t>Rancang Bangun Sistem Informasi Persediaan Barang Berbasis Web Dengan Metode Fast</w:t>
-      </w:r>
-      <w:r>
-        <w:rPr>
-          <w:rFonts w:ascii="Times New Roman" w:hAnsi="Times New Roman"/>
+          <w:b/>
+          <w:sz w:val="24"/>
+          <w:szCs w:val="24"/>
+        </w:rPr>
+        <w:t xml:space="preserve">Sistem </w:t>
+      </w:r>
+      <w:r>
+        <w:rPr>
+          <w:rFonts w:ascii="Times New Roman" w:hAnsi="Times New Roman"/>
+          <w:b/>
+          <w:i/>
+          <w:sz w:val="24"/>
+          <w:szCs w:val="24"/>
+        </w:rPr>
+        <w:t>Forecasting</w:t>
+      </w:r>
+      <w:r>
+        <w:rPr>
+          <w:rFonts w:ascii="Times New Roman" w:hAnsi="Times New Roman"/>
+          <w:b/>
+          <w:sz w:val="24"/>
+          <w:szCs w:val="24"/>
+        </w:rPr>
+        <w:t xml:space="preserve"> Persediaan Barang Dengan Menggunakan Metode </w:t>
+      </w:r>
+      <w:r>
+        <w:rPr>
+          <w:rFonts w:ascii="Times New Roman" w:hAnsi="Times New Roman"/>
+          <w:b/>
+          <w:i/>
+          <w:sz w:val="24"/>
+          <w:szCs w:val="24"/>
+        </w:rPr>
+        <w:t>Least Square</w:t>
+      </w:r>
+      <w:r>
+        <w:rPr>
+          <w:rFonts w:ascii="Times New Roman" w:hAnsi="Times New Roman"/>
+          <w:b/>
           <w:sz w:val="24"/>
           <w:szCs w:val="24"/>
           <w:lang w:val="en-US"/>
@@ -4527,13 +4804,139 @@
       <w:r>
         <w:rPr>
           <w:rFonts w:ascii="Times New Roman" w:hAnsi="Times New Roman"/>
-          <w:sz w:val="24"/>
-          <w:szCs w:val="24"/>
-          <w:lang w:val="en-US"/>
-        </w:rPr>
-        <w:t>(</w:t>
-      </w:r>
-      <w:r>
+          <w:b/>
+          <w:sz w:val="24"/>
+          <w:szCs w:val="24"/>
+        </w:rPr>
+        <w:t>Pada C</w:t>
+      </w:r>
+      <w:r>
+        <w:rPr>
+          <w:rFonts w:ascii="Times New Roman" w:hAnsi="Times New Roman"/>
+          <w:b/>
+          <w:sz w:val="24"/>
+          <w:szCs w:val="24"/>
+          <w:lang w:val="en-US"/>
+        </w:rPr>
+        <w:t>V</w:t>
+      </w:r>
+      <w:r>
+        <w:rPr>
+          <w:rFonts w:ascii="Times New Roman" w:hAnsi="Times New Roman"/>
+          <w:b/>
+          <w:sz w:val="24"/>
+          <w:szCs w:val="24"/>
+        </w:rPr>
+        <w:t>. Atmaja Jaya</w:t>
+      </w:r>
+      <w:r>
+        <w:rPr>
+          <w:rFonts w:ascii="Times New Roman" w:hAnsi="Times New Roman"/>
+          <w:iCs/>
+          <w:sz w:val="24"/>
+          <w:szCs w:val="24"/>
+          <w:lang w:val="en-US"/>
+        </w:rPr>
+        <w:t>”</w:t>
+      </w:r>
+      <w:r>
+        <w:rPr>
+          <w:rFonts w:ascii="Times New Roman" w:hAnsi="Times New Roman"/>
+          <w:sz w:val="24"/>
+          <w:szCs w:val="24"/>
+        </w:rPr>
+        <w:t xml:space="preserve">. </w:t>
+      </w:r>
+      <w:r>
+        <w:rPr>
+          <w:rFonts w:ascii="Times New Roman" w:hAnsi="Times New Roman"/>
+          <w:sz w:val="24"/>
+          <w:szCs w:val="24"/>
+          <w:lang w:val="en-US"/>
+        </w:rPr>
+        <w:t>Penelitian ini b</w:t>
+      </w:r>
+      <w:r>
+        <w:rPr>
+          <w:rFonts w:ascii="Times New Roman" w:hAnsi="Times New Roman"/>
+          <w:sz w:val="24"/>
+          <w:szCs w:val="24"/>
+        </w:rPr>
+        <w:t xml:space="preserve">erfokus pada </w:t>
+      </w:r>
+      <w:r>
+        <w:rPr>
+          <w:rFonts w:ascii="Times New Roman" w:hAnsi="Times New Roman"/>
+          <w:sz w:val="24"/>
+          <w:szCs w:val="24"/>
+        </w:rPr>
+        <w:t>b</w:t>
+      </w:r>
+      <w:r>
+        <w:rPr>
+          <w:rFonts w:ascii="Times New Roman" w:hAnsi="Times New Roman"/>
+          <w:sz w:val="24"/>
+          <w:szCs w:val="24"/>
+        </w:rPr>
+        <w:t xml:space="preserve">agaimana mengetahui berapa banyak barang yang akan dipesan dari supplier pada masa yang akan datang di CV Atmaja Jaya </w:t>
+      </w:r>
+      <w:r>
+        <w:rPr>
+          <w:rFonts w:ascii="Times New Roman" w:hAnsi="Times New Roman"/>
+          <w:sz w:val="24"/>
+          <w:szCs w:val="24"/>
+          <w:lang w:val="en-US"/>
+        </w:rPr>
+        <w:t xml:space="preserve">dan </w:t>
+      </w:r>
+      <w:r>
+        <w:rPr>
+          <w:rFonts w:ascii="Times New Roman" w:hAnsi="Times New Roman"/>
+          <w:sz w:val="24"/>
+          <w:szCs w:val="24"/>
+        </w:rPr>
+        <w:t>b</w:t>
+      </w:r>
+      <w:r>
+        <w:rPr>
+          <w:rFonts w:ascii="Times New Roman" w:hAnsi="Times New Roman"/>
+          <w:sz w:val="24"/>
+          <w:szCs w:val="24"/>
+        </w:rPr>
+        <w:t>agaimana menentukan persediaan barang pada masa yang akan datang di CV Atmaja Jaya</w:t>
+      </w:r>
+      <w:r>
+        <w:rPr>
+          <w:rFonts w:ascii="Times New Roman" w:hAnsi="Times New Roman"/>
+          <w:sz w:val="24"/>
+          <w:szCs w:val="24"/>
+        </w:rPr>
+        <w:t xml:space="preserve">. </w:t>
+      </w:r>
+      <w:r>
+        <w:rPr>
+          <w:rFonts w:ascii="Times New Roman" w:hAnsi="Times New Roman"/>
+          <w:sz w:val="24"/>
+          <w:szCs w:val="24"/>
+          <w:lang w:val="en-US"/>
+        </w:rPr>
+        <w:t>U</w:t>
+      </w:r>
+      <w:r>
+        <w:rPr>
+          <w:rFonts w:ascii="Times New Roman" w:hAnsi="Times New Roman"/>
+          <w:sz w:val="24"/>
+          <w:szCs w:val="24"/>
+        </w:rPr>
+        <w:t>ntuk itu diperlukan suatu sistem yang dapat meramalkan berapa banyaknya barang yang harus dipesan dari supplier pada masa yang akan datang. Sehingga tidak akan terjadi kekurangan maupun penumpukan stok barang di gudang yang dapat merugikan pihak perusahaan.</w:t>
+      </w:r>
+    </w:p>
+    <w:p>
+      <w:pPr>
+        <w:pStyle w:val="ListParagraph"/>
+        <w:spacing w:after="0" w:line="480" w:lineRule="auto"/>
+        <w:ind w:left="426" w:firstLine="708"/>
+        <w:jc w:val="both"/>
         <w:rPr>
           <w:rFonts w:ascii="Times New Roman" w:hAnsi="Times New Roman"/>
           <w:i/>
@@ -4541,16 +4944,348 @@
           <w:szCs w:val="24"/>
           <w:lang w:val="en-US"/>
         </w:rPr>
-        <w:t>Framework For The Applications</w:t>
-      </w:r>
-      <w:r>
-        <w:rPr>
-          <w:rFonts w:ascii="Times New Roman" w:hAnsi="Times New Roman"/>
-          <w:sz w:val="24"/>
-          <w:szCs w:val="24"/>
-          <w:lang w:val="en-US"/>
-        </w:rPr>
-        <w:t>)</w:t>
+      </w:pPr>
+      <w:r>
+        <w:rPr>
+          <w:rFonts w:ascii="Times New Roman" w:hAnsi="Times New Roman"/>
+          <w:sz w:val="24"/>
+          <w:szCs w:val="24"/>
+        </w:rPr>
+        <w:t>Persamaan</w:t>
+      </w:r>
+      <w:r>
+        <w:rPr>
+          <w:rFonts w:ascii="Times New Roman" w:hAnsi="Times New Roman"/>
+          <w:sz w:val="24"/>
+          <w:szCs w:val="24"/>
+          <w:lang w:val="en-US"/>
+        </w:rPr>
+        <w:t xml:space="preserve"> dari penelitian ini dengan p</w:t>
+      </w:r>
+      <w:r>
+        <w:rPr>
+          <w:rFonts w:ascii="Times New Roman" w:hAnsi="Times New Roman"/>
+          <w:sz w:val="24"/>
+          <w:szCs w:val="24"/>
+          <w:lang w:val="en-US"/>
+        </w:rPr>
+        <w:t xml:space="preserve">enelitian yang akan dibuat oleh </w:t>
+      </w:r>
+      <w:r>
+        <w:rPr>
+          <w:rFonts w:ascii="Times New Roman" w:hAnsi="Times New Roman"/>
+          <w:sz w:val="24"/>
+          <w:szCs w:val="24"/>
+        </w:rPr>
+        <w:t xml:space="preserve"> </w:t>
+      </w:r>
+      <w:r>
+        <w:rPr>
+          <w:rFonts w:ascii="Times New Roman" w:hAnsi="Times New Roman"/>
+          <w:sz w:val="24"/>
+          <w:szCs w:val="24"/>
+          <w:lang w:val="en-US"/>
+        </w:rPr>
+        <w:t xml:space="preserve">penulis </w:t>
+      </w:r>
+      <w:r>
+        <w:rPr>
+          <w:rFonts w:ascii="Times New Roman" w:hAnsi="Times New Roman"/>
+          <w:sz w:val="24"/>
+          <w:szCs w:val="24"/>
+        </w:rPr>
+        <w:t>adalah</w:t>
+      </w:r>
+      <w:r>
+        <w:rPr>
+          <w:rFonts w:ascii="Times New Roman" w:hAnsi="Times New Roman"/>
+          <w:sz w:val="24"/>
+          <w:szCs w:val="24"/>
+          <w:lang w:val="en-US"/>
+        </w:rPr>
+        <w:t xml:space="preserve"> membangun sebuah sistem yang dapat meramalkan persediaan stok barang di masa yang akan datang</w:t>
+      </w:r>
+      <w:r>
+        <w:rPr>
+          <w:rFonts w:ascii="Times New Roman" w:hAnsi="Times New Roman"/>
+          <w:sz w:val="24"/>
+          <w:szCs w:val="24"/>
+          <w:lang w:val="en-US"/>
+        </w:rPr>
+        <w:t xml:space="preserve"> untuk menghindari kekurangan persediaan stok</w:t>
+      </w:r>
+      <w:r>
+        <w:rPr>
+          <w:rFonts w:ascii="Times New Roman" w:hAnsi="Times New Roman"/>
+          <w:sz w:val="24"/>
+          <w:szCs w:val="24"/>
+          <w:lang w:val="en-US"/>
+        </w:rPr>
+        <w:t xml:space="preserve">. Sedangkan yang menjadi pembeda dari penelitian ini adalah metode yang digunakan, penelitian di atas menggunakan metode </w:t>
+      </w:r>
+      <w:r>
+        <w:rPr>
+          <w:rFonts w:ascii="Times New Roman" w:hAnsi="Times New Roman"/>
+          <w:i/>
+          <w:sz w:val="24"/>
+          <w:szCs w:val="24"/>
+          <w:lang w:val="en-US"/>
+        </w:rPr>
+        <w:t>l</w:t>
+      </w:r>
+      <w:r>
+        <w:rPr>
+          <w:rFonts w:ascii="Times New Roman" w:hAnsi="Times New Roman"/>
+          <w:i/>
+          <w:sz w:val="24"/>
+          <w:szCs w:val="24"/>
+        </w:rPr>
+        <w:t xml:space="preserve">east </w:t>
+      </w:r>
+      <w:r>
+        <w:rPr>
+          <w:rFonts w:ascii="Times New Roman" w:hAnsi="Times New Roman"/>
+          <w:i/>
+          <w:sz w:val="24"/>
+          <w:szCs w:val="24"/>
+        </w:rPr>
+        <w:t>s</w:t>
+      </w:r>
+      <w:r>
+        <w:rPr>
+          <w:rFonts w:ascii="Times New Roman" w:hAnsi="Times New Roman"/>
+          <w:i/>
+          <w:sz w:val="24"/>
+          <w:szCs w:val="24"/>
+        </w:rPr>
+        <w:t>quare</w:t>
+      </w:r>
+      <w:r>
+        <w:rPr>
+          <w:rFonts w:ascii="Times New Roman" w:hAnsi="Times New Roman"/>
+          <w:i/>
+          <w:sz w:val="24"/>
+          <w:szCs w:val="24"/>
+          <w:lang w:val="en-US"/>
+        </w:rPr>
+        <w:t xml:space="preserve"> </w:t>
+      </w:r>
+      <w:r>
+        <w:rPr>
+          <w:rFonts w:ascii="Times New Roman" w:hAnsi="Times New Roman"/>
+          <w:sz w:val="24"/>
+          <w:szCs w:val="24"/>
+          <w:lang w:val="en-US"/>
+        </w:rPr>
+        <w:t xml:space="preserve">untuk melakukan </w:t>
+      </w:r>
+      <w:r>
+        <w:rPr>
+          <w:rFonts w:ascii="Times New Roman" w:hAnsi="Times New Roman"/>
+          <w:i/>
+          <w:sz w:val="24"/>
+          <w:szCs w:val="24"/>
+          <w:lang w:val="en-US"/>
+        </w:rPr>
+        <w:lastRenderedPageBreak/>
+        <w:t>forcasting</w:t>
+      </w:r>
+      <w:r>
+        <w:rPr>
+          <w:rFonts w:ascii="Times New Roman" w:hAnsi="Times New Roman"/>
+          <w:sz w:val="24"/>
+          <w:szCs w:val="24"/>
+          <w:lang w:val="en-US"/>
+        </w:rPr>
+        <w:t>, sedangkan metode yang penulis gunakan dalam penelitian ini adalah metode t</w:t>
+      </w:r>
+      <w:r>
+        <w:rPr>
+          <w:rFonts w:ascii="Times New Roman" w:hAnsi="Times New Roman"/>
+          <w:i/>
+          <w:sz w:val="24"/>
+          <w:szCs w:val="24"/>
+          <w:lang w:val="en-US"/>
+        </w:rPr>
+        <w:t>ime series.</w:t>
+      </w:r>
+    </w:p>
+    <w:p>
+      <w:pPr>
+        <w:pStyle w:val="ListParagraph"/>
+        <w:numPr>
+          <w:ilvl w:val="0"/>
+          <w:numId w:val="17"/>
+        </w:numPr>
+        <w:spacing w:after="0" w:line="480" w:lineRule="auto"/>
+        <w:ind w:left="426"/>
+        <w:jc w:val="both"/>
+        <w:rPr>
+          <w:rFonts w:ascii="Times New Roman" w:hAnsi="Times New Roman"/>
+          <w:sz w:val="24"/>
+          <w:szCs w:val="24"/>
+          <w:lang w:val="en-US"/>
+        </w:rPr>
+      </w:pPr>
+      <w:r>
+        <w:rPr>
+          <w:rFonts w:ascii="Times New Roman" w:hAnsi="Times New Roman"/>
+          <w:sz w:val="24"/>
+          <w:szCs w:val="24"/>
+        </w:rPr>
+        <w:t>Yulia</w:t>
+      </w:r>
+      <w:r>
+        <w:rPr>
+          <w:rFonts w:ascii="Times New Roman" w:hAnsi="Times New Roman"/>
+          <w:sz w:val="24"/>
+          <w:szCs w:val="24"/>
+          <w:lang w:val="en-US"/>
+        </w:rPr>
+        <w:t xml:space="preserve"> </w:t>
+      </w:r>
+      <w:r>
+        <w:rPr>
+          <w:rFonts w:ascii="Times New Roman" w:hAnsi="Times New Roman"/>
+          <w:sz w:val="24"/>
+          <w:szCs w:val="24"/>
+        </w:rPr>
+        <w:t>Rizki</w:t>
+      </w:r>
+      <w:r>
+        <w:rPr>
+          <w:rFonts w:ascii="Times New Roman" w:hAnsi="Times New Roman"/>
+          <w:sz w:val="24"/>
+          <w:szCs w:val="24"/>
+          <w:lang w:val="en-US"/>
+        </w:rPr>
+        <w:t xml:space="preserve"> </w:t>
+      </w:r>
+      <w:r>
+        <w:rPr>
+          <w:rFonts w:ascii="Times New Roman" w:hAnsi="Times New Roman"/>
+          <w:sz w:val="24"/>
+          <w:szCs w:val="24"/>
+        </w:rPr>
+        <w:t xml:space="preserve">Amalia </w:t>
+      </w:r>
+      <w:r>
+        <w:rPr>
+          <w:rFonts w:ascii="Times New Roman" w:hAnsi="Times New Roman"/>
+          <w:sz w:val="24"/>
+          <w:szCs w:val="24"/>
+        </w:rPr>
+        <w:t xml:space="preserve">(2018) dalam </w:t>
+      </w:r>
+      <w:r>
+        <w:rPr>
+          <w:rFonts w:ascii="Times New Roman" w:hAnsi="Times New Roman"/>
+          <w:sz w:val="24"/>
+          <w:szCs w:val="24"/>
+          <w:lang w:val="en-US"/>
+        </w:rPr>
+        <w:t>penelitiannya</w:t>
+      </w:r>
+      <w:r>
+        <w:rPr>
+          <w:rFonts w:ascii="Times New Roman" w:hAnsi="Times New Roman"/>
+          <w:sz w:val="24"/>
+          <w:szCs w:val="24"/>
+        </w:rPr>
+        <w:t xml:space="preserve"> yang berjudul </w:t>
+      </w:r>
+      <w:r>
+        <w:rPr>
+          <w:rFonts w:ascii="Times New Roman" w:hAnsi="Times New Roman"/>
+          <w:sz w:val="24"/>
+          <w:szCs w:val="24"/>
+          <w:lang w:val="en-US"/>
+        </w:rPr>
+        <w:t>“</w:t>
+      </w:r>
+      <w:r>
+        <w:rPr>
+          <w:rFonts w:ascii="Times New Roman" w:hAnsi="Times New Roman"/>
+          <w:b/>
+          <w:sz w:val="24"/>
+          <w:szCs w:val="24"/>
+          <w:lang w:val="en-US"/>
+        </w:rPr>
+        <w:t xml:space="preserve">Penerapan </w:t>
+      </w:r>
+      <w:r>
+        <w:rPr>
+          <w:rFonts w:ascii="Times New Roman" w:hAnsi="Times New Roman"/>
+          <w:b/>
+          <w:i/>
+          <w:sz w:val="24"/>
+          <w:szCs w:val="24"/>
+          <w:lang w:val="en-US"/>
+        </w:rPr>
+        <w:t>Data Minig</w:t>
+      </w:r>
+      <w:r>
+        <w:rPr>
+          <w:rFonts w:ascii="Times New Roman" w:hAnsi="Times New Roman"/>
+          <w:sz w:val="24"/>
+          <w:szCs w:val="24"/>
+          <w:lang w:val="en-US"/>
+        </w:rPr>
+        <w:t xml:space="preserve"> </w:t>
+      </w:r>
+      <w:r>
+        <w:rPr>
+          <w:rFonts w:ascii="Times New Roman" w:hAnsi="Times New Roman"/>
+          <w:b/>
+          <w:sz w:val="24"/>
+          <w:szCs w:val="24"/>
+          <w:lang w:val="en-US"/>
+        </w:rPr>
+        <w:t>Untuk Prediksi Penjualan Produk</w:t>
+      </w:r>
+      <w:r>
+        <w:rPr>
+          <w:rFonts w:ascii="Times New Roman" w:hAnsi="Times New Roman"/>
+          <w:sz w:val="24"/>
+          <w:szCs w:val="24"/>
+          <w:lang w:val="en-US"/>
+        </w:rPr>
+        <w:t xml:space="preserve"> </w:t>
+      </w:r>
+      <w:r>
+        <w:rPr>
+          <w:rFonts w:ascii="Times New Roman" w:hAnsi="Times New Roman"/>
+          <w:b/>
+          <w:sz w:val="24"/>
+          <w:szCs w:val="24"/>
+          <w:lang w:val="en-US"/>
+        </w:rPr>
+        <w:t xml:space="preserve">Eleronik Terlaris Menggunakan Metode </w:t>
+      </w:r>
+      <w:r>
+        <w:rPr>
+          <w:rFonts w:ascii="Times New Roman" w:hAnsi="Times New Roman"/>
+          <w:b/>
+          <w:i/>
+          <w:sz w:val="24"/>
+          <w:szCs w:val="24"/>
+          <w:lang w:val="en-US"/>
+        </w:rPr>
+        <w:t>K-</w:t>
+      </w:r>
+      <w:r>
+        <w:t xml:space="preserve"> </w:t>
+      </w:r>
+      <w:r>
+        <w:rPr>
+          <w:rFonts w:ascii="Times New Roman" w:hAnsi="Times New Roman"/>
+          <w:b/>
+          <w:i/>
+          <w:sz w:val="24"/>
+          <w:szCs w:val="24"/>
+          <w:lang w:val="en-US"/>
+        </w:rPr>
+        <w:t>Nearest Neighbour</w:t>
       </w:r>
       <w:r>
         <w:rPr>
@@ -4567,13 +5302,284 @@
           <w:sz w:val="24"/>
           <w:szCs w:val="24"/>
         </w:rPr>
+        <w:t xml:space="preserve">. Dalam penelitian ini, penulis </w:t>
+      </w:r>
+      <w:r>
+        <w:rPr>
+          <w:rFonts w:ascii="Times New Roman" w:hAnsi="Times New Roman"/>
+          <w:sz w:val="24"/>
+          <w:szCs w:val="24"/>
+          <w:lang w:val="en-US"/>
+        </w:rPr>
+        <w:t>membahas tentang</w:t>
+      </w:r>
+      <w:r>
+        <w:rPr>
+          <w:rFonts w:ascii="Times New Roman" w:hAnsi="Times New Roman"/>
+          <w:sz w:val="24"/>
+          <w:szCs w:val="24"/>
+          <w:lang w:val="en-US"/>
+        </w:rPr>
+        <w:t xml:space="preserve"> </w:t>
+      </w:r>
+      <w:r>
+        <w:rPr>
+          <w:rFonts w:ascii="Times New Roman" w:hAnsi="Times New Roman"/>
+          <w:sz w:val="24"/>
+          <w:szCs w:val="24"/>
+          <w:lang w:val="en-US"/>
+        </w:rPr>
+        <w:t xml:space="preserve">prediksi penjualan produk elektronik terlaris berdasarkan data </w:t>
+      </w:r>
+      <w:r>
+        <w:rPr>
+          <w:rFonts w:ascii="Times New Roman" w:hAnsi="Times New Roman"/>
+          <w:sz w:val="24"/>
+          <w:szCs w:val="24"/>
+          <w:lang w:val="en-US"/>
+        </w:rPr>
+        <w:t>penjualan dari tahun 2015-2017 menggunakan metode</w:t>
+      </w:r>
+      <w:r>
+        <w:rPr>
+          <w:rFonts w:ascii="Times New Roman" w:hAnsi="Times New Roman"/>
+          <w:sz w:val="24"/>
+          <w:szCs w:val="24"/>
+          <w:lang w:val="en-US"/>
+        </w:rPr>
+        <w:t xml:space="preserve"> </w:t>
+      </w:r>
+      <w:r>
+        <w:rPr>
+          <w:rFonts w:ascii="Times New Roman" w:hAnsi="Times New Roman"/>
+          <w:i/>
+          <w:sz w:val="24"/>
+          <w:szCs w:val="24"/>
+          <w:lang w:val="en-US"/>
+        </w:rPr>
+        <w:t>K-Nearest</w:t>
+      </w:r>
+      <w:r>
+        <w:rPr>
+          <w:rFonts w:ascii="Times New Roman" w:hAnsi="Times New Roman"/>
+          <w:sz w:val="24"/>
+          <w:szCs w:val="24"/>
+          <w:lang w:val="en-US"/>
+        </w:rPr>
+        <w:t xml:space="preserve"> </w:t>
+      </w:r>
+      <w:r>
+        <w:rPr>
+          <w:rFonts w:ascii="Times New Roman" w:hAnsi="Times New Roman"/>
+          <w:sz w:val="24"/>
+          <w:szCs w:val="24"/>
+          <w:lang w:val="en-US"/>
+        </w:rPr>
+        <w:t xml:space="preserve"> untuk pegolahan data dan memanfaatkan </w:t>
+      </w:r>
+      <w:r>
+        <w:rPr>
+          <w:rFonts w:ascii="Times New Roman" w:hAnsi="Times New Roman"/>
+          <w:i/>
+          <w:sz w:val="24"/>
+          <w:szCs w:val="24"/>
+          <w:lang w:val="en-US"/>
+        </w:rPr>
+        <w:t xml:space="preserve">tools </w:t>
+      </w:r>
+      <w:r>
+        <w:rPr>
+          <w:rFonts w:ascii="Times New Roman" w:hAnsi="Times New Roman"/>
+          <w:sz w:val="24"/>
+          <w:szCs w:val="24"/>
+          <w:lang w:val="en-US"/>
+        </w:rPr>
+        <w:t xml:space="preserve">Rapidminer dalam penerapan </w:t>
+      </w:r>
+      <w:r>
+        <w:rPr>
+          <w:rFonts w:ascii="Times New Roman" w:hAnsi="Times New Roman"/>
+          <w:i/>
+          <w:sz w:val="24"/>
+          <w:szCs w:val="24"/>
+          <w:lang w:val="en-US"/>
+        </w:rPr>
+        <w:t>d</w:t>
+      </w:r>
+      <w:r>
+        <w:rPr>
+          <w:rFonts w:ascii="Times New Roman" w:hAnsi="Times New Roman"/>
+          <w:i/>
+          <w:sz w:val="24"/>
+          <w:szCs w:val="24"/>
+          <w:lang w:val="en-US"/>
+        </w:rPr>
+        <w:t>ata</w:t>
+      </w:r>
+      <w:r>
+        <w:rPr>
+          <w:rFonts w:ascii="Times New Roman" w:hAnsi="Times New Roman"/>
+          <w:sz w:val="24"/>
+          <w:szCs w:val="24"/>
+          <w:lang w:val="en-US"/>
+        </w:rPr>
+        <w:t xml:space="preserve"> </w:t>
+      </w:r>
+      <w:r>
+        <w:rPr>
+          <w:rFonts w:ascii="Times New Roman" w:hAnsi="Times New Roman"/>
+          <w:i/>
+          <w:sz w:val="24"/>
+          <w:szCs w:val="24"/>
+          <w:lang w:val="en-US"/>
+        </w:rPr>
+        <w:t>mining</w:t>
+      </w:r>
+      <w:r>
+        <w:rPr>
+          <w:rFonts w:ascii="Times New Roman" w:hAnsi="Times New Roman"/>
+          <w:sz w:val="24"/>
+          <w:szCs w:val="24"/>
+          <w:lang w:val="en-US"/>
+        </w:rPr>
+        <w:t xml:space="preserve"> dengan</w:t>
+      </w:r>
+      <w:r>
+        <w:rPr>
+          <w:rFonts w:ascii="Times New Roman" w:hAnsi="Times New Roman"/>
+          <w:sz w:val="24"/>
+          <w:szCs w:val="24"/>
+          <w:lang w:val="en-US"/>
+        </w:rPr>
+        <w:t xml:space="preserve"> tujuan d</w:t>
+      </w:r>
+      <w:r>
+        <w:rPr>
+          <w:rFonts w:ascii="Times New Roman" w:hAnsi="Times New Roman"/>
+          <w:sz w:val="24"/>
+          <w:szCs w:val="24"/>
+          <w:lang w:val="en-US"/>
+        </w:rPr>
+        <w:t xml:space="preserve">apat membantu dan mempermudah pihak perusahaan dalam perencanaan </w:t>
+      </w:r>
+      <w:r>
+        <w:rPr>
+          <w:rFonts w:ascii="Times New Roman" w:hAnsi="Times New Roman"/>
+          <w:sz w:val="24"/>
+          <w:szCs w:val="24"/>
+          <w:lang w:val="en-US"/>
+        </w:rPr>
+        <w:t>penyediaan stok, m</w:t>
+      </w:r>
+      <w:r>
+        <w:rPr>
+          <w:rFonts w:ascii="Times New Roman" w:hAnsi="Times New Roman"/>
+          <w:sz w:val="24"/>
+          <w:szCs w:val="24"/>
+          <w:lang w:val="en-US"/>
+        </w:rPr>
+        <w:t>empermudah pihak perusa</w:t>
+      </w:r>
+      <w:r>
+        <w:rPr>
+          <w:rFonts w:ascii="Times New Roman" w:hAnsi="Times New Roman"/>
+          <w:sz w:val="24"/>
+          <w:szCs w:val="24"/>
+          <w:lang w:val="en-US"/>
+        </w:rPr>
+        <w:t>haan dalam penjadwalan produksi, m</w:t>
+      </w:r>
+      <w:r>
+        <w:rPr>
+          <w:rFonts w:ascii="Times New Roman" w:hAnsi="Times New Roman"/>
+          <w:sz w:val="24"/>
+          <w:szCs w:val="24"/>
+          <w:lang w:val="en-US"/>
+        </w:rPr>
+        <w:t>emberikan tambahan informasi bagi perusahaan mengenai potensi penjualan p</w:t>
+      </w:r>
+      <w:r>
+        <w:rPr>
+          <w:rFonts w:ascii="Times New Roman" w:hAnsi="Times New Roman"/>
+          <w:sz w:val="24"/>
+          <w:szCs w:val="24"/>
+          <w:lang w:val="en-US"/>
+        </w:rPr>
+        <w:t>roduk elektronik dan</w:t>
+      </w:r>
+      <w:r>
+        <w:rPr>
+          <w:rFonts w:ascii="Times New Roman" w:hAnsi="Times New Roman"/>
+          <w:sz w:val="24"/>
+          <w:szCs w:val="24"/>
+          <w:lang w:val="en-US"/>
+        </w:rPr>
+        <w:t xml:space="preserve"> m</w:t>
+      </w:r>
+      <w:r>
+        <w:rPr>
+          <w:rFonts w:ascii="Times New Roman" w:hAnsi="Times New Roman"/>
+          <w:sz w:val="24"/>
+          <w:szCs w:val="24"/>
+          <w:lang w:val="en-US"/>
+        </w:rPr>
+        <w:t>engetahui produk elektronik yang paling banyak dibeli pada perusahaan</w:t>
+      </w:r>
+      <w:r>
+        <w:rPr>
+          <w:rFonts w:ascii="Times New Roman" w:hAnsi="Times New Roman"/>
+          <w:sz w:val="24"/>
+          <w:szCs w:val="24"/>
+          <w:lang w:val="en-US"/>
+        </w:rPr>
         <w:t>.</w:t>
       </w:r>
-      <w:r>
-        <w:rPr>
-          <w:rFonts w:ascii="Times New Roman" w:hAnsi="Times New Roman"/>
-          <w:sz w:val="24"/>
-          <w:szCs w:val="24"/>
+    </w:p>
+    <w:p>
+      <w:pPr>
+        <w:pStyle w:val="ListParagraph"/>
+        <w:spacing w:after="0" w:line="480" w:lineRule="auto"/>
+        <w:ind w:left="426" w:firstLine="708"/>
+        <w:jc w:val="both"/>
+        <w:rPr>
+          <w:rFonts w:ascii="Times New Roman" w:hAnsi="Times New Roman"/>
+          <w:sz w:val="24"/>
+          <w:szCs w:val="24"/>
+          <w:lang w:val="en-US"/>
+        </w:rPr>
+      </w:pPr>
+      <w:r>
+        <w:rPr>
+          <w:rFonts w:ascii="Times New Roman" w:hAnsi="Times New Roman"/>
+          <w:sz w:val="24"/>
+          <w:szCs w:val="24"/>
+          <w:lang w:val="en-US"/>
+        </w:rPr>
+        <w:t>Persamaan yang terdapat dari penelitian</w:t>
+      </w:r>
+      <w:r>
+        <w:rPr>
+          <w:rFonts w:ascii="Times New Roman" w:hAnsi="Times New Roman"/>
+          <w:sz w:val="24"/>
+          <w:szCs w:val="24"/>
+          <w:lang w:val="en-US"/>
+        </w:rPr>
+        <w:t xml:space="preserve"> ini adalah sama-sama melakukan prediksi untuk memanajemen dan monitoring stok barang. Sedangkan perbedaannya adalah penelitian yang dilakukan oleh </w:t>
+      </w:r>
+      <w:r>
+        <w:rPr>
+          <w:rFonts w:ascii="Times New Roman" w:hAnsi="Times New Roman"/>
+          <w:sz w:val="24"/>
+          <w:szCs w:val="24"/>
+        </w:rPr>
+        <w:t>Yulia</w:t>
+      </w:r>
+      <w:r>
+        <w:rPr>
+          <w:rFonts w:ascii="Times New Roman" w:hAnsi="Times New Roman"/>
+          <w:sz w:val="24"/>
+          <w:szCs w:val="24"/>
+          <w:lang w:val="en-US"/>
         </w:rPr>
         <w:t xml:space="preserve"> </w:t>
       </w:r>
@@ -4583,15 +5589,7 @@
           <w:sz w:val="24"/>
           <w:szCs w:val="24"/>
         </w:rPr>
-        <w:t xml:space="preserve">Tujuan dari penelitian ini adalah untuk merancang sebuah sistem informasi berbasis web sebagai solusi permasalahan yang timbul dari pengolahan data secara manual. Dengan merubah sistem menjadi terkomputerisasi, diharapkan pengelolaan persediaan barang menjadi lebih efektif dan efisien, penyajian laporan persediaan barang menjadi lebih akurat dan tepat </w:t>
-      </w:r>
-      <w:r>
-        <w:rPr>
-          <w:rFonts w:ascii="Times New Roman" w:hAnsi="Times New Roman"/>
-          <w:sz w:val="24"/>
-          <w:szCs w:val="24"/>
-        </w:rPr>
-        <w:t>waktu</w:t>
+        <w:t>Rizki</w:t>
       </w:r>
       <w:r>
         <w:rPr>
@@ -4607,13 +5605,69 @@
           <w:rFonts w:ascii="Times New Roman" w:hAnsi="Times New Roman"/>
           <w:sz w:val="24"/>
           <w:szCs w:val="24"/>
-          <w:lang w:val="en-US"/>
-        </w:rPr>
-        <w:t>untuk semua akses user. Pada menu gudang</w:t>
-      </w:r>
-      <w:r>
-        <w:rPr>
-          <w:rFonts w:ascii="Times New Roman" w:hAnsi="Times New Roman"/>
+        </w:rPr>
+        <w:t>Amalia</w:t>
+      </w:r>
+      <w:r>
+        <w:rPr>
+          <w:rFonts w:ascii="Times New Roman" w:hAnsi="Times New Roman"/>
+          <w:sz w:val="24"/>
+          <w:szCs w:val="24"/>
+          <w:lang w:val="en-US"/>
+        </w:rPr>
+        <w:t xml:space="preserve"> hanya memanfaatkan </w:t>
+      </w:r>
+      <w:r>
+        <w:rPr>
+          <w:rFonts w:ascii="Times New Roman" w:hAnsi="Times New Roman"/>
+          <w:i/>
+          <w:sz w:val="24"/>
+          <w:szCs w:val="24"/>
+          <w:lang w:val="en-US"/>
+        </w:rPr>
+        <w:t xml:space="preserve">tools </w:t>
+      </w:r>
+      <w:r>
+        <w:rPr>
+          <w:rFonts w:ascii="Times New Roman" w:hAnsi="Times New Roman"/>
+          <w:sz w:val="24"/>
+          <w:szCs w:val="24"/>
+          <w:lang w:val="en-US"/>
+        </w:rPr>
+        <w:t>Rapidminer</w:t>
+      </w:r>
+      <w:r>
+        <w:rPr>
+          <w:rFonts w:ascii="Times New Roman" w:hAnsi="Times New Roman"/>
+          <w:sz w:val="24"/>
+          <w:szCs w:val="24"/>
+          <w:lang w:val="en-US"/>
+        </w:rPr>
+        <w:t xml:space="preserve"> dalam melakukan pengolahan data sedangkan </w:t>
+      </w:r>
+      <w:r>
+        <w:rPr>
+          <w:rFonts w:ascii="Times New Roman" w:hAnsi="Times New Roman"/>
+          <w:sz w:val="24"/>
+          <w:szCs w:val="24"/>
+          <w:lang w:val="en-US"/>
+        </w:rPr>
+        <w:t xml:space="preserve">dalam penelitian ini, akan dirancang sebuah sistem berbasis </w:t>
+      </w:r>
+      <w:r>
+        <w:rPr>
+          <w:rFonts w:ascii="Times New Roman" w:hAnsi="Times New Roman"/>
+          <w:i/>
+          <w:sz w:val="24"/>
+          <w:szCs w:val="24"/>
+          <w:lang w:val="en-US"/>
+        </w:rPr>
+        <w:t>website</w:t>
+      </w:r>
+      <w:r>
+        <w:rPr>
+          <w:rFonts w:ascii="Times New Roman" w:hAnsi="Times New Roman"/>
+          <w:i/>
           <w:sz w:val="24"/>
           <w:szCs w:val="24"/>
           <w:lang w:val="en-US"/>
@@ -4627,474 +5681,10 @@
           <w:szCs w:val="24"/>
           <w:lang w:val="en-US"/>
         </w:rPr>
-        <w:t>terdapat input barang masuk, lihat stok barang, laporan barang masuk, laporan barang keluar, dan konfirmasi permintaan barang. Di halaman gudang membatasi akses untuk input barang masuk, persetujuan permintaan barang dari sales, monitoring persediaan barang dan penarikan laporan inventori. Pada menu sales terdapat menu permintaan barang, lihat history permintaan dan lihat stok barang. Dihalaman sales akses di batasi hanya kepada pemintaan barang, melihat konfirmasi permintaan, dan melihat stok barang gudang</w:t>
-      </w:r>
-      <w:r>
-        <w:rPr>
-          <w:rFonts w:ascii="Times New Roman" w:hAnsi="Times New Roman"/>
-          <w:sz w:val="24"/>
-          <w:szCs w:val="24"/>
-        </w:rPr>
-        <w:t xml:space="preserve">. </w:t>
-      </w:r>
-      <w:r>
-        <w:rPr>
-          <w:rFonts w:ascii="Times New Roman" w:hAnsi="Times New Roman"/>
-          <w:sz w:val="24"/>
-          <w:szCs w:val="24"/>
-          <w:lang w:val="en-US"/>
-        </w:rPr>
-        <w:t>P</w:t>
-      </w:r>
-      <w:r>
-        <w:rPr>
-          <w:rFonts w:ascii="Times New Roman" w:hAnsi="Times New Roman"/>
-          <w:sz w:val="24"/>
-          <w:szCs w:val="24"/>
-        </w:rPr>
-        <w:t xml:space="preserve">enelitian ini memiliki persamaan dan </w:t>
-      </w:r>
-      <w:r>
-        <w:rPr>
-          <w:rFonts w:ascii="Times New Roman" w:hAnsi="Times New Roman"/>
-          <w:sz w:val="24"/>
-          <w:szCs w:val="24"/>
-        </w:rPr>
-        <w:lastRenderedPageBreak/>
-        <w:t xml:space="preserve">perbedaan dengan yang akan dibuat oleh penulis. </w:t>
+        <w:t>untuk melakukan monitoring dan peramalan stok barang.</w:t>
       </w:r>
       <w:bookmarkStart w:id="0" w:name="_GoBack"/>
-      <w:r>
-        <w:rPr>
-          <w:rFonts w:ascii="Times New Roman" w:hAnsi="Times New Roman"/>
-          <w:sz w:val="24"/>
-          <w:szCs w:val="24"/>
-        </w:rPr>
-        <w:t xml:space="preserve">Persamaannya </w:t>
-      </w:r>
       <w:bookmarkEnd w:id="0"/>
-      <w:r>
-        <w:rPr>
-          <w:rFonts w:ascii="Times New Roman" w:hAnsi="Times New Roman"/>
-          <w:sz w:val="24"/>
-          <w:szCs w:val="24"/>
-        </w:rPr>
-        <w:t xml:space="preserve">adalah sama-sama membangun aplikasi print online untuk kemudahan </w:t>
-      </w:r>
-      <w:r>
-        <w:rPr>
-          <w:rFonts w:ascii="Times New Roman" w:hAnsi="Times New Roman"/>
-          <w:sz w:val="24"/>
-          <w:szCs w:val="24"/>
-        </w:rPr>
-        <w:t>pengguna</w:t>
-      </w:r>
-      <w:r>
-        <w:rPr>
-          <w:rFonts w:ascii="Times New Roman" w:hAnsi="Times New Roman"/>
-          <w:sz w:val="24"/>
-          <w:szCs w:val="24"/>
-        </w:rPr>
-        <w:t>, sedangkan perbedaannya adalah aplikasi tersebut dibangun menggunakan bahasa pemrograman java yang berbasis android, serta pengelola aplikasi yang hanya ditujukan untuk satu badan usaha, sementara yang akan penulis bangun adalah aplikasi yang berbasis website dan pengelolanya terdiri dari banyak penyedia jasa percetakan.</w:t>
-      </w:r>
-    </w:p>
-    <w:p>
-      <w:pPr>
-        <w:spacing w:after="0" w:line="480" w:lineRule="auto"/>
-        <w:ind w:firstLine="709"/>
-        <w:jc w:val="both"/>
-        <w:rPr>
-          <w:rFonts w:ascii="Times New Roman" w:hAnsi="Times New Roman"/>
-          <w:sz w:val="24"/>
-          <w:szCs w:val="24"/>
-        </w:rPr>
-      </w:pPr>
-      <w:r>
-        <w:rPr>
-          <w:rFonts w:ascii="Times New Roman" w:hAnsi="Times New Roman"/>
-          <w:sz w:val="24"/>
-          <w:szCs w:val="24"/>
-        </w:rPr>
-        <w:t xml:space="preserve">Moh.Idris, Aris Fathur Rahman, Astri Octariani Arsyad, dalam jurnalnya yang berjudul Perancangan Sistem </w:t>
-      </w:r>
-      <w:r>
-        <w:rPr>
-          <w:rFonts w:ascii="Times New Roman" w:hAnsi="Times New Roman"/>
-          <w:i/>
-          <w:iCs/>
-          <w:sz w:val="24"/>
-          <w:szCs w:val="24"/>
-        </w:rPr>
-        <w:t>Print Online</w:t>
-      </w:r>
-      <w:r>
-        <w:rPr>
-          <w:rFonts w:ascii="Times New Roman" w:hAnsi="Times New Roman"/>
-          <w:sz w:val="24"/>
-          <w:szCs w:val="24"/>
-        </w:rPr>
-        <w:t xml:space="preserve">. Berfokus pada perancangan sistem </w:t>
-      </w:r>
-      <w:r>
-        <w:rPr>
-          <w:rFonts w:ascii="Times New Roman" w:hAnsi="Times New Roman"/>
-          <w:i/>
-          <w:iCs/>
-          <w:sz w:val="24"/>
-          <w:szCs w:val="24"/>
-        </w:rPr>
-        <w:t>print online</w:t>
-      </w:r>
-      <w:r>
-        <w:rPr>
-          <w:rFonts w:ascii="Times New Roman" w:hAnsi="Times New Roman"/>
-          <w:sz w:val="24"/>
-          <w:szCs w:val="24"/>
-        </w:rPr>
-        <w:t xml:space="preserve"> dengan menggunakan metode </w:t>
-      </w:r>
-      <w:r>
-        <w:rPr>
-          <w:rFonts w:ascii="Times New Roman" w:hAnsi="Times New Roman"/>
-          <w:i/>
-          <w:iCs/>
-          <w:sz w:val="24"/>
-          <w:szCs w:val="24"/>
-        </w:rPr>
-        <w:t>prototyping</w:t>
-      </w:r>
-      <w:r>
-        <w:rPr>
-          <w:rFonts w:ascii="Times New Roman" w:hAnsi="Times New Roman"/>
-          <w:b/>
-          <w:bCs/>
-          <w:sz w:val="24"/>
-          <w:szCs w:val="24"/>
-        </w:rPr>
-        <w:t xml:space="preserve"> </w:t>
-      </w:r>
-      <w:r>
-        <w:rPr>
-          <w:rFonts w:ascii="Times New Roman" w:hAnsi="Times New Roman"/>
-          <w:sz w:val="24"/>
-          <w:szCs w:val="24"/>
-        </w:rPr>
-        <w:t xml:space="preserve">sebagai metode pengembangan aplikasi serta menggunakan data  </w:t>
-      </w:r>
-      <w:r>
-        <w:rPr>
-          <w:rFonts w:ascii="Times New Roman" w:hAnsi="Times New Roman"/>
-          <w:i/>
-          <w:iCs/>
-          <w:sz w:val="24"/>
-          <w:szCs w:val="24"/>
-        </w:rPr>
-        <w:t>flow</w:t>
-      </w:r>
-      <w:r>
-        <w:rPr>
-          <w:rFonts w:ascii="Times New Roman" w:hAnsi="Times New Roman"/>
-          <w:sz w:val="24"/>
-          <w:szCs w:val="24"/>
-        </w:rPr>
-        <w:t xml:space="preserve"> diagram sebagai peangkat untuk menganalisis sistem sebagai satu kesatuan aliran data yang</w:t>
-      </w:r>
-      <w:r>
-        <w:rPr>
-          <w:rFonts w:ascii="Times New Roman" w:hAnsi="Times New Roman"/>
-          <w:sz w:val="24"/>
-          <w:szCs w:val="24"/>
-          <w:lang w:val="en-ID"/>
-        </w:rPr>
-        <w:t xml:space="preserve"> </w:t>
-      </w:r>
-      <w:r>
-        <w:rPr>
-          <w:rFonts w:ascii="Times New Roman" w:hAnsi="Times New Roman"/>
-          <w:sz w:val="24"/>
-          <w:szCs w:val="24"/>
-        </w:rPr>
-        <w:t xml:space="preserve">berkaitan. Dengan harapan sistem ini dapat mengatasi beberapa masalah yang sering dihadapi oleh pelanggan seperti antrian yang panjang, berkas atau media penyimpanan yang terserang virus saat dihubungkan dengan komputer dijasa percetakan. Sistem print online ini dikelola oleh pemilik jasa percetakan untuk melayani para pelanggan yang ingin mencetak dokumen dan dapat mengakomodasi beberapa layanan yang dimiliki pihak pecetakan seperti penjilidan dan penyampulan dokumen. Persamaanya adalah pengembangan aplikasi berbasis </w:t>
-      </w:r>
-      <w:r>
-        <w:rPr>
-          <w:rFonts w:ascii="Times New Roman" w:hAnsi="Times New Roman"/>
-          <w:i/>
-          <w:iCs/>
-          <w:sz w:val="24"/>
-          <w:szCs w:val="24"/>
-        </w:rPr>
-        <w:t>website</w:t>
-      </w:r>
-      <w:r>
-        <w:rPr>
-          <w:rFonts w:ascii="Times New Roman" w:hAnsi="Times New Roman"/>
-          <w:sz w:val="24"/>
-          <w:szCs w:val="24"/>
-        </w:rPr>
-        <w:t xml:space="preserve">. Perbedaannya adalah </w:t>
-      </w:r>
-      <w:r>
-        <w:rPr>
-          <w:rFonts w:ascii="Times New Roman" w:hAnsi="Times New Roman"/>
-          <w:sz w:val="24"/>
-          <w:szCs w:val="24"/>
-        </w:rPr>
-        <w:t xml:space="preserve">meskipun </w:t>
-      </w:r>
-      <w:r>
-        <w:rPr>
-          <w:rFonts w:ascii="Times New Roman" w:hAnsi="Times New Roman"/>
-          <w:i/>
-          <w:iCs/>
-          <w:sz w:val="24"/>
-          <w:szCs w:val="24"/>
-        </w:rPr>
-        <w:t>prototype</w:t>
-      </w:r>
-      <w:r>
-        <w:rPr>
-          <w:rFonts w:ascii="Times New Roman" w:hAnsi="Times New Roman"/>
-          <w:sz w:val="24"/>
-          <w:szCs w:val="24"/>
-        </w:rPr>
-        <w:t xml:space="preserve"> yang di buat oleh penyusun lumayan lengkap, akan tetapi pembuatannya tidak sampai k</w:t>
-      </w:r>
-      <w:r>
-        <w:rPr>
-          <w:rFonts w:ascii="Times New Roman" w:hAnsi="Times New Roman"/>
-          <w:sz w:val="24"/>
-          <w:szCs w:val="24"/>
-        </w:rPr>
-        <w:t xml:space="preserve">epada pembuatan aplikasi, sementara yang </w:t>
-      </w:r>
-      <w:r>
-        <w:rPr>
-          <w:rFonts w:ascii="Times New Roman" w:hAnsi="Times New Roman"/>
-          <w:sz w:val="24"/>
-          <w:szCs w:val="24"/>
-        </w:rPr>
-        <w:t>akan dibuat oleh penulis adalah sampai pada pembuatan aplikasi yang diharapkan nantinya akan dapat digunakan oleh pengguna.</w:t>
-      </w:r>
-    </w:p>
-    <w:p>
-      <w:pPr>
-        <w:spacing w:after="0" w:line="480" w:lineRule="auto"/>
-        <w:ind w:firstLine="709"/>
-        <w:jc w:val="both"/>
-        <w:rPr>
-          <w:rFonts w:ascii="Times New Roman" w:hAnsi="Times New Roman"/>
-          <w:sz w:val="24"/>
-          <w:szCs w:val="24"/>
-        </w:rPr>
-      </w:pPr>
-      <w:r>
-        <w:rPr>
-          <w:rFonts w:ascii="Times New Roman" w:hAnsi="Times New Roman"/>
-          <w:sz w:val="24"/>
-          <w:szCs w:val="24"/>
-        </w:rPr>
-        <w:t xml:space="preserve">Ziya El Arief, Adam Hendra Brata, Ratih Kartika Dewi (2018) dalam jurnalnya yang berjudul Pengembangan Sistem </w:t>
-      </w:r>
-      <w:r>
-        <w:rPr>
-          <w:rFonts w:ascii="Times New Roman" w:hAnsi="Times New Roman"/>
-          <w:i/>
-          <w:iCs/>
-          <w:sz w:val="24"/>
-          <w:szCs w:val="24"/>
-        </w:rPr>
-        <w:t>E-Business</w:t>
-      </w:r>
-      <w:r>
-        <w:rPr>
-          <w:rFonts w:ascii="Times New Roman" w:hAnsi="Times New Roman"/>
-          <w:sz w:val="24"/>
-          <w:szCs w:val="24"/>
-        </w:rPr>
-        <w:t xml:space="preserve"> untuk cetak dokumen kapan saja dan </w:t>
-      </w:r>
-      <w:r>
-        <w:rPr>
-          <w:rFonts w:ascii="Times New Roman" w:hAnsi="Times New Roman"/>
-          <w:sz w:val="24"/>
-          <w:szCs w:val="24"/>
-        </w:rPr>
-        <w:lastRenderedPageBreak/>
-        <w:t xml:space="preserve">dimana saja secara online. Dalam penelitian ini, penulis membuat sebuah sistem </w:t>
-      </w:r>
-      <w:r>
-        <w:rPr>
-          <w:rFonts w:ascii="Times New Roman" w:hAnsi="Times New Roman"/>
-          <w:i/>
-          <w:iCs/>
-          <w:sz w:val="24"/>
-          <w:szCs w:val="24"/>
-        </w:rPr>
-        <w:t>e-b</w:t>
-      </w:r>
-      <w:r>
-        <w:rPr>
-          <w:rFonts w:ascii="Times New Roman" w:hAnsi="Times New Roman"/>
-          <w:i/>
-          <w:iCs/>
-          <w:sz w:val="24"/>
-          <w:szCs w:val="24"/>
-          <w:lang w:val="en-ID"/>
-        </w:rPr>
-        <w:t>u</w:t>
-      </w:r>
-      <w:r>
-        <w:rPr>
-          <w:rFonts w:ascii="Times New Roman" w:hAnsi="Times New Roman"/>
-          <w:i/>
-          <w:iCs/>
-          <w:sz w:val="24"/>
-          <w:szCs w:val="24"/>
-        </w:rPr>
-        <w:t>s</w:t>
-      </w:r>
-      <w:r>
-        <w:rPr>
-          <w:rFonts w:ascii="Times New Roman" w:hAnsi="Times New Roman"/>
-          <w:i/>
-          <w:iCs/>
-          <w:sz w:val="24"/>
-          <w:szCs w:val="24"/>
-          <w:lang w:val="en-ID"/>
-        </w:rPr>
-        <w:t>i</w:t>
-      </w:r>
-      <w:r>
-        <w:rPr>
-          <w:rFonts w:ascii="Times New Roman" w:hAnsi="Times New Roman"/>
-          <w:i/>
-          <w:iCs/>
-          <w:sz w:val="24"/>
-          <w:szCs w:val="24"/>
-        </w:rPr>
-        <w:t>ness web-to-print</w:t>
-      </w:r>
-      <w:r>
-        <w:rPr>
-          <w:rFonts w:ascii="Times New Roman" w:hAnsi="Times New Roman"/>
-          <w:sz w:val="24"/>
-          <w:szCs w:val="24"/>
-        </w:rPr>
-        <w:t xml:space="preserve"> dimana pelanggan hanya tinggal mengupload lalu pilih lokasi dimana ia akan mengambil hasil cetak dokumennya, dan jika dokumen telah selesai pelanggan akan mendapatkan pemberitahuan dan ia dapat mengambil dokumennya. Implementasi kode program dilakukan dengan memanfaatkan </w:t>
-      </w:r>
-      <w:r>
-        <w:rPr>
-          <w:rFonts w:ascii="Times New Roman" w:hAnsi="Times New Roman"/>
-          <w:i/>
-          <w:iCs/>
-          <w:sz w:val="24"/>
-          <w:szCs w:val="24"/>
-        </w:rPr>
-        <w:t>framework Ionic</w:t>
-      </w:r>
-      <w:r>
-        <w:rPr>
-          <w:rFonts w:ascii="Times New Roman" w:hAnsi="Times New Roman"/>
-          <w:sz w:val="24"/>
-          <w:szCs w:val="24"/>
-        </w:rPr>
-        <w:t xml:space="preserve"> dan PHP </w:t>
-      </w:r>
-      <w:r>
-        <w:rPr>
-          <w:rFonts w:ascii="Times New Roman" w:hAnsi="Times New Roman"/>
-          <w:i/>
-          <w:iCs/>
-          <w:sz w:val="24"/>
-          <w:szCs w:val="24"/>
-        </w:rPr>
-        <w:t>Codeigniter</w:t>
-      </w:r>
-      <w:r>
-        <w:rPr>
-          <w:rFonts w:ascii="Times New Roman" w:hAnsi="Times New Roman"/>
-          <w:sz w:val="24"/>
-          <w:szCs w:val="24"/>
-        </w:rPr>
-        <w:t xml:space="preserve">. Persamaannya adalah pengembangan aplikasi berbasis </w:t>
-      </w:r>
-      <w:r>
-        <w:rPr>
-          <w:rFonts w:ascii="Times New Roman" w:hAnsi="Times New Roman"/>
-          <w:i/>
-          <w:iCs/>
-          <w:sz w:val="24"/>
-          <w:szCs w:val="24"/>
-        </w:rPr>
-        <w:t>website</w:t>
-      </w:r>
-      <w:r>
-        <w:rPr>
-          <w:rFonts w:ascii="Times New Roman" w:hAnsi="Times New Roman"/>
-          <w:sz w:val="24"/>
-          <w:szCs w:val="24"/>
-        </w:rPr>
-        <w:t xml:space="preserve">. Perbedannya adalah </w:t>
-      </w:r>
-      <w:r>
-        <w:rPr>
-          <w:rFonts w:ascii="Times New Roman" w:hAnsi="Times New Roman"/>
-          <w:sz w:val="24"/>
-          <w:szCs w:val="24"/>
-          <w:lang w:val="en-ID"/>
-        </w:rPr>
-        <w:t>pada pene</w:t>
-      </w:r>
-      <w:r>
-        <w:rPr>
-          <w:rFonts w:ascii="Times New Roman" w:hAnsi="Times New Roman"/>
-          <w:sz w:val="24"/>
-          <w:szCs w:val="24"/>
-          <w:lang w:val="en-ID"/>
-        </w:rPr>
-        <w:t xml:space="preserve">litian ini </w:t>
-      </w:r>
-      <w:r>
-        <w:rPr>
-          <w:rFonts w:ascii="Times New Roman" w:hAnsi="Times New Roman"/>
-          <w:i/>
-          <w:iCs/>
-          <w:sz w:val="24"/>
-          <w:szCs w:val="24"/>
-          <w:lang w:val="en-ID"/>
-        </w:rPr>
-        <w:t>framework</w:t>
-      </w:r>
-      <w:r>
-        <w:rPr>
-          <w:rFonts w:ascii="Times New Roman" w:hAnsi="Times New Roman"/>
-          <w:sz w:val="24"/>
-          <w:szCs w:val="24"/>
-          <w:lang w:val="en-ID"/>
-        </w:rPr>
-        <w:t xml:space="preserve"> notifikasi yang digunakan adalah dari implementasi penggunaan teknologi </w:t>
-      </w:r>
-      <w:r>
-        <w:rPr>
-          <w:rFonts w:ascii="Times New Roman" w:hAnsi="Times New Roman"/>
-          <w:i/>
-          <w:iCs/>
-          <w:sz w:val="24"/>
-          <w:szCs w:val="24"/>
-          <w:lang w:val="en-ID"/>
-        </w:rPr>
-        <w:t>web socket</w:t>
-      </w:r>
-      <w:r>
-        <w:rPr>
-          <w:rFonts w:ascii="Times New Roman" w:hAnsi="Times New Roman"/>
-          <w:sz w:val="24"/>
-          <w:szCs w:val="24"/>
-          <w:lang w:val="en-ID"/>
-        </w:rPr>
-        <w:t>.</w:t>
-      </w:r>
     </w:p>
     <w:p>
       <w:pPr>
@@ -5222,6 +5812,7 @@
           <w:sz w:val="24"/>
           <w:szCs w:val="24"/>
         </w:rPr>
+        <w:lastRenderedPageBreak/>
         <w:t>Kegunaan Penelitian</w:t>
       </w:r>
     </w:p>
@@ -5556,7 +6147,6 @@
           <w:sz w:val="24"/>
           <w:szCs w:val="24"/>
         </w:rPr>
-        <w:lastRenderedPageBreak/>
         <w:t>Bagi pihak LP2M</w:t>
       </w:r>
       <w:r>
@@ -5776,7 +6366,19 @@
           <w:szCs w:val="24"/>
           <w:lang w:val="en-US"/>
         </w:rPr>
-        <w:t>Kata “rancang” merupakan kata sifat dari “perancangan” yakni merupakan serangkaian prosedur untuk menerjemahkan hasil analisis dari sebuah sistem ke dalam bahasa pemrograman untuk mendiskripsikan dengan detail bagaimana komponen-komponen sistem diimplementasikan (Pressman, 2005). Proses menyiapkan spesifikasi yang terperinci untuk mengembangkan sistem yang baru (Ladjamuddin, 2002).</w:t>
+        <w:t xml:space="preserve">Kata “rancang” merupakan kata sifat dari “perancangan” yakni merupakan serangkaian prosedur untuk menerjemahkan hasil analisis dari sebuah sistem ke dalam bahasa pemrograman untuk mendiskripsikan dengan </w:t>
+      </w:r>
+      <w:r>
+        <w:rPr>
+          <w:rFonts w:ascii="Times New Roman" w:hAnsi="Times New Roman"/>
+          <w:bCs/>
+          <w:iCs/>
+          <w:sz w:val="24"/>
+          <w:szCs w:val="24"/>
+          <w:lang w:val="en-US"/>
+        </w:rPr>
+        <w:lastRenderedPageBreak/>
+        <w:t>detail bagaimana komponen-komponen sistem diimplementasikan (Pressman, 2005). Proses menyiapkan spesifikasi yang terperinci untuk mengembangkan sistem yang baru (Ladjamuddin, 2002).</w:t>
       </w:r>
     </w:p>
     <w:p>
@@ -5885,7 +6487,6 @@
           <w:szCs w:val="24"/>
           <w:lang w:val="en-US"/>
         </w:rPr>
-        <w:lastRenderedPageBreak/>
         <w:t xml:space="preserve">Pada dasarnya, sistem merupakan kumpulan dari elemen-elemen yang berinteraksi untuk mencapai suatu tujuan tertentu. Sistem ini menggambarkan suatu kejadian-kejadian dan kesatuan yang nyata adalah suatu objek nyata, seperti tempat, benda, dan orang-orang yang betul-betul ada dan terjadi (Jogianto, 2005). </w:t>
       </w:r>
     </w:p>
@@ -6054,6 +6655,7 @@
           <w:szCs w:val="24"/>
           <w:lang w:val="en-US"/>
         </w:rPr>
+        <w:lastRenderedPageBreak/>
         <w:t>Ruang lingkup sistem merupakan daerah yang membatasi antara sistem dengan sistem lainnya atau sistem dengan lingkungan luarnya. Batasan sistem ini memungkinkan suatu sistem dipandang sebagai satu kesatuan yang tidak dapat dipisah-pisahkan.</w:t>
       </w:r>
     </w:p>
@@ -6220,7 +6822,6 @@
           <w:szCs w:val="24"/>
           <w:lang w:val="en-US"/>
         </w:rPr>
-        <w:lastRenderedPageBreak/>
         <w:t>Masukan sistem (</w:t>
       </w:r>
       <w:r>
@@ -6521,6 +7122,7 @@
           <w:szCs w:val="24"/>
           <w:lang w:val="en-US"/>
         </w:rPr>
+        <w:lastRenderedPageBreak/>
         <w:tab/>
         <w:t>Suatu sistem memiliki tujuan dan sasaran yang pasti dan bersifat deterministic. (Sutabri, 2012).</w:t>
       </w:r>
@@ -6626,7 +7228,6 @@
           <w:szCs w:val="24"/>
           <w:lang w:val="en-US"/>
         </w:rPr>
-        <w:lastRenderedPageBreak/>
         <w:tab/>
         <w:t>Menurut Suharsimi arikunta pengelolaan adalah subtantifa dari mengelola, sedangkan mengelola berarti suatu tindakan yang dimulai dari penyusunan data, merencana, mengorganisasikan, melaksanakan, sampai dengan pengawasan dan penilaian. Dijelaskan kemudian pengelolaan menghasilkan suatu dan sesuatu itu dapat merupakan sumber penyempurnaan dan peningkatan pengelolaan selanjutnya.</w:t>
       </w:r>
@@ -6791,6 +7392,7 @@
           <w:szCs w:val="24"/>
           <w:lang w:val="en-US"/>
         </w:rPr>
+        <w:lastRenderedPageBreak/>
         <w:tab/>
         <w:t xml:space="preserve">Data adalah fakta, kejadian, berita, fenomena dan sejenisnya yang dapat diolah atau diproses berdasarkan prosedur tertentu yang pada akhirnya menjadi keluaran dalam bentuk informasi (Dermawan, 2012). Kemudian menurut </w:t>
       </w:r>
@@ -6845,19 +7447,7 @@
           <w:lang w:val="en-US"/>
         </w:rPr>
         <w:tab/>
-        <w:t xml:space="preserve">Pengolahan data adalah manipulasi data kedalam bentuk yang lebih berarti berupa informasi, sedangkan informasi adalah hasil dari kegiatan pengolahan </w:t>
-      </w:r>
-      <w:r>
-        <w:rPr>
-          <w:rFonts w:ascii="Times New Roman" w:hAnsi="Times New Roman"/>
-          <w:bCs/>
-          <w:iCs/>
-          <w:sz w:val="24"/>
-          <w:szCs w:val="24"/>
-          <w:lang w:val="en-US"/>
-        </w:rPr>
-        <w:lastRenderedPageBreak/>
-        <w:t>data yang memberikan bentuk yang lebih berarti dalam suatu kegiatan ataupun peristiwa. Menurut Andri Kristanto (2008), pengolahan data adalah waktu yang digunakan untuk menggambarkan bentuk data menjadi informasi yang memiliki kegunaan dan manfaat.</w:t>
+        <w:t>Pengolahan data adalah manipulasi data kedalam bentuk yang lebih berarti berupa informasi, sedangkan informasi adalah hasil dari kegiatan pengolahan data yang memberikan bentuk yang lebih berarti dalam suatu kegiatan ataupun peristiwa. Menurut Andri Kristanto (2008), pengolahan data adalah waktu yang digunakan untuk menggambarkan bentuk data menjadi informasi yang memiliki kegunaan dan manfaat.</w:t>
       </w:r>
     </w:p>
     <w:p>
@@ -6982,6 +7572,7 @@
           <w:szCs w:val="24"/>
           <w:lang w:val="en-US"/>
         </w:rPr>
+        <w:lastRenderedPageBreak/>
         <w:tab/>
         <w:t>Sedangkan menurut Keraf (2001) laporan adalah suatu cara komunikasi di mana penulis menyampaikan informasi kepada seseorang atau suatu badan karena tanggung jawab yang dibebankan kepadanya.</w:t>
       </w:r>
@@ -7116,7 +7707,6 @@
           <w:szCs w:val="24"/>
           <w:lang w:val="en-US"/>
         </w:rPr>
-        <w:lastRenderedPageBreak/>
         <w:t>Merupakan media komunikasi/sarana pendekatan sosial antara pengelola kegiatan dengan pihak pelaksanaan kegiatan, agar terciptanya opini publik yang terhadap kegiatan yang dilaksanakan.</w:t>
       </w:r>
     </w:p>
@@ -7288,6 +7878,7 @@
           <w:szCs w:val="24"/>
           <w:lang w:val="en-US"/>
         </w:rPr>
+        <w:lastRenderedPageBreak/>
         <w:t>Laporan Umum/ Kelompok</w:t>
       </w:r>
     </w:p>
@@ -7381,7 +7972,6 @@
           <w:szCs w:val="24"/>
           <w:lang w:val="en-US"/>
         </w:rPr>
-        <w:lastRenderedPageBreak/>
         <w:tab/>
       </w:r>
       <w:r>
@@ -7516,7 +8106,19 @@
           <w:szCs w:val="24"/>
           <w:lang w:val="en-US"/>
         </w:rPr>
-        <w:t>Pelaksanaan KKN dilakukan dalam masyarakat diluar kampus dengan maksud meningkatkan relevansi pendidikan tinggi dengan perkembangan dan kebutuhan masyarakat akan ilmu pengetahuan, teknologi, serta seni untuk melaksanakan pembangunan yang semakin meningkat serta meningkatkan persepsi mahasiswa tentang relevansi antara materi kurikulum yang di dapat di kampus dengan realita pembangunan dalam masyarakat.</w:t>
+        <w:t xml:space="preserve">Pelaksanaan KKN dilakukan dalam masyarakat diluar kampus dengan maksud meningkatkan relevansi pendidikan tinggi dengan perkembangan dan kebutuhan masyarakat akan ilmu pengetahuan, teknologi, serta seni untuk </w:t>
+      </w:r>
+      <w:r>
+        <w:rPr>
+          <w:rFonts w:ascii="Times New Roman" w:hAnsi="Times New Roman"/>
+          <w:bCs/>
+          <w:iCs/>
+          <w:sz w:val="24"/>
+          <w:szCs w:val="24"/>
+          <w:lang w:val="en-US"/>
+        </w:rPr>
+        <w:lastRenderedPageBreak/>
+        <w:t>melaksanakan pembangunan yang semakin meningkat serta meningkatkan persepsi mahasiswa tentang relevansi antara materi kurikulum yang di dapat di kampus dengan realita pembangunan dalam masyarakat.</w:t>
       </w:r>
     </w:p>
     <w:p>
@@ -7623,19 +8225,7 @@
           <w:szCs w:val="24"/>
           <w:lang w:val="en-US"/>
         </w:rPr>
-        <w:t xml:space="preserve"> merupakan halaman-halaman yang berisi </w:t>
-      </w:r>
-      <w:r>
-        <w:rPr>
-          <w:rFonts w:ascii="Times New Roman" w:hAnsi="Times New Roman"/>
-          <w:bCs/>
-          <w:iCs/>
-          <w:sz w:val="24"/>
-          <w:szCs w:val="24"/>
-          <w:lang w:val="en-US"/>
-        </w:rPr>
-        <w:lastRenderedPageBreak/>
-        <w:t>informasi yang ditampilkan oleh browser seperti Mozila Firefox, Google chrome atau yang lainnya.” (Rohi Abdulloh, 2016)</w:t>
+        <w:t xml:space="preserve"> merupakan halaman-halaman yang berisi informasi yang ditampilkan oleh browser seperti Mozila Firefox, Google chrome atau yang lainnya.” (Rohi Abdulloh, 2016)</w:t>
       </w:r>
     </w:p>
     <w:p>
@@ -7904,7 +8494,19 @@
           <w:szCs w:val="24"/>
           <w:lang w:val="en-US"/>
         </w:rPr>
-        <w:t xml:space="preserve"> yang menyatu dengan HTML untuk membuat halaman web yang dinamis. Karena PHP akan dieksekusi deserver kemudian hasilnya akan dikirmkan ke browser dengan format HTML.</w:t>
+        <w:t xml:space="preserve"> yang menyatu dengan HTML untuk membuat halaman web yang dinamis. Karena </w:t>
+      </w:r>
+      <w:r>
+        <w:rPr>
+          <w:rFonts w:ascii="Times New Roman" w:hAnsi="Times New Roman"/>
+          <w:bCs/>
+          <w:iCs/>
+          <w:sz w:val="24"/>
+          <w:szCs w:val="24"/>
+          <w:lang w:val="en-US"/>
+        </w:rPr>
+        <w:lastRenderedPageBreak/>
+        <w:t>PHP akan dieksekusi deserver kemudian hasilnya akan dikirmkan ke browser dengan format HTML.</w:t>
       </w:r>
     </w:p>
     <w:p>
@@ -7965,7 +8567,6 @@
           <w:szCs w:val="24"/>
           <w:lang w:val="en-US"/>
         </w:rPr>
-        <w:lastRenderedPageBreak/>
         <w:tab/>
         <w:t xml:space="preserve">Sedangkan menurut Nugroho (2006:61) “PHP atau singkatan dari </w:t>
       </w:r>
@@ -8202,6 +8803,7 @@
           <w:szCs w:val="24"/>
           <w:lang w:val="en-US"/>
         </w:rPr>
+        <w:lastRenderedPageBreak/>
         <w:t>menekankan pada data yang tidak tergantung(</w:t>
       </w:r>
       <w:r>
@@ -8375,7 +8977,6 @@
           <w:szCs w:val="24"/>
           <w:lang w:val="en-US"/>
         </w:rPr>
-        <w:lastRenderedPageBreak/>
         <w:t>MySQL</w:t>
       </w:r>
     </w:p>
@@ -8874,6 +9475,7 @@
           <w:szCs w:val="24"/>
           <w:lang w:val="en-US"/>
         </w:rPr>
+        <w:lastRenderedPageBreak/>
         <w:tab/>
         <w:t>Dalam melakukan penelitian ini penulis menggunaka penelitian kualitatif dimana penelitian ini bersifat deskriptif dan cenderung menggunakan analisis proses.</w:t>
       </w:r>
@@ -9035,7 +9637,6 @@
           <w:szCs w:val="24"/>
           <w:lang w:val="en-US"/>
         </w:rPr>
-        <w:lastRenderedPageBreak/>
         <w:t>Pendekatan Penelitian</w:t>
       </w:r>
     </w:p>
@@ -9364,6 +9965,7 @@
           <w:szCs w:val="24"/>
           <w:lang w:val="en-US"/>
         </w:rPr>
+        <w:lastRenderedPageBreak/>
         <w:t>Observasi,</w:t>
       </w:r>
       <w:r>
@@ -9514,7 +10116,6 @@
           <w:szCs w:val="24"/>
           <w:lang w:val="en-US"/>
         </w:rPr>
-        <w:lastRenderedPageBreak/>
         <w:tab/>
       </w:r>
       <w:r>
@@ -9865,6 +10466,7 @@
           <w:szCs w:val="24"/>
           <w:lang w:val="en-US"/>
         </w:rPr>
+        <w:lastRenderedPageBreak/>
         <w:t>Processor Intel</w:t>
       </w:r>
       <w:r>
@@ -10099,7 +10701,6 @@
           <w:szCs w:val="24"/>
           <w:lang w:val="en-US"/>
         </w:rPr>
-        <w:lastRenderedPageBreak/>
         <w:t>Sublime Text</w:t>
       </w:r>
     </w:p>
@@ -10316,6 +10917,7 @@
           <w:szCs w:val="24"/>
           <w:lang w:val="en-US"/>
         </w:rPr>
+        <w:lastRenderedPageBreak/>
         <w:t>Analisis data</w:t>
       </w:r>
     </w:p>
@@ -10411,7 +11013,6 @@
           <w:szCs w:val="24"/>
           <w:lang w:val="en-US"/>
         </w:rPr>
-        <w:lastRenderedPageBreak/>
         <w:t xml:space="preserve">Metode perancangan aplikasi yang digunakan adalah </w:t>
       </w:r>
       <w:r>
@@ -10722,6 +11323,7 @@
           <w:szCs w:val="24"/>
           <w:lang w:val="en-US"/>
         </w:rPr>
+        <w:lastRenderedPageBreak/>
         <w:t xml:space="preserve">Berikut ini adalah tahap proses dari model </w:t>
       </w:r>
       <w:r>
@@ -10891,7 +11493,6 @@
           <w:szCs w:val="24"/>
           <w:lang w:val="en-US"/>
         </w:rPr>
-        <w:lastRenderedPageBreak/>
         <w:t xml:space="preserve">Tahap ini dilakukan sebelum melakukan </w:t>
       </w:r>
       <w:r>
@@ -11149,7 +11750,19 @@
           <w:szCs w:val="24"/>
           <w:lang w:val="en-US"/>
         </w:rPr>
-        <w:t>Digunakan untuk menguji fungsi-fungsi khusus dari perangkat lunak yang dirancang. Kebenaran perangkat lunak yang diuji hanya dilihat berdasarkan keluaran yang dihasilkan dari data atau kondisi masukan yang diberikan.</w:t>
+        <w:t>Digunakan untuk menguji fungsi-</w:t>
+      </w:r>
+      <w:r>
+        <w:rPr>
+          <w:rFonts w:ascii="Times New Roman" w:hAnsi="Times New Roman"/>
+          <w:bCs/>
+          <w:iCs/>
+          <w:sz w:val="24"/>
+          <w:szCs w:val="24"/>
+          <w:lang w:val="en-US"/>
+        </w:rPr>
+        <w:lastRenderedPageBreak/>
+        <w:t>fungsi khusus dari perangkat lunak yang dirancang. Kebenaran perangkat lunak yang diuji hanya dilihat berdasarkan keluaran yang dihasilkan dari data atau kondisi masukan yang diberikan.</w:t>
       </w:r>
     </w:p>
     <w:p>
@@ -11234,19 +11847,7 @@
           <w:szCs w:val="24"/>
           <w:lang w:val="en-US"/>
         </w:rPr>
-        <w:t xml:space="preserve">yang sudah jadi dijalankan serta dilakukan pemeliharaan. Pemeliharaan </w:t>
-      </w:r>
-      <w:r>
-        <w:rPr>
-          <w:rFonts w:ascii="Times New Roman" w:hAnsi="Times New Roman"/>
-          <w:bCs/>
-          <w:iCs/>
-          <w:sz w:val="24"/>
-          <w:szCs w:val="24"/>
-          <w:lang w:val="en-US"/>
-        </w:rPr>
-        <w:lastRenderedPageBreak/>
-        <w:t xml:space="preserve">termasuk dalam memperbaiki kesalahan yang tidak ditemukan pada langkah sebelumnya. Dalam tahap ini </w:t>
+        <w:t xml:space="preserve">yang sudah jadi dijalankan serta dilakukan pemeliharaan. Pemeliharaan termasuk dalam memperbaiki kesalahan yang tidak ditemukan pada langkah sebelumnya. Dalam tahap ini </w:t>
       </w:r>
       <w:r>
         <w:rPr>
@@ -11470,7 +12071,19 @@
           <w:szCs w:val="24"/>
           <w:lang w:val="en-US"/>
         </w:rPr>
-        <w:t>merupakan pengujian untuk mengetahui apakah semua fungsi perangkat lunak telah berjalan semestinya sesuai dengan kebutuhan fungsional yang telah didefinisikan. Cara pengujian hanya dilakukan dengan menjalankan atau mengeksekusi unit ataupun modul, kemudian diamati apakah hasil dari unit tersebut sesuai dengan proses bisnis yang diinginkan (Fatta, 2007).</w:t>
+        <w:t xml:space="preserve">merupakan pengujian untuk mengetahui apakah semua fungsi perangkat lunak telah berjalan semestinya sesuai dengan kebutuhan fungsional yang telah didefinisikan. Cara pengujian hanya dilakukan dengan </w:t>
+      </w:r>
+      <w:r>
+        <w:rPr>
+          <w:rFonts w:ascii="Times New Roman" w:hAnsi="Times New Roman"/>
+          <w:bCs/>
+          <w:iCs/>
+          <w:sz w:val="24"/>
+          <w:szCs w:val="24"/>
+          <w:lang w:val="en-US"/>
+        </w:rPr>
+        <w:lastRenderedPageBreak/>
+        <w:t>menjalankan atau mengeksekusi unit ataupun modul, kemudian diamati apakah hasil dari unit tersebut sesuai dengan proses bisnis yang diinginkan (Fatta, 2007).</w:t>
       </w:r>
     </w:p>
     <w:p>
@@ -14976,6 +15589,7 @@
           <w:sz w:val="24"/>
           <w:szCs w:val="24"/>
         </w:rPr>
+        <w:lastRenderedPageBreak/>
         <w:t>Dalam bab ini akan diuraikan tentang teori–teori yang digunakan dalam pembahasan penulisan skripsi ini dan sumber-sumber dari teori tersebut.</w:t>
       </w:r>
     </w:p>
@@ -15025,7 +15639,6 @@
           <w:sz w:val="24"/>
           <w:szCs w:val="24"/>
         </w:rPr>
-        <w:lastRenderedPageBreak/>
         <w:t xml:space="preserve">Dalam bab ini akan menjelaskan tentang tata cara yang digunakan dalam penelitian berdasarkan metodologi penelitian yang dipilih. Metode yang digunakan anatara lain metode pengumpulan data, metode observasi, dan </w:t>
       </w:r>
       <w:r>
@@ -16044,7 +16657,6 @@
           <w:szCs w:val="24"/>
           <w:lang w:val="en-US"/>
         </w:rPr>
-        <w:lastRenderedPageBreak/>
         <w:t xml:space="preserve">Kadir, Abdul. 2014. </w:t>
       </w:r>
       <w:r>
@@ -17101,7 +17713,6 @@
           <w:szCs w:val="24"/>
           <w:lang w:val="en-US"/>
         </w:rPr>
-        <w:lastRenderedPageBreak/>
         <w:t>Universitas Islam Negeri Alauddin Makassar. 2013.</w:t>
       </w:r>
       <w:r>
@@ -18104,6 +18715,95 @@
     </w:lvl>
   </w:abstractNum>
   <w:abstractNum w:abstractNumId="9" w15:restartNumberingAfterBreak="0">
+    <w:nsid w:val="46D52DC2"/>
+    <w:multiLevelType w:val="hybridMultilevel"/>
+    <w:tmpl w:val="6CB0318A"/>
+    <w:lvl w:ilvl="0" w:tplc="04090011">
+      <w:start w:val="1"/>
+      <w:numFmt w:val="decimal"/>
+      <w:lvlText w:val="%1)"/>
+      <w:lvlJc w:val="left"/>
+      <w:pPr>
+        <w:ind w:left="720" w:hanging="360"/>
+      </w:pPr>
+      <w:rPr>
+        <w:rFonts w:hint="default"/>
+      </w:rPr>
+    </w:lvl>
+    <w:lvl w:ilvl="1" w:tplc="04090019">
+      <w:start w:val="1"/>
+      <w:numFmt w:val="lowerLetter"/>
+      <w:lvlText w:val="%2."/>
+      <w:lvlJc w:val="left"/>
+      <w:pPr>
+        <w:ind w:left="1440" w:hanging="360"/>
+      </w:pPr>
+    </w:lvl>
+    <w:lvl w:ilvl="2" w:tplc="0409001B" w:tentative="1">
+      <w:start w:val="1"/>
+      <w:numFmt w:val="lowerRoman"/>
+      <w:lvlText w:val="%3."/>
+      <w:lvlJc w:val="right"/>
+      <w:pPr>
+        <w:ind w:left="2160" w:hanging="180"/>
+      </w:pPr>
+    </w:lvl>
+    <w:lvl w:ilvl="3" w:tplc="0409000F" w:tentative="1">
+      <w:start w:val="1"/>
+      <w:numFmt w:val="decimal"/>
+      <w:lvlText w:val="%4."/>
+      <w:lvlJc w:val="left"/>
+      <w:pPr>
+        <w:ind w:left="2880" w:hanging="360"/>
+      </w:pPr>
+    </w:lvl>
+    <w:lvl w:ilvl="4" w:tplc="04090019" w:tentative="1">
+      <w:start w:val="1"/>
+      <w:numFmt w:val="lowerLetter"/>
+      <w:lvlText w:val="%5."/>
+      <w:lvlJc w:val="left"/>
+      <w:pPr>
+        <w:ind w:left="3600" w:hanging="360"/>
+      </w:pPr>
+    </w:lvl>
+    <w:lvl w:ilvl="5" w:tplc="0409001B" w:tentative="1">
+      <w:start w:val="1"/>
+      <w:numFmt w:val="lowerRoman"/>
+      <w:lvlText w:val="%6."/>
+      <w:lvlJc w:val="right"/>
+      <w:pPr>
+        <w:ind w:left="4320" w:hanging="180"/>
+      </w:pPr>
+    </w:lvl>
+    <w:lvl w:ilvl="6" w:tplc="0409000F" w:tentative="1">
+      <w:start w:val="1"/>
+      <w:numFmt w:val="decimal"/>
+      <w:lvlText w:val="%7."/>
+      <w:lvlJc w:val="left"/>
+      <w:pPr>
+        <w:ind w:left="5040" w:hanging="360"/>
+      </w:pPr>
+    </w:lvl>
+    <w:lvl w:ilvl="7" w:tplc="04090019" w:tentative="1">
+      <w:start w:val="1"/>
+      <w:numFmt w:val="lowerLetter"/>
+      <w:lvlText w:val="%8."/>
+      <w:lvlJc w:val="left"/>
+      <w:pPr>
+        <w:ind w:left="5760" w:hanging="360"/>
+      </w:pPr>
+    </w:lvl>
+    <w:lvl w:ilvl="8" w:tplc="0409001B" w:tentative="1">
+      <w:start w:val="1"/>
+      <w:numFmt w:val="lowerRoman"/>
+      <w:lvlText w:val="%9."/>
+      <w:lvlJc w:val="right"/>
+      <w:pPr>
+        <w:ind w:left="6480" w:hanging="180"/>
+      </w:pPr>
+    </w:lvl>
+  </w:abstractNum>
+  <w:abstractNum w:abstractNumId="10" w15:restartNumberingAfterBreak="0">
     <w:nsid w:val="4ADA4571"/>
     <w:multiLevelType w:val="hybridMultilevel"/>
     <w:tmpl w:val="9ABCBE5C"/>
@@ -18202,7 +18902,7 @@
       </w:pPr>
     </w:lvl>
   </w:abstractNum>
-  <w:abstractNum w:abstractNumId="10" w15:restartNumberingAfterBreak="0">
+  <w:abstractNum w:abstractNumId="11" w15:restartNumberingAfterBreak="0">
     <w:nsid w:val="4BD86256"/>
     <w:multiLevelType w:val="hybridMultilevel"/>
     <w:tmpl w:val="B24460A4"/>
@@ -18288,7 +18988,7 @@
       </w:pPr>
     </w:lvl>
   </w:abstractNum>
-  <w:abstractNum w:abstractNumId="11" w15:restartNumberingAfterBreak="0">
+  <w:abstractNum w:abstractNumId="12" w15:restartNumberingAfterBreak="0">
     <w:nsid w:val="58A86EE9"/>
     <w:multiLevelType w:val="hybridMultilevel"/>
     <w:tmpl w:val="57E43B22"/>
@@ -18377,7 +19077,7 @@
       </w:pPr>
     </w:lvl>
   </w:abstractNum>
-  <w:abstractNum w:abstractNumId="12" w15:restartNumberingAfterBreak="0">
+  <w:abstractNum w:abstractNumId="13" w15:restartNumberingAfterBreak="0">
     <w:nsid w:val="60E50A9B"/>
     <w:multiLevelType w:val="hybridMultilevel"/>
     <w:tmpl w:val="568CBAD2"/>
@@ -18463,7 +19163,7 @@
       </w:pPr>
     </w:lvl>
   </w:abstractNum>
-  <w:abstractNum w:abstractNumId="13" w15:restartNumberingAfterBreak="0">
+  <w:abstractNum w:abstractNumId="14" w15:restartNumberingAfterBreak="0">
     <w:nsid w:val="74372451"/>
     <w:multiLevelType w:val="hybridMultilevel"/>
     <w:tmpl w:val="6DBC2332"/>
@@ -18552,7 +19252,7 @@
       </w:pPr>
     </w:lvl>
   </w:abstractNum>
-  <w:abstractNum w:abstractNumId="14" w15:restartNumberingAfterBreak="0">
+  <w:abstractNum w:abstractNumId="15" w15:restartNumberingAfterBreak="0">
     <w:nsid w:val="751866A8"/>
     <w:multiLevelType w:val="hybridMultilevel"/>
     <w:tmpl w:val="F8463BE6"/>
@@ -18638,7 +19338,7 @@
       </w:pPr>
     </w:lvl>
   </w:abstractNum>
-  <w:abstractNum w:abstractNumId="15" w15:restartNumberingAfterBreak="0">
+  <w:abstractNum w:abstractNumId="16" w15:restartNumberingAfterBreak="0">
     <w:nsid w:val="7DB54D8E"/>
     <w:multiLevelType w:val="hybridMultilevel"/>
     <w:tmpl w:val="ABA6A642"/>
@@ -18728,22 +19428,22 @@
     </w:lvl>
   </w:abstractNum>
   <w:num w:numId="1">
-    <w:abstractNumId w:val="9"/>
+    <w:abstractNumId w:val="10"/>
   </w:num>
   <w:num w:numId="2">
     <w:abstractNumId w:val="8"/>
   </w:num>
   <w:num w:numId="3">
-    <w:abstractNumId w:val="14"/>
+    <w:abstractNumId w:val="15"/>
   </w:num>
   <w:num w:numId="4">
     <w:abstractNumId w:val="5"/>
   </w:num>
   <w:num w:numId="5">
-    <w:abstractNumId w:val="12"/>
+    <w:abstractNumId w:val="13"/>
   </w:num>
   <w:num w:numId="6">
-    <w:abstractNumId w:val="13"/>
+    <w:abstractNumId w:val="14"/>
   </w:num>
   <w:num w:numId="7">
     <w:abstractNumId w:val="6"/>
@@ -18752,13 +19452,13 @@
     <w:abstractNumId w:val="7"/>
   </w:num>
   <w:num w:numId="9">
-    <w:abstractNumId w:val="15"/>
+    <w:abstractNumId w:val="16"/>
   </w:num>
   <w:num w:numId="10">
     <w:abstractNumId w:val="1"/>
   </w:num>
   <w:num w:numId="11">
-    <w:abstractNumId w:val="10"/>
+    <w:abstractNumId w:val="11"/>
   </w:num>
   <w:num w:numId="12">
     <w:abstractNumId w:val="4"/>
@@ -18773,7 +19473,10 @@
     <w:abstractNumId w:val="0"/>
   </w:num>
   <w:num w:numId="16">
-    <w:abstractNumId w:val="11"/>
+    <w:abstractNumId w:val="12"/>
+  </w:num>
+  <w:num w:numId="17">
+    <w:abstractNumId w:val="9"/>
   </w:num>
 </w:numbering>
 </file>
@@ -19223,7 +19926,6 @@
   <w:style w:type="character" w:default="1" w:styleId="DefaultParagraphFont">
     <w:name w:val="Default Paragraph Font"/>
     <w:uiPriority w:val="1"/>
-    <w:semiHidden/>
     <w:unhideWhenUsed/>
   </w:style>
   <w:style w:type="table" w:default="1" w:styleId="TableNormal">

</xml_diff>

<commit_message>
Hampir selesai Sisa 1 nomor stenga
</commit_message>
<xml_diff>
--- a/2. Proposal/DRAFT PROPOSAL RAHMAT ILYAS.docx
+++ b/2. Proposal/DRAFT PROPOSAL RAHMAT ILYAS.docx
@@ -3519,7 +3519,32 @@
           <w:szCs w:val="24"/>
           <w:lang w:val="en-US"/>
         </w:rPr>
-        <w:t>dasar perencanaan, pengawasan, dan pengambilan keputusan. Salah salu diantaranya adalah forecasting penjualan.</w:t>
+        <w:t xml:space="preserve">dasar perencanaan, pengawasan, dan pengambilan keputusan. Salah salu diantaranya adalah </w:t>
+      </w:r>
+      <w:r>
+        <w:rPr>
+          <w:rFonts w:ascii="Times New Roman" w:hAnsi="Times New Roman"/>
+          <w:bCs/>
+          <w:i/>
+          <w:iCs/>
+          <w:color w:val="000000" w:themeColor="text1"/>
+          <w:sz w:val="24"/>
+          <w:szCs w:val="24"/>
+          <w:lang w:val="en-US"/>
+        </w:rPr>
+        <w:t>forecasting</w:t>
+      </w:r>
+      <w:r>
+        <w:rPr>
+          <w:rFonts w:ascii="Times New Roman" w:hAnsi="Times New Roman"/>
+          <w:bCs/>
+          <w:iCs/>
+          <w:color w:val="000000" w:themeColor="text1"/>
+          <w:sz w:val="24"/>
+          <w:szCs w:val="24"/>
+          <w:lang w:val="en-US"/>
+        </w:rPr>
+        <w:t xml:space="preserve"> penjualan.</w:t>
       </w:r>
     </w:p>
     <w:p>
@@ -4094,7 +4119,25 @@
           <w:szCs w:val="24"/>
           <w:lang w:val="en-US"/>
         </w:rPr>
-        <w:t>Sistem ini ditargetkan untuk memudahkan pemilik usaha retail dalam melakukan pengambilan keputusan dan manajemen persediaan stok barang.</w:t>
+        <w:t xml:space="preserve">Sistem </w:t>
+      </w:r>
+      <w:r>
+        <w:rPr>
+          <w:rFonts w:ascii="Times New Roman" w:eastAsiaTheme="minorHAnsi" w:hAnsi="Times New Roman"/>
+          <w:sz w:val="24"/>
+          <w:szCs w:val="24"/>
+          <w:lang w:val="en-US"/>
+        </w:rPr>
+        <w:t>ini ditargetkan untuk dapat membantu</w:t>
+      </w:r>
+      <w:r>
+        <w:rPr>
+          <w:rFonts w:ascii="Times New Roman" w:eastAsiaTheme="minorHAnsi" w:hAnsi="Times New Roman"/>
+          <w:sz w:val="24"/>
+          <w:szCs w:val="24"/>
+          <w:lang w:val="en-US"/>
+        </w:rPr>
+        <w:t xml:space="preserve"> pemilik usaha retail dalam melakukan pengambilan keputusan dan manajemen persediaan stok barang.</w:t>
       </w:r>
     </w:p>
     <w:p>
@@ -4371,6 +4414,33 @@
           <w:szCs w:val="24"/>
           <w:lang w:val="en-US"/>
         </w:rPr>
+        <w:t>Admin dapat melihat barang yang paling banyak diminati.</w:t>
+      </w:r>
+    </w:p>
+    <w:p>
+      <w:pPr>
+        <w:pStyle w:val="ListParagraph"/>
+        <w:numPr>
+          <w:ilvl w:val="0"/>
+          <w:numId w:val="3"/>
+        </w:numPr>
+        <w:spacing w:after="0" w:line="480" w:lineRule="auto"/>
+        <w:ind w:left="810"/>
+        <w:jc w:val="both"/>
+        <w:rPr>
+          <w:rFonts w:ascii="Times New Roman" w:eastAsiaTheme="minorHAnsi" w:hAnsi="Times New Roman"/>
+          <w:sz w:val="24"/>
+          <w:szCs w:val="24"/>
+          <w:lang w:val="en-US"/>
+        </w:rPr>
+      </w:pPr>
+      <w:r>
+        <w:rPr>
+          <w:rFonts w:ascii="Times New Roman" w:eastAsiaTheme="minorHAnsi" w:hAnsi="Times New Roman"/>
+          <w:sz w:val="24"/>
+          <w:szCs w:val="24"/>
+          <w:lang w:val="en-US"/>
+        </w:rPr>
         <w:t>Admin juga dapat menentukan waktu yang tepat untuk pemesanan suatu  barang.</w:t>
       </w:r>
     </w:p>
@@ -5097,7 +5167,17 @@
           <w:szCs w:val="24"/>
           <w:lang w:val="en-US"/>
         </w:rPr>
-        <w:t>, sedangkan metode yang penulis gunakan dalam penelitian ini adalah metode t</w:t>
+        <w:t xml:space="preserve">, sedangkan metode yang penulis gunakan dalam penelitian ini adalah metode </w:t>
+      </w:r>
+      <w:r>
+        <w:rPr>
+          <w:rFonts w:ascii="Times New Roman" w:hAnsi="Times New Roman"/>
+          <w:i/>
+          <w:sz w:val="24"/>
+          <w:szCs w:val="24"/>
+          <w:lang w:val="en-US"/>
+        </w:rPr>
+        <w:t>t</w:t>
       </w:r>
       <w:r>
         <w:rPr>
@@ -5320,119 +5400,73 @@
           <w:szCs w:val="24"/>
           <w:lang w:val="en-US"/>
         </w:rPr>
+        <w:t xml:space="preserve"> prediksi penjualan produk elektronik terlaris berdasarkan data penjualan dari tahun 2015-2017 menggunakan metode </w:t>
+      </w:r>
+      <w:r>
+        <w:rPr>
+          <w:rFonts w:ascii="Times New Roman" w:hAnsi="Times New Roman"/>
+          <w:i/>
+          <w:sz w:val="24"/>
+          <w:szCs w:val="24"/>
+          <w:lang w:val="en-US"/>
+        </w:rPr>
+        <w:t>K-Nearest</w:t>
+      </w:r>
+      <w:r>
+        <w:rPr>
+          <w:rFonts w:ascii="Times New Roman" w:hAnsi="Times New Roman"/>
+          <w:sz w:val="24"/>
+          <w:szCs w:val="24"/>
+          <w:lang w:val="en-US"/>
+        </w:rPr>
+        <w:t xml:space="preserve">  untuk pegolahan data dan memanfaatkan </w:t>
+      </w:r>
+      <w:r>
+        <w:rPr>
+          <w:rFonts w:ascii="Times New Roman" w:hAnsi="Times New Roman"/>
+          <w:i/>
+          <w:sz w:val="24"/>
+          <w:szCs w:val="24"/>
+          <w:lang w:val="en-US"/>
+        </w:rPr>
+        <w:t xml:space="preserve">tools </w:t>
+      </w:r>
+      <w:r>
+        <w:rPr>
+          <w:rFonts w:ascii="Times New Roman" w:hAnsi="Times New Roman"/>
+          <w:sz w:val="24"/>
+          <w:szCs w:val="24"/>
+          <w:lang w:val="en-US"/>
+        </w:rPr>
+        <w:t xml:space="preserve">Rapidminer dalam penerapan </w:t>
+      </w:r>
+      <w:r>
+        <w:rPr>
+          <w:rFonts w:ascii="Times New Roman" w:hAnsi="Times New Roman"/>
+          <w:i/>
+          <w:sz w:val="24"/>
+          <w:szCs w:val="24"/>
+          <w:lang w:val="en-US"/>
+        </w:rPr>
+        <w:t>data</w:t>
+      </w:r>
+      <w:r>
+        <w:rPr>
+          <w:rFonts w:ascii="Times New Roman" w:hAnsi="Times New Roman"/>
+          <w:sz w:val="24"/>
+          <w:szCs w:val="24"/>
+          <w:lang w:val="en-US"/>
+        </w:rPr>
         <w:t xml:space="preserve"> </w:t>
       </w:r>
       <w:r>
         <w:rPr>
           <w:rFonts w:ascii="Times New Roman" w:hAnsi="Times New Roman"/>
-          <w:sz w:val="24"/>
-          <w:szCs w:val="24"/>
-          <w:lang w:val="en-US"/>
-        </w:rPr>
-        <w:t xml:space="preserve">prediksi penjualan produk elektronik terlaris berdasarkan data </w:t>
-      </w:r>
-      <w:r>
-        <w:rPr>
-          <w:rFonts w:ascii="Times New Roman" w:hAnsi="Times New Roman"/>
-          <w:sz w:val="24"/>
-          <w:szCs w:val="24"/>
-          <w:lang w:val="en-US"/>
-        </w:rPr>
-        <w:t>penjualan dari tahun 2015-2017 menggunakan metode</w:t>
-      </w:r>
-      <w:r>
-        <w:rPr>
-          <w:rFonts w:ascii="Times New Roman" w:hAnsi="Times New Roman"/>
-          <w:sz w:val="24"/>
-          <w:szCs w:val="24"/>
-          <w:lang w:val="en-US"/>
-        </w:rPr>
-        <w:t xml:space="preserve"> </w:t>
-      </w:r>
-      <w:r>
-        <w:rPr>
-          <w:rFonts w:ascii="Times New Roman" w:hAnsi="Times New Roman"/>
           <w:i/>
           <w:sz w:val="24"/>
           <w:szCs w:val="24"/>
           <w:lang w:val="en-US"/>
         </w:rPr>
-        <w:t>K-Nearest</w:t>
-      </w:r>
-      <w:r>
-        <w:rPr>
-          <w:rFonts w:ascii="Times New Roman" w:hAnsi="Times New Roman"/>
-          <w:sz w:val="24"/>
-          <w:szCs w:val="24"/>
-          <w:lang w:val="en-US"/>
-        </w:rPr>
-        <w:t xml:space="preserve"> </w:t>
-      </w:r>
-      <w:r>
-        <w:rPr>
-          <w:rFonts w:ascii="Times New Roman" w:hAnsi="Times New Roman"/>
-          <w:sz w:val="24"/>
-          <w:szCs w:val="24"/>
-          <w:lang w:val="en-US"/>
-        </w:rPr>
-        <w:t xml:space="preserve"> untuk pegolahan data dan memanfaatkan </w:t>
-      </w:r>
-      <w:r>
-        <w:rPr>
-          <w:rFonts w:ascii="Times New Roman" w:hAnsi="Times New Roman"/>
-          <w:i/>
-          <w:sz w:val="24"/>
-          <w:szCs w:val="24"/>
-          <w:lang w:val="en-US"/>
-        </w:rPr>
-        <w:t xml:space="preserve">tools </w:t>
-      </w:r>
-      <w:r>
-        <w:rPr>
-          <w:rFonts w:ascii="Times New Roman" w:hAnsi="Times New Roman"/>
-          <w:sz w:val="24"/>
-          <w:szCs w:val="24"/>
-          <w:lang w:val="en-US"/>
-        </w:rPr>
-        <w:t xml:space="preserve">Rapidminer dalam penerapan </w:t>
-      </w:r>
-      <w:r>
-        <w:rPr>
-          <w:rFonts w:ascii="Times New Roman" w:hAnsi="Times New Roman"/>
-          <w:i/>
-          <w:sz w:val="24"/>
-          <w:szCs w:val="24"/>
-          <w:lang w:val="en-US"/>
-        </w:rPr>
-        <w:t>d</w:t>
-      </w:r>
-      <w:r>
-        <w:rPr>
-          <w:rFonts w:ascii="Times New Roman" w:hAnsi="Times New Roman"/>
-          <w:i/>
-          <w:sz w:val="24"/>
-          <w:szCs w:val="24"/>
-          <w:lang w:val="en-US"/>
-        </w:rPr>
-        <w:t>ata</w:t>
-      </w:r>
-      <w:r>
-        <w:rPr>
-          <w:rFonts w:ascii="Times New Roman" w:hAnsi="Times New Roman"/>
-          <w:sz w:val="24"/>
-          <w:szCs w:val="24"/>
-          <w:lang w:val="en-US"/>
-        </w:rPr>
-        <w:t xml:space="preserve"> </w:t>
-      </w:r>
-      <w:r>
-        <w:rPr>
-          <w:rFonts w:ascii="Times New Roman" w:hAnsi="Times New Roman"/>
-          <w:i/>
-          <w:sz w:val="24"/>
-          <w:szCs w:val="24"/>
-          <w:lang w:val="en-US"/>
-        </w:rPr>
         <w:t>mining</w:t>
       </w:r>
       <w:r>
@@ -5451,61 +5485,7 @@
           <w:szCs w:val="24"/>
           <w:lang w:val="en-US"/>
         </w:rPr>
-        <w:t xml:space="preserve"> tujuan d</w:t>
-      </w:r>
-      <w:r>
-        <w:rPr>
-          <w:rFonts w:ascii="Times New Roman" w:hAnsi="Times New Roman"/>
-          <w:sz w:val="24"/>
-          <w:szCs w:val="24"/>
-          <w:lang w:val="en-US"/>
-        </w:rPr>
-        <w:t xml:space="preserve">apat membantu dan mempermudah pihak perusahaan dalam perencanaan </w:t>
-      </w:r>
-      <w:r>
-        <w:rPr>
-          <w:rFonts w:ascii="Times New Roman" w:hAnsi="Times New Roman"/>
-          <w:sz w:val="24"/>
-          <w:szCs w:val="24"/>
-          <w:lang w:val="en-US"/>
-        </w:rPr>
-        <w:t>penyediaan stok, m</w:t>
-      </w:r>
-      <w:r>
-        <w:rPr>
-          <w:rFonts w:ascii="Times New Roman" w:hAnsi="Times New Roman"/>
-          <w:sz w:val="24"/>
-          <w:szCs w:val="24"/>
-          <w:lang w:val="en-US"/>
-        </w:rPr>
-        <w:t>empermudah pihak perusa</w:t>
-      </w:r>
-      <w:r>
-        <w:rPr>
-          <w:rFonts w:ascii="Times New Roman" w:hAnsi="Times New Roman"/>
-          <w:sz w:val="24"/>
-          <w:szCs w:val="24"/>
-          <w:lang w:val="en-US"/>
-        </w:rPr>
-        <w:t>haan dalam penjadwalan produksi, m</w:t>
-      </w:r>
-      <w:r>
-        <w:rPr>
-          <w:rFonts w:ascii="Times New Roman" w:hAnsi="Times New Roman"/>
-          <w:sz w:val="24"/>
-          <w:szCs w:val="24"/>
-          <w:lang w:val="en-US"/>
-        </w:rPr>
-        <w:t>emberikan tambahan informasi bagi perusahaan mengenai potensi penjualan p</w:t>
-      </w:r>
-      <w:r>
-        <w:rPr>
-          <w:rFonts w:ascii="Times New Roman" w:hAnsi="Times New Roman"/>
-          <w:sz w:val="24"/>
-          <w:szCs w:val="24"/>
-          <w:lang w:val="en-US"/>
-        </w:rPr>
-        <w:t>roduk elektronik dan</w:t>
+        <w:t xml:space="preserve"> tujuan dapat membantu dan mempermudah pihak perusahaan dalam perencanaan penyediaan stok, mempermudah pihak perusahaan dalam penjadwalan produksi, memberikan tambahan informasi bagi perusahaan mengenai potensi penjualan produk elektronik dan</w:t>
       </w:r>
       <w:r>
         <w:rPr>
@@ -5683,8 +5663,6 @@
         </w:rPr>
         <w:t>untuk melakukan monitoring dan peramalan stok barang.</w:t>
       </w:r>
-      <w:bookmarkStart w:id="0" w:name="_GoBack"/>
-      <w:bookmarkEnd w:id="0"/>
     </w:p>
     <w:p>
       <w:pPr>
@@ -5769,23 +5747,85 @@
       <w:pPr>
         <w:pStyle w:val="NormalWeb"/>
         <w:spacing w:before="0" w:beforeAutospacing="0" w:after="0" w:afterAutospacing="0" w:line="480" w:lineRule="auto"/>
-        <w:ind w:left="900" w:firstLine="540"/>
-        <w:jc w:val="both"/>
-        <w:rPr>
-          <w:bCs/>
-        </w:rPr>
-      </w:pPr>
-      <w:r>
-        <w:rPr>
-          <w:bCs/>
-        </w:rPr>
-        <w:t>Berdasarkan fokus penelitian yang dijelaskan, maka tujuan yang ingin dicapai dalam penelitian ini adalah membuat sebuah sistem manajemen pelaporan kuliah kerja nyata berbasis web pada UIN Alauddin Makassar</w:t>
-      </w:r>
-      <w:r>
-        <w:rPr>
-          <w:bCs/>
-        </w:rPr>
-        <w:t>.</w:t>
+        <w:ind w:left="851" w:firstLine="709"/>
+        <w:jc w:val="both"/>
+        <w:rPr>
+          <w:b/>
+          <w:i/>
+        </w:rPr>
+      </w:pPr>
+      <w:r>
+        <w:rPr>
+          <w:bCs/>
+        </w:rPr>
+        <w:t xml:space="preserve">Berdasarkan fokus penelitian yang dijelaskan, maka tujuan yang ingin dicapai dalam penelitian ini adalah </w:t>
+      </w:r>
+      <w:r>
+        <w:rPr>
+          <w:bCs/>
+        </w:rPr>
+        <w:t>merancang</w:t>
+      </w:r>
+      <w:r>
+        <w:rPr>
+          <w:bCs/>
+        </w:rPr>
+        <w:t xml:space="preserve"> sebuah sistem manajemen </w:t>
+      </w:r>
+      <w:r>
+        <w:rPr>
+          <w:bCs/>
+        </w:rPr>
+        <w:t xml:space="preserve">dan memonitoring persediaan stok barang serta dapat memperkirakan </w:t>
+      </w:r>
+      <w:r>
+        <w:rPr>
+          <w:bCs/>
+        </w:rPr>
+        <w:t xml:space="preserve">stok barang </w:t>
+      </w:r>
+      <w:r>
+        <w:rPr>
+          <w:bCs/>
+        </w:rPr>
+        <w:lastRenderedPageBreak/>
+        <w:t>yang akan</w:t>
+      </w:r>
+      <w:r>
+        <w:rPr>
+          <w:rFonts w:eastAsiaTheme="minorHAnsi"/>
+        </w:rPr>
+        <w:t xml:space="preserve"> dipesan di masa yang akan</w:t>
+      </w:r>
+      <w:r>
+        <w:rPr>
+          <w:rFonts w:eastAsiaTheme="minorHAnsi"/>
+        </w:rPr>
+        <w:t xml:space="preserve"> </w:t>
+      </w:r>
+      <w:r>
+        <w:rPr>
+          <w:rFonts w:eastAsiaTheme="minorHAnsi"/>
+        </w:rPr>
+        <w:t xml:space="preserve">datang </w:t>
+      </w:r>
+      <w:r>
+        <w:rPr>
+          <w:rFonts w:eastAsiaTheme="minorHAnsi"/>
+        </w:rPr>
+        <w:t>yang diharpkan dapat membantu</w:t>
+      </w:r>
+      <w:r>
+        <w:rPr>
+          <w:rFonts w:eastAsiaTheme="minorHAnsi"/>
+        </w:rPr>
+        <w:t xml:space="preserve"> </w:t>
+      </w:r>
+      <w:r>
+        <w:rPr>
+          <w:rFonts w:eastAsiaTheme="minorHAnsi"/>
+        </w:rPr>
+        <w:t>pemilik usaha retail dalam melakukan pengambilan keputusan dan manajemen persediaan stok barang.</w:t>
       </w:r>
     </w:p>
     <w:p>
@@ -5812,476 +5852,157 @@
           <w:sz w:val="24"/>
           <w:szCs w:val="24"/>
         </w:rPr>
-        <w:lastRenderedPageBreak/>
         <w:t>Kegunaan Penelitian</w:t>
       </w:r>
     </w:p>
     <w:p>
       <w:pPr>
         <w:pStyle w:val="NormalWeb"/>
-        <w:tabs>
-          <w:tab w:val="left" w:pos="900"/>
-        </w:tabs>
         <w:spacing w:before="0" w:beforeAutospacing="0" w:after="0" w:afterAutospacing="0" w:line="480" w:lineRule="auto"/>
-        <w:ind w:left="900"/>
-        <w:jc w:val="both"/>
-      </w:pPr>
-      <w:r>
-        <w:t>Diharapkan dengan kegunaan dalam penelitian ini dapat diambil beberapa manfaat yang mencakup hal pokok berikut :</w:t>
-      </w:r>
-    </w:p>
-    <w:p>
-      <w:pPr>
-        <w:pStyle w:val="ListParagraph"/>
+        <w:ind w:left="851" w:firstLine="709"/>
+        <w:jc w:val="both"/>
+      </w:pPr>
+      <w:r>
+        <w:t>A</w:t>
+      </w:r>
+      <w:r>
+        <w:t>d</w:t>
+      </w:r>
+      <w:r>
+        <w:t>apun</w:t>
+      </w:r>
+      <w:r>
+        <w:t xml:space="preserve"> kegunaan dalam penelitian </w:t>
+      </w:r>
+      <w:r>
+        <w:t>ini yaitu sebagai berikut</w:t>
+      </w:r>
+      <w:r>
+        <w:t>:</w:t>
+      </w:r>
+    </w:p>
+    <w:p>
+      <w:pPr>
+        <w:pStyle w:val="NormalWeb"/>
         <w:numPr>
-          <w:ilvl w:val="0"/>
-          <w:numId w:val="5"/>
+          <w:ilvl w:val="2"/>
+          <w:numId w:val="1"/>
         </w:numPr>
-        <w:tabs>
-          <w:tab w:val="left" w:pos="1350"/>
-          <w:tab w:val="left" w:pos="1710"/>
-        </w:tabs>
-        <w:spacing w:after="0" w:line="480" w:lineRule="auto"/>
-        <w:ind w:left="900"/>
-        <w:jc w:val="both"/>
-        <w:rPr>
-          <w:rFonts w:ascii="Times New Roman" w:hAnsi="Times New Roman"/>
-          <w:b/>
-          <w:color w:val="000000"/>
-          <w:sz w:val="24"/>
-          <w:szCs w:val="24"/>
-        </w:rPr>
-      </w:pPr>
-      <w:r>
-        <w:rPr>
-          <w:rFonts w:ascii="Times New Roman" w:hAnsi="Times New Roman"/>
-          <w:b/>
-          <w:color w:val="000000"/>
-          <w:sz w:val="24"/>
-          <w:szCs w:val="24"/>
-        </w:rPr>
-        <w:t xml:space="preserve">Bagi Mahasiswa </w:t>
-      </w:r>
-    </w:p>
-    <w:p>
-      <w:pPr>
-        <w:pStyle w:val="ListParagraph"/>
-        <w:tabs>
-          <w:tab w:val="left" w:pos="900"/>
-        </w:tabs>
-        <w:spacing w:after="0" w:line="480" w:lineRule="auto"/>
-        <w:ind w:left="900"/>
-        <w:jc w:val="both"/>
-        <w:rPr>
-          <w:rFonts w:ascii="Times New Roman" w:hAnsi="Times New Roman"/>
-          <w:bCs/>
-          <w:color w:val="000000"/>
-          <w:sz w:val="24"/>
-          <w:szCs w:val="24"/>
-        </w:rPr>
-      </w:pPr>
-      <w:r>
-        <w:rPr>
-          <w:rFonts w:ascii="Times New Roman" w:hAnsi="Times New Roman"/>
-          <w:bCs/>
-          <w:color w:val="000000"/>
-          <w:sz w:val="24"/>
-          <w:szCs w:val="24"/>
-        </w:rPr>
-        <w:t>Bagi mahasiswa</w:t>
-      </w:r>
-      <w:r>
-        <w:rPr>
-          <w:rFonts w:ascii="Times New Roman" w:hAnsi="Times New Roman"/>
-          <w:bCs/>
-          <w:color w:val="000000"/>
-          <w:sz w:val="24"/>
-          <w:szCs w:val="24"/>
-          <w:lang w:val="en-US"/>
-        </w:rPr>
-        <w:t xml:space="preserve">, </w:t>
-      </w:r>
-      <w:r>
-        <w:rPr>
-          <w:rFonts w:ascii="Times New Roman" w:hAnsi="Times New Roman"/>
-          <w:bCs/>
-          <w:color w:val="000000"/>
-          <w:sz w:val="24"/>
-          <w:szCs w:val="24"/>
-        </w:rPr>
-        <w:t>aplikasi ini dapat memudahkan dalam pengumpulan laporan</w:t>
-      </w:r>
-      <w:r>
-        <w:rPr>
-          <w:rFonts w:ascii="Times New Roman" w:hAnsi="Times New Roman"/>
-          <w:bCs/>
-          <w:color w:val="000000"/>
-          <w:sz w:val="24"/>
-          <w:szCs w:val="24"/>
-          <w:lang w:val="en-US"/>
-        </w:rPr>
-        <w:t xml:space="preserve">, proses bimbingan </w:t>
-      </w:r>
-      <w:r>
-        <w:rPr>
-          <w:rFonts w:ascii="Times New Roman" w:hAnsi="Times New Roman"/>
-          <w:bCs/>
-          <w:color w:val="000000"/>
-          <w:sz w:val="24"/>
-          <w:szCs w:val="24"/>
-        </w:rPr>
-        <w:t>sert</w:t>
-      </w:r>
-      <w:r>
-        <w:rPr>
-          <w:rFonts w:ascii="Times New Roman" w:hAnsi="Times New Roman"/>
-          <w:bCs/>
-          <w:color w:val="000000"/>
-          <w:sz w:val="24"/>
-          <w:szCs w:val="24"/>
-          <w:lang w:val="en-US"/>
-        </w:rPr>
-        <w:t xml:space="preserve">a </w:t>
-      </w:r>
-      <w:r>
-        <w:rPr>
-          <w:rFonts w:ascii="Times New Roman" w:hAnsi="Times New Roman"/>
-          <w:bCs/>
-          <w:color w:val="000000"/>
-          <w:sz w:val="24"/>
-          <w:szCs w:val="24"/>
-        </w:rPr>
-        <w:t xml:space="preserve">pengambilan sertifikat </w:t>
-      </w:r>
-      <w:r>
-        <w:rPr>
-          <w:rFonts w:ascii="Times New Roman" w:hAnsi="Times New Roman"/>
-          <w:bCs/>
-          <w:color w:val="000000"/>
-          <w:sz w:val="24"/>
-          <w:szCs w:val="24"/>
-        </w:rPr>
-        <w:t>Kuliah Kerja Nyata</w:t>
-      </w:r>
-      <w:r>
-        <w:rPr>
-          <w:rFonts w:ascii="Times New Roman" w:hAnsi="Times New Roman"/>
-          <w:bCs/>
-          <w:color w:val="000000"/>
-          <w:sz w:val="24"/>
-          <w:szCs w:val="24"/>
-        </w:rPr>
+        <w:spacing w:before="0" w:beforeAutospacing="0" w:after="0" w:afterAutospacing="0" w:line="480" w:lineRule="auto"/>
+        <w:ind w:left="1276"/>
+        <w:jc w:val="both"/>
+      </w:pPr>
+      <w:r>
+        <w:t xml:space="preserve">Dapat membantu </w:t>
+      </w:r>
+      <w:r>
+        <w:t>admin (</w:t>
+      </w:r>
+      <w:r>
+        <w:t>pemilik usaha retail</w:t>
+      </w:r>
+      <w:r>
+        <w:t>)</w:t>
+      </w:r>
+      <w:r>
+        <w:t xml:space="preserve"> dalam </w:t>
+      </w:r>
+      <w:r>
+        <w:t>manajemen dan mengolah data</w:t>
+      </w:r>
+      <w:r>
+        <w:t xml:space="preserve"> persediaan stok barang.</w:t>
+      </w:r>
+    </w:p>
+    <w:p>
+      <w:pPr>
+        <w:pStyle w:val="NormalWeb"/>
+        <w:numPr>
+          <w:ilvl w:val="2"/>
+          <w:numId w:val="1"/>
+        </w:numPr>
+        <w:spacing w:before="0" w:beforeAutospacing="0" w:after="0" w:afterAutospacing="0" w:line="480" w:lineRule="auto"/>
+        <w:ind w:left="1276"/>
+        <w:jc w:val="both"/>
+      </w:pPr>
+      <w:r>
+        <w:t>M</w:t>
+      </w:r>
+      <w:r>
+        <w:t>embantu pemilik usaha retail dalam perencanaan</w:t>
+      </w:r>
+      <w:r>
+        <w:t xml:space="preserve"> dan pengambilan keputusan</w:t>
+      </w:r>
+      <w:r>
+        <w:t xml:space="preserve"> </w:t>
+      </w:r>
+      <w:r>
+        <w:t xml:space="preserve">dalam </w:t>
+      </w:r>
+      <w:r>
+        <w:t>persediaan stok barang</w:t>
+      </w:r>
+      <w:r>
         <w:t>.</w:t>
       </w:r>
     </w:p>
     <w:p>
       <w:pPr>
-        <w:pStyle w:val="ListParagraph"/>
+        <w:pStyle w:val="NormalWeb"/>
         <w:numPr>
-          <w:ilvl w:val="0"/>
-          <w:numId w:val="5"/>
+          <w:ilvl w:val="2"/>
+          <w:numId w:val="1"/>
         </w:numPr>
-        <w:tabs>
-          <w:tab w:val="left" w:pos="990"/>
-        </w:tabs>
-        <w:spacing w:after="0" w:line="480" w:lineRule="auto"/>
-        <w:ind w:left="900"/>
-        <w:jc w:val="both"/>
-        <w:rPr>
-          <w:rFonts w:ascii="Times New Roman" w:hAnsi="Times New Roman"/>
-          <w:b/>
-          <w:color w:val="000000"/>
-          <w:sz w:val="24"/>
-          <w:szCs w:val="24"/>
-        </w:rPr>
-      </w:pPr>
-      <w:r>
-        <w:rPr>
-          <w:rFonts w:ascii="Times New Roman" w:hAnsi="Times New Roman"/>
-          <w:b/>
-          <w:color w:val="000000"/>
-          <w:sz w:val="24"/>
-          <w:szCs w:val="24"/>
-        </w:rPr>
-        <w:t>Bagi Dosen Pembimbing</w:t>
-      </w:r>
-    </w:p>
-    <w:p>
-      <w:pPr>
-        <w:pStyle w:val="ListParagraph"/>
-        <w:spacing w:after="0" w:line="480" w:lineRule="auto"/>
-        <w:ind w:left="900" w:hanging="270"/>
-        <w:jc w:val="both"/>
-        <w:rPr>
-          <w:rFonts w:ascii="Times New Roman" w:hAnsi="Times New Roman"/>
-          <w:bCs/>
-          <w:color w:val="000000"/>
-          <w:sz w:val="24"/>
-          <w:szCs w:val="24"/>
-          <w:lang w:val="en-US"/>
-        </w:rPr>
-      </w:pPr>
-      <w:r>
-        <w:rPr>
-          <w:rFonts w:ascii="Times New Roman" w:hAnsi="Times New Roman"/>
-          <w:bCs/>
-          <w:color w:val="000000"/>
-          <w:sz w:val="24"/>
-          <w:szCs w:val="24"/>
-        </w:rPr>
-        <w:tab/>
-      </w:r>
-      <w:r>
-        <w:rPr>
-          <w:rFonts w:ascii="Times New Roman" w:hAnsi="Times New Roman"/>
-          <w:bCs/>
-          <w:color w:val="000000"/>
-          <w:sz w:val="24"/>
-          <w:szCs w:val="24"/>
-        </w:rPr>
-        <w:t>Bagi dosen pembi</w:t>
-      </w:r>
-      <w:r>
-        <w:rPr>
-          <w:rFonts w:ascii="Times New Roman" w:hAnsi="Times New Roman"/>
-          <w:bCs/>
-          <w:color w:val="000000"/>
-          <w:sz w:val="24"/>
-          <w:szCs w:val="24"/>
-          <w:lang w:val="en-US"/>
-        </w:rPr>
-        <w:t>m</w:t>
-      </w:r>
-      <w:r>
-        <w:rPr>
-          <w:rFonts w:ascii="Times New Roman" w:hAnsi="Times New Roman"/>
-          <w:bCs/>
-          <w:color w:val="000000"/>
-          <w:sz w:val="24"/>
-          <w:szCs w:val="24"/>
-        </w:rPr>
-        <w:t>bing</w:t>
-      </w:r>
-      <w:r>
-        <w:rPr>
-          <w:rFonts w:ascii="Times New Roman" w:hAnsi="Times New Roman"/>
-          <w:bCs/>
-          <w:color w:val="000000"/>
-          <w:sz w:val="24"/>
-          <w:szCs w:val="24"/>
-          <w:lang w:val="en-US"/>
-        </w:rPr>
-        <w:t xml:space="preserve">, </w:t>
-      </w:r>
-      <w:r>
-        <w:rPr>
-          <w:rFonts w:ascii="Times New Roman" w:hAnsi="Times New Roman"/>
-          <w:bCs/>
-          <w:color w:val="000000"/>
-          <w:sz w:val="24"/>
-          <w:szCs w:val="24"/>
-        </w:rPr>
-        <w:t>aplikasi ini dapat memudahkan dalam pemeriksaan dan penilaian laporan mahasiswa pelaksana Kuliah Kerja Nyata</w:t>
-      </w:r>
-      <w:r>
-        <w:rPr>
-          <w:rFonts w:ascii="Times New Roman" w:hAnsi="Times New Roman"/>
-          <w:bCs/>
-          <w:color w:val="000000"/>
-          <w:sz w:val="24"/>
-          <w:szCs w:val="24"/>
-          <w:lang w:val="en-US"/>
-        </w:rPr>
+        <w:spacing w:before="0" w:beforeAutospacing="0" w:after="0" w:afterAutospacing="0" w:line="480" w:lineRule="auto"/>
+        <w:ind w:left="1276"/>
+        <w:jc w:val="both"/>
+      </w:pPr>
+      <w:r>
+        <w:t>Memberikan informasi kepada admin mengenai barang yang paling banyak diminati pelanggan.</w:t>
+      </w:r>
+    </w:p>
+    <w:p>
+      <w:pPr>
+        <w:pStyle w:val="NormalWeb"/>
+        <w:numPr>
+          <w:ilvl w:val="2"/>
+          <w:numId w:val="1"/>
+        </w:numPr>
+        <w:spacing w:before="0" w:beforeAutospacing="0" w:after="0" w:afterAutospacing="0" w:line="480" w:lineRule="auto"/>
+        <w:ind w:left="1276"/>
+        <w:jc w:val="both"/>
+      </w:pPr>
+      <w:r>
+        <w:t xml:space="preserve">Memberikan tambahan </w:t>
+      </w:r>
+      <w:r>
+        <w:t>wawasan</w:t>
+      </w:r>
+      <w:r>
+        <w:t xml:space="preserve"> dan pemahaman bagi penulis </w:t>
+      </w:r>
+      <w:r>
+        <w:t xml:space="preserve">tentang perancangan sistem </w:t>
+      </w:r>
+      <w:r>
+        <w:rPr>
+          <w:i/>
+        </w:rPr>
+        <w:t>forecasting</w:t>
+      </w:r>
+      <w:r>
+        <w:t xml:space="preserve"> dengan menggunakan metode </w:t>
+      </w:r>
+      <w:r>
+        <w:rPr>
+          <w:i/>
+        </w:rPr>
+        <w:t>time series</w:t>
+      </w:r>
+      <w:r>
         <w:t>.</w:t>
       </w:r>
-    </w:p>
-    <w:p>
-      <w:pPr>
-        <w:pStyle w:val="ListParagraph"/>
-        <w:numPr>
-          <w:ilvl w:val="0"/>
-          <w:numId w:val="5"/>
-        </w:numPr>
-        <w:spacing w:after="0" w:line="480" w:lineRule="auto"/>
-        <w:ind w:left="900" w:hanging="351"/>
-        <w:jc w:val="both"/>
-        <w:rPr>
-          <w:rFonts w:ascii="Times New Roman" w:hAnsi="Times New Roman"/>
-          <w:b/>
-          <w:color w:val="000000"/>
-          <w:sz w:val="24"/>
-          <w:szCs w:val="24"/>
-        </w:rPr>
-      </w:pPr>
-      <w:r>
-        <w:rPr>
-          <w:rFonts w:ascii="Times New Roman" w:hAnsi="Times New Roman"/>
-          <w:b/>
-          <w:color w:val="000000"/>
-          <w:sz w:val="24"/>
-          <w:szCs w:val="24"/>
-        </w:rPr>
-        <w:t>Bagi Lembaga Penelitian dan Pengembangan Masyarakat (LP2M)</w:t>
-      </w:r>
-    </w:p>
-    <w:p>
-      <w:pPr>
-        <w:pStyle w:val="ListParagraph"/>
-        <w:spacing w:after="0" w:line="480" w:lineRule="auto"/>
-        <w:ind w:left="900"/>
-        <w:jc w:val="both"/>
-        <w:rPr>
-          <w:rFonts w:ascii="Times New Roman" w:hAnsi="Times New Roman"/>
-          <w:bCs/>
-          <w:color w:val="000000"/>
-          <w:sz w:val="24"/>
-          <w:szCs w:val="24"/>
-          <w:lang w:val="en-US"/>
-        </w:rPr>
-      </w:pPr>
-      <w:r>
-        <w:rPr>
-          <w:rFonts w:ascii="Times New Roman" w:hAnsi="Times New Roman"/>
-          <w:bCs/>
-          <w:color w:val="000000"/>
-          <w:sz w:val="24"/>
-          <w:szCs w:val="24"/>
-        </w:rPr>
-        <w:t>Bagi pihak LP2M</w:t>
-      </w:r>
-      <w:r>
-        <w:rPr>
-          <w:rFonts w:ascii="Times New Roman" w:hAnsi="Times New Roman"/>
-          <w:bCs/>
-          <w:color w:val="000000"/>
-          <w:sz w:val="24"/>
-          <w:szCs w:val="24"/>
-          <w:lang w:val="en-US"/>
-        </w:rPr>
-        <w:t>,</w:t>
-      </w:r>
-      <w:r>
-        <w:rPr>
-          <w:rFonts w:ascii="Times New Roman" w:hAnsi="Times New Roman"/>
-          <w:bCs/>
-          <w:color w:val="000000"/>
-          <w:sz w:val="24"/>
-          <w:szCs w:val="24"/>
-        </w:rPr>
-        <w:t xml:space="preserve"> aplikasi ini dapat memudahkan dalam memonitoring pelaporan yang dilakukan oleh mahasiswa </w:t>
-      </w:r>
-      <w:r>
-        <w:rPr>
-          <w:rFonts w:ascii="Times New Roman" w:hAnsi="Times New Roman"/>
-          <w:bCs/>
-          <w:color w:val="000000"/>
-          <w:sz w:val="24"/>
-          <w:szCs w:val="24"/>
-          <w:lang w:val="en-US"/>
-        </w:rPr>
-        <w:t>KKN</w:t>
-      </w:r>
-      <w:r>
-        <w:rPr>
-          <w:rFonts w:ascii="Times New Roman" w:hAnsi="Times New Roman"/>
-          <w:bCs/>
-          <w:color w:val="000000"/>
-          <w:sz w:val="24"/>
-          <w:szCs w:val="24"/>
-        </w:rPr>
-        <w:t xml:space="preserve"> juga dalam pengelolaan administrasi sertifikat</w:t>
-      </w:r>
-      <w:r>
-        <w:rPr>
-          <w:rFonts w:ascii="Times New Roman" w:hAnsi="Times New Roman"/>
-          <w:bCs/>
-          <w:color w:val="000000"/>
-          <w:sz w:val="24"/>
-          <w:szCs w:val="24"/>
-          <w:lang w:val="en-US"/>
-        </w:rPr>
-        <w:t>.</w:t>
-      </w:r>
-    </w:p>
-    <w:p>
-      <w:pPr>
-        <w:pStyle w:val="ListParagraph"/>
-        <w:spacing w:after="0" w:line="480" w:lineRule="auto"/>
-        <w:ind w:left="900"/>
-        <w:jc w:val="both"/>
-        <w:rPr>
-          <w:rFonts w:ascii="Times New Roman" w:hAnsi="Times New Roman"/>
-          <w:bCs/>
-          <w:color w:val="000000"/>
-          <w:sz w:val="24"/>
-          <w:szCs w:val="24"/>
-          <w:lang w:val="en-US"/>
-        </w:rPr>
-      </w:pPr>
-    </w:p>
-    <w:p>
-      <w:pPr>
-        <w:pStyle w:val="ListParagraph"/>
-        <w:spacing w:after="0" w:line="480" w:lineRule="auto"/>
-        <w:ind w:left="900"/>
-        <w:jc w:val="both"/>
-        <w:rPr>
-          <w:rFonts w:ascii="Times New Roman" w:hAnsi="Times New Roman"/>
-          <w:bCs/>
-          <w:color w:val="000000"/>
-          <w:sz w:val="24"/>
-          <w:szCs w:val="24"/>
-          <w:lang w:val="en-US"/>
-        </w:rPr>
-      </w:pPr>
-    </w:p>
-    <w:p>
-      <w:pPr>
-        <w:pStyle w:val="ListParagraph"/>
-        <w:spacing w:after="0" w:line="480" w:lineRule="auto"/>
-        <w:ind w:left="900"/>
-        <w:jc w:val="both"/>
-        <w:rPr>
-          <w:rFonts w:ascii="Times New Roman" w:hAnsi="Times New Roman"/>
-          <w:bCs/>
-          <w:color w:val="000000"/>
-          <w:sz w:val="24"/>
-          <w:szCs w:val="24"/>
-          <w:lang w:val="en-US"/>
-        </w:rPr>
-      </w:pPr>
-    </w:p>
-    <w:p>
-      <w:pPr>
-        <w:pStyle w:val="ListParagraph"/>
-        <w:spacing w:after="0" w:line="480" w:lineRule="auto"/>
-        <w:ind w:left="900"/>
-        <w:jc w:val="both"/>
-        <w:rPr>
-          <w:rFonts w:ascii="Times New Roman" w:hAnsi="Times New Roman"/>
-          <w:bCs/>
-          <w:color w:val="000000"/>
-          <w:sz w:val="24"/>
-          <w:szCs w:val="24"/>
-          <w:lang w:val="en-US"/>
-        </w:rPr>
-      </w:pPr>
-    </w:p>
-    <w:p>
-      <w:pPr>
-        <w:pStyle w:val="ListParagraph"/>
-        <w:spacing w:after="0" w:line="480" w:lineRule="auto"/>
-        <w:ind w:left="900"/>
-        <w:jc w:val="both"/>
-        <w:rPr>
-          <w:rFonts w:ascii="Times New Roman" w:hAnsi="Times New Roman"/>
-          <w:bCs/>
-          <w:color w:val="000000"/>
-          <w:sz w:val="24"/>
-          <w:szCs w:val="24"/>
-          <w:lang w:val="en-US"/>
-        </w:rPr>
-      </w:pPr>
     </w:p>
     <w:p>
       <w:pPr>
@@ -6320,6 +6041,7 @@
           <w:numId w:val="1"/>
         </w:numPr>
         <w:spacing w:after="0" w:line="480" w:lineRule="auto"/>
+        <w:ind w:left="851" w:hanging="425"/>
         <w:jc w:val="both"/>
         <w:rPr>
           <w:rFonts w:ascii="Times New Roman" w:hAnsi="Times New Roman"/>
@@ -6339,98 +6061,45 @@
           <w:szCs w:val="24"/>
           <w:lang w:val="en-US"/>
         </w:rPr>
-        <w:t>Rancang Bangun</w:t>
+        <w:t>Perancangan</w:t>
       </w:r>
     </w:p>
     <w:p>
       <w:pPr>
         <w:pStyle w:val="ListParagraph"/>
         <w:spacing w:after="0" w:line="480" w:lineRule="auto"/>
-        <w:ind w:firstLine="720"/>
-        <w:jc w:val="both"/>
-        <w:rPr>
-          <w:rFonts w:ascii="Times New Roman" w:hAnsi="Times New Roman"/>
-          <w:bCs/>
-          <w:iCs/>
-          <w:sz w:val="24"/>
-          <w:szCs w:val="24"/>
-          <w:lang w:val="en-US"/>
-        </w:rPr>
-      </w:pPr>
-      <w:r>
-        <w:rPr>
-          <w:rFonts w:ascii="Times New Roman" w:hAnsi="Times New Roman"/>
-          <w:bCs/>
-          <w:iCs/>
-          <w:sz w:val="24"/>
-          <w:szCs w:val="24"/>
-          <w:lang w:val="en-US"/>
-        </w:rPr>
-        <w:t xml:space="preserve">Kata “rancang” merupakan kata sifat dari “perancangan” yakni merupakan serangkaian prosedur untuk menerjemahkan hasil analisis dari sebuah sistem ke dalam bahasa pemrograman untuk mendiskripsikan dengan </w:t>
-      </w:r>
-      <w:r>
-        <w:rPr>
-          <w:rFonts w:ascii="Times New Roman" w:hAnsi="Times New Roman"/>
-          <w:bCs/>
-          <w:iCs/>
-          <w:sz w:val="24"/>
-          <w:szCs w:val="24"/>
-          <w:lang w:val="en-US"/>
-        </w:rPr>
-        <w:lastRenderedPageBreak/>
-        <w:t>detail bagaimana komponen-komponen sistem diimplementasikan (Pressman, 2005). Proses menyiapkan spesifikasi yang terperinci untuk mengembangkan sistem yang baru (Ladjamuddin, 2002).</w:t>
-      </w:r>
-    </w:p>
-    <w:p>
-      <w:pPr>
-        <w:pStyle w:val="ListParagraph"/>
-        <w:spacing w:after="0" w:line="480" w:lineRule="auto"/>
-        <w:jc w:val="both"/>
-        <w:rPr>
-          <w:rFonts w:ascii="Times New Roman" w:hAnsi="Times New Roman"/>
-          <w:bCs/>
-          <w:iCs/>
-          <w:sz w:val="24"/>
-          <w:szCs w:val="24"/>
-          <w:lang w:val="en-US"/>
-        </w:rPr>
-      </w:pPr>
-      <w:r>
-        <w:rPr>
-          <w:rFonts w:ascii="Times New Roman" w:hAnsi="Times New Roman"/>
-          <w:bCs/>
-          <w:iCs/>
-          <w:sz w:val="24"/>
-          <w:szCs w:val="24"/>
-          <w:lang w:val="en-US"/>
-        </w:rPr>
-        <w:t>Kata “bangun” merupakan kata sifat dari “pembangunan” adalah kegiatan menciptakan sistem baru maupun mengganti atau memperbaiki sistem yang telah ada baik secara keseluruhan maupun sebagian (Pressman, 2005).</w:t>
-      </w:r>
-    </w:p>
-    <w:p>
-      <w:pPr>
-        <w:pStyle w:val="ListParagraph"/>
-        <w:spacing w:after="0" w:line="480" w:lineRule="auto"/>
-        <w:jc w:val="both"/>
-        <w:rPr>
-          <w:rFonts w:ascii="Times New Roman" w:hAnsi="Times New Roman"/>
-          <w:bCs/>
-          <w:iCs/>
-          <w:sz w:val="24"/>
-          <w:szCs w:val="24"/>
-          <w:lang w:val="en-US"/>
-        </w:rPr>
-      </w:pPr>
-      <w:r>
-        <w:rPr>
-          <w:rFonts w:ascii="Times New Roman" w:hAnsi="Times New Roman"/>
-          <w:bCs/>
-          <w:iCs/>
-          <w:sz w:val="24"/>
-          <w:szCs w:val="24"/>
-          <w:lang w:val="en-US"/>
-        </w:rPr>
-        <w:t xml:space="preserve">Dengan demikian pengertian rancang bangun merupakan kegiatan menerjemahkan hasil analisa ke dalam bentuk paket perangkat lunak kemudian menciptakan sebuah sistem tersebut ataupun memperbaiki sistem yang ada. </w:t>
+        <w:ind w:left="851" w:firstLine="720"/>
+        <w:jc w:val="both"/>
+        <w:rPr>
+          <w:rFonts w:ascii="Times New Roman" w:hAnsi="Times New Roman"/>
+          <w:bCs/>
+          <w:iCs/>
+          <w:sz w:val="24"/>
+          <w:szCs w:val="24"/>
+          <w:lang w:val="en-US"/>
+        </w:rPr>
+      </w:pPr>
+      <w:r>
+        <w:rPr>
+          <w:rFonts w:ascii="Times New Roman" w:hAnsi="Times New Roman"/>
+          <w:bCs/>
+          <w:iCs/>
+          <w:sz w:val="24"/>
+          <w:szCs w:val="24"/>
+          <w:lang w:val="en-US"/>
+        </w:rPr>
+        <w:t>Perancangan</w:t>
+      </w:r>
+      <w:r>
+        <w:rPr>
+          <w:rFonts w:ascii="Times New Roman" w:hAnsi="Times New Roman"/>
+          <w:bCs/>
+          <w:iCs/>
+          <w:sz w:val="24"/>
+          <w:szCs w:val="24"/>
+          <w:lang w:val="en-US"/>
+        </w:rPr>
+        <w:t xml:space="preserve"> merupakan serangkaian prosedur untuk menerjemahkan hasil analisis dari sebuah sistem ke dalam bahasa pemrograman untuk mendiskripsikan dengan detail bagaimana komponen-komponen sistem diimplementasikan (Pressman, 2005). Proses menyiapkan spesifikasi yang terperinci untuk mengembangkan sistem yang baru (Ladjamuddin, 2002).</w:t>
       </w:r>
     </w:p>
     <w:p>
@@ -6441,6 +6110,7 @@
           <w:numId w:val="1"/>
         </w:numPr>
         <w:spacing w:after="0" w:line="480" w:lineRule="auto"/>
+        <w:ind w:left="851"/>
         <w:jc w:val="both"/>
         <w:rPr>
           <w:rFonts w:ascii="Times New Roman" w:hAnsi="Times New Roman"/>
@@ -6467,664 +6137,202 @@
       <w:pPr>
         <w:pStyle w:val="ListParagraph"/>
         <w:spacing w:after="0" w:line="480" w:lineRule="auto"/>
-        <w:ind w:firstLine="720"/>
-        <w:jc w:val="both"/>
-        <w:rPr>
-          <w:rFonts w:ascii="Times New Roman" w:hAnsi="Times New Roman"/>
-          <w:bCs/>
-          <w:iCs/>
-          <w:sz w:val="24"/>
-          <w:szCs w:val="24"/>
-          <w:lang w:val="en-US"/>
-        </w:rPr>
-      </w:pPr>
-      <w:r>
-        <w:rPr>
-          <w:rFonts w:ascii="Times New Roman" w:hAnsi="Times New Roman"/>
-          <w:bCs/>
-          <w:iCs/>
-          <w:sz w:val="24"/>
-          <w:szCs w:val="24"/>
-          <w:lang w:val="en-US"/>
-        </w:rPr>
-        <w:t xml:space="preserve">Pada dasarnya, sistem merupakan kumpulan dari elemen-elemen yang berinteraksi untuk mencapai suatu tujuan tertentu. Sistem ini menggambarkan suatu kejadian-kejadian dan kesatuan yang nyata adalah suatu objek nyata, seperti tempat, benda, dan orang-orang yang betul-betul ada dan terjadi (Jogianto, 2005). </w:t>
+        <w:ind w:left="851" w:firstLine="720"/>
+        <w:jc w:val="both"/>
+        <w:rPr>
+          <w:rFonts w:ascii="Times New Roman" w:hAnsi="Times New Roman"/>
+          <w:bCs/>
+          <w:iCs/>
+          <w:sz w:val="24"/>
+          <w:szCs w:val="24"/>
+          <w:lang w:val="en-US"/>
+        </w:rPr>
+      </w:pPr>
+      <w:r>
+        <w:rPr>
+          <w:rFonts w:ascii="Times New Roman" w:hAnsi="Times New Roman"/>
+          <w:bCs/>
+          <w:iCs/>
+          <w:sz w:val="24"/>
+          <w:szCs w:val="24"/>
+          <w:lang w:val="en-US"/>
+        </w:rPr>
+        <w:t xml:space="preserve">Asal kata sistem berasal dari bahasa Latin systema dan bahasa Yunani sustema. Secara umum, sistem meiliki arti perangkat unsur yang teratur dan </w:t>
+      </w:r>
+      <w:r>
+        <w:rPr>
+          <w:rFonts w:ascii="Times New Roman" w:hAnsi="Times New Roman"/>
+          <w:bCs/>
+          <w:iCs/>
+          <w:sz w:val="24"/>
+          <w:szCs w:val="24"/>
+          <w:lang w:val="en-US"/>
+        </w:rPr>
+        <w:lastRenderedPageBreak/>
+        <w:t>saling berkaitan dan saling berpengaruh dalam melakukan kegiatan bersama dalam mencapai suatu tujuan. Berikut pengertian sistem menurut para ahli :</w:t>
       </w:r>
     </w:p>
     <w:p>
       <w:pPr>
         <w:pStyle w:val="ListParagraph"/>
         <w:spacing w:after="0" w:line="480" w:lineRule="auto"/>
-        <w:ind w:left="644"/>
-        <w:jc w:val="both"/>
-        <w:rPr>
-          <w:rFonts w:ascii="Times New Roman" w:hAnsi="Times New Roman"/>
-          <w:bCs/>
-          <w:iCs/>
-          <w:sz w:val="24"/>
-          <w:szCs w:val="24"/>
-          <w:lang w:val="en-US"/>
-        </w:rPr>
-      </w:pPr>
-      <w:r>
-        <w:rPr>
-          <w:rFonts w:ascii="Times New Roman" w:hAnsi="Times New Roman"/>
-          <w:bCs/>
-          <w:iCs/>
-          <w:sz w:val="24"/>
-          <w:szCs w:val="24"/>
-          <w:lang w:val="en-US"/>
-        </w:rPr>
-        <w:tab/>
-      </w:r>
-      <w:r>
-        <w:rPr>
-          <w:rFonts w:ascii="Times New Roman" w:hAnsi="Times New Roman"/>
-          <w:bCs/>
-          <w:iCs/>
-          <w:sz w:val="24"/>
-          <w:szCs w:val="24"/>
-          <w:lang w:val="en-US"/>
-        </w:rPr>
-        <w:tab/>
-        <w:t>Selain itu sistem informasi juga mempunyai karakteristik. Subatri menjelaskan tentang karakteristik dari sistem adalah:</w:t>
+        <w:ind w:left="851" w:firstLine="720"/>
+        <w:jc w:val="both"/>
+        <w:rPr>
+          <w:rFonts w:ascii="Times New Roman" w:hAnsi="Times New Roman"/>
+          <w:bCs/>
+          <w:iCs/>
+          <w:sz w:val="24"/>
+          <w:szCs w:val="24"/>
+          <w:lang w:val="en-US"/>
+        </w:rPr>
+      </w:pPr>
+      <w:r>
+        <w:rPr>
+          <w:rFonts w:ascii="Times New Roman" w:hAnsi="Times New Roman"/>
+          <w:bCs/>
+          <w:iCs/>
+          <w:sz w:val="24"/>
+          <w:szCs w:val="24"/>
+          <w:lang w:val="en-US"/>
+        </w:rPr>
+        <w:t xml:space="preserve">Menurut </w:t>
+      </w:r>
+      <w:r>
+        <w:rPr>
+          <w:rFonts w:ascii="Times New Roman" w:hAnsi="Times New Roman"/>
+          <w:bCs/>
+          <w:iCs/>
+          <w:sz w:val="24"/>
+          <w:szCs w:val="24"/>
+          <w:lang w:val="en-US"/>
+        </w:rPr>
+        <w:t>Jogianto</w:t>
+      </w:r>
+      <w:r>
+        <w:rPr>
+          <w:rFonts w:ascii="Times New Roman" w:hAnsi="Times New Roman"/>
+          <w:bCs/>
+          <w:iCs/>
+          <w:sz w:val="24"/>
+          <w:szCs w:val="24"/>
+          <w:lang w:val="en-US"/>
+        </w:rPr>
+        <w:t xml:space="preserve">, </w:t>
+      </w:r>
+      <w:r>
+        <w:rPr>
+          <w:rFonts w:ascii="Times New Roman" w:hAnsi="Times New Roman"/>
+          <w:bCs/>
+          <w:iCs/>
+          <w:sz w:val="24"/>
+          <w:szCs w:val="24"/>
+          <w:lang w:val="en-US"/>
+        </w:rPr>
+        <w:t>sistem merupakan kumpulan dari elemen-elemen yang berinteraksi untuk mencapai suatu tujuan tertentu. Sistem ini menggambarkan suatu kejadian-kejadian dan kesatuan yang nyata adalah suatu objek nyata, seperti tempat, benda, dan orang-orang yang betul-betul a</w:t>
+      </w:r>
+      <w:r>
+        <w:rPr>
+          <w:rFonts w:ascii="Times New Roman" w:hAnsi="Times New Roman"/>
+          <w:bCs/>
+          <w:iCs/>
+          <w:sz w:val="24"/>
+          <w:szCs w:val="24"/>
+          <w:lang w:val="en-US"/>
+        </w:rPr>
+        <w:t>da dan terjadi.</w:t>
+      </w:r>
+      <w:r>
+        <w:rPr>
+          <w:rFonts w:ascii="Times New Roman" w:hAnsi="Times New Roman"/>
+          <w:bCs/>
+          <w:iCs/>
+          <w:sz w:val="24"/>
+          <w:szCs w:val="24"/>
+          <w:lang w:val="en-US"/>
+        </w:rPr>
+        <w:t xml:space="preserve"> </w:t>
       </w:r>
     </w:p>
     <w:p>
       <w:pPr>
         <w:pStyle w:val="ListParagraph"/>
         <w:spacing w:after="0" w:line="480" w:lineRule="auto"/>
-        <w:ind w:left="644"/>
-        <w:jc w:val="both"/>
-        <w:rPr>
-          <w:rFonts w:ascii="Times New Roman" w:hAnsi="Times New Roman"/>
-          <w:bCs/>
-          <w:iCs/>
-          <w:sz w:val="24"/>
-          <w:szCs w:val="24"/>
-          <w:lang w:val="en-US"/>
-        </w:rPr>
-      </w:pPr>
-    </w:p>
-    <w:p>
-      <w:pPr>
-        <w:pStyle w:val="ListParagraph"/>
-        <w:numPr>
-          <w:ilvl w:val="0"/>
-          <w:numId w:val="6"/>
-        </w:numPr>
-        <w:spacing w:after="0" w:line="480" w:lineRule="auto"/>
-        <w:jc w:val="both"/>
-        <w:rPr>
-          <w:rFonts w:ascii="Times New Roman" w:hAnsi="Times New Roman"/>
-          <w:b/>
-          <w:iCs/>
-          <w:sz w:val="24"/>
-          <w:szCs w:val="24"/>
-          <w:lang w:val="en-US"/>
-        </w:rPr>
-      </w:pPr>
-      <w:r>
-        <w:rPr>
-          <w:rFonts w:ascii="Times New Roman" w:hAnsi="Times New Roman"/>
-          <w:b/>
-          <w:iCs/>
-          <w:sz w:val="24"/>
-          <w:szCs w:val="24"/>
-          <w:lang w:val="en-US"/>
-        </w:rPr>
-        <w:t>Komponen Sistem</w:t>
-      </w:r>
-    </w:p>
-    <w:p>
-      <w:pPr>
-        <w:spacing w:after="0" w:line="480" w:lineRule="auto"/>
-        <w:ind w:left="1080" w:firstLine="360"/>
-        <w:jc w:val="both"/>
-        <w:rPr>
-          <w:rFonts w:ascii="Times New Roman" w:hAnsi="Times New Roman"/>
-          <w:bCs/>
-          <w:iCs/>
-          <w:sz w:val="24"/>
-          <w:szCs w:val="24"/>
-          <w:lang w:val="en-US"/>
-        </w:rPr>
-      </w:pPr>
-      <w:r>
-        <w:rPr>
-          <w:rFonts w:ascii="Times New Roman" w:hAnsi="Times New Roman"/>
-          <w:bCs/>
-          <w:iCs/>
-          <w:sz w:val="24"/>
-          <w:szCs w:val="24"/>
-          <w:lang w:val="en-US"/>
-        </w:rPr>
-        <w:t>Suatu sistem terdiri dari sejumlah komponen yang saling berinteraksi yang bekerja sama membentuk satu kesatuan. Komponen-komponen sistem tersebut dapat berupa suatu bentuk subsistem.</w:t>
-      </w:r>
-    </w:p>
-    <w:p>
-      <w:pPr>
-        <w:pStyle w:val="ListParagraph"/>
-        <w:numPr>
-          <w:ilvl w:val="0"/>
-          <w:numId w:val="6"/>
-        </w:numPr>
-        <w:spacing w:after="0" w:line="480" w:lineRule="auto"/>
-        <w:jc w:val="both"/>
-        <w:rPr>
-          <w:rFonts w:ascii="Times New Roman" w:hAnsi="Times New Roman"/>
-          <w:b/>
-          <w:iCs/>
-          <w:sz w:val="24"/>
-          <w:szCs w:val="24"/>
-          <w:lang w:val="en-US"/>
-        </w:rPr>
-      </w:pPr>
-      <w:r>
-        <w:rPr>
-          <w:rFonts w:ascii="Times New Roman" w:hAnsi="Times New Roman"/>
-          <w:b/>
-          <w:iCs/>
-          <w:sz w:val="24"/>
-          <w:szCs w:val="24"/>
-          <w:lang w:val="en-US"/>
-        </w:rPr>
-        <w:t>Batasan Sistem</w:t>
+        <w:ind w:left="851" w:firstLine="720"/>
+        <w:jc w:val="both"/>
+        <w:rPr>
+          <w:rFonts w:ascii="Times New Roman" w:hAnsi="Times New Roman"/>
+          <w:bCs/>
+          <w:iCs/>
+          <w:sz w:val="24"/>
+          <w:szCs w:val="24"/>
+          <w:lang w:val="en-US"/>
+        </w:rPr>
+      </w:pPr>
+      <w:r>
+        <w:rPr>
+          <w:rFonts w:ascii="Times New Roman" w:hAnsi="Times New Roman"/>
+          <w:bCs/>
+          <w:iCs/>
+          <w:sz w:val="24"/>
+          <w:szCs w:val="24"/>
+          <w:lang w:val="en-US"/>
+        </w:rPr>
+        <w:t>Murdick, R.G menyatakan bahwa sistem ialah seperangkat elemen-elemen yang membentuk suatu kumpulan dari berbagai prosedur atau berbagai bagan pengolahan untuk mencari suatu tujuan bersama dengan cara mengoperasikan sebuah data ataupun barang untuk menghasilkan suatu informasi.</w:t>
       </w:r>
     </w:p>
     <w:p>
       <w:pPr>
         <w:pStyle w:val="ListParagraph"/>
         <w:spacing w:after="0" w:line="480" w:lineRule="auto"/>
-        <w:ind w:left="1080" w:firstLine="360"/>
-        <w:jc w:val="both"/>
-        <w:rPr>
-          <w:rFonts w:ascii="Times New Roman" w:hAnsi="Times New Roman"/>
-          <w:bCs/>
-          <w:iCs/>
-          <w:sz w:val="24"/>
-          <w:szCs w:val="24"/>
-          <w:lang w:val="en-US"/>
-        </w:rPr>
-      </w:pPr>
-      <w:r>
-        <w:rPr>
-          <w:rFonts w:ascii="Times New Roman" w:hAnsi="Times New Roman"/>
-          <w:bCs/>
-          <w:iCs/>
-          <w:sz w:val="24"/>
-          <w:szCs w:val="24"/>
-          <w:lang w:val="en-US"/>
-        </w:rPr>
-        <w:lastRenderedPageBreak/>
-        <w:t>Ruang lingkup sistem merupakan daerah yang membatasi antara sistem dengan sistem lainnya atau sistem dengan lingkungan luarnya. Batasan sistem ini memungkinkan suatu sistem dipandang sebagai satu kesatuan yang tidak dapat dipisah-pisahkan.</w:t>
-      </w:r>
-    </w:p>
-    <w:p>
-      <w:pPr>
-        <w:pStyle w:val="ListParagraph"/>
-        <w:numPr>
-          <w:ilvl w:val="0"/>
-          <w:numId w:val="6"/>
-        </w:numPr>
-        <w:spacing w:after="0" w:line="480" w:lineRule="auto"/>
-        <w:jc w:val="both"/>
-        <w:rPr>
-          <w:rFonts w:ascii="Times New Roman" w:hAnsi="Times New Roman"/>
-          <w:b/>
-          <w:iCs/>
-          <w:sz w:val="24"/>
-          <w:szCs w:val="24"/>
-          <w:lang w:val="en-US"/>
-        </w:rPr>
-      </w:pPr>
-      <w:r>
-        <w:rPr>
-          <w:rFonts w:ascii="Times New Roman" w:hAnsi="Times New Roman"/>
-          <w:b/>
-          <w:iCs/>
-          <w:sz w:val="24"/>
-          <w:szCs w:val="24"/>
-          <w:lang w:val="en-US"/>
-        </w:rPr>
-        <w:t>Lingkungan Luar Sistem</w:t>
+        <w:ind w:left="851" w:firstLine="720"/>
+        <w:jc w:val="both"/>
+        <w:rPr>
+          <w:rFonts w:ascii="Times New Roman" w:hAnsi="Times New Roman"/>
+          <w:bCs/>
+          <w:iCs/>
+          <w:sz w:val="24"/>
+          <w:szCs w:val="24"/>
+          <w:lang w:val="en-US"/>
+        </w:rPr>
+      </w:pPr>
+      <w:r>
+        <w:rPr>
+          <w:rFonts w:ascii="Times New Roman" w:hAnsi="Times New Roman"/>
+          <w:bCs/>
+          <w:iCs/>
+          <w:sz w:val="24"/>
+          <w:szCs w:val="24"/>
+          <w:lang w:val="en-US"/>
+        </w:rPr>
+        <w:t>John Mc Manama menyatakan bahwa sistem ialah sebuah struktur konseptual yang tersusun dari suatu fungsi-fungsi yang saling berhubungan yang saling bekerja sebagai suatu kesatuan organik untuk mencapai suaru hasil yang diinginkan dengan secara efektif dan efisien.</w:t>
       </w:r>
     </w:p>
     <w:p>
       <w:pPr>
         <w:pStyle w:val="ListParagraph"/>
         <w:spacing w:after="0" w:line="480" w:lineRule="auto"/>
-        <w:ind w:left="1080" w:firstLine="360"/>
-        <w:jc w:val="both"/>
-        <w:rPr>
-          <w:rFonts w:ascii="Times New Roman" w:hAnsi="Times New Roman"/>
-          <w:bCs/>
-          <w:iCs/>
-          <w:sz w:val="24"/>
-          <w:szCs w:val="24"/>
-          <w:lang w:val="en-US"/>
-        </w:rPr>
-      </w:pPr>
-      <w:r>
-        <w:rPr>
-          <w:rFonts w:ascii="Times New Roman" w:hAnsi="Times New Roman"/>
-          <w:bCs/>
-          <w:iCs/>
-          <w:sz w:val="24"/>
-          <w:szCs w:val="24"/>
-          <w:lang w:val="en-US"/>
-        </w:rPr>
-        <w:t>Lingkungan luar sistem adalah bentuk apapun yang ada diluar ruang lingkup atau batasan sistem yang mempengaruhi operasi sistem tersebut.</w:t>
-      </w:r>
-    </w:p>
-    <w:p>
-      <w:pPr>
-        <w:pStyle w:val="ListParagraph"/>
-        <w:numPr>
-          <w:ilvl w:val="0"/>
-          <w:numId w:val="6"/>
-        </w:numPr>
-        <w:spacing w:after="0" w:line="480" w:lineRule="auto"/>
-        <w:jc w:val="both"/>
-        <w:rPr>
-          <w:rFonts w:ascii="Times New Roman" w:hAnsi="Times New Roman"/>
-          <w:b/>
-          <w:iCs/>
-          <w:sz w:val="24"/>
-          <w:szCs w:val="24"/>
-          <w:lang w:val="en-US"/>
-        </w:rPr>
-      </w:pPr>
-      <w:r>
-        <w:rPr>
-          <w:rFonts w:ascii="Times New Roman" w:hAnsi="Times New Roman"/>
-          <w:b/>
-          <w:iCs/>
-          <w:sz w:val="24"/>
-          <w:szCs w:val="24"/>
-          <w:lang w:val="en-US"/>
-        </w:rPr>
-        <w:t xml:space="preserve">Penghubung Sistem </w:t>
-      </w:r>
-    </w:p>
-    <w:p>
-      <w:pPr>
-        <w:pStyle w:val="ListParagraph"/>
-        <w:spacing w:after="0" w:line="480" w:lineRule="auto"/>
-        <w:ind w:left="1080" w:firstLine="360"/>
-        <w:jc w:val="both"/>
-        <w:rPr>
-          <w:rFonts w:ascii="Times New Roman" w:hAnsi="Times New Roman"/>
-          <w:bCs/>
-          <w:iCs/>
-          <w:sz w:val="24"/>
-          <w:szCs w:val="24"/>
-          <w:lang w:val="en-US"/>
-        </w:rPr>
-      </w:pPr>
-      <w:r>
-        <w:rPr>
-          <w:rFonts w:ascii="Times New Roman" w:hAnsi="Times New Roman"/>
-          <w:bCs/>
-          <w:iCs/>
-          <w:sz w:val="24"/>
-          <w:szCs w:val="24"/>
-          <w:lang w:val="en-US"/>
-        </w:rPr>
-        <w:t xml:space="preserve">Penghubung sistem atau </w:t>
-      </w:r>
-      <w:r>
-        <w:rPr>
-          <w:rFonts w:ascii="Times New Roman" w:hAnsi="Times New Roman"/>
-          <w:bCs/>
-          <w:i/>
-          <w:sz w:val="24"/>
-          <w:szCs w:val="24"/>
-          <w:lang w:val="en-US"/>
-        </w:rPr>
-        <w:t xml:space="preserve">interface </w:t>
-      </w:r>
-      <w:r>
-        <w:rPr>
-          <w:rFonts w:ascii="Times New Roman" w:hAnsi="Times New Roman"/>
-          <w:bCs/>
-          <w:iCs/>
-          <w:sz w:val="24"/>
-          <w:szCs w:val="24"/>
-          <w:lang w:val="en-US"/>
-        </w:rPr>
-        <w:t>adalah media yang menghubungkan sistem dengan subsistem yang lain.</w:t>
-      </w:r>
-    </w:p>
-    <w:p>
-      <w:pPr>
-        <w:pStyle w:val="ListParagraph"/>
-        <w:numPr>
-          <w:ilvl w:val="0"/>
-          <w:numId w:val="6"/>
-        </w:numPr>
-        <w:spacing w:after="0" w:line="480" w:lineRule="auto"/>
-        <w:jc w:val="both"/>
-        <w:rPr>
-          <w:rFonts w:ascii="Times New Roman" w:hAnsi="Times New Roman"/>
-          <w:b/>
-          <w:iCs/>
-          <w:sz w:val="24"/>
-          <w:szCs w:val="24"/>
-          <w:lang w:val="en-US"/>
-        </w:rPr>
-      </w:pPr>
-      <w:r>
-        <w:rPr>
-          <w:rFonts w:ascii="Times New Roman" w:hAnsi="Times New Roman"/>
-          <w:b/>
-          <w:iCs/>
-          <w:sz w:val="24"/>
-          <w:szCs w:val="24"/>
-          <w:lang w:val="en-US"/>
-        </w:rPr>
-        <w:t>Masukan sistem (</w:t>
-      </w:r>
-      <w:r>
-        <w:rPr>
-          <w:rFonts w:ascii="Times New Roman" w:hAnsi="Times New Roman"/>
-          <w:b/>
-          <w:i/>
-          <w:sz w:val="24"/>
-          <w:szCs w:val="24"/>
-          <w:lang w:val="en-US"/>
-        </w:rPr>
-        <w:t>Input)</w:t>
-      </w:r>
-    </w:p>
-    <w:p>
-      <w:pPr>
-        <w:pStyle w:val="ListParagraph"/>
-        <w:spacing w:after="0" w:line="480" w:lineRule="auto"/>
-        <w:ind w:left="1440"/>
-        <w:jc w:val="both"/>
-        <w:rPr>
-          <w:rFonts w:ascii="Times New Roman" w:hAnsi="Times New Roman"/>
-          <w:bCs/>
-          <w:iCs/>
-          <w:sz w:val="24"/>
-          <w:szCs w:val="24"/>
-          <w:lang w:val="en-US"/>
-        </w:rPr>
-      </w:pPr>
-      <w:r>
-        <w:rPr>
-          <w:rFonts w:ascii="Times New Roman" w:hAnsi="Times New Roman"/>
-          <w:bCs/>
-          <w:iCs/>
-          <w:sz w:val="24"/>
-          <w:szCs w:val="24"/>
-          <w:lang w:val="en-US"/>
-        </w:rPr>
-        <w:t xml:space="preserve">Energi yang dimasukkan kedalam sistem disebut masukan sistem, </w:t>
-      </w:r>
-    </w:p>
-    <w:p>
-      <w:pPr>
-        <w:spacing w:after="0" w:line="480" w:lineRule="auto"/>
-        <w:ind w:left="1080"/>
-        <w:jc w:val="both"/>
-        <w:rPr>
-          <w:rFonts w:ascii="Times New Roman" w:hAnsi="Times New Roman"/>
-          <w:bCs/>
-          <w:i/>
-          <w:sz w:val="24"/>
-          <w:szCs w:val="24"/>
-          <w:lang w:val="en-US"/>
-        </w:rPr>
-      </w:pPr>
-      <w:r>
-        <w:rPr>
-          <w:rFonts w:ascii="Times New Roman" w:hAnsi="Times New Roman"/>
-          <w:bCs/>
-          <w:iCs/>
-          <w:sz w:val="24"/>
-          <w:szCs w:val="24"/>
-          <w:lang w:val="en-US"/>
-        </w:rPr>
-        <w:t>yang dapat berupa pemeliharaan (</w:t>
-      </w:r>
-      <w:r>
-        <w:rPr>
-          <w:rFonts w:ascii="Times New Roman" w:hAnsi="Times New Roman"/>
-          <w:bCs/>
-          <w:i/>
-          <w:sz w:val="24"/>
-          <w:szCs w:val="24"/>
-          <w:lang w:val="en-US"/>
-        </w:rPr>
-        <w:t xml:space="preserve">maintenance input) </w:t>
-      </w:r>
-      <w:r>
-        <w:rPr>
-          <w:rFonts w:ascii="Times New Roman" w:hAnsi="Times New Roman"/>
-          <w:bCs/>
-          <w:iCs/>
-          <w:sz w:val="24"/>
-          <w:szCs w:val="24"/>
-          <w:lang w:val="en-US"/>
-        </w:rPr>
-        <w:t>dan sinyak (</w:t>
-      </w:r>
-      <w:r>
-        <w:rPr>
-          <w:rFonts w:ascii="Times New Roman" w:hAnsi="Times New Roman"/>
-          <w:bCs/>
-          <w:i/>
-          <w:sz w:val="24"/>
-          <w:szCs w:val="24"/>
-          <w:lang w:val="en-US"/>
-        </w:rPr>
-        <w:t>signal output).</w:t>
-      </w:r>
-    </w:p>
-    <w:p>
-      <w:pPr>
-        <w:pStyle w:val="ListParagraph"/>
-        <w:numPr>
-          <w:ilvl w:val="0"/>
-          <w:numId w:val="6"/>
-        </w:numPr>
-        <w:spacing w:after="0" w:line="480" w:lineRule="auto"/>
-        <w:jc w:val="both"/>
-        <w:rPr>
-          <w:rFonts w:ascii="Times New Roman" w:hAnsi="Times New Roman"/>
-          <w:b/>
-          <w:iCs/>
-          <w:sz w:val="24"/>
-          <w:szCs w:val="24"/>
-          <w:lang w:val="en-US"/>
-        </w:rPr>
-      </w:pPr>
-      <w:r>
-        <w:rPr>
-          <w:rFonts w:ascii="Times New Roman" w:hAnsi="Times New Roman"/>
-          <w:b/>
-          <w:iCs/>
-          <w:sz w:val="24"/>
-          <w:szCs w:val="24"/>
-          <w:lang w:val="en-US"/>
-        </w:rPr>
-        <w:t xml:space="preserve">Keluaran Sistem </w:t>
-      </w:r>
-      <w:r>
-        <w:rPr>
-          <w:rFonts w:ascii="Times New Roman" w:hAnsi="Times New Roman"/>
-          <w:b/>
-          <w:i/>
-          <w:sz w:val="24"/>
-          <w:szCs w:val="24"/>
-          <w:lang w:val="en-US"/>
-        </w:rPr>
-        <w:t>(Output)</w:t>
-      </w:r>
-    </w:p>
-    <w:p>
-      <w:pPr>
-        <w:pStyle w:val="ListParagraph"/>
-        <w:spacing w:after="0" w:line="480" w:lineRule="auto"/>
-        <w:ind w:left="1080" w:firstLine="360"/>
-        <w:jc w:val="both"/>
-        <w:rPr>
-          <w:rFonts w:ascii="Times New Roman" w:hAnsi="Times New Roman"/>
-          <w:bCs/>
-          <w:iCs/>
-          <w:sz w:val="24"/>
-          <w:szCs w:val="24"/>
-          <w:lang w:val="en-US"/>
-        </w:rPr>
-      </w:pPr>
-      <w:r>
-        <w:rPr>
-          <w:rFonts w:ascii="Times New Roman" w:hAnsi="Times New Roman"/>
-          <w:bCs/>
-          <w:iCs/>
-          <w:sz w:val="24"/>
-          <w:szCs w:val="24"/>
-          <w:lang w:val="en-US"/>
-        </w:rPr>
-        <w:t>Keluaran ini merupakan masukan bagi subsistem yang lain. Seperti contoh sistem informasi, keluaran yang dihasilkan adalah informasi di mana informasi ini dapat digunakan sebagai masukan untuk pengambilan keputusan bagi subsistem lain.</w:t>
-      </w:r>
-    </w:p>
-    <w:p>
-      <w:pPr>
-        <w:pStyle w:val="ListParagraph"/>
-        <w:numPr>
-          <w:ilvl w:val="0"/>
-          <w:numId w:val="6"/>
-        </w:numPr>
-        <w:spacing w:after="0" w:line="480" w:lineRule="auto"/>
-        <w:jc w:val="both"/>
-        <w:rPr>
-          <w:rFonts w:ascii="Times New Roman" w:hAnsi="Times New Roman"/>
-          <w:b/>
-          <w:iCs/>
-          <w:sz w:val="24"/>
-          <w:szCs w:val="24"/>
-          <w:lang w:val="en-US"/>
-        </w:rPr>
-      </w:pPr>
-      <w:r>
-        <w:rPr>
-          <w:rFonts w:ascii="Times New Roman" w:hAnsi="Times New Roman"/>
-          <w:b/>
-          <w:iCs/>
-          <w:sz w:val="24"/>
-          <w:szCs w:val="24"/>
-          <w:lang w:val="en-US"/>
-        </w:rPr>
-        <w:t xml:space="preserve">Pengolahan Sistem </w:t>
-      </w:r>
-      <w:r>
-        <w:rPr>
-          <w:rFonts w:ascii="Times New Roman" w:hAnsi="Times New Roman"/>
-          <w:b/>
-          <w:i/>
-          <w:sz w:val="24"/>
-          <w:szCs w:val="24"/>
-          <w:lang w:val="en-US"/>
-        </w:rPr>
-        <w:t>(Process)</w:t>
-      </w:r>
-    </w:p>
-    <w:p>
-      <w:pPr>
-        <w:pStyle w:val="ListParagraph"/>
-        <w:tabs>
-          <w:tab w:val="left" w:pos="1080"/>
-        </w:tabs>
-        <w:spacing w:after="0" w:line="480" w:lineRule="auto"/>
-        <w:ind w:left="1080"/>
-        <w:jc w:val="both"/>
-        <w:rPr>
-          <w:rFonts w:ascii="Times New Roman" w:hAnsi="Times New Roman"/>
-          <w:bCs/>
-          <w:iCs/>
-          <w:sz w:val="24"/>
-          <w:szCs w:val="24"/>
-          <w:lang w:val="en-US"/>
-        </w:rPr>
-      </w:pPr>
-      <w:r>
-        <w:rPr>
-          <w:rFonts w:ascii="Times New Roman" w:hAnsi="Times New Roman"/>
-          <w:bCs/>
-          <w:iCs/>
-          <w:sz w:val="24"/>
-          <w:szCs w:val="24"/>
-          <w:lang w:val="en-US"/>
-        </w:rPr>
-        <w:tab/>
-        <w:t>Suatu sistem dapat mempunyai suatu proses yang akan mengubah masukan menjadi keluaran</w:t>
-      </w:r>
-    </w:p>
-    <w:p>
-      <w:pPr>
-        <w:pStyle w:val="ListParagraph"/>
-        <w:numPr>
-          <w:ilvl w:val="0"/>
-          <w:numId w:val="6"/>
-        </w:numPr>
-        <w:tabs>
-          <w:tab w:val="left" w:pos="1080"/>
-        </w:tabs>
-        <w:spacing w:after="0" w:line="480" w:lineRule="auto"/>
-        <w:jc w:val="both"/>
-        <w:rPr>
-          <w:rFonts w:ascii="Times New Roman" w:hAnsi="Times New Roman"/>
-          <w:b/>
-          <w:iCs/>
-          <w:sz w:val="24"/>
-          <w:szCs w:val="24"/>
-          <w:lang w:val="en-US"/>
-        </w:rPr>
-      </w:pPr>
-      <w:r>
-        <w:rPr>
-          <w:rFonts w:ascii="Times New Roman" w:hAnsi="Times New Roman"/>
-          <w:b/>
-          <w:iCs/>
-          <w:sz w:val="24"/>
-          <w:szCs w:val="24"/>
-          <w:lang w:val="en-US"/>
-        </w:rPr>
-        <w:t xml:space="preserve">Sasaran Sistem </w:t>
-      </w:r>
-    </w:p>
-    <w:p>
-      <w:pPr>
-        <w:pStyle w:val="ListParagraph"/>
-        <w:tabs>
-          <w:tab w:val="left" w:pos="1080"/>
-        </w:tabs>
-        <w:spacing w:after="0" w:line="480" w:lineRule="auto"/>
-        <w:ind w:left="1080"/>
-        <w:jc w:val="both"/>
-        <w:rPr>
-          <w:rFonts w:ascii="Times New Roman" w:hAnsi="Times New Roman"/>
-          <w:bCs/>
-          <w:iCs/>
-          <w:sz w:val="24"/>
-          <w:szCs w:val="24"/>
-          <w:lang w:val="en-US"/>
-        </w:rPr>
-      </w:pPr>
-      <w:r>
-        <w:rPr>
-          <w:rFonts w:ascii="Times New Roman" w:hAnsi="Times New Roman"/>
-          <w:bCs/>
-          <w:iCs/>
-          <w:sz w:val="24"/>
-          <w:szCs w:val="24"/>
-          <w:lang w:val="en-US"/>
-        </w:rPr>
-        <w:lastRenderedPageBreak/>
-        <w:tab/>
-        <w:t>Suatu sistem memiliki tujuan dan sasaran yang pasti dan bersifat deterministic. (Sutabri, 2012).</w:t>
+        <w:ind w:left="851" w:firstLine="720"/>
+        <w:jc w:val="both"/>
+        <w:rPr>
+          <w:rFonts w:ascii="Times New Roman" w:hAnsi="Times New Roman"/>
+          <w:bCs/>
+          <w:iCs/>
+          <w:sz w:val="24"/>
+          <w:szCs w:val="24"/>
+          <w:lang w:val="en-US"/>
+        </w:rPr>
+      </w:pPr>
+      <w:r>
+        <w:rPr>
+          <w:rFonts w:ascii="Times New Roman" w:hAnsi="Times New Roman"/>
+          <w:bCs/>
+          <w:iCs/>
+          <w:sz w:val="24"/>
+          <w:szCs w:val="24"/>
+          <w:lang w:val="en-US"/>
+        </w:rPr>
+        <w:t>Collin Cherry menyatakan bahwa sistem ialah suatu keseluruhan yang dibentuk dari banyak bagian dari berbagai macam sifat.</w:t>
       </w:r>
     </w:p>
     <w:p>
@@ -7138,6 +6346,7 @@
           <w:tab w:val="left" w:pos="1080"/>
         </w:tabs>
         <w:spacing w:after="0" w:line="480" w:lineRule="auto"/>
+        <w:ind w:left="851"/>
         <w:jc w:val="both"/>
         <w:rPr>
           <w:rFonts w:ascii="Times New Roman" w:hAnsi="Times New Roman"/>
@@ -7157,297 +6366,137 @@
           <w:szCs w:val="24"/>
           <w:lang w:val="en-US"/>
         </w:rPr>
-        <w:t>Pengelolaan Data</w:t>
-      </w:r>
-    </w:p>
-    <w:p>
-      <w:pPr>
-        <w:pStyle w:val="ListParagraph"/>
-        <w:tabs>
-          <w:tab w:val="left" w:pos="1080"/>
-        </w:tabs>
+        <w:t>Monitoring</w:t>
+      </w:r>
+    </w:p>
+    <w:p>
+      <w:pPr>
         <w:spacing w:after="0" w:line="480" w:lineRule="auto"/>
-        <w:ind w:left="644"/>
-        <w:jc w:val="both"/>
-        <w:rPr>
-          <w:rFonts w:ascii="Times New Roman" w:hAnsi="Times New Roman"/>
-          <w:bCs/>
-          <w:iCs/>
-          <w:sz w:val="24"/>
-          <w:szCs w:val="24"/>
-          <w:lang w:val="en-US"/>
-        </w:rPr>
-      </w:pPr>
-      <w:r>
-        <w:rPr>
-          <w:rFonts w:ascii="Times New Roman" w:hAnsi="Times New Roman"/>
-          <w:b/>
-          <w:iCs/>
-          <w:sz w:val="24"/>
-          <w:szCs w:val="24"/>
-          <w:lang w:val="en-US"/>
-        </w:rPr>
-        <w:tab/>
-      </w:r>
-      <w:r>
-        <w:rPr>
-          <w:rFonts w:ascii="Times New Roman" w:hAnsi="Times New Roman"/>
-          <w:bCs/>
-          <w:iCs/>
-          <w:sz w:val="24"/>
-          <w:szCs w:val="24"/>
-          <w:lang w:val="en-US"/>
-        </w:rPr>
-        <w:t>Dalam kamus Bahasa Indonesia lengkap disebutkan bahwa pengelolaan adalah proses atau cara perbuatan mengelola atau proses atau cara perbuatan mengelola atau proses melakukan kegiatan tertentu dengan menggerakan tenaga orang lain, proses yang membantu merumuskan kebijaksanaan dan tujuan organisasi atau proses yang memberikan pengawasan pada semua hal yang terlibat dalam pelaksanaan kebijaksanaan dan pencapaian tujuan.</w:t>
-      </w:r>
-    </w:p>
-    <w:p>
-      <w:pPr>
-        <w:pStyle w:val="ListParagraph"/>
-        <w:tabs>
-          <w:tab w:val="left" w:pos="1080"/>
-        </w:tabs>
+        <w:ind w:left="851" w:firstLine="709"/>
+        <w:jc w:val="both"/>
+        <w:rPr>
+          <w:rFonts w:ascii="Times New Roman" w:hAnsi="Times New Roman"/>
+          <w:bCs/>
+          <w:iCs/>
+          <w:sz w:val="24"/>
+          <w:szCs w:val="24"/>
+          <w:lang w:val="en-US"/>
+        </w:rPr>
+      </w:pPr>
+      <w:r>
+        <w:rPr>
+          <w:rFonts w:ascii="Times New Roman" w:hAnsi="Times New Roman"/>
+          <w:bCs/>
+          <w:iCs/>
+          <w:sz w:val="24"/>
+          <w:szCs w:val="24"/>
+          <w:lang w:val="en-US"/>
+        </w:rPr>
+        <w:t>Monitoring, dalam bahasa Indonesia dikenal d</w:t>
+      </w:r>
+      <w:r>
+        <w:rPr>
+          <w:rFonts w:ascii="Times New Roman" w:hAnsi="Times New Roman"/>
+          <w:bCs/>
+          <w:iCs/>
+          <w:sz w:val="24"/>
+          <w:szCs w:val="24"/>
+          <w:lang w:val="en-US"/>
+        </w:rPr>
+        <w:t xml:space="preserve">engan istilah pemantauan. </w:t>
+      </w:r>
+      <w:r>
+        <w:rPr>
+          <w:rFonts w:ascii="Times New Roman" w:hAnsi="Times New Roman"/>
+          <w:bCs/>
+          <w:iCs/>
+          <w:sz w:val="24"/>
+          <w:szCs w:val="24"/>
+          <w:lang w:val="en-US"/>
+        </w:rPr>
+        <w:t xml:space="preserve">Monitoring merupakan sebuah kegiata untuk menjamin akan tercapainya semua tujuan organisasi dan manajemen (Handoko, 1995). Dalam kesempatan lain, Monitoring juga didefenisikan sebagai langkah untuk </w:t>
+      </w:r>
+      <w:r>
+        <w:rPr>
+          <w:rFonts w:ascii="Times New Roman" w:hAnsi="Times New Roman"/>
+          <w:bCs/>
+          <w:iCs/>
+          <w:sz w:val="24"/>
+          <w:szCs w:val="24"/>
+          <w:lang w:val="en-US"/>
+        </w:rPr>
+        <w:lastRenderedPageBreak/>
+        <w:t>mengkaji apakah kegiatan yang dilaksanakan telah sesuai dengan rencana, mengidentifikasi masalah yang timbul agar langsung dapat diatasi, melakukan penilaian apakah pola kerja dan manajemen yang digunakan sudah tepat untuk mencapai tujuan, mengetahui kaitan antara kegiatan dengan tujuan untuk memperoleh ukuran kemajuan</w:t>
+      </w:r>
+      <w:r>
+        <w:rPr>
+          <w:rFonts w:ascii="Times New Roman" w:hAnsi="Times New Roman"/>
+          <w:bCs/>
+          <w:iCs/>
+          <w:sz w:val="24"/>
+          <w:szCs w:val="24"/>
+          <w:lang w:val="en-US"/>
+        </w:rPr>
+        <w:t>.</w:t>
+      </w:r>
+      <w:r>
+        <w:rPr>
+          <w:rFonts w:ascii="Times New Roman" w:hAnsi="Times New Roman"/>
+          <w:bCs/>
+          <w:iCs/>
+          <w:sz w:val="24"/>
+          <w:szCs w:val="24"/>
+          <w:lang w:val="en-US"/>
+        </w:rPr>
+        <w:t xml:space="preserve"> </w:t>
+      </w:r>
+      <w:r>
+        <w:rPr>
+          <w:rFonts w:ascii="Times New Roman" w:hAnsi="Times New Roman"/>
+          <w:bCs/>
+          <w:iCs/>
+          <w:sz w:val="24"/>
+          <w:szCs w:val="24"/>
+          <w:lang w:val="en-US"/>
+        </w:rPr>
+        <w:t>(Satubri,2012)</w:t>
+      </w:r>
+    </w:p>
+    <w:p>
+      <w:pPr>
         <w:spacing w:after="0" w:line="480" w:lineRule="auto"/>
-        <w:ind w:left="644"/>
-        <w:jc w:val="both"/>
-        <w:rPr>
-          <w:rFonts w:ascii="Times New Roman" w:hAnsi="Times New Roman"/>
-          <w:bCs/>
-          <w:iCs/>
-          <w:sz w:val="24"/>
-          <w:szCs w:val="24"/>
-          <w:lang w:val="en-US"/>
-        </w:rPr>
-      </w:pPr>
-      <w:r>
-        <w:rPr>
-          <w:rFonts w:ascii="Times New Roman" w:hAnsi="Times New Roman"/>
-          <w:bCs/>
-          <w:iCs/>
-          <w:sz w:val="24"/>
-          <w:szCs w:val="24"/>
-          <w:lang w:val="en-US"/>
-        </w:rPr>
-        <w:tab/>
-        <w:t>Menurut Suharsimi arikunta pengelolaan adalah subtantifa dari mengelola, sedangkan mengelola berarti suatu tindakan yang dimulai dari penyusunan data, merencana, mengorganisasikan, melaksanakan, sampai dengan pengawasan dan penilaian. Dijelaskan kemudian pengelolaan menghasilkan suatu dan sesuatu itu dapat merupakan sumber penyempurnaan dan peningkatan pengelolaan selanjutnya.</w:t>
-      </w:r>
-    </w:p>
-    <w:p>
-      <w:pPr>
-        <w:pStyle w:val="ListParagraph"/>
-        <w:tabs>
-          <w:tab w:val="left" w:pos="1080"/>
-        </w:tabs>
-        <w:spacing w:after="0" w:line="480" w:lineRule="auto"/>
-        <w:ind w:left="644"/>
-        <w:jc w:val="both"/>
-        <w:rPr>
-          <w:rFonts w:ascii="Times New Roman" w:hAnsi="Times New Roman"/>
-          <w:bCs/>
-          <w:iCs/>
-          <w:sz w:val="24"/>
-          <w:szCs w:val="24"/>
-          <w:lang w:val="en-US"/>
-        </w:rPr>
-      </w:pPr>
-      <w:r>
-        <w:rPr>
-          <w:rFonts w:ascii="Times New Roman" w:hAnsi="Times New Roman"/>
-          <w:bCs/>
-          <w:iCs/>
-          <w:sz w:val="24"/>
-          <w:szCs w:val="24"/>
-          <w:lang w:val="en-US"/>
-        </w:rPr>
-        <w:tab/>
-        <w:t>Adapun terdapat tiga faktor yang terlibat terkait dengan pencapaian tujuan yang dikemukakan oleh Marry Parker Follet (1997) adalah:</w:t>
-      </w:r>
-    </w:p>
-    <w:p>
-      <w:pPr>
-        <w:pStyle w:val="ListParagraph"/>
-        <w:numPr>
-          <w:ilvl w:val="0"/>
-          <w:numId w:val="12"/>
-        </w:numPr>
-        <w:tabs>
-          <w:tab w:val="left" w:pos="1080"/>
-        </w:tabs>
-        <w:spacing w:after="0" w:line="480" w:lineRule="auto"/>
-        <w:ind w:left="1530"/>
-        <w:jc w:val="both"/>
-        <w:rPr>
-          <w:rFonts w:ascii="Times New Roman" w:hAnsi="Times New Roman"/>
-          <w:bCs/>
-          <w:iCs/>
-          <w:sz w:val="24"/>
-          <w:szCs w:val="24"/>
-          <w:lang w:val="en-US"/>
-        </w:rPr>
-      </w:pPr>
-      <w:r>
-        <w:rPr>
-          <w:rFonts w:ascii="Times New Roman" w:hAnsi="Times New Roman"/>
-          <w:bCs/>
-          <w:iCs/>
-          <w:sz w:val="24"/>
-          <w:szCs w:val="24"/>
-          <w:lang w:val="en-US"/>
-        </w:rPr>
-        <w:t>Adanya penggunaan sumber daya organisasi, baik sumber daya manusia maupun faktor-faktor produksi lainnya.</w:t>
-      </w:r>
-    </w:p>
-    <w:p>
-      <w:pPr>
-        <w:pStyle w:val="ListParagraph"/>
-        <w:numPr>
-          <w:ilvl w:val="0"/>
-          <w:numId w:val="12"/>
-        </w:numPr>
-        <w:tabs>
-          <w:tab w:val="left" w:pos="1080"/>
-        </w:tabs>
-        <w:spacing w:after="0" w:line="480" w:lineRule="auto"/>
-        <w:ind w:left="1530"/>
-        <w:jc w:val="both"/>
-        <w:rPr>
-          <w:rFonts w:ascii="Times New Roman" w:hAnsi="Times New Roman"/>
-          <w:bCs/>
-          <w:iCs/>
-          <w:sz w:val="24"/>
-          <w:szCs w:val="24"/>
-          <w:lang w:val="en-US"/>
-        </w:rPr>
-      </w:pPr>
-      <w:r>
-        <w:rPr>
-          <w:rFonts w:ascii="Times New Roman" w:hAnsi="Times New Roman"/>
-          <w:bCs/>
-          <w:iCs/>
-          <w:sz w:val="24"/>
-          <w:szCs w:val="24"/>
-          <w:lang w:val="en-US"/>
-        </w:rPr>
-        <w:t>Proses yang bertahap mulai dari perencanaan,pengorganisasian, pengarahan dan pengimplementasian, hingga pengendalian dan pengawasan.</w:t>
-      </w:r>
-    </w:p>
-    <w:p>
-      <w:pPr>
-        <w:pStyle w:val="ListParagraph"/>
-        <w:numPr>
-          <w:ilvl w:val="0"/>
-          <w:numId w:val="12"/>
-        </w:numPr>
-        <w:tabs>
-          <w:tab w:val="left" w:pos="1080"/>
-        </w:tabs>
-        <w:spacing w:after="0" w:line="480" w:lineRule="auto"/>
-        <w:ind w:left="1530"/>
-        <w:jc w:val="both"/>
-        <w:rPr>
-          <w:rFonts w:ascii="Times New Roman" w:hAnsi="Times New Roman"/>
-          <w:bCs/>
-          <w:iCs/>
-          <w:sz w:val="24"/>
-          <w:szCs w:val="24"/>
-          <w:lang w:val="en-US"/>
-        </w:rPr>
-      </w:pPr>
-      <w:r>
-        <w:rPr>
-          <w:rFonts w:ascii="Times New Roman" w:hAnsi="Times New Roman"/>
-          <w:bCs/>
-          <w:iCs/>
-          <w:sz w:val="24"/>
-          <w:szCs w:val="24"/>
-          <w:lang w:val="en-US"/>
-        </w:rPr>
-        <w:t>Adanya seni dalam penyelesaian pekerjaan.</w:t>
-      </w:r>
-    </w:p>
-    <w:p>
-      <w:pPr>
-        <w:pStyle w:val="ListParagraph"/>
-        <w:tabs>
-          <w:tab w:val="left" w:pos="1080"/>
-        </w:tabs>
-        <w:spacing w:after="0" w:line="480" w:lineRule="auto"/>
-        <w:ind w:left="630"/>
-        <w:jc w:val="both"/>
-        <w:rPr>
-          <w:rFonts w:ascii="Times New Roman" w:hAnsi="Times New Roman"/>
-          <w:bCs/>
-          <w:iCs/>
-          <w:sz w:val="24"/>
-          <w:szCs w:val="24"/>
-          <w:lang w:val="en-US"/>
-        </w:rPr>
-      </w:pPr>
-      <w:r>
-        <w:rPr>
-          <w:rFonts w:ascii="Times New Roman" w:hAnsi="Times New Roman"/>
-          <w:bCs/>
-          <w:iCs/>
-          <w:sz w:val="24"/>
-          <w:szCs w:val="24"/>
-          <w:lang w:val="en-US"/>
-        </w:rPr>
-        <w:lastRenderedPageBreak/>
-        <w:tab/>
-        <w:t xml:space="preserve">Data adalah fakta, kejadian, berita, fenomena dan sejenisnya yang dapat diolah atau diproses berdasarkan prosedur tertentu yang pada akhirnya menjadi keluaran dalam bentuk informasi (Dermawan, 2012). Kemudian menurut </w:t>
-      </w:r>
-      <w:r>
-        <w:rPr>
-          <w:rFonts w:ascii="Times New Roman" w:hAnsi="Times New Roman"/>
-          <w:bCs/>
-          <w:i/>
-          <w:sz w:val="24"/>
-          <w:szCs w:val="24"/>
-          <w:lang w:val="en-US"/>
-        </w:rPr>
-        <w:t>The Liang Gie</w:t>
-      </w:r>
-      <w:r>
-        <w:rPr>
-          <w:rFonts w:ascii="Times New Roman" w:hAnsi="Times New Roman"/>
-          <w:bCs/>
-          <w:iCs/>
-          <w:sz w:val="24"/>
-          <w:szCs w:val="24"/>
-          <w:lang w:val="en-US"/>
-        </w:rPr>
-        <w:t xml:space="preserve"> dalam buku Tata Sutabri (2012) mengemukakan bahwa data adalah hal, peristiwa atau kenyataan lain apapun yang mengandung sesuatu pengetahuan untuk dijadikan dasar guna penyusunan keterangan, pembuatan kesimpulan ataupun penetapan keputusan.</w:t>
-      </w:r>
-    </w:p>
-    <w:p>
-      <w:pPr>
-        <w:pStyle w:val="ListParagraph"/>
-        <w:tabs>
-          <w:tab w:val="left" w:pos="1080"/>
-        </w:tabs>
-        <w:spacing w:after="0" w:line="480" w:lineRule="auto"/>
-        <w:ind w:left="630"/>
-        <w:jc w:val="both"/>
-        <w:rPr>
-          <w:rFonts w:ascii="Times New Roman" w:hAnsi="Times New Roman"/>
-          <w:bCs/>
-          <w:iCs/>
-          <w:sz w:val="24"/>
-          <w:szCs w:val="24"/>
-          <w:lang w:val="en-US"/>
-        </w:rPr>
-      </w:pPr>
-      <w:r>
-        <w:rPr>
-          <w:rFonts w:ascii="Times New Roman" w:hAnsi="Times New Roman"/>
-          <w:bCs/>
-          <w:iCs/>
-          <w:sz w:val="24"/>
-          <w:szCs w:val="24"/>
-          <w:lang w:val="en-US"/>
-        </w:rPr>
-        <w:tab/>
-        <w:t>Pengolahan data adalah manipulasi data kedalam bentuk yang lebih berarti berupa informasi, sedangkan informasi adalah hasil dari kegiatan pengolahan data yang memberikan bentuk yang lebih berarti dalam suatu kegiatan ataupun peristiwa. Menurut Andri Kristanto (2008), pengolahan data adalah waktu yang digunakan untuk menggambarkan bentuk data menjadi informasi yang memiliki kegunaan dan manfaat.</w:t>
+        <w:ind w:left="851" w:firstLine="709"/>
+        <w:jc w:val="both"/>
+        <w:rPr>
+          <w:rFonts w:ascii="Times New Roman" w:hAnsi="Times New Roman"/>
+          <w:bCs/>
+          <w:iCs/>
+          <w:sz w:val="24"/>
+          <w:szCs w:val="24"/>
+          <w:lang w:val="en-US"/>
+        </w:rPr>
+      </w:pPr>
+      <w:r>
+        <w:rPr>
+          <w:rFonts w:ascii="Times New Roman" w:hAnsi="Times New Roman"/>
+          <w:bCs/>
+          <w:iCs/>
+          <w:sz w:val="24"/>
+          <w:szCs w:val="24"/>
+          <w:lang w:val="en-US"/>
+        </w:rPr>
+        <w:t xml:space="preserve">Dengan kata lain, Monitoring merupakan salah satu proses didalam kegiatan organisasi yang sangat penting yng dapat menentukan terlaksana atau tidaknya sebuah tujuan organisasi. Tujuan dilakukannya Monitoring adalah untuk memastikan agar tugas pokok organisasi dapat berjalan sesuai dengan rencana yang </w:t>
+      </w:r>
+      <w:r>
+        <w:rPr>
+          <w:rFonts w:ascii="Times New Roman" w:hAnsi="Times New Roman"/>
+          <w:bCs/>
+          <w:iCs/>
+          <w:sz w:val="24"/>
+          <w:szCs w:val="24"/>
+          <w:lang w:val="en-US"/>
+        </w:rPr>
+        <w:t>telah ditentukan (Aviana,2012).</w:t>
       </w:r>
     </w:p>
     <w:p>
@@ -7461,6 +6510,7 @@
           <w:tab w:val="left" w:pos="1080"/>
         </w:tabs>
         <w:spacing w:after="0" w:line="480" w:lineRule="auto"/>
+        <w:ind w:left="851"/>
         <w:jc w:val="both"/>
         <w:rPr>
           <w:rFonts w:ascii="Times New Roman" w:hAnsi="Times New Roman"/>
@@ -7480,436 +6530,7 @@
           <w:szCs w:val="24"/>
           <w:lang w:val="en-US"/>
         </w:rPr>
-        <w:t>Pelaporan</w:t>
-      </w:r>
-    </w:p>
-    <w:p>
-      <w:pPr>
-        <w:pStyle w:val="ListParagraph"/>
-        <w:tabs>
-          <w:tab w:val="left" w:pos="1080"/>
-        </w:tabs>
-        <w:spacing w:after="0" w:line="480" w:lineRule="auto"/>
-        <w:ind w:left="644"/>
-        <w:jc w:val="both"/>
-        <w:rPr>
-          <w:rFonts w:ascii="Times New Roman" w:hAnsi="Times New Roman"/>
-          <w:bCs/>
-          <w:iCs/>
-          <w:sz w:val="24"/>
-          <w:szCs w:val="24"/>
-          <w:lang w:val="en-US"/>
-        </w:rPr>
-      </w:pPr>
-      <w:r>
-        <w:rPr>
-          <w:rFonts w:ascii="Times New Roman" w:hAnsi="Times New Roman"/>
-          <w:bCs/>
-          <w:iCs/>
-          <w:sz w:val="24"/>
-          <w:szCs w:val="24"/>
-          <w:lang w:val="en-US"/>
-        </w:rPr>
-        <w:tab/>
-        <w:t xml:space="preserve">Laporan merupakan suatu bentuk pertanggung jawaban atas suatu tindakan atau kegiatan yang dilakukan. Adapun beberapa ahli yang mengemukakan pengertian laporan adalah : </w:t>
-      </w:r>
-    </w:p>
-    <w:p>
-      <w:pPr>
-        <w:pStyle w:val="ListParagraph"/>
-        <w:tabs>
-          <w:tab w:val="left" w:pos="1080"/>
-        </w:tabs>
-        <w:spacing w:after="0" w:line="480" w:lineRule="auto"/>
-        <w:ind w:left="644"/>
-        <w:jc w:val="both"/>
-        <w:rPr>
-          <w:rFonts w:ascii="Times New Roman" w:hAnsi="Times New Roman"/>
-          <w:bCs/>
-          <w:iCs/>
-          <w:sz w:val="24"/>
-          <w:szCs w:val="24"/>
-          <w:lang w:val="en-US"/>
-        </w:rPr>
-      </w:pPr>
-      <w:r>
-        <w:rPr>
-          <w:rFonts w:ascii="Times New Roman" w:hAnsi="Times New Roman"/>
-          <w:bCs/>
-          <w:iCs/>
-          <w:sz w:val="24"/>
-          <w:szCs w:val="24"/>
-          <w:lang w:val="en-US"/>
-        </w:rPr>
-        <w:tab/>
-        <w:t>Menurut Rajab (2009) Laporan berisi informasi yang didukung oleh data yang lengkap sesuai dengan fakta yang ditemukan. Data disusun sedemikian rupa sehingga akurasi informasi yang kita berikan dapat dipercaya dan mudah dipahami.</w:t>
-      </w:r>
-    </w:p>
-    <w:p>
-      <w:pPr>
-        <w:pStyle w:val="ListParagraph"/>
-        <w:tabs>
-          <w:tab w:val="left" w:pos="1080"/>
-        </w:tabs>
-        <w:spacing w:after="0" w:line="480" w:lineRule="auto"/>
-        <w:ind w:left="644"/>
-        <w:jc w:val="both"/>
-        <w:rPr>
-          <w:rFonts w:ascii="Times New Roman" w:hAnsi="Times New Roman"/>
-          <w:bCs/>
-          <w:iCs/>
-          <w:sz w:val="24"/>
-          <w:szCs w:val="24"/>
-          <w:lang w:val="en-US"/>
-        </w:rPr>
-      </w:pPr>
-      <w:r>
-        <w:rPr>
-          <w:rFonts w:ascii="Times New Roman" w:hAnsi="Times New Roman"/>
-          <w:bCs/>
-          <w:iCs/>
-          <w:sz w:val="24"/>
-          <w:szCs w:val="24"/>
-          <w:lang w:val="en-US"/>
-        </w:rPr>
-        <w:lastRenderedPageBreak/>
-        <w:tab/>
-        <w:t>Sedangkan menurut Keraf (2001) laporan adalah suatu cara komunikasi di mana penulis menyampaikan informasi kepada seseorang atau suatu badan karena tanggung jawab yang dibebankan kepadanya.</w:t>
-      </w:r>
-    </w:p>
-    <w:p>
-      <w:pPr>
-        <w:pStyle w:val="ListParagraph"/>
-        <w:tabs>
-          <w:tab w:val="left" w:pos="1080"/>
-        </w:tabs>
-        <w:spacing w:after="0" w:line="480" w:lineRule="auto"/>
-        <w:ind w:left="644"/>
-        <w:jc w:val="both"/>
-        <w:rPr>
-          <w:rFonts w:ascii="Times New Roman" w:hAnsi="Times New Roman"/>
-          <w:bCs/>
-          <w:iCs/>
-          <w:sz w:val="24"/>
-          <w:szCs w:val="24"/>
-          <w:lang w:val="en-US"/>
-        </w:rPr>
-      </w:pPr>
-      <w:r>
-        <w:rPr>
-          <w:rFonts w:ascii="Times New Roman" w:hAnsi="Times New Roman"/>
-          <w:bCs/>
-          <w:iCs/>
-          <w:sz w:val="24"/>
-          <w:szCs w:val="24"/>
-          <w:lang w:val="en-US"/>
-        </w:rPr>
-        <w:tab/>
-        <w:t>Adapun manfaat dari pelaporan itu sendiri adalah:</w:t>
-      </w:r>
-    </w:p>
-    <w:p>
-      <w:pPr>
-        <w:pStyle w:val="ListParagraph"/>
-        <w:numPr>
-          <w:ilvl w:val="3"/>
-          <w:numId w:val="1"/>
-        </w:numPr>
-        <w:tabs>
-          <w:tab w:val="left" w:pos="1080"/>
-        </w:tabs>
-        <w:spacing w:after="0" w:line="480" w:lineRule="auto"/>
-        <w:ind w:left="990"/>
-        <w:jc w:val="both"/>
-        <w:rPr>
-          <w:rFonts w:ascii="Times New Roman" w:hAnsi="Times New Roman"/>
-          <w:bCs/>
-          <w:iCs/>
-          <w:sz w:val="24"/>
-          <w:szCs w:val="24"/>
-          <w:lang w:val="en-US"/>
-        </w:rPr>
-      </w:pPr>
-      <w:r>
-        <w:rPr>
-          <w:rFonts w:ascii="Times New Roman" w:hAnsi="Times New Roman"/>
-          <w:bCs/>
-          <w:iCs/>
-          <w:sz w:val="24"/>
-          <w:szCs w:val="24"/>
-          <w:lang w:val="en-US"/>
-        </w:rPr>
-        <w:t>Merupakan sumber informasi bagi keperluan pemantauan dan evaluasi pelaksanaan kegiatan.</w:t>
-      </w:r>
-    </w:p>
-    <w:p>
-      <w:pPr>
-        <w:pStyle w:val="ListParagraph"/>
-        <w:numPr>
-          <w:ilvl w:val="3"/>
-          <w:numId w:val="1"/>
-        </w:numPr>
-        <w:tabs>
-          <w:tab w:val="left" w:pos="1080"/>
-        </w:tabs>
-        <w:spacing w:after="0" w:line="480" w:lineRule="auto"/>
-        <w:ind w:left="990"/>
-        <w:jc w:val="both"/>
-        <w:rPr>
-          <w:rFonts w:ascii="Times New Roman" w:hAnsi="Times New Roman"/>
-          <w:bCs/>
-          <w:iCs/>
-          <w:sz w:val="24"/>
-          <w:szCs w:val="24"/>
-          <w:lang w:val="en-US"/>
-        </w:rPr>
-      </w:pPr>
-      <w:r>
-        <w:rPr>
-          <w:rFonts w:ascii="Times New Roman" w:hAnsi="Times New Roman"/>
-          <w:bCs/>
-          <w:iCs/>
-          <w:sz w:val="24"/>
-          <w:szCs w:val="24"/>
-          <w:lang w:val="en-US"/>
-        </w:rPr>
-        <w:t>Di manfaatkan dalam kajian pengembangan konsep dan perbaikan metode atau teknik pelaksanaan kegiatan, juga sebagai pengembangan ilmu pengetahuan teknologi dan seni.</w:t>
-      </w:r>
-    </w:p>
-    <w:p>
-      <w:pPr>
-        <w:pStyle w:val="ListParagraph"/>
-        <w:numPr>
-          <w:ilvl w:val="3"/>
-          <w:numId w:val="1"/>
-        </w:numPr>
-        <w:tabs>
-          <w:tab w:val="left" w:pos="1080"/>
-        </w:tabs>
-        <w:spacing w:after="0" w:line="480" w:lineRule="auto"/>
-        <w:ind w:left="990"/>
-        <w:jc w:val="both"/>
-        <w:rPr>
-          <w:rFonts w:ascii="Times New Roman" w:hAnsi="Times New Roman"/>
-          <w:bCs/>
-          <w:iCs/>
-          <w:sz w:val="24"/>
-          <w:szCs w:val="24"/>
-          <w:lang w:val="en-US"/>
-        </w:rPr>
-      </w:pPr>
-      <w:r>
-        <w:rPr>
-          <w:rFonts w:ascii="Times New Roman" w:hAnsi="Times New Roman"/>
-          <w:bCs/>
-          <w:iCs/>
-          <w:sz w:val="24"/>
-          <w:szCs w:val="24"/>
-          <w:lang w:val="en-US"/>
-        </w:rPr>
-        <w:t>Merupakan media komunikasi/sarana pendekatan sosial antara pengelola kegiatan dengan pihak pelaksanaan kegiatan, agar terciptanya opini publik yang terhadap kegiatan yang dilaksanakan.</w:t>
-      </w:r>
-    </w:p>
-    <w:p>
-      <w:pPr>
-        <w:pStyle w:val="ListParagraph"/>
-        <w:tabs>
-          <w:tab w:val="left" w:pos="1080"/>
-        </w:tabs>
-        <w:spacing w:after="0" w:line="480" w:lineRule="auto"/>
-        <w:ind w:left="990"/>
-        <w:jc w:val="both"/>
-        <w:rPr>
-          <w:rFonts w:ascii="Times New Roman" w:hAnsi="Times New Roman"/>
-          <w:bCs/>
-          <w:iCs/>
-          <w:sz w:val="24"/>
-          <w:szCs w:val="24"/>
-          <w:lang w:val="en-US"/>
-        </w:rPr>
-      </w:pPr>
-      <w:r>
-        <w:rPr>
-          <w:rFonts w:ascii="Times New Roman" w:hAnsi="Times New Roman"/>
-          <w:bCs/>
-          <w:iCs/>
-          <w:sz w:val="24"/>
-          <w:szCs w:val="24"/>
-          <w:lang w:val="en-US"/>
-        </w:rPr>
-        <w:tab/>
-      </w:r>
-      <w:r>
-        <w:rPr>
-          <w:rFonts w:ascii="Times New Roman" w:hAnsi="Times New Roman"/>
-          <w:bCs/>
-          <w:iCs/>
-          <w:sz w:val="24"/>
-          <w:szCs w:val="24"/>
-          <w:lang w:val="en-US"/>
-        </w:rPr>
-        <w:tab/>
-        <w:t xml:space="preserve">Dalam pelaporan Kuliah Kerja Nyata ada beberapa jenis laporan yang harus diperhatikan, dan berdasarkan buku (Pedoman Pelaksanaan Pengabdian Kepada Masyarakat UIN Alauddin Makassar, 2015) jenis pelaporan tersebut terdiri atas: </w:t>
-      </w:r>
-    </w:p>
-    <w:p>
-      <w:pPr>
-        <w:pStyle w:val="ListParagraph"/>
-        <w:numPr>
-          <w:ilvl w:val="0"/>
-          <w:numId w:val="8"/>
-        </w:numPr>
-        <w:tabs>
-          <w:tab w:val="left" w:pos="1080"/>
-        </w:tabs>
-        <w:spacing w:after="0" w:line="480" w:lineRule="auto"/>
-        <w:jc w:val="both"/>
-        <w:rPr>
-          <w:rFonts w:ascii="Times New Roman" w:hAnsi="Times New Roman"/>
-          <w:bCs/>
-          <w:iCs/>
-          <w:sz w:val="24"/>
-          <w:szCs w:val="24"/>
-          <w:lang w:val="en-US"/>
-        </w:rPr>
-      </w:pPr>
-      <w:r>
-        <w:rPr>
-          <w:rFonts w:ascii="Times New Roman" w:hAnsi="Times New Roman"/>
-          <w:bCs/>
-          <w:iCs/>
-          <w:sz w:val="24"/>
-          <w:szCs w:val="24"/>
-          <w:lang w:val="en-US"/>
-        </w:rPr>
-        <w:t>Laporan Kegiatan Harian</w:t>
-      </w:r>
-    </w:p>
-    <w:p>
-      <w:pPr>
-        <w:pStyle w:val="ListParagraph"/>
-        <w:tabs>
-          <w:tab w:val="left" w:pos="1080"/>
-        </w:tabs>
-        <w:spacing w:after="0" w:line="480" w:lineRule="auto"/>
-        <w:ind w:left="1710"/>
-        <w:jc w:val="both"/>
-        <w:rPr>
-          <w:rFonts w:ascii="Times New Roman" w:hAnsi="Times New Roman"/>
-          <w:bCs/>
-          <w:iCs/>
-          <w:sz w:val="24"/>
-          <w:szCs w:val="24"/>
-          <w:lang w:val="en-US"/>
-        </w:rPr>
-      </w:pPr>
-      <w:r>
-        <w:rPr>
-          <w:rFonts w:ascii="Times New Roman" w:hAnsi="Times New Roman"/>
-          <w:bCs/>
-          <w:iCs/>
-          <w:sz w:val="24"/>
-          <w:szCs w:val="24"/>
-          <w:lang w:val="en-US"/>
-        </w:rPr>
-        <w:t>Laporan Kegiatan Harian (LKH) adalah laporan yang mencatat kegiatan peserta secara individu. Mahasiswa diharuskan mengisi atau mencatat kegiatan-kegiatan yang berkaitan dengan program kerja KKN yang dikerjakan oleh mahasiswa yang bersangkutan, hal</w:t>
-      </w:r>
-      <w:r>
-        <w:rPr>
-          <w:rFonts w:ascii="Times New Roman" w:hAnsi="Times New Roman"/>
-          <w:bCs/>
-          <w:iCs/>
-          <w:sz w:val="24"/>
-          <w:szCs w:val="24"/>
-          <w:lang w:val="en-US"/>
-        </w:rPr>
-        <w:t xml:space="preserve"> inilah yang</w:t>
-      </w:r>
-      <w:r>
-        <w:rPr>
-          <w:rFonts w:ascii="Times New Roman" w:hAnsi="Times New Roman"/>
-          <w:bCs/>
-          <w:iCs/>
-          <w:sz w:val="24"/>
-          <w:szCs w:val="24"/>
-          <w:lang w:val="en-US"/>
-        </w:rPr>
-        <w:t xml:space="preserve"> nantinya</w:t>
-      </w:r>
-      <w:r>
-        <w:rPr>
-          <w:rFonts w:ascii="Times New Roman" w:hAnsi="Times New Roman"/>
-          <w:bCs/>
-          <w:iCs/>
-          <w:sz w:val="24"/>
-          <w:szCs w:val="24"/>
-          <w:lang w:val="en-US"/>
-        </w:rPr>
-        <w:t xml:space="preserve"> menjadi acuan dalam penyusunan laporan secara berkelompok.</w:t>
-      </w:r>
-    </w:p>
-    <w:p>
-      <w:pPr>
-        <w:pStyle w:val="ListParagraph"/>
-        <w:numPr>
-          <w:ilvl w:val="0"/>
-          <w:numId w:val="8"/>
-        </w:numPr>
-        <w:tabs>
-          <w:tab w:val="left" w:pos="1080"/>
-        </w:tabs>
-        <w:spacing w:after="0" w:line="480" w:lineRule="auto"/>
-        <w:jc w:val="both"/>
-        <w:rPr>
-          <w:rFonts w:ascii="Times New Roman" w:hAnsi="Times New Roman"/>
-          <w:bCs/>
-          <w:iCs/>
-          <w:sz w:val="24"/>
-          <w:szCs w:val="24"/>
-          <w:lang w:val="en-US"/>
-        </w:rPr>
-      </w:pPr>
-      <w:r>
-        <w:rPr>
-          <w:rFonts w:ascii="Times New Roman" w:hAnsi="Times New Roman"/>
-          <w:bCs/>
-          <w:iCs/>
-          <w:sz w:val="24"/>
-          <w:szCs w:val="24"/>
-          <w:lang w:val="en-US"/>
-        </w:rPr>
-        <w:lastRenderedPageBreak/>
-        <w:t>Laporan Umum/ Kelompok</w:t>
-      </w:r>
-    </w:p>
-    <w:p>
-      <w:pPr>
-        <w:pStyle w:val="ListParagraph"/>
-        <w:tabs>
-          <w:tab w:val="left" w:pos="1080"/>
-        </w:tabs>
-        <w:spacing w:after="0" w:line="480" w:lineRule="auto"/>
-        <w:ind w:left="1710"/>
-        <w:jc w:val="both"/>
-        <w:rPr>
-          <w:rFonts w:ascii="Times New Roman" w:hAnsi="Times New Roman"/>
-          <w:bCs/>
-          <w:iCs/>
-          <w:sz w:val="24"/>
-          <w:szCs w:val="24"/>
-          <w:lang w:val="en-US"/>
-        </w:rPr>
-      </w:pPr>
-      <w:r>
-        <w:rPr>
-          <w:rFonts w:ascii="Times New Roman" w:hAnsi="Times New Roman"/>
-          <w:bCs/>
-          <w:iCs/>
-          <w:sz w:val="24"/>
-          <w:szCs w:val="24"/>
-          <w:lang w:val="en-US"/>
-        </w:rPr>
-        <w:t>Bagi mahasiswa peserta KKN yang telah selesai melaksanakan KKN diharuskan dalam pembuatan laporan umum dalam bentuk pembukuan yang berisikan segala hal yang mencakup tentang pelaksanaan kegiatan KKN dimulai dari kondisi desa yang ditempati, metode pelaksanaan program kerja, pendeskripsian tentang hasil pelayanan dan pemberdayaan masyarakat, dokumentasi pelaksanaan kegiatan KKN dan lain-lain.</w:t>
+        <w:t>Forecasting</w:t>
       </w:r>
     </w:p>
     <w:p>
@@ -7923,6 +6544,7 @@
           <w:tab w:val="left" w:pos="1080"/>
         </w:tabs>
         <w:spacing w:after="0" w:line="480" w:lineRule="auto"/>
+        <w:ind w:left="851"/>
         <w:jc w:val="both"/>
         <w:rPr>
           <w:rFonts w:ascii="Times New Roman" w:hAnsi="Times New Roman"/>
@@ -7942,183 +6564,7 @@
           <w:szCs w:val="24"/>
           <w:lang w:val="en-US"/>
         </w:rPr>
-        <w:t>Kuliah Kerja Nyata (KKN)</w:t>
-      </w:r>
-    </w:p>
-    <w:p>
-      <w:pPr>
-        <w:pStyle w:val="ListParagraph"/>
-        <w:tabs>
-          <w:tab w:val="left" w:pos="1080"/>
-        </w:tabs>
-        <w:spacing w:after="0" w:line="480" w:lineRule="auto"/>
-        <w:ind w:left="644"/>
-        <w:jc w:val="both"/>
-        <w:rPr>
-          <w:rFonts w:ascii="Times New Roman" w:hAnsi="Times New Roman"/>
-          <w:bCs/>
-          <w:iCs/>
-          <w:sz w:val="24"/>
-          <w:szCs w:val="24"/>
-          <w:lang w:val="en-US"/>
-        </w:rPr>
-      </w:pPr>
-      <w:r>
-        <w:rPr>
-          <w:rFonts w:ascii="Times New Roman" w:hAnsi="Times New Roman"/>
-          <w:b/>
-          <w:iCs/>
-          <w:sz w:val="24"/>
-          <w:szCs w:val="24"/>
-          <w:lang w:val="en-US"/>
-        </w:rPr>
-        <w:tab/>
-      </w:r>
-      <w:r>
-        <w:rPr>
-          <w:rFonts w:ascii="Times New Roman" w:hAnsi="Times New Roman"/>
-          <w:bCs/>
-          <w:iCs/>
-          <w:sz w:val="24"/>
-          <w:szCs w:val="24"/>
-          <w:lang w:val="en-US"/>
-        </w:rPr>
-        <w:t>Kuliah Kerja Nyata adalah salah satu bentuk pendidikan dengan cara memberikan pengalaman belajar kepada mahasiswa untuk hidup ditengah-tengah masyarakat diluar kampus, dan secara langsung mengidentifikasi serta menangani masalah-masalah yang dihadapi oleh masyarakat.</w:t>
-      </w:r>
-    </w:p>
-    <w:p>
-      <w:pPr>
-        <w:pStyle w:val="ListParagraph"/>
-        <w:tabs>
-          <w:tab w:val="left" w:pos="1080"/>
-        </w:tabs>
-        <w:spacing w:after="0" w:line="480" w:lineRule="auto"/>
-        <w:ind w:left="644"/>
-        <w:jc w:val="both"/>
-        <w:rPr>
-          <w:rFonts w:ascii="Times New Roman" w:hAnsi="Times New Roman"/>
-          <w:bCs/>
-          <w:iCs/>
-          <w:sz w:val="24"/>
-          <w:szCs w:val="24"/>
-          <w:lang w:val="en-US"/>
-        </w:rPr>
-      </w:pPr>
-      <w:r>
-        <w:rPr>
-          <w:rFonts w:ascii="Times New Roman" w:hAnsi="Times New Roman"/>
-          <w:bCs/>
-          <w:iCs/>
-          <w:sz w:val="24"/>
-          <w:szCs w:val="24"/>
-          <w:lang w:val="en-US"/>
-        </w:rPr>
-        <w:t>KKN dilaksanakan oleh perguruan tinggi dalam upaya meningkatkan isi dan bobot pendidikan bagi mahasiswa dan untuk mendapatkan nilai tambah yang lebih besar pada Pendidikan tinggi.</w:t>
-      </w:r>
-    </w:p>
-    <w:p>
-      <w:pPr>
-        <w:pStyle w:val="ListParagraph"/>
-        <w:tabs>
-          <w:tab w:val="left" w:pos="1080"/>
-        </w:tabs>
-        <w:spacing w:after="0" w:line="480" w:lineRule="auto"/>
-        <w:ind w:left="644"/>
-        <w:jc w:val="both"/>
-        <w:rPr>
-          <w:rFonts w:ascii="Times New Roman" w:hAnsi="Times New Roman"/>
-          <w:bCs/>
-          <w:iCs/>
-          <w:sz w:val="24"/>
-          <w:szCs w:val="24"/>
-          <w:lang w:val="en-US"/>
-        </w:rPr>
-      </w:pPr>
-      <w:r>
-        <w:rPr>
-          <w:rFonts w:ascii="Times New Roman" w:hAnsi="Times New Roman"/>
-          <w:bCs/>
-          <w:iCs/>
-          <w:sz w:val="24"/>
-          <w:szCs w:val="24"/>
-          <w:lang w:val="en-US"/>
-        </w:rPr>
-        <w:t>Adapun KKN sendiri dapat diartikan sebagai salah satu bentuk pengintegrasian kegiatan antara pengabdian kepada masyarakat, pendidikan, dan penelitian yang dilaksanakan terutama oleh mahasiswa secara indisipliner dan intrakulikuler dibawah bimbingan dosen dan masyarakat (Filda</w:t>
-      </w:r>
-      <w:r>
-        <w:rPr>
-          <w:rFonts w:ascii="Times New Roman" w:hAnsi="Times New Roman"/>
-          <w:bCs/>
-          <w:iCs/>
-          <w:sz w:val="24"/>
-          <w:szCs w:val="24"/>
-          <w:lang w:val="en-US"/>
-        </w:rPr>
-        <w:t xml:space="preserve">, </w:t>
-      </w:r>
-      <w:r>
-        <w:rPr>
-          <w:rFonts w:ascii="Times New Roman" w:hAnsi="Times New Roman"/>
-          <w:bCs/>
-          <w:iCs/>
-          <w:sz w:val="24"/>
-          <w:szCs w:val="24"/>
-          <w:lang w:val="en-US"/>
-        </w:rPr>
-        <w:t>1997).</w:t>
-      </w:r>
-    </w:p>
-    <w:p>
-      <w:pPr>
-        <w:pStyle w:val="ListParagraph"/>
-        <w:tabs>
-          <w:tab w:val="left" w:pos="1080"/>
-        </w:tabs>
-        <w:spacing w:after="0" w:line="480" w:lineRule="auto"/>
-        <w:ind w:left="644"/>
-        <w:jc w:val="both"/>
-        <w:rPr>
-          <w:rFonts w:ascii="Times New Roman" w:hAnsi="Times New Roman"/>
-          <w:bCs/>
-          <w:iCs/>
-          <w:sz w:val="24"/>
-          <w:szCs w:val="24"/>
-          <w:lang w:val="en-US"/>
-        </w:rPr>
-      </w:pPr>
-      <w:r>
-        <w:rPr>
-          <w:rFonts w:ascii="Times New Roman" w:hAnsi="Times New Roman"/>
-          <w:bCs/>
-          <w:iCs/>
-          <w:sz w:val="24"/>
-          <w:szCs w:val="24"/>
-          <w:lang w:val="en-US"/>
-        </w:rPr>
-        <w:tab/>
-      </w:r>
-      <w:r>
-        <w:rPr>
-          <w:rFonts w:ascii="Times New Roman" w:hAnsi="Times New Roman"/>
-          <w:bCs/>
-          <w:iCs/>
-          <w:sz w:val="24"/>
-          <w:szCs w:val="24"/>
-          <w:lang w:val="en-US"/>
-        </w:rPr>
-        <w:t xml:space="preserve">Pelaksanaan KKN dilakukan dalam masyarakat diluar kampus dengan maksud meningkatkan relevansi pendidikan tinggi dengan perkembangan dan kebutuhan masyarakat akan ilmu pengetahuan, teknologi, serta seni untuk </w:t>
-      </w:r>
-      <w:r>
-        <w:rPr>
-          <w:rFonts w:ascii="Times New Roman" w:hAnsi="Times New Roman"/>
-          <w:bCs/>
-          <w:iCs/>
-          <w:sz w:val="24"/>
-          <w:szCs w:val="24"/>
-          <w:lang w:val="en-US"/>
-        </w:rPr>
-        <w:lastRenderedPageBreak/>
-        <w:t>melaksanakan pembangunan yang semakin meningkat serta meningkatkan persepsi mahasiswa tentang relevansi antara materi kurikulum yang di dapat di kampus dengan realita pembangunan dalam masyarakat.</w:t>
+        <w:t>Persediaan</w:t>
       </w:r>
     </w:p>
     <w:p>
@@ -8132,6 +6578,7 @@
           <w:tab w:val="left" w:pos="1080"/>
         </w:tabs>
         <w:spacing w:after="0" w:line="480" w:lineRule="auto"/>
+        <w:ind w:left="851"/>
         <w:jc w:val="both"/>
         <w:rPr>
           <w:rFonts w:ascii="Times New Roman" w:hAnsi="Times New Roman"/>
@@ -8151,264 +6598,7 @@
           <w:szCs w:val="24"/>
           <w:lang w:val="en-US"/>
         </w:rPr>
-        <w:t>Website</w:t>
-      </w:r>
-    </w:p>
-    <w:p>
-      <w:pPr>
-        <w:pStyle w:val="ListParagraph"/>
-        <w:tabs>
-          <w:tab w:val="left" w:pos="1080"/>
-        </w:tabs>
-        <w:spacing w:after="0" w:line="480" w:lineRule="auto"/>
-        <w:ind w:left="644"/>
-        <w:jc w:val="both"/>
-        <w:rPr>
-          <w:rFonts w:ascii="Times New Roman" w:hAnsi="Times New Roman"/>
-          <w:bCs/>
-          <w:iCs/>
-          <w:sz w:val="24"/>
-          <w:szCs w:val="24"/>
-          <w:lang w:val="en-US"/>
-        </w:rPr>
-      </w:pPr>
-      <w:r>
-        <w:rPr>
-          <w:rFonts w:ascii="Times New Roman" w:hAnsi="Times New Roman"/>
-          <w:bCs/>
-          <w:iCs/>
-          <w:sz w:val="24"/>
-          <w:szCs w:val="24"/>
-          <w:lang w:val="en-US"/>
-        </w:rPr>
-        <w:tab/>
-      </w:r>
-      <w:r>
-        <w:rPr>
-          <w:rFonts w:ascii="Times New Roman" w:hAnsi="Times New Roman"/>
-          <w:bCs/>
-          <w:i/>
-          <w:sz w:val="24"/>
-          <w:szCs w:val="24"/>
-          <w:lang w:val="en-US"/>
-        </w:rPr>
-        <w:t xml:space="preserve">Website </w:t>
-      </w:r>
-      <w:r>
-        <w:rPr>
-          <w:rFonts w:ascii="Times New Roman" w:hAnsi="Times New Roman"/>
-          <w:bCs/>
-          <w:iCs/>
-          <w:sz w:val="24"/>
-          <w:szCs w:val="24"/>
-          <w:lang w:val="en-US"/>
-        </w:rPr>
-        <w:t xml:space="preserve">atau disingkat web, dapat diartikan sekumpulan halaman yang terdiri dsri beberapa lama yang berisi informasi dalam bentuk data digital baik berupa text, gambar, video, audio dan animasi lainnya yang disedikan melalui jalur internet. Lebih jelasnya, </w:t>
-      </w:r>
-      <w:r>
-        <w:rPr>
-          <w:rFonts w:ascii="Times New Roman" w:hAnsi="Times New Roman"/>
-          <w:bCs/>
-          <w:i/>
-          <w:sz w:val="24"/>
-          <w:szCs w:val="24"/>
-          <w:lang w:val="en-US"/>
-        </w:rPr>
-        <w:t>website</w:t>
-      </w:r>
-      <w:r>
-        <w:rPr>
-          <w:rFonts w:ascii="Times New Roman" w:hAnsi="Times New Roman"/>
-          <w:bCs/>
-          <w:iCs/>
-          <w:sz w:val="24"/>
-          <w:szCs w:val="24"/>
-          <w:lang w:val="en-US"/>
-        </w:rPr>
-        <w:t xml:space="preserve"> merupakan halaman-halaman yang berisi informasi yang ditampilkan oleh browser seperti Mozila Firefox, Google chrome atau yang lainnya.” (Rohi Abdulloh, 2016)</w:t>
-      </w:r>
-    </w:p>
-    <w:p>
-      <w:pPr>
-        <w:pStyle w:val="ListParagraph"/>
-        <w:tabs>
-          <w:tab w:val="left" w:pos="1080"/>
-        </w:tabs>
-        <w:spacing w:after="0" w:line="480" w:lineRule="auto"/>
-        <w:ind w:left="644"/>
-        <w:jc w:val="both"/>
-        <w:rPr>
-          <w:rFonts w:ascii="Times New Roman" w:hAnsi="Times New Roman"/>
-          <w:bCs/>
-          <w:iCs/>
-          <w:sz w:val="24"/>
-          <w:szCs w:val="24"/>
-          <w:lang w:val="en-US"/>
-        </w:rPr>
-      </w:pPr>
-      <w:r>
-        <w:rPr>
-          <w:rFonts w:ascii="Times New Roman" w:hAnsi="Times New Roman"/>
-          <w:bCs/>
-          <w:i/>
-          <w:sz w:val="24"/>
-          <w:szCs w:val="24"/>
-          <w:lang w:val="en-US"/>
-        </w:rPr>
-        <w:tab/>
-        <w:t xml:space="preserve">Website </w:t>
-      </w:r>
-      <w:r>
-        <w:rPr>
-          <w:rFonts w:ascii="Times New Roman" w:hAnsi="Times New Roman"/>
-          <w:bCs/>
-          <w:iCs/>
-          <w:sz w:val="24"/>
-          <w:szCs w:val="24"/>
-          <w:lang w:val="en-US"/>
-        </w:rPr>
-        <w:t xml:space="preserve">adalah sejumlah halaman web yang memiliki topik saling terkait. Halaman tersebut memuat </w:t>
-      </w:r>
-      <w:r>
-        <w:rPr>
-          <w:rFonts w:ascii="Times New Roman" w:hAnsi="Times New Roman"/>
-          <w:bCs/>
-          <w:i/>
-          <w:sz w:val="24"/>
-          <w:szCs w:val="24"/>
-          <w:lang w:val="en-US"/>
-        </w:rPr>
-        <w:t xml:space="preserve">script </w:t>
-      </w:r>
-      <w:r>
-        <w:rPr>
-          <w:rFonts w:ascii="Times New Roman" w:hAnsi="Times New Roman"/>
-          <w:bCs/>
-          <w:iCs/>
-          <w:sz w:val="24"/>
-          <w:szCs w:val="24"/>
-          <w:lang w:val="en-US"/>
-        </w:rPr>
-        <w:t xml:space="preserve">(Bahasa pemrograman) yang dapat memanggil file-file atau layanan dalam </w:t>
-      </w:r>
-      <w:r>
-        <w:rPr>
-          <w:rFonts w:ascii="Times New Roman" w:hAnsi="Times New Roman"/>
-          <w:bCs/>
-          <w:i/>
-          <w:sz w:val="24"/>
-          <w:szCs w:val="24"/>
-          <w:lang w:val="en-US"/>
-        </w:rPr>
-        <w:t xml:space="preserve">web server </w:t>
-      </w:r>
-      <w:r>
-        <w:rPr>
-          <w:rFonts w:ascii="Times New Roman" w:hAnsi="Times New Roman"/>
-          <w:bCs/>
-          <w:iCs/>
-          <w:sz w:val="24"/>
-          <w:szCs w:val="24"/>
-          <w:lang w:val="en-US"/>
-        </w:rPr>
-        <w:t xml:space="preserve">itu sendiri, dari server lain maupun data yang berada dalam database. </w:t>
-      </w:r>
-      <w:r>
-        <w:rPr>
-          <w:rFonts w:ascii="Times New Roman" w:hAnsi="Times New Roman"/>
-          <w:bCs/>
-          <w:i/>
-          <w:sz w:val="24"/>
-          <w:szCs w:val="24"/>
-          <w:lang w:val="en-US"/>
-        </w:rPr>
-        <w:t>Website</w:t>
-      </w:r>
-      <w:r>
-        <w:rPr>
-          <w:rFonts w:ascii="Times New Roman" w:hAnsi="Times New Roman"/>
-          <w:bCs/>
-          <w:i/>
-          <w:sz w:val="24"/>
-          <w:szCs w:val="24"/>
-          <w:lang w:val="en-US"/>
-        </w:rPr>
-        <w:t xml:space="preserve"> </w:t>
-      </w:r>
-      <w:r>
-        <w:rPr>
-          <w:rFonts w:ascii="Times New Roman" w:hAnsi="Times New Roman"/>
-          <w:bCs/>
-          <w:iCs/>
-          <w:sz w:val="24"/>
-          <w:szCs w:val="24"/>
-          <w:lang w:val="en-US"/>
-        </w:rPr>
-        <w:t xml:space="preserve">dapat bersifat statis maupun dinamis, yang membentuk satu rangkaian yang saling terkait dimana saling dihubungkan dengan </w:t>
-      </w:r>
-      <w:r>
-        <w:rPr>
-          <w:rFonts w:ascii="Times New Roman" w:hAnsi="Times New Roman"/>
-          <w:bCs/>
-          <w:i/>
-          <w:sz w:val="24"/>
-          <w:szCs w:val="24"/>
-          <w:lang w:val="en-US"/>
-        </w:rPr>
-        <w:t>hyperlink</w:t>
-      </w:r>
-      <w:r>
-        <w:rPr>
-          <w:rFonts w:ascii="Times New Roman" w:hAnsi="Times New Roman"/>
-          <w:bCs/>
-          <w:i/>
-          <w:sz w:val="24"/>
-          <w:szCs w:val="24"/>
-          <w:lang w:val="en-US"/>
-        </w:rPr>
-        <w:t xml:space="preserve"> </w:t>
-      </w:r>
-      <w:r>
-        <w:rPr>
-          <w:rFonts w:ascii="Times New Roman" w:hAnsi="Times New Roman"/>
-          <w:bCs/>
-          <w:iCs/>
-          <w:sz w:val="24"/>
-          <w:szCs w:val="24"/>
-          <w:lang w:val="en-US"/>
-        </w:rPr>
-        <w:t>atau jaringan-jaringan halaman.</w:t>
-      </w:r>
-    </w:p>
-    <w:p>
-      <w:pPr>
-        <w:pStyle w:val="ListParagraph"/>
-        <w:tabs>
-          <w:tab w:val="left" w:pos="1080"/>
-        </w:tabs>
-        <w:spacing w:after="0" w:line="480" w:lineRule="auto"/>
-        <w:ind w:left="644"/>
-        <w:jc w:val="both"/>
-        <w:rPr>
-          <w:rFonts w:ascii="Times New Roman" w:hAnsi="Times New Roman"/>
-          <w:bCs/>
-          <w:iCs/>
-          <w:sz w:val="24"/>
-          <w:szCs w:val="24"/>
-          <w:lang w:val="en-US"/>
-        </w:rPr>
-      </w:pPr>
-      <w:r>
-        <w:rPr>
-          <w:rFonts w:ascii="Times New Roman" w:hAnsi="Times New Roman"/>
-          <w:bCs/>
-          <w:iCs/>
-          <w:sz w:val="24"/>
-          <w:szCs w:val="24"/>
-          <w:lang w:val="en-US"/>
-        </w:rPr>
-        <w:tab/>
-        <w:t>Bersifat statis apabila isi informasi website tetap, jarang berubah dan isi informasinya searah hanya dari pemilik website. Bersifat dinamis apabila isi informasi website selalu berubah-ubah dan isi informasinya interaktif dua arah berasal dari pemilik serta pengguna website. (Ali Zaki, 2009).</w:t>
+        <w:t>Stok Barang</w:t>
       </w:r>
     </w:p>
     <w:p>
@@ -8422,6 +6612,7 @@
           <w:tab w:val="left" w:pos="1080"/>
         </w:tabs>
         <w:spacing w:after="0" w:line="480" w:lineRule="auto"/>
+        <w:ind w:left="851"/>
         <w:jc w:val="both"/>
         <w:rPr>
           <w:rFonts w:ascii="Times New Roman" w:hAnsi="Times New Roman"/>
@@ -8441,284 +6632,19 @@
           <w:szCs w:val="24"/>
           <w:lang w:val="en-US"/>
         </w:rPr>
-        <w:t>Php</w:t>
-      </w:r>
-    </w:p>
-    <w:p>
-      <w:pPr>
-        <w:pStyle w:val="ListParagraph"/>
-        <w:tabs>
-          <w:tab w:val="left" w:pos="1080"/>
-        </w:tabs>
-        <w:spacing w:after="0" w:line="480" w:lineRule="auto"/>
-        <w:ind w:left="644"/>
-        <w:jc w:val="both"/>
-        <w:rPr>
-          <w:rFonts w:ascii="Times New Roman" w:hAnsi="Times New Roman"/>
-          <w:bCs/>
-          <w:iCs/>
-          <w:sz w:val="24"/>
-          <w:szCs w:val="24"/>
-          <w:lang w:val="en-US"/>
-        </w:rPr>
-      </w:pPr>
-      <w:r>
-        <w:rPr>
-          <w:rFonts w:ascii="Times New Roman" w:hAnsi="Times New Roman"/>
-          <w:bCs/>
-          <w:iCs/>
-          <w:sz w:val="24"/>
-          <w:szCs w:val="24"/>
-          <w:lang w:val="en-US"/>
-        </w:rPr>
-        <w:tab/>
-        <w:t xml:space="preserve">Menurut Arief (2011:43) PHP adalah Bahasa </w:t>
-      </w:r>
-      <w:r>
-        <w:rPr>
-          <w:rFonts w:ascii="Times New Roman" w:hAnsi="Times New Roman"/>
-          <w:bCs/>
-          <w:i/>
-          <w:sz w:val="24"/>
-          <w:szCs w:val="24"/>
-          <w:lang w:val="en-US"/>
-        </w:rPr>
-        <w:t>server slide scripting</w:t>
-      </w:r>
-      <w:r>
-        <w:rPr>
-          <w:rFonts w:ascii="Times New Roman" w:hAnsi="Times New Roman"/>
-          <w:bCs/>
-          <w:iCs/>
-          <w:sz w:val="24"/>
-          <w:szCs w:val="24"/>
-          <w:lang w:val="en-US"/>
-        </w:rPr>
-        <w:t xml:space="preserve"> yang menyatu dengan HTML untuk membuat halaman web yang dinamis. Karena </w:t>
-      </w:r>
-      <w:r>
-        <w:rPr>
-          <w:rFonts w:ascii="Times New Roman" w:hAnsi="Times New Roman"/>
-          <w:bCs/>
-          <w:iCs/>
-          <w:sz w:val="24"/>
-          <w:szCs w:val="24"/>
-          <w:lang w:val="en-US"/>
-        </w:rPr>
-        <w:lastRenderedPageBreak/>
-        <w:t>PHP akan dieksekusi deserver kemudian hasilnya akan dikirmkan ke browser dengan format HTML.</w:t>
-      </w:r>
-    </w:p>
-    <w:p>
-      <w:pPr>
-        <w:pStyle w:val="ListParagraph"/>
-        <w:tabs>
-          <w:tab w:val="left" w:pos="1080"/>
-        </w:tabs>
-        <w:spacing w:after="0" w:line="480" w:lineRule="auto"/>
-        <w:ind w:left="644"/>
-        <w:jc w:val="both"/>
-        <w:rPr>
-          <w:rFonts w:ascii="Times New Roman" w:hAnsi="Times New Roman"/>
-          <w:bCs/>
-          <w:iCs/>
-          <w:sz w:val="24"/>
-          <w:szCs w:val="24"/>
-          <w:lang w:val="en-US"/>
-        </w:rPr>
-      </w:pPr>
-      <w:r>
-        <w:rPr>
-          <w:rFonts w:ascii="Times New Roman" w:hAnsi="Times New Roman"/>
-          <w:bCs/>
-          <w:iCs/>
-          <w:sz w:val="24"/>
-          <w:szCs w:val="24"/>
-          <w:lang w:val="en-US"/>
-        </w:rPr>
-        <w:tab/>
-        <w:t>Dengan demikian kode program yang ditulis dalam PHP tidak akan terlihat oleh user sehingga keamanan halaman web lebih terjamin. PHP dirancang untuk membuat halaman web yang dinamis, yaitu halaman web yang dapat membentuk suatu tampilan berdasarkan permintaan terkini, seperti menampilkan isi basis data ke halaman web.</w:t>
-      </w:r>
-    </w:p>
-    <w:p>
-      <w:pPr>
-        <w:pStyle w:val="ListParagraph"/>
-        <w:tabs>
-          <w:tab w:val="left" w:pos="1080"/>
-        </w:tabs>
-        <w:spacing w:after="0" w:line="480" w:lineRule="auto"/>
-        <w:ind w:left="644"/>
-        <w:jc w:val="both"/>
-        <w:rPr>
-          <w:rFonts w:ascii="Times New Roman" w:hAnsi="Times New Roman"/>
-          <w:bCs/>
-          <w:iCs/>
-          <w:sz w:val="24"/>
-          <w:szCs w:val="24"/>
-          <w:lang w:val="en-US"/>
-        </w:rPr>
-      </w:pPr>
-      <w:r>
-        <w:rPr>
-          <w:rFonts w:ascii="Times New Roman" w:hAnsi="Times New Roman"/>
-          <w:bCs/>
-          <w:iCs/>
-          <w:sz w:val="24"/>
-          <w:szCs w:val="24"/>
-          <w:lang w:val="en-US"/>
-        </w:rPr>
-        <w:tab/>
-        <w:t xml:space="preserve">Sedangkan menurut Nugroho (2006:61) “PHP atau singkatan dari </w:t>
-      </w:r>
-      <w:r>
-        <w:rPr>
-          <w:rFonts w:ascii="Times New Roman" w:hAnsi="Times New Roman"/>
-          <w:bCs/>
-          <w:i/>
-          <w:sz w:val="24"/>
-          <w:szCs w:val="24"/>
-          <w:lang w:val="en-US"/>
-        </w:rPr>
-        <w:t>Personal Home Page</w:t>
-      </w:r>
-      <w:r>
-        <w:rPr>
-          <w:rFonts w:ascii="Times New Roman" w:hAnsi="Times New Roman"/>
-          <w:bCs/>
-          <w:i/>
+        <w:t>Time Series</w:t>
+      </w:r>
+      <w:r>
+        <w:rPr>
+          <w:rFonts w:ascii="Times New Roman" w:hAnsi="Times New Roman"/>
+          <w:bCs/>
+          <w:iCs/>
           <w:sz w:val="24"/>
           <w:szCs w:val="24"/>
           <w:lang w:val="en-US"/>
         </w:rPr>
         <w:t xml:space="preserve"> </w:t>
       </w:r>
-      <w:r>
-        <w:rPr>
-          <w:rFonts w:ascii="Times New Roman" w:hAnsi="Times New Roman"/>
-          <w:bCs/>
-          <w:iCs/>
-          <w:sz w:val="24"/>
-          <w:szCs w:val="24"/>
-          <w:lang w:val="en-US"/>
-        </w:rPr>
-        <w:t xml:space="preserve">merupakan bahasa skrip yang tertanam dalam HTML untuk dieksekusi bersifat </w:t>
-      </w:r>
-      <w:r>
-        <w:rPr>
-          <w:rFonts w:ascii="Times New Roman" w:hAnsi="Times New Roman"/>
-          <w:bCs/>
-          <w:i/>
-          <w:sz w:val="24"/>
-          <w:szCs w:val="24"/>
-          <w:lang w:val="en-US"/>
-        </w:rPr>
-        <w:t>server side</w:t>
-      </w:r>
-      <w:r>
-        <w:rPr>
-          <w:rFonts w:ascii="Times New Roman" w:hAnsi="Times New Roman"/>
-          <w:bCs/>
-          <w:iCs/>
-          <w:sz w:val="24"/>
-          <w:szCs w:val="24"/>
-          <w:lang w:val="en-US"/>
-        </w:rPr>
-        <w:t>”. PHP termasuk dalam open source product, sehingga source code PHP dapat diubah dan didistribusikan secara bebas.</w:t>
-      </w:r>
-    </w:p>
-    <w:p>
-      <w:pPr>
-        <w:pStyle w:val="ListParagraph"/>
-        <w:tabs>
-          <w:tab w:val="left" w:pos="1080"/>
-        </w:tabs>
-        <w:spacing w:after="0" w:line="480" w:lineRule="auto"/>
-        <w:ind w:left="644"/>
-        <w:jc w:val="both"/>
-        <w:rPr>
-          <w:rFonts w:ascii="Times New Roman" w:hAnsi="Times New Roman"/>
-          <w:bCs/>
-          <w:iCs/>
-          <w:sz w:val="24"/>
-          <w:szCs w:val="24"/>
-          <w:lang w:val="en-US"/>
-        </w:rPr>
-      </w:pPr>
-      <w:r>
-        <w:rPr>
-          <w:rFonts w:ascii="Times New Roman" w:hAnsi="Times New Roman"/>
-          <w:bCs/>
-          <w:iCs/>
-          <w:sz w:val="24"/>
-          <w:szCs w:val="24"/>
-          <w:lang w:val="en-US"/>
-        </w:rPr>
-        <w:tab/>
-        <w:t xml:space="preserve">Hampir seluruh aplikasi berbasis web dapat dibuat dengan PHP. Namun kekuatan utama adalah konektivitas basis data dengan web. Dengan kemampuan ini kita akan mempunyai suatu sistem basis data yang dapat di akses. PHP merupakan Bahasa pemrograman web yang awalnya didesain untuk dieksekusi pada </w:t>
-      </w:r>
-      <w:r>
-        <w:rPr>
-          <w:rFonts w:ascii="Times New Roman" w:hAnsi="Times New Roman"/>
-          <w:bCs/>
-          <w:i/>
-          <w:sz w:val="24"/>
-          <w:szCs w:val="24"/>
-          <w:lang w:val="en-US"/>
-        </w:rPr>
-        <w:t>server</w:t>
-      </w:r>
-      <w:r>
-        <w:rPr>
-          <w:rFonts w:ascii="Times New Roman" w:hAnsi="Times New Roman"/>
-          <w:bCs/>
-          <w:iCs/>
-          <w:sz w:val="24"/>
-          <w:szCs w:val="24"/>
-          <w:lang w:val="en-US"/>
-        </w:rPr>
-        <w:t xml:space="preserve"> tidak pada </w:t>
-      </w:r>
-      <w:r>
-        <w:rPr>
-          <w:rFonts w:ascii="Times New Roman" w:hAnsi="Times New Roman"/>
-          <w:bCs/>
-          <w:i/>
-          <w:sz w:val="24"/>
-          <w:szCs w:val="24"/>
-          <w:lang w:val="en-US"/>
-        </w:rPr>
-        <w:t xml:space="preserve">client </w:t>
-      </w:r>
-      <w:r>
-        <w:rPr>
-          <w:rFonts w:ascii="Times New Roman" w:hAnsi="Times New Roman"/>
-          <w:bCs/>
-          <w:iCs/>
-          <w:sz w:val="24"/>
-          <w:szCs w:val="24"/>
-          <w:lang w:val="en-US"/>
-        </w:rPr>
-        <w:t>tetapi kini penggunaanya dapat digunakan untuk bahasa pemrograman secara umum seperti bahasa pemrograman lainnya.</w:t>
-      </w:r>
-    </w:p>
-    <w:p>
-      <w:pPr>
-        <w:pStyle w:val="ListParagraph"/>
-        <w:tabs>
-          <w:tab w:val="left" w:pos="1080"/>
-        </w:tabs>
-        <w:spacing w:after="0" w:line="480" w:lineRule="auto"/>
-        <w:ind w:left="644"/>
-        <w:jc w:val="both"/>
-        <w:rPr>
-          <w:rFonts w:ascii="Times New Roman" w:hAnsi="Times New Roman"/>
-          <w:bCs/>
-          <w:iCs/>
-          <w:sz w:val="24"/>
-          <w:szCs w:val="24"/>
-          <w:lang w:val="en-US"/>
-        </w:rPr>
-      </w:pPr>
     </w:p>
     <w:p>
       <w:pPr>
@@ -8727,10 +6653,8 @@
           <w:ilvl w:val="1"/>
           <w:numId w:val="1"/>
         </w:numPr>
-        <w:tabs>
-          <w:tab w:val="left" w:pos="1080"/>
-        </w:tabs>
         <w:spacing w:after="0" w:line="480" w:lineRule="auto"/>
+        <w:ind w:left="851"/>
         <w:jc w:val="both"/>
         <w:rPr>
           <w:rFonts w:ascii="Times New Roman" w:hAnsi="Times New Roman"/>
@@ -8750,39 +6674,24 @@
           <w:szCs w:val="24"/>
           <w:lang w:val="en-US"/>
         </w:rPr>
-        <w:t>Database</w:t>
+        <w:t>Website</w:t>
       </w:r>
     </w:p>
     <w:p>
       <w:pPr>
         <w:pStyle w:val="ListParagraph"/>
-        <w:tabs>
-          <w:tab w:val="left" w:pos="1080"/>
-        </w:tabs>
         <w:spacing w:after="0" w:line="480" w:lineRule="auto"/>
-        <w:ind w:left="644"/>
-        <w:jc w:val="both"/>
-        <w:rPr>
-          <w:rFonts w:ascii="Times New Roman" w:hAnsi="Times New Roman"/>
-          <w:bCs/>
-          <w:iCs/>
-          <w:sz w:val="24"/>
-          <w:szCs w:val="24"/>
-          <w:lang w:val="en-US"/>
-        </w:rPr>
-      </w:pPr>
-      <w:r>
-        <w:rPr>
-          <w:rFonts w:ascii="Times New Roman" w:hAnsi="Times New Roman"/>
-          <w:bCs/>
-          <w:iCs/>
-          <w:sz w:val="24"/>
-          <w:szCs w:val="24"/>
-          <w:lang w:val="en-US"/>
-        </w:rPr>
-        <w:tab/>
-        <w:t xml:space="preserve">Database adalah sekumpulan file data yang satu sama lainnya saling berhubungan yang diorganisasi sedemikan rupa sehingga memudahkan untuk mendapatkan dan memproses data tersebut. Lingkungan sistem </w:t>
-      </w:r>
+        <w:ind w:left="851" w:firstLine="709"/>
+        <w:jc w:val="both"/>
+        <w:rPr>
+          <w:rFonts w:ascii="Times New Roman" w:hAnsi="Times New Roman"/>
+          <w:bCs/>
+          <w:iCs/>
+          <w:sz w:val="24"/>
+          <w:szCs w:val="24"/>
+          <w:lang w:val="en-US"/>
+        </w:rPr>
+      </w:pPr>
       <w:r>
         <w:rPr>
           <w:rFonts w:ascii="Times New Roman" w:hAnsi="Times New Roman"/>
@@ -8792,7 +6701,100 @@
           <w:szCs w:val="24"/>
           <w:lang w:val="en-US"/>
         </w:rPr>
-        <w:t xml:space="preserve">database </w:t>
+        <w:t xml:space="preserve">Website </w:t>
+      </w:r>
+      <w:r>
+        <w:rPr>
+          <w:rFonts w:ascii="Times New Roman" w:hAnsi="Times New Roman"/>
+          <w:bCs/>
+          <w:iCs/>
+          <w:sz w:val="24"/>
+          <w:szCs w:val="24"/>
+          <w:lang w:val="en-US"/>
+        </w:rPr>
+        <w:t xml:space="preserve">atau disingkat web, dapat diartikan sekumpulan halaman yang terdiri dsri beberapa lama yang berisi informasi dalam bentuk data digital baik berupa text, gambar, video, audio dan animasi lainnya yang disedikan melalui jalur internet. Lebih jelasnya, </w:t>
+      </w:r>
+      <w:r>
+        <w:rPr>
+          <w:rFonts w:ascii="Times New Roman" w:hAnsi="Times New Roman"/>
+          <w:bCs/>
+          <w:i/>
+          <w:sz w:val="24"/>
+          <w:szCs w:val="24"/>
+          <w:lang w:val="en-US"/>
+        </w:rPr>
+        <w:t>website</w:t>
+      </w:r>
+      <w:r>
+        <w:rPr>
+          <w:rFonts w:ascii="Times New Roman" w:hAnsi="Times New Roman"/>
+          <w:bCs/>
+          <w:iCs/>
+          <w:sz w:val="24"/>
+          <w:szCs w:val="24"/>
+          <w:lang w:val="en-US"/>
+        </w:rPr>
+        <w:t xml:space="preserve"> merupakan halaman-halaman yang berisi informasi yang ditampilkan oleh browser seperti Mozila Firefox, Google chrome atau yang lainnya.” (Rohi Abdulloh, 2016)</w:t>
+      </w:r>
+    </w:p>
+    <w:p>
+      <w:pPr>
+        <w:pStyle w:val="ListParagraph"/>
+        <w:spacing w:after="0" w:line="480" w:lineRule="auto"/>
+        <w:ind w:left="851" w:firstLine="709"/>
+        <w:jc w:val="both"/>
+        <w:rPr>
+          <w:rFonts w:ascii="Times New Roman" w:hAnsi="Times New Roman"/>
+          <w:bCs/>
+          <w:iCs/>
+          <w:sz w:val="24"/>
+          <w:szCs w:val="24"/>
+          <w:lang w:val="en-US"/>
+        </w:rPr>
+      </w:pPr>
+      <w:r>
+        <w:rPr>
+          <w:rFonts w:ascii="Times New Roman" w:hAnsi="Times New Roman"/>
+          <w:bCs/>
+          <w:i/>
+          <w:sz w:val="24"/>
+          <w:szCs w:val="24"/>
+          <w:lang w:val="en-US"/>
+        </w:rPr>
+        <w:t xml:space="preserve">Website </w:t>
+      </w:r>
+      <w:r>
+        <w:rPr>
+          <w:rFonts w:ascii="Times New Roman" w:hAnsi="Times New Roman"/>
+          <w:bCs/>
+          <w:iCs/>
+          <w:sz w:val="24"/>
+          <w:szCs w:val="24"/>
+          <w:lang w:val="en-US"/>
+        </w:rPr>
+        <w:t xml:space="preserve">adalah sejumlah halaman web yang memiliki topik saling terkait. Halaman tersebut memuat </w:t>
+      </w:r>
+      <w:r>
+        <w:rPr>
+          <w:rFonts w:ascii="Times New Roman" w:hAnsi="Times New Roman"/>
+          <w:bCs/>
+          <w:i/>
+          <w:sz w:val="24"/>
+          <w:szCs w:val="24"/>
+          <w:lang w:val="en-US"/>
+        </w:rPr>
+        <w:t xml:space="preserve">script </w:t>
+      </w:r>
+      <w:r>
+        <w:rPr>
+          <w:rFonts w:ascii="Times New Roman" w:hAnsi="Times New Roman"/>
+          <w:bCs/>
+          <w:iCs/>
+          <w:sz w:val="24"/>
+          <w:szCs w:val="24"/>
+          <w:lang w:val="en-US"/>
+        </w:rPr>
+        <w:t xml:space="preserve">(Bahasa pemrograman) yang dapat </w:t>
       </w:r>
       <w:r>
         <w:rPr>
@@ -8804,7 +6806,7 @@
           <w:lang w:val="en-US"/>
         </w:rPr>
         <w:lastRenderedPageBreak/>
-        <w:t>menekankan pada data yang tidak tergantung(</w:t>
+        <w:t xml:space="preserve">memanggil file-file atau layanan dalam </w:t>
       </w:r>
       <w:r>
         <w:rPr>
@@ -8815,136 +6817,111 @@
           <w:szCs w:val="24"/>
           <w:lang w:val="en-US"/>
         </w:rPr>
-        <w:t xml:space="preserve">independent) </w:t>
-      </w:r>
-      <w:r>
-        <w:rPr>
-          <w:rFonts w:ascii="Times New Roman" w:hAnsi="Times New Roman"/>
-          <w:bCs/>
-          <w:iCs/>
-          <w:sz w:val="24"/>
-          <w:szCs w:val="24"/>
-          <w:lang w:val="en-US"/>
-        </w:rPr>
-        <w:t>pada aplikasi yang menggunakan data tersebut. (Mukhamad Masrus, 2015)</w:t>
+        <w:t xml:space="preserve">web server </w:t>
+      </w:r>
+      <w:r>
+        <w:rPr>
+          <w:rFonts w:ascii="Times New Roman" w:hAnsi="Times New Roman"/>
+          <w:bCs/>
+          <w:iCs/>
+          <w:sz w:val="24"/>
+          <w:szCs w:val="24"/>
+          <w:lang w:val="en-US"/>
+        </w:rPr>
+        <w:t xml:space="preserve">itu sendiri, dari server lain maupun data yang berada dalam database. </w:t>
+      </w:r>
+      <w:r>
+        <w:rPr>
+          <w:rFonts w:ascii="Times New Roman" w:hAnsi="Times New Roman"/>
+          <w:bCs/>
+          <w:i/>
+          <w:sz w:val="24"/>
+          <w:szCs w:val="24"/>
+          <w:lang w:val="en-US"/>
+        </w:rPr>
+        <w:t>Website</w:t>
+      </w:r>
+      <w:r>
+        <w:rPr>
+          <w:rFonts w:ascii="Times New Roman" w:hAnsi="Times New Roman"/>
+          <w:bCs/>
+          <w:i/>
+          <w:sz w:val="24"/>
+          <w:szCs w:val="24"/>
+          <w:lang w:val="en-US"/>
+        </w:rPr>
+        <w:t xml:space="preserve"> </w:t>
+      </w:r>
+      <w:r>
+        <w:rPr>
+          <w:rFonts w:ascii="Times New Roman" w:hAnsi="Times New Roman"/>
+          <w:bCs/>
+          <w:iCs/>
+          <w:sz w:val="24"/>
+          <w:szCs w:val="24"/>
+          <w:lang w:val="en-US"/>
+        </w:rPr>
+        <w:t xml:space="preserve">dapat bersifat statis maupun dinamis, yang membentuk satu rangkaian yang saling terkait dimana saling dihubungkan dengan </w:t>
+      </w:r>
+      <w:r>
+        <w:rPr>
+          <w:rFonts w:ascii="Times New Roman" w:hAnsi="Times New Roman"/>
+          <w:bCs/>
+          <w:i/>
+          <w:sz w:val="24"/>
+          <w:szCs w:val="24"/>
+          <w:lang w:val="en-US"/>
+        </w:rPr>
+        <w:t>hyperlink</w:t>
+      </w:r>
+      <w:r>
+        <w:rPr>
+          <w:rFonts w:ascii="Times New Roman" w:hAnsi="Times New Roman"/>
+          <w:bCs/>
+          <w:i/>
+          <w:sz w:val="24"/>
+          <w:szCs w:val="24"/>
+          <w:lang w:val="en-US"/>
+        </w:rPr>
+        <w:t xml:space="preserve"> </w:t>
+      </w:r>
+      <w:r>
+        <w:rPr>
+          <w:rFonts w:ascii="Times New Roman" w:hAnsi="Times New Roman"/>
+          <w:bCs/>
+          <w:iCs/>
+          <w:sz w:val="24"/>
+          <w:szCs w:val="24"/>
+          <w:lang w:val="en-US"/>
+        </w:rPr>
+        <w:t>atau jaringan-jaringan halaman.</w:t>
       </w:r>
     </w:p>
     <w:p>
       <w:pPr>
         <w:pStyle w:val="ListParagraph"/>
-        <w:tabs>
-          <w:tab w:val="left" w:pos="1080"/>
-        </w:tabs>
         <w:spacing w:after="0" w:line="480" w:lineRule="auto"/>
-        <w:ind w:left="644"/>
-        <w:jc w:val="both"/>
-        <w:rPr>
-          <w:rFonts w:ascii="Times New Roman" w:hAnsi="Times New Roman"/>
-          <w:bCs/>
-          <w:iCs/>
-          <w:sz w:val="24"/>
-          <w:szCs w:val="24"/>
-          <w:lang w:val="en-US"/>
-        </w:rPr>
-      </w:pPr>
-      <w:r>
-        <w:rPr>
-          <w:rFonts w:ascii="Times New Roman" w:hAnsi="Times New Roman"/>
-          <w:bCs/>
-          <w:iCs/>
-          <w:sz w:val="24"/>
-          <w:szCs w:val="24"/>
-          <w:lang w:val="en-US"/>
-        </w:rPr>
-        <w:tab/>
-      </w:r>
-      <w:r>
-        <w:rPr>
-          <w:rFonts w:ascii="Times New Roman" w:hAnsi="Times New Roman"/>
-          <w:bCs/>
-          <w:i/>
-          <w:sz w:val="24"/>
-          <w:szCs w:val="24"/>
-          <w:lang w:val="en-US"/>
-        </w:rPr>
-        <w:t xml:space="preserve">Database </w:t>
-      </w:r>
-      <w:r>
-        <w:rPr>
-          <w:rFonts w:ascii="Times New Roman" w:hAnsi="Times New Roman"/>
-          <w:bCs/>
-          <w:iCs/>
-          <w:sz w:val="24"/>
-          <w:szCs w:val="24"/>
-          <w:lang w:val="en-US"/>
-        </w:rPr>
-        <w:t xml:space="preserve">(Basis Data) merupakan kumpulan dari data – data yang tersusun. Data tersebut dapat berupa skeman, table, query, laporan, dan objek-objek lainnya. Cara untuk mengakses data-data ini biasanya disebut dengan </w:t>
-      </w:r>
-      <w:r>
-        <w:rPr>
-          <w:rFonts w:ascii="Times New Roman" w:hAnsi="Times New Roman"/>
-          <w:bCs/>
-          <w:i/>
-          <w:sz w:val="24"/>
-          <w:szCs w:val="24"/>
-          <w:lang w:val="en-US"/>
-        </w:rPr>
-        <w:t>Database Management System</w:t>
-      </w:r>
-      <w:r>
-        <w:rPr>
-          <w:rFonts w:ascii="Times New Roman" w:hAnsi="Times New Roman"/>
-          <w:bCs/>
-          <w:i/>
-          <w:sz w:val="24"/>
-          <w:szCs w:val="24"/>
-          <w:lang w:val="en-US"/>
-        </w:rPr>
-        <w:t xml:space="preserve"> </w:t>
-      </w:r>
-      <w:r>
-        <w:rPr>
-          <w:rFonts w:ascii="Times New Roman" w:hAnsi="Times New Roman"/>
-          <w:bCs/>
-          <w:iCs/>
-          <w:sz w:val="24"/>
-          <w:szCs w:val="24"/>
-          <w:lang w:val="en-US"/>
-        </w:rPr>
-        <w:t>yang berbentuk sebuah perangkat lunak komputer dimana pengguna</w:t>
-      </w:r>
-      <w:r>
-        <w:rPr>
-          <w:rFonts w:ascii="Times New Roman" w:hAnsi="Times New Roman"/>
-          <w:bCs/>
-          <w:i/>
-          <w:sz w:val="24"/>
-          <w:szCs w:val="24"/>
-          <w:lang w:val="en-US"/>
-        </w:rPr>
-        <w:t>(user)</w:t>
-      </w:r>
-      <w:r>
-        <w:rPr>
-          <w:rFonts w:ascii="Times New Roman" w:hAnsi="Times New Roman"/>
-          <w:bCs/>
-          <w:i/>
-          <w:sz w:val="24"/>
-          <w:szCs w:val="24"/>
-          <w:lang w:val="en-US"/>
-        </w:rPr>
-        <w:t xml:space="preserve"> </w:t>
-      </w:r>
-      <w:r>
-        <w:rPr>
-          <w:rFonts w:ascii="Times New Roman" w:hAnsi="Times New Roman"/>
-          <w:bCs/>
-          <w:iCs/>
-          <w:sz w:val="24"/>
-          <w:szCs w:val="24"/>
-          <w:lang w:val="en-US"/>
-        </w:rPr>
-        <w:t>dapat berinteraksi dan mengakses terhadap semua data yang ada pada sebuah database.</w:t>
+        <w:ind w:left="851" w:firstLine="709"/>
+        <w:jc w:val="both"/>
+        <w:rPr>
+          <w:rFonts w:ascii="Times New Roman" w:hAnsi="Times New Roman"/>
+          <w:bCs/>
+          <w:iCs/>
+          <w:sz w:val="24"/>
+          <w:szCs w:val="24"/>
+          <w:lang w:val="en-US"/>
+        </w:rPr>
+      </w:pPr>
+      <w:r>
+        <w:rPr>
+          <w:rFonts w:ascii="Times New Roman" w:hAnsi="Times New Roman"/>
+          <w:bCs/>
+          <w:iCs/>
+          <w:sz w:val="24"/>
+          <w:szCs w:val="24"/>
+          <w:lang w:val="en-US"/>
+        </w:rPr>
+        <w:t>Bersifat statis apabila isi informasi website tetap, jarang berubah dan isi informasinya searah hanya dari pemilik website. Bersifat dinamis apabila isi informasi website selalu berubah-ubah dan isi informasinya interaktif dua arah berasal dari pemilik serta pengguna website. (Ali Zaki, 2009).</w:t>
       </w:r>
     </w:p>
     <w:p>
@@ -8954,10 +6931,8 @@
           <w:ilvl w:val="1"/>
           <w:numId w:val="1"/>
         </w:numPr>
-        <w:tabs>
-          <w:tab w:val="left" w:pos="1080"/>
-        </w:tabs>
         <w:spacing w:after="0" w:line="480" w:lineRule="auto"/>
+        <w:ind w:left="851"/>
         <w:jc w:val="both"/>
         <w:rPr>
           <w:rFonts w:ascii="Times New Roman" w:hAnsi="Times New Roman"/>
@@ -8977,27 +6952,37 @@
           <w:szCs w:val="24"/>
           <w:lang w:val="en-US"/>
         </w:rPr>
-        <w:t>MySQL</w:t>
+        <w:t>Php</w:t>
       </w:r>
     </w:p>
     <w:p>
       <w:pPr>
         <w:pStyle w:val="ListParagraph"/>
-        <w:tabs>
-          <w:tab w:val="left" w:pos="1080"/>
-        </w:tabs>
         <w:spacing w:after="0" w:line="480" w:lineRule="auto"/>
-        <w:ind w:left="644"/>
-        <w:jc w:val="both"/>
-        <w:rPr>
-          <w:rFonts w:ascii="Times New Roman" w:hAnsi="Times New Roman"/>
-          <w:bCs/>
-          <w:iCs/>
-          <w:sz w:val="24"/>
-          <w:szCs w:val="24"/>
-          <w:lang w:val="en-US"/>
-        </w:rPr>
-      </w:pPr>
+        <w:ind w:left="851" w:firstLine="709"/>
+        <w:jc w:val="both"/>
+        <w:rPr>
+          <w:rFonts w:ascii="Times New Roman" w:hAnsi="Times New Roman"/>
+          <w:bCs/>
+          <w:iCs/>
+          <w:sz w:val="24"/>
+          <w:szCs w:val="24"/>
+          <w:lang w:val="en-US"/>
+        </w:rPr>
+      </w:pPr>
+      <w:bookmarkStart w:id="0" w:name="_GoBack"/>
+      <w:bookmarkEnd w:id="0"/>
+      <w:r>
+        <w:rPr>
+          <w:rFonts w:ascii="Times New Roman" w:hAnsi="Times New Roman"/>
+          <w:bCs/>
+          <w:iCs/>
+          <w:sz w:val="24"/>
+          <w:szCs w:val="24"/>
+          <w:lang w:val="en-US"/>
+        </w:rPr>
+        <w:t xml:space="preserve">Menurut Arief (2011:43) PHP adalah Bahasa </w:t>
+      </w:r>
       <w:r>
         <w:rPr>
           <w:rFonts w:ascii="Times New Roman" w:hAnsi="Times New Roman"/>
@@ -9007,19 +6992,72 @@
           <w:szCs w:val="24"/>
           <w:lang w:val="en-US"/>
         </w:rPr>
-        <w:tab/>
-        <w:t xml:space="preserve">MySQL </w:t>
-      </w:r>
-      <w:r>
-        <w:rPr>
-          <w:rFonts w:ascii="Times New Roman" w:hAnsi="Times New Roman"/>
-          <w:bCs/>
-          <w:iCs/>
-          <w:sz w:val="24"/>
-          <w:szCs w:val="24"/>
-          <w:lang w:val="en-US"/>
-        </w:rPr>
-        <w:t xml:space="preserve">adalah sebuah program database server yang bersifat multi user dengan menggunakan perintah dasar SQL </w:t>
+        <w:t>server slide scripting</w:t>
+      </w:r>
+      <w:r>
+        <w:rPr>
+          <w:rFonts w:ascii="Times New Roman" w:hAnsi="Times New Roman"/>
+          <w:bCs/>
+          <w:iCs/>
+          <w:sz w:val="24"/>
+          <w:szCs w:val="24"/>
+          <w:lang w:val="en-US"/>
+        </w:rPr>
+        <w:t xml:space="preserve"> yang menyatu dengan HTML untuk membuat halaman web yang dinamis. Karena PHP akan dieksekusi deserver kemudian hasilnya akan dikirmkan ke browser dengan format HTML.</w:t>
+      </w:r>
+    </w:p>
+    <w:p>
+      <w:pPr>
+        <w:pStyle w:val="ListParagraph"/>
+        <w:spacing w:after="0" w:line="480" w:lineRule="auto"/>
+        <w:ind w:left="851" w:firstLine="709"/>
+        <w:jc w:val="both"/>
+        <w:rPr>
+          <w:rFonts w:ascii="Times New Roman" w:hAnsi="Times New Roman"/>
+          <w:bCs/>
+          <w:iCs/>
+          <w:sz w:val="24"/>
+          <w:szCs w:val="24"/>
+          <w:lang w:val="en-US"/>
+        </w:rPr>
+      </w:pPr>
+      <w:r>
+        <w:rPr>
+          <w:rFonts w:ascii="Times New Roman" w:hAnsi="Times New Roman"/>
+          <w:bCs/>
+          <w:iCs/>
+          <w:sz w:val="24"/>
+          <w:szCs w:val="24"/>
+          <w:lang w:val="en-US"/>
+        </w:rPr>
+        <w:t>Dengan demikian kode program yang ditulis dalam PHP tidak akan terlihat oleh user sehingga keamanan halaman web lebih terjamin. PHP dirancang untuk membuat halaman web yang dinamis, yaitu halaman web yang dapat membentuk suatu tampilan berdasarkan permintaan terkini, seperti menampilkan isi basis data ke halaman web.</w:t>
+      </w:r>
+    </w:p>
+    <w:p>
+      <w:pPr>
+        <w:pStyle w:val="ListParagraph"/>
+        <w:spacing w:after="0" w:line="480" w:lineRule="auto"/>
+        <w:ind w:left="851" w:firstLine="709"/>
+        <w:jc w:val="both"/>
+        <w:rPr>
+          <w:rFonts w:ascii="Times New Roman" w:hAnsi="Times New Roman"/>
+          <w:bCs/>
+          <w:iCs/>
+          <w:sz w:val="24"/>
+          <w:szCs w:val="24"/>
+          <w:lang w:val="en-US"/>
+        </w:rPr>
+      </w:pPr>
+      <w:r>
+        <w:rPr>
+          <w:rFonts w:ascii="Times New Roman" w:hAnsi="Times New Roman"/>
+          <w:bCs/>
+          <w:iCs/>
+          <w:sz w:val="24"/>
+          <w:szCs w:val="24"/>
+          <w:lang w:val="en-US"/>
+        </w:rPr>
+        <w:t xml:space="preserve">Sedangkan menurut Nugroho (2006:61) “PHP atau singkatan dari </w:t>
       </w:r>
       <w:r>
         <w:rPr>
@@ -9030,7 +7068,7 @@
           <w:szCs w:val="24"/>
           <w:lang w:val="en-US"/>
         </w:rPr>
-        <w:t>(Structured Query Languange).</w:t>
+        <w:t>Personal Home Page</w:t>
       </w:r>
       <w:r>
         <w:rPr>
@@ -9041,18 +7079,18 @@
           <w:szCs w:val="24"/>
           <w:lang w:val="en-US"/>
         </w:rPr>
-        <w:t xml:space="preserve"> MySQL </w:t>
-      </w:r>
-      <w:r>
-        <w:rPr>
-          <w:rFonts w:ascii="Times New Roman" w:hAnsi="Times New Roman"/>
-          <w:bCs/>
-          <w:iCs/>
-          <w:sz w:val="24"/>
-          <w:szCs w:val="24"/>
-          <w:lang w:val="en-US"/>
-        </w:rPr>
-        <w:t xml:space="preserve">merupakan pilihan popular untuk database yang digunakan pada aplikasi web, dan komponen utama dari LAMP </w:t>
+        <w:t xml:space="preserve"> </w:t>
+      </w:r>
+      <w:r>
+        <w:rPr>
+          <w:rFonts w:ascii="Times New Roman" w:hAnsi="Times New Roman"/>
+          <w:bCs/>
+          <w:iCs/>
+          <w:sz w:val="24"/>
+          <w:szCs w:val="24"/>
+          <w:lang w:val="en-US"/>
+        </w:rPr>
+        <w:t xml:space="preserve">merupakan bahasa skrip yang tertanam dalam HTML untuk dieksekusi bersifat </w:t>
       </w:r>
       <w:r>
         <w:rPr>
@@ -9063,18 +7101,46 @@
           <w:szCs w:val="24"/>
           <w:lang w:val="en-US"/>
         </w:rPr>
-        <w:t>(Linux, Apache, MySQL, Php/Perlp/Phyton).</w:t>
-      </w:r>
-      <w:r>
-        <w:rPr>
-          <w:rFonts w:ascii="Times New Roman" w:hAnsi="Times New Roman"/>
-          <w:bCs/>
-          <w:iCs/>
-          <w:sz w:val="24"/>
-          <w:szCs w:val="24"/>
-          <w:lang w:val="en-US"/>
-        </w:rPr>
-        <w:t xml:space="preserve"> Database </w:t>
+        <w:t>server side</w:t>
+      </w:r>
+      <w:r>
+        <w:rPr>
+          <w:rFonts w:ascii="Times New Roman" w:hAnsi="Times New Roman"/>
+          <w:bCs/>
+          <w:iCs/>
+          <w:sz w:val="24"/>
+          <w:szCs w:val="24"/>
+          <w:lang w:val="en-US"/>
+        </w:rPr>
+        <w:t>”. PHP termasuk dalam open source product, sehingga source code PHP dapat diubah dan didistribusikan secara bebas.</w:t>
+      </w:r>
+    </w:p>
+    <w:p>
+      <w:pPr>
+        <w:pStyle w:val="ListParagraph"/>
+        <w:spacing w:after="0" w:line="480" w:lineRule="auto"/>
+        <w:ind w:left="851" w:firstLine="709"/>
+        <w:jc w:val="both"/>
+        <w:rPr>
+          <w:rFonts w:ascii="Times New Roman" w:hAnsi="Times New Roman"/>
+          <w:bCs/>
+          <w:iCs/>
+          <w:sz w:val="24"/>
+          <w:szCs w:val="24"/>
+          <w:lang w:val="en-US"/>
+        </w:rPr>
+      </w:pPr>
+      <w:r>
+        <w:rPr>
+          <w:rFonts w:ascii="Times New Roman" w:hAnsi="Times New Roman"/>
+          <w:bCs/>
+          <w:iCs/>
+          <w:sz w:val="24"/>
+          <w:szCs w:val="24"/>
+          <w:lang w:val="en-US"/>
+        </w:rPr>
+        <w:lastRenderedPageBreak/>
+        <w:t xml:space="preserve">Hampir seluruh aplikasi berbasis web dapat dibuat dengan PHP. Namun kekuatan utama adalah konektivitas basis data dengan web. Dengan kemampuan ini kita akan mempunyai suatu sistem basis data yang dapat di akses. PHP merupakan Bahasa pemrograman web yang awalnya didesain untuk dieksekusi pada </w:t>
       </w:r>
       <w:r>
         <w:rPr>
@@ -9085,18 +7151,18 @@
           <w:szCs w:val="24"/>
           <w:lang w:val="en-US"/>
         </w:rPr>
-        <w:t>open source</w:t>
-      </w:r>
-      <w:r>
-        <w:rPr>
-          <w:rFonts w:ascii="Times New Roman" w:hAnsi="Times New Roman"/>
-          <w:bCs/>
-          <w:iCs/>
-          <w:sz w:val="24"/>
-          <w:szCs w:val="24"/>
-          <w:lang w:val="en-US"/>
-        </w:rPr>
-        <w:t xml:space="preserve"> seperti </w:t>
+        <w:t>server</w:t>
+      </w:r>
+      <w:r>
+        <w:rPr>
+          <w:rFonts w:ascii="Times New Roman" w:hAnsi="Times New Roman"/>
+          <w:bCs/>
+          <w:iCs/>
+          <w:sz w:val="24"/>
+          <w:szCs w:val="24"/>
+          <w:lang w:val="en-US"/>
+        </w:rPr>
+        <w:t xml:space="preserve"> tidak pada </w:t>
       </w:r>
       <w:r>
         <w:rPr>
@@ -9107,29 +7173,18 @@
           <w:szCs w:val="24"/>
           <w:lang w:val="en-US"/>
         </w:rPr>
-        <w:t>MySQL</w:t>
-      </w:r>
-      <w:r>
-        <w:rPr>
-          <w:rFonts w:ascii="Times New Roman" w:hAnsi="Times New Roman"/>
-          <w:bCs/>
-          <w:i/>
-          <w:sz w:val="24"/>
-          <w:szCs w:val="24"/>
-          <w:lang w:val="en-US"/>
-        </w:rPr>
-        <w:t xml:space="preserve"> </w:t>
-      </w:r>
-      <w:r>
-        <w:rPr>
-          <w:rFonts w:ascii="Times New Roman" w:hAnsi="Times New Roman"/>
-          <w:bCs/>
-          <w:iCs/>
-          <w:sz w:val="24"/>
-          <w:szCs w:val="24"/>
-          <w:lang w:val="en-US"/>
-        </w:rPr>
-        <w:t>didistribusikan dengan gratis agar mendorong pengembangan user. (Ridwan A. Kambau, 2012)</w:t>
+        <w:t xml:space="preserve">client </w:t>
+      </w:r>
+      <w:r>
+        <w:rPr>
+          <w:rFonts w:ascii="Times New Roman" w:hAnsi="Times New Roman"/>
+          <w:bCs/>
+          <w:iCs/>
+          <w:sz w:val="24"/>
+          <w:szCs w:val="24"/>
+          <w:lang w:val="en-US"/>
+        </w:rPr>
+        <w:t>tetapi kini penggunaanya dapat digunakan untuk bahasa pemrograman secara umum seperti bahasa pemrograman lainnya.</w:t>
       </w:r>
     </w:p>
     <w:p>
@@ -9139,10 +7194,8 @@
           <w:ilvl w:val="1"/>
           <w:numId w:val="1"/>
         </w:numPr>
-        <w:tabs>
-          <w:tab w:val="left" w:pos="1080"/>
-        </w:tabs>
         <w:spacing w:after="0" w:line="480" w:lineRule="auto"/>
+        <w:ind w:left="851"/>
         <w:jc w:val="both"/>
         <w:rPr>
           <w:rFonts w:ascii="Times New Roman" w:hAnsi="Times New Roman"/>
@@ -9162,18 +7215,36 @@
           <w:szCs w:val="24"/>
           <w:lang w:val="en-US"/>
         </w:rPr>
-        <w:t>XAMPP</w:t>
+        <w:t>Database</w:t>
       </w:r>
     </w:p>
     <w:p>
       <w:pPr>
         <w:pStyle w:val="ListParagraph"/>
-        <w:tabs>
-          <w:tab w:val="left" w:pos="1080"/>
-        </w:tabs>
         <w:spacing w:after="0" w:line="480" w:lineRule="auto"/>
-        <w:ind w:left="644"/>
-        <w:jc w:val="both"/>
+        <w:ind w:left="851" w:firstLine="709"/>
+        <w:jc w:val="both"/>
+        <w:rPr>
+          <w:rFonts w:ascii="Times New Roman" w:hAnsi="Times New Roman"/>
+          <w:bCs/>
+          <w:iCs/>
+          <w:sz w:val="24"/>
+          <w:szCs w:val="24"/>
+          <w:lang w:val="en-US"/>
+        </w:rPr>
+      </w:pPr>
+      <w:r>
+        <w:rPr>
+          <w:rFonts w:ascii="Times New Roman" w:hAnsi="Times New Roman"/>
+          <w:bCs/>
+          <w:iCs/>
+          <w:sz w:val="24"/>
+          <w:szCs w:val="24"/>
+          <w:lang w:val="en-US"/>
+        </w:rPr>
+        <w:t xml:space="preserve">Database adalah sekumpulan file data yang satu sama lainnya saling berhubungan yang diorganisasi sedemikan rupa sehingga memudahkan untuk mendapatkan dan memproses data tersebut. Lingkungan sistem </w:t>
+      </w:r>
+      <w:r>
         <w:rPr>
           <w:rFonts w:ascii="Times New Roman" w:hAnsi="Times New Roman"/>
           <w:bCs/>
@@ -9182,17 +7253,18 @@
           <w:szCs w:val="24"/>
           <w:lang w:val="en-US"/>
         </w:rPr>
-      </w:pPr>
-      <w:r>
-        <w:rPr>
-          <w:rFonts w:ascii="Times New Roman" w:hAnsi="Times New Roman"/>
-          <w:bCs/>
-          <w:iCs/>
-          <w:sz w:val="24"/>
-          <w:szCs w:val="24"/>
-          <w:lang w:val="en-US"/>
-        </w:rPr>
-        <w:tab/>
+        <w:t xml:space="preserve">database </w:t>
+      </w:r>
+      <w:r>
+        <w:rPr>
+          <w:rFonts w:ascii="Times New Roman" w:hAnsi="Times New Roman"/>
+          <w:bCs/>
+          <w:iCs/>
+          <w:sz w:val="24"/>
+          <w:szCs w:val="24"/>
+          <w:lang w:val="en-US"/>
+        </w:rPr>
+        <w:t>menekankan pada data yang tidak tergantung(</w:t>
       </w:r>
       <w:r>
         <w:rPr>
@@ -9203,19 +7275,35 @@
           <w:szCs w:val="24"/>
           <w:lang w:val="en-US"/>
         </w:rPr>
-        <w:t>XAMPP</w:t>
-      </w:r>
-      <w:r>
-        <w:rPr>
-          <w:rFonts w:ascii="Times New Roman" w:hAnsi="Times New Roman"/>
-          <w:bCs/>
-          <w:iCs/>
-          <w:sz w:val="24"/>
-          <w:szCs w:val="24"/>
-          <w:lang w:val="en-US"/>
-        </w:rPr>
-        <w:t xml:space="preserve"> merupakan singkatan dari </w:t>
-      </w:r>
+        <w:t xml:space="preserve">independent) </w:t>
+      </w:r>
+      <w:r>
+        <w:rPr>
+          <w:rFonts w:ascii="Times New Roman" w:hAnsi="Times New Roman"/>
+          <w:bCs/>
+          <w:iCs/>
+          <w:sz w:val="24"/>
+          <w:szCs w:val="24"/>
+          <w:lang w:val="en-US"/>
+        </w:rPr>
+        <w:t>pada aplikasi yang menggunakan data tersebut. (Mukhamad Masrus, 2015)</w:t>
+      </w:r>
+    </w:p>
+    <w:p>
+      <w:pPr>
+        <w:pStyle w:val="ListParagraph"/>
+        <w:spacing w:after="0" w:line="480" w:lineRule="auto"/>
+        <w:ind w:left="851" w:firstLine="709"/>
+        <w:jc w:val="both"/>
+        <w:rPr>
+          <w:rFonts w:ascii="Times New Roman" w:hAnsi="Times New Roman"/>
+          <w:bCs/>
+          <w:iCs/>
+          <w:sz w:val="24"/>
+          <w:szCs w:val="24"/>
+          <w:lang w:val="en-US"/>
+        </w:rPr>
+      </w:pPr>
       <w:r>
         <w:rPr>
           <w:rFonts w:ascii="Times New Roman" w:hAnsi="Times New Roman"/>
@@ -9225,18 +7313,18 @@
           <w:szCs w:val="24"/>
           <w:lang w:val="en-US"/>
         </w:rPr>
-        <w:t>X(X=Cross Platform), Apache, MySQL, PHP</w:t>
-      </w:r>
-      <w:r>
-        <w:rPr>
-          <w:rFonts w:ascii="Times New Roman" w:hAnsi="Times New Roman"/>
-          <w:bCs/>
-          <w:iCs/>
-          <w:sz w:val="24"/>
-          <w:szCs w:val="24"/>
-          <w:lang w:val="en-US"/>
-        </w:rPr>
-        <w:t xml:space="preserve"> dan</w:t>
+        <w:t xml:space="preserve">Database </w:t>
+      </w:r>
+      <w:r>
+        <w:rPr>
+          <w:rFonts w:ascii="Times New Roman" w:hAnsi="Times New Roman"/>
+          <w:bCs/>
+          <w:iCs/>
+          <w:sz w:val="24"/>
+          <w:szCs w:val="24"/>
+          <w:lang w:val="en-US"/>
+        </w:rPr>
+        <w:t xml:space="preserve">(Basis Data) merupakan kumpulan dari data – data yang tersusun. Data tersebut dapat berupa skeman, table, query, laporan, dan objek-objek lainnya. Cara untuk mengakses data-data ini biasanya disebut dengan </w:t>
       </w:r>
       <w:r>
         <w:rPr>
@@ -9247,7 +7335,18 @@
           <w:szCs w:val="24"/>
           <w:lang w:val="en-US"/>
         </w:rPr>
-        <w:t xml:space="preserve"> Perl</w:t>
+        <w:t xml:space="preserve">Database Management System </w:t>
+      </w:r>
+      <w:r>
+        <w:rPr>
+          <w:rFonts w:ascii="Times New Roman" w:hAnsi="Times New Roman"/>
+          <w:bCs/>
+          <w:iCs/>
+          <w:sz w:val="24"/>
+          <w:szCs w:val="24"/>
+          <w:lang w:val="en-US"/>
+        </w:rPr>
+        <w:t>yang berbentuk sebuah perangkat lunak komputer dimana pengguna</w:t>
       </w:r>
       <w:r>
         <w:rPr>
@@ -9258,117 +7357,18 @@
           <w:szCs w:val="24"/>
           <w:lang w:val="en-US"/>
         </w:rPr>
-        <w:t xml:space="preserve">. </w:t>
-      </w:r>
-      <w:r>
-        <w:rPr>
-          <w:rFonts w:ascii="Times New Roman" w:hAnsi="Times New Roman"/>
-          <w:bCs/>
-          <w:iCs/>
-          <w:sz w:val="24"/>
-          <w:szCs w:val="24"/>
-          <w:lang w:val="en-US"/>
-        </w:rPr>
-        <w:t xml:space="preserve">Program ini tersedia dalam lisensi </w:t>
-      </w:r>
-      <w:r>
-        <w:rPr>
-          <w:rFonts w:ascii="Times New Roman" w:hAnsi="Times New Roman"/>
-          <w:bCs/>
-          <w:i/>
-          <w:sz w:val="24"/>
-          <w:szCs w:val="24"/>
-          <w:lang w:val="en-US"/>
-        </w:rPr>
-        <w:t xml:space="preserve">GNU(General Public License) </w:t>
-      </w:r>
-      <w:r>
-        <w:rPr>
-          <w:rFonts w:ascii="Times New Roman" w:hAnsi="Times New Roman"/>
-          <w:bCs/>
-          <w:iCs/>
-          <w:sz w:val="24"/>
-          <w:szCs w:val="24"/>
-          <w:lang w:val="en-US"/>
-        </w:rPr>
-        <w:t xml:space="preserve">dan gratis. Dengan menginstal </w:t>
-      </w:r>
-      <w:r>
-        <w:rPr>
-          <w:rFonts w:ascii="Times New Roman" w:hAnsi="Times New Roman"/>
-          <w:bCs/>
-          <w:i/>
-          <w:sz w:val="24"/>
-          <w:szCs w:val="24"/>
-          <w:lang w:val="en-US"/>
-        </w:rPr>
-        <w:t>XAMPP</w:t>
-      </w:r>
-      <w:r>
-        <w:rPr>
-          <w:rFonts w:ascii="Times New Roman" w:hAnsi="Times New Roman"/>
-          <w:bCs/>
-          <w:i/>
-          <w:sz w:val="24"/>
-          <w:szCs w:val="24"/>
-          <w:lang w:val="en-US"/>
-        </w:rPr>
-        <w:t xml:space="preserve">, </w:t>
-      </w:r>
-      <w:r>
-        <w:rPr>
-          <w:rFonts w:ascii="Times New Roman" w:hAnsi="Times New Roman"/>
-          <w:bCs/>
-          <w:iCs/>
-          <w:sz w:val="24"/>
-          <w:szCs w:val="24"/>
-          <w:lang w:val="en-US"/>
-        </w:rPr>
-        <w:t>tidak perlu menginstal aplikasi server satu persatu karena di dalam</w:t>
-      </w:r>
-      <w:r>
-        <w:rPr>
-          <w:rFonts w:ascii="Times New Roman" w:hAnsi="Times New Roman"/>
-          <w:bCs/>
-          <w:i/>
-          <w:sz w:val="24"/>
-          <w:szCs w:val="24"/>
-          <w:lang w:val="en-US"/>
-        </w:rPr>
-        <w:t xml:space="preserve"> XAMPP</w:t>
-      </w:r>
-      <w:r>
-        <w:rPr>
-          <w:rFonts w:ascii="Times New Roman" w:hAnsi="Times New Roman"/>
-          <w:bCs/>
-          <w:iCs/>
-          <w:sz w:val="24"/>
-          <w:szCs w:val="24"/>
-          <w:lang w:val="en-US"/>
-        </w:rPr>
-        <w:t xml:space="preserve"> sudah terdapat </w:t>
-      </w:r>
-      <w:r>
-        <w:rPr>
-          <w:rFonts w:ascii="Times New Roman" w:hAnsi="Times New Roman"/>
-          <w:bCs/>
-          <w:i/>
-          <w:sz w:val="24"/>
-          <w:szCs w:val="24"/>
-          <w:lang w:val="en-US"/>
-        </w:rPr>
-        <w:t>Apache, Php, MySQL, Php MyAdmin, FileZilla, Mercury</w:t>
-      </w:r>
-      <w:r>
-        <w:rPr>
-          <w:rFonts w:ascii="Times New Roman" w:hAnsi="Times New Roman"/>
-          <w:bCs/>
-          <w:iCs/>
-          <w:sz w:val="24"/>
-          <w:szCs w:val="24"/>
-          <w:lang w:val="en-US"/>
-        </w:rPr>
-        <w:t>. (Ramadhan dan Saputra, 2005).</w:t>
+        <w:t xml:space="preserve">(user) </w:t>
+      </w:r>
+      <w:r>
+        <w:rPr>
+          <w:rFonts w:ascii="Times New Roman" w:hAnsi="Times New Roman"/>
+          <w:bCs/>
+          <w:iCs/>
+          <w:sz w:val="24"/>
+          <w:szCs w:val="24"/>
+          <w:lang w:val="en-US"/>
+        </w:rPr>
+        <w:t>dapat berinteraksi dan mengakses terhadap semua data yang ada pada sebuah database.</w:t>
       </w:r>
       <w:r>
         <w:rPr>
@@ -12511,7 +10511,7 @@
                 <w:rFonts w:ascii="Times New Roman" w:hAnsi="Times New Roman"/>
                 <w:bCs/>
                 <w:iCs/>
-                <w:color w:val="FFFFFF" w:themeColor="background1"/>
+                <w:color w:val="FF0000"/>
                 <w:sz w:val="24"/>
                 <w:szCs w:val="24"/>
                 <w:lang w:val="en-US"/>
@@ -18806,7 +16806,7 @@
   <w:abstractNum w:abstractNumId="10" w15:restartNumberingAfterBreak="0">
     <w:nsid w:val="4ADA4571"/>
     <w:multiLevelType w:val="hybridMultilevel"/>
-    <w:tmpl w:val="9ABCBE5C"/>
+    <w:tmpl w:val="89085F6E"/>
     <w:lvl w:ilvl="0" w:tplc="86AC095E">
       <w:start w:val="1"/>
       <w:numFmt w:val="upperLetter"/>
@@ -18820,7 +16820,7 @@
         <w:i/>
       </w:rPr>
     </w:lvl>
-    <w:lvl w:ilvl="1" w:tplc="F81A9776">
+    <w:lvl w:ilvl="1" w:tplc="7BDC2010">
       <w:start w:val="1"/>
       <w:numFmt w:val="decimal"/>
       <w:lvlText w:val="%2."/>
@@ -18829,7 +16829,7 @@
         <w:ind w:left="644" w:hanging="360"/>
       </w:pPr>
       <w:rPr>
-        <w:b w:val="0"/>
+        <w:b/>
         <w:i w:val="0"/>
         <w:sz w:val="24"/>
         <w:szCs w:val="24"/>
@@ -19926,6 +17926,7 @@
   <w:style w:type="character" w:default="1" w:styleId="DefaultParagraphFont">
     <w:name w:val="Default Paragraph Font"/>
     <w:uiPriority w:val="1"/>
+    <w:semiHidden/>
     <w:unhideWhenUsed/>
   </w:style>
   <w:style w:type="table" w:default="1" w:styleId="TableNormal">

</xml_diff>

<commit_message>
Hampir selesai Sisa Metopel dan rime series
</commit_message>
<xml_diff>
--- a/2. Proposal/DRAFT PROPOSAL RAHMAT ILYAS.docx
+++ b/2. Proposal/DRAFT PROPOSAL RAHMAT ILYAS.docx
@@ -3868,7 +3868,16 @@
           <w:szCs w:val="24"/>
           <w:lang w:val="en-US"/>
         </w:rPr>
-        <w:t xml:space="preserve">memanfaatkan metode </w:t>
+        <w:t>menerapkan</w:t>
+      </w:r>
+      <w:r>
+        <w:rPr>
+          <w:rFonts w:ascii="Times New Roman" w:hAnsi="Times New Roman"/>
+          <w:sz w:val="24"/>
+          <w:szCs w:val="24"/>
+          <w:lang w:val="en-US"/>
+        </w:rPr>
+        <w:t xml:space="preserve"> metode </w:t>
       </w:r>
       <w:r>
         <w:rPr>
@@ -5926,25 +5935,7 @@
         <w:jc w:val="both"/>
       </w:pPr>
       <w:r>
-        <w:t>M</w:t>
-      </w:r>
-      <w:r>
-        <w:t>embantu pemilik usaha retail dalam perencanaan</w:t>
-      </w:r>
-      <w:r>
-        <w:t xml:space="preserve"> dan pengambilan keputusan</w:t>
-      </w:r>
-      <w:r>
-        <w:t xml:space="preserve"> </w:t>
-      </w:r>
-      <w:r>
-        <w:t xml:space="preserve">dalam </w:t>
-      </w:r>
-      <w:r>
-        <w:t>persediaan stok barang</w:t>
-      </w:r>
-      <w:r>
-        <w:t>.</w:t>
+        <w:t>Membantu pemilik usaha retail dalam perencanaan dan pengambilan keputusan dalam persediaan stok barang.</w:t>
       </w:r>
     </w:p>
     <w:p>
@@ -6196,62 +6187,7 @@
           <w:szCs w:val="24"/>
           <w:lang w:val="en-US"/>
         </w:rPr>
-        <w:t xml:space="preserve">Menurut </w:t>
-      </w:r>
-      <w:r>
-        <w:rPr>
-          <w:rFonts w:ascii="Times New Roman" w:hAnsi="Times New Roman"/>
-          <w:bCs/>
-          <w:iCs/>
-          <w:sz w:val="24"/>
-          <w:szCs w:val="24"/>
-          <w:lang w:val="en-US"/>
-        </w:rPr>
-        <w:t>Jogianto</w:t>
-      </w:r>
-      <w:r>
-        <w:rPr>
-          <w:rFonts w:ascii="Times New Roman" w:hAnsi="Times New Roman"/>
-          <w:bCs/>
-          <w:iCs/>
-          <w:sz w:val="24"/>
-          <w:szCs w:val="24"/>
-          <w:lang w:val="en-US"/>
-        </w:rPr>
-        <w:t xml:space="preserve">, </w:t>
-      </w:r>
-      <w:r>
-        <w:rPr>
-          <w:rFonts w:ascii="Times New Roman" w:hAnsi="Times New Roman"/>
-          <w:bCs/>
-          <w:iCs/>
-          <w:sz w:val="24"/>
-          <w:szCs w:val="24"/>
-          <w:lang w:val="en-US"/>
-        </w:rPr>
-        <w:t>sistem merupakan kumpulan dari elemen-elemen yang berinteraksi untuk mencapai suatu tujuan tertentu. Sistem ini menggambarkan suatu kejadian-kejadian dan kesatuan yang nyata adalah suatu objek nyata, seperti tempat, benda, dan orang-orang yang betul-betul a</w:t>
-      </w:r>
-      <w:r>
-        <w:rPr>
-          <w:rFonts w:ascii="Times New Roman" w:hAnsi="Times New Roman"/>
-          <w:bCs/>
-          <w:iCs/>
-          <w:sz w:val="24"/>
-          <w:szCs w:val="24"/>
-          <w:lang w:val="en-US"/>
-        </w:rPr>
-        <w:t>da dan terjadi.</w:t>
-      </w:r>
-      <w:r>
-        <w:rPr>
-          <w:rFonts w:ascii="Times New Roman" w:hAnsi="Times New Roman"/>
-          <w:bCs/>
-          <w:iCs/>
-          <w:sz w:val="24"/>
-          <w:szCs w:val="24"/>
-          <w:lang w:val="en-US"/>
-        </w:rPr>
-        <w:t xml:space="preserve"> </w:t>
+        <w:t xml:space="preserve">Menurut Jogianto, sistem merupakan kumpulan dari elemen-elemen yang berinteraksi untuk mencapai suatu tujuan tertentu. Sistem ini menggambarkan suatu kejadian-kejadian dan kesatuan yang nyata adalah suatu objek nyata, seperti tempat, benda, dan orang-orang yang betul-betul ada dan terjadi. </w:t>
       </w:r>
     </w:p>
     <w:p>
@@ -6536,35 +6472,1484 @@
     <w:p>
       <w:pPr>
         <w:pStyle w:val="ListParagraph"/>
+        <w:spacing w:after="0" w:line="480" w:lineRule="auto"/>
+        <w:ind w:left="851" w:firstLine="709"/>
+        <w:jc w:val="both"/>
+        <w:rPr>
+          <w:rFonts w:ascii="Times New Roman" w:hAnsi="Times New Roman"/>
+          <w:bCs/>
+          <w:iCs/>
+          <w:sz w:val="24"/>
+          <w:szCs w:val="24"/>
+          <w:lang w:val="en-US"/>
+        </w:rPr>
+      </w:pPr>
+      <w:r>
+        <w:rPr>
+          <w:rFonts w:ascii="Times New Roman" w:hAnsi="Times New Roman"/>
+          <w:bCs/>
+          <w:iCs/>
+          <w:sz w:val="24"/>
+          <w:szCs w:val="24"/>
+          <w:lang w:val="en-US"/>
+        </w:rPr>
+        <w:t xml:space="preserve">Peramalan atau </w:t>
+      </w:r>
+      <w:r>
+        <w:rPr>
+          <w:rFonts w:ascii="Times New Roman" w:hAnsi="Times New Roman"/>
+          <w:bCs/>
+          <w:i/>
+          <w:iCs/>
+          <w:sz w:val="24"/>
+          <w:szCs w:val="24"/>
+          <w:lang w:val="en-US"/>
+        </w:rPr>
+        <w:t>forecasting</w:t>
+      </w:r>
+      <w:r>
+        <w:rPr>
+          <w:rFonts w:ascii="Times New Roman" w:hAnsi="Times New Roman"/>
+          <w:bCs/>
+          <w:iCs/>
+          <w:sz w:val="24"/>
+          <w:szCs w:val="24"/>
+          <w:lang w:val="en-US"/>
+        </w:rPr>
+        <w:t xml:space="preserve"> </w:t>
+      </w:r>
+      <w:r>
+        <w:rPr>
+          <w:rFonts w:ascii="Times New Roman" w:hAnsi="Times New Roman"/>
+          <w:bCs/>
+          <w:iCs/>
+          <w:sz w:val="24"/>
+          <w:szCs w:val="24"/>
+          <w:lang w:val="en-US"/>
+        </w:rPr>
+        <w:t>merupakan suatu teknik dari analisa perhitungan yang dilakukan dengan sebuah pendekatan kualitatif maupun kuantitatif untuk bisa memperkirakan kejadian dimasa depan dengan menggunakan referensi data-data di masa lalu.</w:t>
+      </w:r>
+      <w:r>
+        <w:rPr>
+          <w:rFonts w:ascii="Times New Roman" w:hAnsi="Times New Roman"/>
+          <w:bCs/>
+          <w:iCs/>
+          <w:sz w:val="24"/>
+          <w:szCs w:val="24"/>
+          <w:lang w:val="en-US"/>
+        </w:rPr>
+        <w:t xml:space="preserve"> </w:t>
+      </w:r>
+      <w:r>
+        <w:rPr>
+          <w:rFonts w:ascii="Times New Roman" w:hAnsi="Times New Roman"/>
+          <w:bCs/>
+          <w:iCs/>
+          <w:sz w:val="24"/>
+          <w:szCs w:val="24"/>
+          <w:lang w:val="en-US"/>
+        </w:rPr>
+        <w:t>Peramalan ini bertujuan untuk memperkirakan suatu prospek ekonomi dan kegiatan usaha serta pengaruh lingkungan terhadap prospek tersebut.</w:t>
+      </w:r>
+      <w:r>
+        <w:rPr>
+          <w:rFonts w:ascii="Times New Roman" w:hAnsi="Times New Roman"/>
+          <w:bCs/>
+          <w:iCs/>
+          <w:sz w:val="24"/>
+          <w:szCs w:val="24"/>
+          <w:lang w:val="en-US"/>
+        </w:rPr>
+        <w:t xml:space="preserve"> </w:t>
+      </w:r>
+      <w:r>
+        <w:rPr>
+          <w:rFonts w:ascii="Times New Roman" w:hAnsi="Times New Roman"/>
+          <w:bCs/>
+          <w:i/>
+          <w:iCs/>
+          <w:sz w:val="24"/>
+          <w:szCs w:val="24"/>
+          <w:lang w:val="en-US"/>
+        </w:rPr>
+        <w:t>F</w:t>
+      </w:r>
+      <w:r>
+        <w:rPr>
+          <w:rFonts w:ascii="Times New Roman" w:hAnsi="Times New Roman"/>
+          <w:bCs/>
+          <w:i/>
+          <w:iCs/>
+          <w:sz w:val="24"/>
+          <w:szCs w:val="24"/>
+          <w:lang w:val="en-US"/>
+        </w:rPr>
+        <w:t>orecasting</w:t>
+      </w:r>
+      <w:r>
+        <w:rPr>
+          <w:rFonts w:ascii="Times New Roman" w:hAnsi="Times New Roman"/>
+          <w:bCs/>
+          <w:iCs/>
+          <w:sz w:val="24"/>
+          <w:szCs w:val="24"/>
+          <w:lang w:val="en-US"/>
+        </w:rPr>
+        <w:t xml:space="preserve"> juga merupakan salah satu bagian yang terpenting bagi setiap perusahaan ataupun organisasi bisnis dalam setiap pengambilan keputusan manajemen.</w:t>
+      </w:r>
+    </w:p>
+    <w:p>
+      <w:pPr>
+        <w:pStyle w:val="ListParagraph"/>
+        <w:spacing w:after="0" w:line="480" w:lineRule="auto"/>
+        <w:ind w:left="851" w:firstLine="709"/>
+        <w:jc w:val="both"/>
+        <w:rPr>
+          <w:rFonts w:ascii="Times New Roman" w:hAnsi="Times New Roman"/>
+          <w:bCs/>
+          <w:iCs/>
+          <w:sz w:val="24"/>
+          <w:szCs w:val="24"/>
+          <w:lang w:val="en-US"/>
+        </w:rPr>
+      </w:pPr>
+      <w:r>
+        <w:rPr>
+          <w:rFonts w:ascii="Times New Roman" w:hAnsi="Times New Roman"/>
+          <w:bCs/>
+          <w:iCs/>
+          <w:sz w:val="24"/>
+          <w:szCs w:val="24"/>
+          <w:lang w:val="en-US"/>
+        </w:rPr>
+        <w:t xml:space="preserve">Menurut (Heizer J. </w:t>
+      </w:r>
+      <w:r>
+        <w:rPr>
+          <w:rFonts w:ascii="Times New Roman" w:hAnsi="Times New Roman"/>
+          <w:bCs/>
+          <w:iCs/>
+          <w:sz w:val="24"/>
+          <w:szCs w:val="24"/>
+          <w:lang w:val="en-US"/>
+        </w:rPr>
+        <w:t>dan</w:t>
+      </w:r>
+      <w:r>
+        <w:rPr>
+          <w:rFonts w:ascii="Times New Roman" w:hAnsi="Times New Roman"/>
+          <w:bCs/>
+          <w:iCs/>
+          <w:sz w:val="24"/>
+          <w:szCs w:val="24"/>
+          <w:lang w:val="en-US"/>
+        </w:rPr>
+        <w:t xml:space="preserve"> Render B. ,2006: 162), Peramalan (</w:t>
+      </w:r>
+      <w:r>
+        <w:rPr>
+          <w:rFonts w:ascii="Times New Roman" w:hAnsi="Times New Roman"/>
+          <w:bCs/>
+          <w:i/>
+          <w:iCs/>
+          <w:sz w:val="24"/>
+          <w:szCs w:val="24"/>
+          <w:lang w:val="en-US"/>
+        </w:rPr>
+        <w:t>forecasting</w:t>
+      </w:r>
+      <w:r>
+        <w:rPr>
+          <w:rFonts w:ascii="Times New Roman" w:hAnsi="Times New Roman"/>
+          <w:bCs/>
+          <w:iCs/>
+          <w:sz w:val="24"/>
+          <w:szCs w:val="24"/>
+          <w:lang w:val="en-US"/>
+        </w:rPr>
+        <w:t>) adalah seni dan ilmu untuk memperkirakan kejadian</w:t>
+      </w:r>
+      <w:r>
+        <w:rPr>
+          <w:rFonts w:ascii="Times New Roman" w:hAnsi="Times New Roman"/>
+          <w:bCs/>
+          <w:iCs/>
+          <w:sz w:val="24"/>
+          <w:szCs w:val="24"/>
+          <w:lang w:val="en-US"/>
+        </w:rPr>
+        <w:t xml:space="preserve"> </w:t>
+      </w:r>
+      <w:r>
+        <w:rPr>
+          <w:rFonts w:ascii="Times New Roman" w:hAnsi="Times New Roman"/>
+          <w:bCs/>
+          <w:iCs/>
+          <w:sz w:val="24"/>
+          <w:szCs w:val="24"/>
+          <w:lang w:val="en-US"/>
+        </w:rPr>
+        <w:t>dimasa depan. Hal ini dapat dikakukan dengan melibatkan pengambilan data masa lalu dan menempatkannya ke</w:t>
+      </w:r>
+      <w:r>
+        <w:rPr>
+          <w:rFonts w:ascii="Times New Roman" w:hAnsi="Times New Roman"/>
+          <w:bCs/>
+          <w:iCs/>
+          <w:sz w:val="24"/>
+          <w:szCs w:val="24"/>
+          <w:lang w:val="en-US"/>
+        </w:rPr>
+        <w:t xml:space="preserve"> </w:t>
+      </w:r>
+      <w:r>
+        <w:rPr>
+          <w:rFonts w:ascii="Times New Roman" w:hAnsi="Times New Roman"/>
+          <w:bCs/>
+          <w:iCs/>
+          <w:sz w:val="24"/>
+          <w:szCs w:val="24"/>
+          <w:lang w:val="en-US"/>
+        </w:rPr>
+        <w:t>masa</w:t>
+      </w:r>
+      <w:r>
+        <w:rPr>
+          <w:rFonts w:ascii="Times New Roman" w:hAnsi="Times New Roman"/>
+          <w:bCs/>
+          <w:iCs/>
+          <w:sz w:val="24"/>
+          <w:szCs w:val="24"/>
+          <w:lang w:val="en-US"/>
+        </w:rPr>
+        <w:t xml:space="preserve"> yang</w:t>
+      </w:r>
+      <w:r>
+        <w:rPr>
+          <w:rFonts w:ascii="Times New Roman" w:hAnsi="Times New Roman"/>
+          <w:bCs/>
+          <w:iCs/>
+          <w:sz w:val="24"/>
+          <w:szCs w:val="24"/>
+          <w:lang w:val="en-US"/>
+        </w:rPr>
+        <w:t xml:space="preserve"> akan datang dengan suatu bentuk model </w:t>
+      </w:r>
+      <w:r>
+        <w:rPr>
+          <w:rFonts w:ascii="Times New Roman" w:hAnsi="Times New Roman"/>
+          <w:bCs/>
+          <w:iCs/>
+          <w:sz w:val="24"/>
+          <w:szCs w:val="24"/>
+          <w:lang w:val="en-US"/>
+        </w:rPr>
+        <w:lastRenderedPageBreak/>
+        <w:t>matematis. Bi</w:t>
+      </w:r>
+      <w:r>
+        <w:rPr>
+          <w:rFonts w:ascii="Times New Roman" w:hAnsi="Times New Roman"/>
+          <w:bCs/>
+          <w:iCs/>
+          <w:sz w:val="24"/>
+          <w:szCs w:val="24"/>
+          <w:lang w:val="en-US"/>
+        </w:rPr>
+        <w:t>s</w:t>
+      </w:r>
+      <w:r>
+        <w:rPr>
+          <w:rFonts w:ascii="Times New Roman" w:hAnsi="Times New Roman"/>
+          <w:bCs/>
+          <w:iCs/>
+          <w:sz w:val="24"/>
+          <w:szCs w:val="24"/>
+          <w:lang w:val="en-US"/>
+        </w:rPr>
+        <w:t xml:space="preserve">la juga </w:t>
+      </w:r>
+      <w:r>
+        <w:rPr>
+          <w:rFonts w:ascii="Times New Roman" w:hAnsi="Times New Roman"/>
+          <w:bCs/>
+          <w:iCs/>
+          <w:sz w:val="24"/>
+          <w:szCs w:val="24"/>
+          <w:lang w:val="en-US"/>
+        </w:rPr>
+        <w:t>dikatakan</w:t>
+      </w:r>
+      <w:r>
+        <w:rPr>
+          <w:rFonts w:ascii="Times New Roman" w:hAnsi="Times New Roman"/>
+          <w:bCs/>
+          <w:iCs/>
+          <w:sz w:val="24"/>
+          <w:szCs w:val="24"/>
+          <w:lang w:val="en-US"/>
+        </w:rPr>
+        <w:t xml:space="preserve"> prediksi intuasi yang bersifat subjektif. Atau bisa juga dengan menggunakan kombinasi model matematis yang disesuaikan dengan</w:t>
+      </w:r>
+      <w:r>
+        <w:rPr>
+          <w:rFonts w:ascii="Times New Roman" w:hAnsi="Times New Roman"/>
+          <w:bCs/>
+          <w:iCs/>
+          <w:sz w:val="24"/>
+          <w:szCs w:val="24"/>
+          <w:lang w:val="en-US"/>
+        </w:rPr>
+        <w:t xml:space="preserve"> </w:t>
+      </w:r>
+      <w:r>
+        <w:rPr>
+          <w:rFonts w:ascii="Times New Roman" w:hAnsi="Times New Roman"/>
+          <w:bCs/>
+          <w:iCs/>
+          <w:sz w:val="24"/>
+          <w:szCs w:val="24"/>
+          <w:lang w:val="en-US"/>
+        </w:rPr>
+        <w:t>pertimbangan yang baik dari seorang manajer.</w:t>
+      </w:r>
+    </w:p>
+    <w:p>
+      <w:pPr>
+        <w:pStyle w:val="ListParagraph"/>
+        <w:spacing w:after="0" w:line="480" w:lineRule="auto"/>
+        <w:ind w:left="851" w:firstLine="709"/>
+        <w:jc w:val="both"/>
+        <w:rPr>
+          <w:rFonts w:ascii="Times New Roman" w:hAnsi="Times New Roman"/>
+          <w:bCs/>
+          <w:iCs/>
+          <w:sz w:val="24"/>
+          <w:szCs w:val="24"/>
+          <w:lang w:val="en-US"/>
+        </w:rPr>
+      </w:pPr>
+      <w:r>
+        <w:rPr>
+          <w:rFonts w:ascii="Times New Roman" w:hAnsi="Times New Roman"/>
+          <w:bCs/>
+          <w:iCs/>
+          <w:sz w:val="24"/>
+          <w:szCs w:val="24"/>
+        </w:rPr>
+        <w:t xml:space="preserve">Dilihat dari segi waktu, forecasting dapat dibagi dalam tiga jenis, yaitu </w:t>
+      </w:r>
+      <w:r>
+        <w:rPr>
+          <w:rFonts w:ascii="Times New Roman" w:hAnsi="Times New Roman"/>
+          <w:bCs/>
+          <w:iCs/>
+          <w:sz w:val="24"/>
+          <w:szCs w:val="24"/>
+          <w:lang w:val="en-US"/>
+        </w:rPr>
+        <w:t>sebagai berikut:</w:t>
+      </w:r>
+    </w:p>
+    <w:p>
+      <w:pPr>
+        <w:pStyle w:val="ListParagraph"/>
         <w:numPr>
-          <w:ilvl w:val="1"/>
+          <w:ilvl w:val="0"/>
+          <w:numId w:val="19"/>
+        </w:numPr>
+        <w:spacing w:after="0" w:line="480" w:lineRule="auto"/>
+        <w:ind w:left="1276" w:hanging="425"/>
+        <w:jc w:val="both"/>
+        <w:rPr>
+          <w:rFonts w:ascii="Times New Roman" w:hAnsi="Times New Roman"/>
+          <w:bCs/>
+          <w:iCs/>
+          <w:sz w:val="24"/>
+          <w:szCs w:val="24"/>
+          <w:lang w:val="en-US"/>
+        </w:rPr>
+      </w:pPr>
+      <w:r>
+        <w:rPr>
+          <w:rFonts w:ascii="Times New Roman" w:hAnsi="Times New Roman"/>
+          <w:bCs/>
+          <w:i/>
+          <w:iCs/>
+          <w:sz w:val="24"/>
+          <w:szCs w:val="24"/>
+          <w:lang w:val="en-US"/>
+        </w:rPr>
+        <w:t>Long-range</w:t>
+      </w:r>
+      <w:r>
+        <w:rPr>
+          <w:rFonts w:ascii="Times New Roman" w:hAnsi="Times New Roman"/>
+          <w:bCs/>
+          <w:iCs/>
+          <w:sz w:val="24"/>
+          <w:szCs w:val="24"/>
+          <w:lang w:val="en-US"/>
+        </w:rPr>
+        <w:t xml:space="preserve"> </w:t>
+      </w:r>
+      <w:r>
+        <w:rPr>
+          <w:rFonts w:ascii="Times New Roman" w:hAnsi="Times New Roman"/>
+          <w:bCs/>
+          <w:i/>
+          <w:iCs/>
+          <w:sz w:val="24"/>
+          <w:szCs w:val="24"/>
+          <w:lang w:val="en-US"/>
+        </w:rPr>
+        <w:t>forecasting</w:t>
+      </w:r>
+    </w:p>
+    <w:p>
+      <w:pPr>
+        <w:pStyle w:val="ListParagraph"/>
+        <w:spacing w:after="0" w:line="480" w:lineRule="auto"/>
+        <w:ind w:left="1276"/>
+        <w:jc w:val="both"/>
+        <w:rPr>
+          <w:rFonts w:ascii="Times New Roman" w:hAnsi="Times New Roman"/>
+          <w:bCs/>
+          <w:iCs/>
+          <w:sz w:val="24"/>
+          <w:szCs w:val="24"/>
+        </w:rPr>
+      </w:pPr>
+      <w:r>
+        <w:rPr>
+          <w:rFonts w:ascii="Times New Roman" w:hAnsi="Times New Roman"/>
+          <w:bCs/>
+          <w:iCs/>
+          <w:sz w:val="24"/>
+          <w:szCs w:val="24"/>
+        </w:rPr>
+        <w:t xml:space="preserve">Prediksi jangka panjang </w:t>
+      </w:r>
+      <w:r>
+        <w:rPr>
+          <w:rFonts w:ascii="Times New Roman" w:hAnsi="Times New Roman"/>
+          <w:bCs/>
+          <w:iCs/>
+          <w:sz w:val="24"/>
+          <w:szCs w:val="24"/>
+          <w:lang w:val="en-US"/>
+        </w:rPr>
+        <w:t>yaitu</w:t>
+      </w:r>
+      <w:r>
+        <w:rPr>
+          <w:rFonts w:ascii="Times New Roman" w:hAnsi="Times New Roman"/>
+          <w:bCs/>
+          <w:iCs/>
+          <w:sz w:val="24"/>
+          <w:szCs w:val="24"/>
+        </w:rPr>
+        <w:t xml:space="preserve"> meliputi suatu waktu yang lebih panjang dari 18 bulan, seperti contohnya pada peramalan yang dibutuhkan dalam hubungannya dengan penanaman modal, merencanakan sebuah fasilitas dan merencanakan untuk kegiatan litbang.</w:t>
+      </w:r>
+    </w:p>
+    <w:p>
+      <w:pPr>
+        <w:pStyle w:val="ListParagraph"/>
+        <w:numPr>
+          <w:ilvl w:val="0"/>
+          <w:numId w:val="19"/>
+        </w:numPr>
+        <w:spacing w:after="0" w:line="480" w:lineRule="auto"/>
+        <w:ind w:left="1276" w:hanging="425"/>
+        <w:jc w:val="both"/>
+        <w:rPr>
+          <w:rFonts w:ascii="Times New Roman" w:hAnsi="Times New Roman"/>
+          <w:bCs/>
+          <w:iCs/>
+          <w:sz w:val="24"/>
+          <w:szCs w:val="24"/>
+          <w:lang w:val="en-US"/>
+        </w:rPr>
+      </w:pPr>
+      <w:r>
+        <w:rPr>
+          <w:rFonts w:ascii="Times New Roman" w:hAnsi="Times New Roman"/>
+          <w:bCs/>
+          <w:i/>
+          <w:iCs/>
+          <w:sz w:val="24"/>
+          <w:szCs w:val="24"/>
+        </w:rPr>
+        <w:t>Mediun-term</w:t>
+      </w:r>
+      <w:r>
+        <w:rPr>
+          <w:rFonts w:ascii="Times New Roman" w:hAnsi="Times New Roman"/>
+          <w:bCs/>
+          <w:iCs/>
+          <w:sz w:val="24"/>
+          <w:szCs w:val="24"/>
+        </w:rPr>
+        <w:t xml:space="preserve"> </w:t>
+      </w:r>
+      <w:r>
+        <w:rPr>
+          <w:rFonts w:ascii="Times New Roman" w:hAnsi="Times New Roman"/>
+          <w:bCs/>
+          <w:i/>
+          <w:iCs/>
+          <w:sz w:val="24"/>
+          <w:szCs w:val="24"/>
+        </w:rPr>
+        <w:t>forecasting</w:t>
+      </w:r>
+    </w:p>
+    <w:p>
+      <w:pPr>
+        <w:pStyle w:val="ListParagraph"/>
+        <w:spacing w:after="0" w:line="480" w:lineRule="auto"/>
+        <w:ind w:left="1276"/>
+        <w:jc w:val="both"/>
+        <w:rPr>
+          <w:rFonts w:ascii="Times New Roman" w:hAnsi="Times New Roman"/>
+          <w:bCs/>
+          <w:iCs/>
+          <w:sz w:val="24"/>
+          <w:szCs w:val="24"/>
+          <w:lang w:val="en-US"/>
+        </w:rPr>
+      </w:pPr>
+      <w:r>
+        <w:rPr>
+          <w:rFonts w:ascii="Times New Roman" w:hAnsi="Times New Roman"/>
+          <w:bCs/>
+          <w:iCs/>
+          <w:sz w:val="24"/>
+          <w:szCs w:val="24"/>
+        </w:rPr>
+        <w:t>Prediksi ini biasanya berjangka waktu antara tiga bulan sampai dua tahun. Prediksi ini biasanya diangkat dari prediksi jangka panjang atau dari jangka pendek.</w:t>
+      </w:r>
+      <w:r>
+        <w:rPr>
+          <w:rFonts w:ascii="Times New Roman" w:hAnsi="Times New Roman"/>
+          <w:bCs/>
+          <w:iCs/>
+          <w:sz w:val="24"/>
+          <w:szCs w:val="24"/>
+          <w:lang w:val="en-US"/>
+        </w:rPr>
+        <w:t xml:space="preserve"> S</w:t>
+      </w:r>
+      <w:r>
+        <w:rPr>
+          <w:rFonts w:ascii="Times New Roman" w:hAnsi="Times New Roman"/>
+          <w:bCs/>
+          <w:iCs/>
+          <w:sz w:val="24"/>
+          <w:szCs w:val="24"/>
+          <w:lang w:val="en-US"/>
+        </w:rPr>
+        <w:t>eperti contohnya peramalan untuk merencanakan penjualan, merencanakan sebuah produksi dan merencanakan tenaga kerja tidak tetap.</w:t>
+      </w:r>
+    </w:p>
+    <w:p>
+      <w:pPr>
+        <w:pStyle w:val="ListParagraph"/>
+        <w:numPr>
+          <w:ilvl w:val="0"/>
+          <w:numId w:val="19"/>
+        </w:numPr>
+        <w:spacing w:after="0" w:line="480" w:lineRule="auto"/>
+        <w:ind w:left="1276" w:hanging="425"/>
+        <w:jc w:val="both"/>
+        <w:rPr>
+          <w:rFonts w:ascii="Times New Roman" w:hAnsi="Times New Roman"/>
+          <w:bCs/>
+          <w:i/>
+          <w:iCs/>
+          <w:sz w:val="24"/>
+          <w:szCs w:val="24"/>
+          <w:lang w:val="en-US"/>
+        </w:rPr>
+      </w:pPr>
+      <w:r>
+        <w:rPr>
+          <w:rFonts w:ascii="Times New Roman" w:hAnsi="Times New Roman"/>
+          <w:bCs/>
+          <w:i/>
+          <w:iCs/>
+          <w:sz w:val="24"/>
+          <w:szCs w:val="24"/>
+        </w:rPr>
+        <w:t>Short-term forecasting</w:t>
+      </w:r>
+    </w:p>
+    <w:p>
+      <w:pPr>
+        <w:pStyle w:val="ListParagraph"/>
+        <w:spacing w:after="0" w:line="480" w:lineRule="auto"/>
+        <w:ind w:left="1276"/>
+        <w:jc w:val="both"/>
+        <w:rPr>
+          <w:rFonts w:ascii="Times New Roman" w:hAnsi="Times New Roman"/>
+          <w:bCs/>
+          <w:iCs/>
+          <w:sz w:val="24"/>
+          <w:szCs w:val="24"/>
+        </w:rPr>
+      </w:pPr>
+      <w:r>
+        <w:rPr>
+          <w:rFonts w:ascii="Times New Roman" w:hAnsi="Times New Roman"/>
+          <w:bCs/>
+          <w:iCs/>
+          <w:sz w:val="24"/>
+          <w:szCs w:val="24"/>
+        </w:rPr>
+        <w:t xml:space="preserve">Prediksi jangka pendek </w:t>
+      </w:r>
+      <w:r>
+        <w:rPr>
+          <w:rFonts w:ascii="Times New Roman" w:hAnsi="Times New Roman"/>
+          <w:bCs/>
+          <w:iCs/>
+          <w:sz w:val="24"/>
+          <w:szCs w:val="24"/>
+        </w:rPr>
+        <w:t>meliputi jangka waktu yang kurang dari tiga bulan. Seperti contohnya pada peramalan dalam keterkaitannya dengan merencanakan pembelian material, untuk membuat jadwal kerja dan menugaskan karyawan.</w:t>
+      </w:r>
+    </w:p>
+    <w:p>
+      <w:pPr>
+        <w:spacing w:after="160" w:line="259" w:lineRule="auto"/>
+        <w:rPr>
+          <w:rFonts w:ascii="Times New Roman" w:hAnsi="Times New Roman"/>
+          <w:bCs/>
+          <w:iCs/>
+          <w:sz w:val="24"/>
+          <w:szCs w:val="24"/>
+          <w:lang w:val="en-US"/>
+        </w:rPr>
+      </w:pPr>
+      <w:r>
+        <w:rPr>
+          <w:rFonts w:ascii="Times New Roman" w:hAnsi="Times New Roman"/>
+          <w:bCs/>
+          <w:iCs/>
+          <w:sz w:val="24"/>
+          <w:szCs w:val="24"/>
+          <w:lang w:val="en-US"/>
+        </w:rPr>
+        <w:br w:type="page"/>
+      </w:r>
+    </w:p>
+    <w:p>
+      <w:pPr>
+        <w:pStyle w:val="ListParagraph"/>
+        <w:spacing w:after="0" w:line="480" w:lineRule="auto"/>
+        <w:ind w:left="851" w:firstLine="709"/>
+        <w:jc w:val="both"/>
+        <w:rPr>
+          <w:rFonts w:ascii="Times New Roman" w:hAnsi="Times New Roman"/>
+          <w:bCs/>
+          <w:iCs/>
+          <w:sz w:val="24"/>
+          <w:szCs w:val="24"/>
+          <w:lang w:val="en-US"/>
+        </w:rPr>
+      </w:pPr>
+      <w:r>
+        <w:rPr>
+          <w:rFonts w:ascii="Times New Roman" w:hAnsi="Times New Roman"/>
+          <w:bCs/>
+          <w:iCs/>
+          <w:sz w:val="24"/>
+          <w:szCs w:val="24"/>
+          <w:lang w:val="en-US"/>
+        </w:rPr>
+        <w:lastRenderedPageBreak/>
+        <w:t>Sedangkan berdasarkan fu</w:t>
+      </w:r>
+      <w:r>
+        <w:rPr>
+          <w:rFonts w:ascii="Times New Roman" w:hAnsi="Times New Roman"/>
+          <w:bCs/>
+          <w:iCs/>
+          <w:sz w:val="24"/>
+          <w:szCs w:val="24"/>
+          <w:lang w:val="en-US"/>
+        </w:rPr>
+        <w:t>ungsi</w:t>
+      </w:r>
+      <w:r>
+        <w:rPr>
+          <w:rFonts w:ascii="Times New Roman" w:hAnsi="Times New Roman"/>
+          <w:bCs/>
+          <w:iCs/>
+          <w:sz w:val="24"/>
+          <w:szCs w:val="24"/>
+          <w:lang w:val="en-US"/>
+        </w:rPr>
+        <w:t xml:space="preserve">nya, juga terdapat tiga jenis </w:t>
+      </w:r>
+      <w:r>
+        <w:rPr>
+          <w:rFonts w:ascii="Times New Roman" w:hAnsi="Times New Roman"/>
+          <w:bCs/>
+          <w:i/>
+          <w:iCs/>
+          <w:sz w:val="24"/>
+          <w:szCs w:val="24"/>
+          <w:lang w:val="en-US"/>
+        </w:rPr>
+        <w:t>forecasting</w:t>
+      </w:r>
+      <w:r>
+        <w:rPr>
+          <w:rFonts w:ascii="Times New Roman" w:hAnsi="Times New Roman"/>
+          <w:bCs/>
+          <w:i/>
+          <w:iCs/>
+          <w:sz w:val="24"/>
+          <w:szCs w:val="24"/>
+          <w:lang w:val="en-US"/>
+        </w:rPr>
+        <w:t xml:space="preserve"> </w:t>
+      </w:r>
+      <w:r>
+        <w:rPr>
+          <w:rFonts w:ascii="Times New Roman" w:hAnsi="Times New Roman"/>
+          <w:bCs/>
+          <w:iCs/>
+          <w:sz w:val="24"/>
+          <w:szCs w:val="24"/>
+          <w:lang w:val="en-US"/>
+        </w:rPr>
+        <w:t xml:space="preserve"> </w:t>
+      </w:r>
+      <w:r>
+        <w:rPr>
+          <w:rFonts w:ascii="Times New Roman" w:hAnsi="Times New Roman"/>
+          <w:bCs/>
+          <w:iCs/>
+          <w:sz w:val="24"/>
+          <w:szCs w:val="24"/>
+          <w:lang w:val="en-US"/>
+        </w:rPr>
+        <w:t>yaitu sebagai berikut:</w:t>
+      </w:r>
+    </w:p>
+    <w:p>
+      <w:pPr>
+        <w:pStyle w:val="ListParagraph"/>
+        <w:numPr>
+          <w:ilvl w:val="0"/>
+          <w:numId w:val="20"/>
+        </w:numPr>
+        <w:spacing w:after="0" w:line="480" w:lineRule="auto"/>
+        <w:ind w:left="1276"/>
+        <w:jc w:val="both"/>
+        <w:rPr>
+          <w:rFonts w:ascii="Times New Roman" w:hAnsi="Times New Roman"/>
+          <w:bCs/>
+          <w:iCs/>
+          <w:sz w:val="24"/>
+          <w:szCs w:val="24"/>
+          <w:lang w:val="en-US"/>
+        </w:rPr>
+      </w:pPr>
+      <w:r>
+        <w:rPr>
+          <w:rFonts w:ascii="Times New Roman" w:hAnsi="Times New Roman"/>
+          <w:bCs/>
+          <w:iCs/>
+          <w:sz w:val="24"/>
+          <w:szCs w:val="24"/>
+          <w:lang w:val="en-US"/>
+        </w:rPr>
+        <w:t xml:space="preserve">Peramalan Ekonomi </w:t>
+      </w:r>
+      <w:r>
+        <w:rPr>
+          <w:rFonts w:ascii="Times New Roman" w:hAnsi="Times New Roman"/>
+          <w:bCs/>
+          <w:i/>
+          <w:iCs/>
+          <w:sz w:val="24"/>
+          <w:szCs w:val="24"/>
+          <w:lang w:val="en-US"/>
+        </w:rPr>
+        <w:t>(Economic Forecast)</w:t>
+      </w:r>
+    </w:p>
+    <w:p>
+      <w:pPr>
+        <w:pStyle w:val="ListParagraph"/>
+        <w:spacing w:after="0" w:line="480" w:lineRule="auto"/>
+        <w:ind w:left="1276"/>
+        <w:jc w:val="both"/>
+        <w:rPr>
+          <w:rFonts w:ascii="Times New Roman" w:hAnsi="Times New Roman"/>
+          <w:bCs/>
+          <w:iCs/>
+          <w:sz w:val="24"/>
+          <w:szCs w:val="24"/>
+        </w:rPr>
+      </w:pPr>
+      <w:r>
+        <w:rPr>
+          <w:rFonts w:ascii="Times New Roman" w:hAnsi="Times New Roman"/>
+          <w:bCs/>
+          <w:iCs/>
+          <w:sz w:val="24"/>
+          <w:szCs w:val="24"/>
+        </w:rPr>
+        <w:t>Peramalan ini akan membahas sebuah siklus bisnis dengan prediksi tingkat inflasi tersedianya uang, dana yang diperlukan untuk suatu pembangunan perumahan dan indikator perencanaan lainnya.</w:t>
+      </w:r>
+    </w:p>
+    <w:p>
+      <w:pPr>
+        <w:pStyle w:val="ListParagraph"/>
+        <w:numPr>
+          <w:ilvl w:val="0"/>
+          <w:numId w:val="20"/>
+        </w:numPr>
+        <w:spacing w:after="0" w:line="480" w:lineRule="auto"/>
+        <w:ind w:left="1276"/>
+        <w:jc w:val="both"/>
+        <w:rPr>
+          <w:rFonts w:ascii="Times New Roman" w:hAnsi="Times New Roman"/>
+          <w:bCs/>
+          <w:iCs/>
+          <w:sz w:val="24"/>
+          <w:szCs w:val="24"/>
+          <w:lang w:val="en-US"/>
+        </w:rPr>
+      </w:pPr>
+      <w:r>
+        <w:rPr>
+          <w:rFonts w:ascii="Times New Roman" w:hAnsi="Times New Roman"/>
+          <w:bCs/>
+          <w:iCs/>
+          <w:sz w:val="24"/>
+          <w:szCs w:val="24"/>
+          <w:lang w:val="en-US"/>
+        </w:rPr>
+        <w:t xml:space="preserve">Peramalan </w:t>
+      </w:r>
+      <w:r>
+        <w:rPr>
+          <w:rFonts w:ascii="Times New Roman" w:hAnsi="Times New Roman"/>
+          <w:bCs/>
+          <w:iCs/>
+          <w:sz w:val="24"/>
+          <w:szCs w:val="24"/>
+        </w:rPr>
+        <w:t>Teknologi</w:t>
+      </w:r>
+      <w:r>
+        <w:rPr>
+          <w:rFonts w:ascii="Times New Roman" w:hAnsi="Times New Roman"/>
+          <w:b/>
+          <w:bCs/>
+          <w:iCs/>
+          <w:sz w:val="24"/>
+          <w:szCs w:val="24"/>
+        </w:rPr>
+        <w:t> </w:t>
+      </w:r>
+      <w:r>
+        <w:rPr>
+          <w:rFonts w:ascii="Times New Roman" w:hAnsi="Times New Roman"/>
+          <w:bCs/>
+          <w:i/>
+          <w:iCs/>
+          <w:sz w:val="24"/>
+          <w:szCs w:val="24"/>
+          <w:lang w:val="en-US"/>
+        </w:rPr>
+        <w:t xml:space="preserve"> </w:t>
+      </w:r>
+      <w:r>
+        <w:rPr>
+          <w:rFonts w:ascii="Times New Roman" w:hAnsi="Times New Roman"/>
+          <w:bCs/>
+          <w:i/>
+          <w:iCs/>
+          <w:sz w:val="24"/>
+          <w:szCs w:val="24"/>
+          <w:lang w:val="en-US"/>
+        </w:rPr>
+        <w:t>(</w:t>
+      </w:r>
+      <w:r>
+        <w:rPr>
+          <w:rFonts w:ascii="Times New Roman" w:hAnsi="Times New Roman"/>
+          <w:bCs/>
+          <w:i/>
+          <w:iCs/>
+          <w:sz w:val="24"/>
+          <w:szCs w:val="24"/>
+        </w:rPr>
+        <w:t>Technological</w:t>
+      </w:r>
+      <w:r>
+        <w:rPr>
+          <w:rFonts w:ascii="Times New Roman" w:hAnsi="Times New Roman"/>
+          <w:b/>
+          <w:bCs/>
+          <w:i/>
+          <w:iCs/>
+          <w:sz w:val="24"/>
+          <w:szCs w:val="24"/>
+        </w:rPr>
+        <w:t> </w:t>
+      </w:r>
+      <w:r>
+        <w:rPr>
+          <w:rFonts w:ascii="Times New Roman" w:hAnsi="Times New Roman"/>
+          <w:bCs/>
+          <w:i/>
+          <w:iCs/>
+          <w:sz w:val="24"/>
+          <w:szCs w:val="24"/>
+          <w:lang w:val="en-US"/>
+        </w:rPr>
+        <w:t>Forecast)</w:t>
+      </w:r>
+    </w:p>
+    <w:p>
+      <w:pPr>
+        <w:pStyle w:val="ListParagraph"/>
+        <w:spacing w:after="0" w:line="480" w:lineRule="auto"/>
+        <w:ind w:left="1276"/>
+        <w:jc w:val="both"/>
+        <w:rPr>
+          <w:rFonts w:ascii="Times New Roman" w:hAnsi="Times New Roman"/>
+          <w:bCs/>
+          <w:iCs/>
+          <w:sz w:val="24"/>
+          <w:szCs w:val="24"/>
+          <w:lang w:val="en-US"/>
+        </w:rPr>
+      </w:pPr>
+      <w:r>
+        <w:rPr>
+          <w:rFonts w:ascii="Times New Roman" w:hAnsi="Times New Roman"/>
+          <w:bCs/>
+          <w:iCs/>
+          <w:sz w:val="24"/>
+          <w:szCs w:val="24"/>
+        </w:rPr>
+        <w:t>Peramalan ini memahami</w:t>
+      </w:r>
+      <w:r>
+        <w:rPr>
+          <w:rFonts w:ascii="Times New Roman" w:hAnsi="Times New Roman"/>
+          <w:bCs/>
+          <w:iCs/>
+          <w:sz w:val="24"/>
+          <w:szCs w:val="24"/>
+          <w:lang w:val="en-US"/>
+        </w:rPr>
+        <w:t xml:space="preserve"> tentang</w:t>
+      </w:r>
+      <w:r>
+        <w:rPr>
+          <w:rFonts w:ascii="Times New Roman" w:hAnsi="Times New Roman"/>
+          <w:bCs/>
+          <w:iCs/>
+          <w:sz w:val="24"/>
+          <w:szCs w:val="24"/>
+        </w:rPr>
+        <w:t xml:space="preserve"> tingkat kemajuan teknologi yang bisa meluncurkan suatu produk baru yang menarik yang memerlukan pabrik dan peralatan yang baru</w:t>
+      </w:r>
+      <w:r>
+        <w:rPr>
+          <w:rFonts w:ascii="Times New Roman" w:hAnsi="Times New Roman"/>
+          <w:bCs/>
+          <w:iCs/>
+          <w:sz w:val="24"/>
+          <w:szCs w:val="24"/>
+          <w:lang w:val="en-US"/>
+        </w:rPr>
+        <w:t>.</w:t>
+      </w:r>
+    </w:p>
+    <w:p>
+      <w:pPr>
+        <w:pStyle w:val="ListParagraph"/>
+        <w:numPr>
+          <w:ilvl w:val="0"/>
+          <w:numId w:val="20"/>
+        </w:numPr>
+        <w:spacing w:after="0" w:line="480" w:lineRule="auto"/>
+        <w:ind w:left="1276"/>
+        <w:jc w:val="both"/>
+        <w:rPr>
+          <w:rFonts w:ascii="Times New Roman" w:hAnsi="Times New Roman"/>
+          <w:bCs/>
+          <w:iCs/>
+          <w:sz w:val="24"/>
+          <w:szCs w:val="24"/>
+          <w:lang w:val="en-US"/>
+        </w:rPr>
+      </w:pPr>
+      <w:r>
+        <w:rPr>
+          <w:rFonts w:ascii="Times New Roman" w:hAnsi="Times New Roman"/>
+          <w:bCs/>
+          <w:iCs/>
+          <w:sz w:val="24"/>
+          <w:szCs w:val="24"/>
+          <w:lang w:val="en-US"/>
+        </w:rPr>
+        <w:t xml:space="preserve">Peramalan </w:t>
+      </w:r>
+      <w:r>
+        <w:rPr>
+          <w:rFonts w:ascii="Times New Roman" w:hAnsi="Times New Roman"/>
+          <w:bCs/>
+          <w:iCs/>
+          <w:sz w:val="24"/>
+          <w:szCs w:val="24"/>
+          <w:lang w:val="en-US"/>
+        </w:rPr>
+        <w:t>Permintaan</w:t>
+      </w:r>
+      <w:r>
+        <w:rPr>
+          <w:rFonts w:ascii="Times New Roman" w:hAnsi="Times New Roman"/>
+          <w:b/>
+          <w:bCs/>
+          <w:iCs/>
+          <w:sz w:val="24"/>
+          <w:szCs w:val="24"/>
+        </w:rPr>
+        <w:t> </w:t>
+      </w:r>
+      <w:r>
+        <w:rPr>
+          <w:rFonts w:ascii="Times New Roman" w:hAnsi="Times New Roman"/>
+          <w:bCs/>
+          <w:i/>
+          <w:iCs/>
+          <w:sz w:val="24"/>
+          <w:szCs w:val="24"/>
+          <w:lang w:val="en-US"/>
+        </w:rPr>
+        <w:t xml:space="preserve"> (</w:t>
+      </w:r>
+      <w:r>
+        <w:rPr>
+          <w:rFonts w:ascii="Times New Roman" w:hAnsi="Times New Roman"/>
+          <w:bCs/>
+          <w:i/>
+          <w:iCs/>
+          <w:sz w:val="24"/>
+          <w:szCs w:val="24"/>
+          <w:lang w:val="en-US"/>
+        </w:rPr>
+        <w:t>Demand</w:t>
+      </w:r>
+      <w:r>
+        <w:rPr>
+          <w:rFonts w:ascii="Times New Roman" w:hAnsi="Times New Roman"/>
+          <w:b/>
+          <w:bCs/>
+          <w:i/>
+          <w:iCs/>
+          <w:sz w:val="24"/>
+          <w:szCs w:val="24"/>
+        </w:rPr>
+        <w:t> </w:t>
+      </w:r>
+      <w:r>
+        <w:rPr>
+          <w:rFonts w:ascii="Times New Roman" w:hAnsi="Times New Roman"/>
+          <w:bCs/>
+          <w:i/>
+          <w:iCs/>
+          <w:sz w:val="24"/>
+          <w:szCs w:val="24"/>
+          <w:lang w:val="en-US"/>
+        </w:rPr>
+        <w:t>Forecast)</w:t>
+      </w:r>
+    </w:p>
+    <w:p>
+      <w:pPr>
+        <w:pStyle w:val="ListParagraph"/>
+        <w:spacing w:after="0" w:line="480" w:lineRule="auto"/>
+        <w:ind w:left="1276"/>
+        <w:jc w:val="both"/>
+        <w:rPr>
+          <w:rFonts w:ascii="Times New Roman" w:hAnsi="Times New Roman"/>
+          <w:bCs/>
+          <w:iCs/>
+          <w:sz w:val="24"/>
+          <w:szCs w:val="24"/>
+        </w:rPr>
+      </w:pPr>
+      <w:r>
+        <w:rPr>
+          <w:rFonts w:ascii="Times New Roman" w:hAnsi="Times New Roman"/>
+          <w:bCs/>
+          <w:iCs/>
+          <w:sz w:val="24"/>
+          <w:szCs w:val="24"/>
+        </w:rPr>
+        <w:t>Merupakan suatu proyeksi permintaan pada produk atau layanan perusahaan. Proyeksi permintaan suatu produk atau layanan suatu perusahaan, peramalan ini juga bisa disebut dengan suatu peramalan penjualan yang menjadi pengendali produksi, kapasitas dan juga sebuah sistem penjadwalan dan menjadi input untuk dapat merencanakan keuangan, pemasaran, dan sumber daya manusia.</w:t>
+      </w:r>
+    </w:p>
+    <w:p>
+      <w:pPr>
+        <w:pStyle w:val="ListParagraph"/>
+        <w:spacing w:after="0" w:line="480" w:lineRule="auto"/>
+        <w:ind w:left="851" w:firstLine="709"/>
+        <w:jc w:val="both"/>
+        <w:rPr>
+          <w:rFonts w:ascii="Times New Roman" w:hAnsi="Times New Roman"/>
+          <w:bCs/>
+          <w:iCs/>
+          <w:sz w:val="24"/>
+          <w:szCs w:val="24"/>
+          <w:lang w:val="en-US"/>
+        </w:rPr>
+      </w:pPr>
+      <w:r>
+        <w:rPr>
+          <w:rFonts w:ascii="Times New Roman" w:hAnsi="Times New Roman"/>
+          <w:bCs/>
+          <w:iCs/>
+          <w:sz w:val="24"/>
+          <w:szCs w:val="24"/>
+          <w:lang w:val="en-US"/>
+        </w:rPr>
+        <w:t xml:space="preserve">Adapun faktor-faktor yang dapat mempengaruhi </w:t>
+      </w:r>
+      <w:r>
+        <w:rPr>
+          <w:rFonts w:ascii="Times New Roman" w:hAnsi="Times New Roman"/>
+          <w:bCs/>
+          <w:i/>
+          <w:iCs/>
+          <w:sz w:val="24"/>
+          <w:szCs w:val="24"/>
+          <w:lang w:val="en-US"/>
+        </w:rPr>
+        <w:t xml:space="preserve">forecasting </w:t>
+      </w:r>
+      <w:r>
+        <w:rPr>
+          <w:rFonts w:ascii="Times New Roman" w:hAnsi="Times New Roman"/>
+          <w:bCs/>
+          <w:iCs/>
+          <w:sz w:val="24"/>
+          <w:szCs w:val="24"/>
+          <w:lang w:val="en-US"/>
+        </w:rPr>
+        <w:t>adalah sebagai berikut:</w:t>
+      </w:r>
+    </w:p>
+    <w:p>
+      <w:pPr>
+        <w:pStyle w:val="ListParagraph"/>
+        <w:numPr>
+          <w:ilvl w:val="3"/>
           <w:numId w:val="1"/>
         </w:numPr>
-        <w:tabs>
-          <w:tab w:val="left" w:pos="1080"/>
-        </w:tabs>
         <w:spacing w:after="0" w:line="480" w:lineRule="auto"/>
-        <w:ind w:left="851"/>
-        <w:jc w:val="both"/>
-        <w:rPr>
-          <w:rFonts w:ascii="Times New Roman" w:hAnsi="Times New Roman"/>
-          <w:bCs/>
-          <w:iCs/>
-          <w:sz w:val="24"/>
-          <w:szCs w:val="24"/>
-          <w:lang w:val="en-US"/>
-        </w:rPr>
-      </w:pPr>
-      <w:r>
-        <w:rPr>
-          <w:rFonts w:ascii="Times New Roman" w:hAnsi="Times New Roman"/>
-          <w:b/>
-          <w:iCs/>
-          <w:sz w:val="24"/>
-          <w:szCs w:val="24"/>
-          <w:lang w:val="en-US"/>
-        </w:rPr>
-        <w:t>Persediaan</w:t>
+        <w:ind w:left="1134"/>
+        <w:jc w:val="both"/>
+        <w:rPr>
+          <w:rFonts w:ascii="Times New Roman" w:hAnsi="Times New Roman"/>
+          <w:bCs/>
+          <w:iCs/>
+          <w:sz w:val="24"/>
+          <w:szCs w:val="24"/>
+          <w:lang w:val="en-US"/>
+        </w:rPr>
+      </w:pPr>
+      <w:r>
+        <w:rPr>
+          <w:rFonts w:ascii="Times New Roman" w:hAnsi="Times New Roman"/>
+          <w:bCs/>
+          <w:iCs/>
+          <w:sz w:val="24"/>
+          <w:szCs w:val="24"/>
+          <w:lang w:val="en-US"/>
+        </w:rPr>
+        <w:t>Sifat Produk</w:t>
+      </w:r>
+      <w:r>
+        <w:rPr>
+          <w:rFonts w:ascii="Times New Roman" w:hAnsi="Times New Roman"/>
+          <w:bCs/>
+          <w:iCs/>
+          <w:sz w:val="24"/>
+          <w:szCs w:val="24"/>
+          <w:lang w:val="en-US"/>
+        </w:rPr>
+        <w:t>,</w:t>
+      </w:r>
+      <w:r>
+        <w:rPr>
+          <w:rFonts w:ascii="Times New Roman" w:hAnsi="Times New Roman"/>
+          <w:bCs/>
+          <w:iCs/>
+          <w:sz w:val="24"/>
+          <w:szCs w:val="24"/>
+          <w:lang w:val="en-US"/>
+        </w:rPr>
+        <w:t xml:space="preserve"> yakni apakah produk </w:t>
+      </w:r>
+      <w:r>
+        <w:rPr>
+          <w:rFonts w:ascii="Times New Roman" w:hAnsi="Times New Roman"/>
+          <w:bCs/>
+          <w:iCs/>
+          <w:sz w:val="24"/>
+          <w:szCs w:val="24"/>
+          <w:lang w:val="en-US"/>
+        </w:rPr>
+        <w:t>tersebut</w:t>
+      </w:r>
+      <w:r>
+        <w:rPr>
+          <w:rFonts w:ascii="Times New Roman" w:hAnsi="Times New Roman"/>
+          <w:bCs/>
+          <w:iCs/>
+          <w:sz w:val="24"/>
+          <w:szCs w:val="24"/>
+          <w:lang w:val="en-US"/>
+        </w:rPr>
+        <w:t xml:space="preserve"> bersifat jangka panjang atau berjangka pendek.</w:t>
+      </w:r>
+    </w:p>
+    <w:p>
+      <w:pPr>
+        <w:pStyle w:val="ListParagraph"/>
+        <w:numPr>
+          <w:ilvl w:val="3"/>
+          <w:numId w:val="1"/>
+        </w:numPr>
+        <w:spacing w:after="0" w:line="480" w:lineRule="auto"/>
+        <w:ind w:left="1134"/>
+        <w:jc w:val="both"/>
+        <w:rPr>
+          <w:rFonts w:ascii="Times New Roman" w:hAnsi="Times New Roman"/>
+          <w:bCs/>
+          <w:iCs/>
+          <w:sz w:val="24"/>
+          <w:szCs w:val="24"/>
+          <w:lang w:val="en-US"/>
+        </w:rPr>
+      </w:pPr>
+      <w:r>
+        <w:rPr>
+          <w:rFonts w:ascii="Times New Roman" w:hAnsi="Times New Roman"/>
+          <w:bCs/>
+          <w:iCs/>
+          <w:sz w:val="24"/>
+          <w:szCs w:val="24"/>
+          <w:lang w:val="en-US"/>
+        </w:rPr>
+        <w:t>Metode Distribusi</w:t>
+      </w:r>
+      <w:r>
+        <w:rPr>
+          <w:rFonts w:ascii="Times New Roman" w:hAnsi="Times New Roman"/>
+          <w:bCs/>
+          <w:iCs/>
+          <w:sz w:val="24"/>
+          <w:szCs w:val="24"/>
+          <w:lang w:val="en-US"/>
+        </w:rPr>
+        <w:t>,</w:t>
+      </w:r>
+      <w:r>
+        <w:rPr>
+          <w:rFonts w:ascii="Times New Roman" w:hAnsi="Times New Roman"/>
+          <w:bCs/>
+          <w:iCs/>
+          <w:sz w:val="24"/>
+          <w:szCs w:val="24"/>
+          <w:lang w:val="en-US"/>
+        </w:rPr>
+        <w:t xml:space="preserve"> yaitu dimanakah posisi perusahaan dan apakah ini memiliki jarak yang dapat dijangkau oleh pasar.</w:t>
+      </w:r>
+    </w:p>
+    <w:p>
+      <w:pPr>
+        <w:pStyle w:val="ListParagraph"/>
+        <w:numPr>
+          <w:ilvl w:val="3"/>
+          <w:numId w:val="1"/>
+        </w:numPr>
+        <w:spacing w:after="0" w:line="480" w:lineRule="auto"/>
+        <w:ind w:left="1134"/>
+        <w:jc w:val="both"/>
+        <w:rPr>
+          <w:rFonts w:ascii="Times New Roman" w:hAnsi="Times New Roman"/>
+          <w:bCs/>
+          <w:iCs/>
+          <w:sz w:val="24"/>
+          <w:szCs w:val="24"/>
+          <w:lang w:val="en-US"/>
+        </w:rPr>
+      </w:pPr>
+      <w:r>
+        <w:rPr>
+          <w:rFonts w:ascii="Times New Roman" w:hAnsi="Times New Roman"/>
+          <w:bCs/>
+          <w:iCs/>
+          <w:sz w:val="24"/>
+          <w:szCs w:val="24"/>
+          <w:lang w:val="en-US"/>
+        </w:rPr>
+        <w:lastRenderedPageBreak/>
+        <w:t>Besarnya Perusahaan dibandingkan dengan Perusahaan Pesaing</w:t>
+      </w:r>
+      <w:r>
+        <w:rPr>
+          <w:rFonts w:ascii="Times New Roman" w:hAnsi="Times New Roman"/>
+          <w:bCs/>
+          <w:iCs/>
+          <w:sz w:val="24"/>
+          <w:szCs w:val="24"/>
+          <w:lang w:val="en-US"/>
+        </w:rPr>
+        <w:t>,</w:t>
+      </w:r>
+      <w:r>
+        <w:rPr>
+          <w:rFonts w:ascii="Times New Roman" w:hAnsi="Times New Roman"/>
+          <w:bCs/>
+          <w:iCs/>
+          <w:sz w:val="24"/>
+          <w:szCs w:val="24"/>
+          <w:lang w:val="en-US"/>
+        </w:rPr>
+        <w:t xml:space="preserve"> ialah apakah posisi perusahaan sebagai sebuah market leader, market chalenger, atau market follower.</w:t>
+      </w:r>
+    </w:p>
+    <w:p>
+      <w:pPr>
+        <w:pStyle w:val="ListParagraph"/>
+        <w:numPr>
+          <w:ilvl w:val="3"/>
+          <w:numId w:val="1"/>
+        </w:numPr>
+        <w:spacing w:after="0" w:line="480" w:lineRule="auto"/>
+        <w:ind w:left="1134"/>
+        <w:jc w:val="both"/>
+        <w:rPr>
+          <w:rFonts w:ascii="Times New Roman" w:hAnsi="Times New Roman"/>
+          <w:bCs/>
+          <w:iCs/>
+          <w:sz w:val="24"/>
+          <w:szCs w:val="24"/>
+          <w:lang w:val="en-US"/>
+        </w:rPr>
+      </w:pPr>
+      <w:r>
+        <w:rPr>
+          <w:rFonts w:ascii="Times New Roman" w:hAnsi="Times New Roman"/>
+          <w:bCs/>
+          <w:iCs/>
+          <w:sz w:val="24"/>
+          <w:szCs w:val="24"/>
+          <w:lang w:val="en-US"/>
+        </w:rPr>
+        <w:t>Tingkat Persaingan</w:t>
+      </w:r>
+      <w:r>
+        <w:rPr>
+          <w:rFonts w:ascii="Times New Roman" w:hAnsi="Times New Roman"/>
+          <w:bCs/>
+          <w:iCs/>
+          <w:sz w:val="24"/>
+          <w:szCs w:val="24"/>
+          <w:lang w:val="en-US"/>
+        </w:rPr>
+        <w:t>,</w:t>
+      </w:r>
+      <w:r>
+        <w:rPr>
+          <w:rFonts w:ascii="Times New Roman" w:hAnsi="Times New Roman"/>
+          <w:bCs/>
+          <w:iCs/>
+          <w:sz w:val="24"/>
+          <w:szCs w:val="24"/>
+          <w:lang w:val="en-US"/>
+        </w:rPr>
+        <w:t xml:space="preserve"> yaitu bagaimanakah posisi suatu perusahaan dibanding dengan posisi perusahaan lain di pemasaran.</w:t>
+      </w:r>
+    </w:p>
+    <w:p>
+      <w:pPr>
+        <w:pStyle w:val="ListParagraph"/>
+        <w:numPr>
+          <w:ilvl w:val="3"/>
+          <w:numId w:val="1"/>
+        </w:numPr>
+        <w:spacing w:after="0" w:line="480" w:lineRule="auto"/>
+        <w:ind w:left="1134"/>
+        <w:jc w:val="both"/>
+        <w:rPr>
+          <w:rFonts w:ascii="Times New Roman" w:hAnsi="Times New Roman"/>
+          <w:bCs/>
+          <w:iCs/>
+          <w:sz w:val="24"/>
+          <w:szCs w:val="24"/>
+          <w:lang w:val="en-US"/>
+        </w:rPr>
+      </w:pPr>
+      <w:r>
+        <w:rPr>
+          <w:rFonts w:ascii="Times New Roman" w:hAnsi="Times New Roman"/>
+          <w:bCs/>
+          <w:iCs/>
+          <w:sz w:val="24"/>
+          <w:szCs w:val="24"/>
+          <w:lang w:val="en-US"/>
+        </w:rPr>
+        <w:t xml:space="preserve">Data </w:t>
+      </w:r>
+      <w:r>
+        <w:rPr>
+          <w:rFonts w:ascii="Times New Roman" w:hAnsi="Times New Roman"/>
+          <w:bCs/>
+          <w:i/>
+          <w:iCs/>
+          <w:sz w:val="24"/>
+          <w:szCs w:val="24"/>
+          <w:lang w:val="en-US"/>
+        </w:rPr>
+        <w:t>Historis</w:t>
+      </w:r>
+      <w:r>
+        <w:rPr>
+          <w:rFonts w:ascii="Times New Roman" w:hAnsi="Times New Roman"/>
+          <w:bCs/>
+          <w:iCs/>
+          <w:sz w:val="24"/>
+          <w:szCs w:val="24"/>
+          <w:lang w:val="en-US"/>
+        </w:rPr>
+        <w:t>,</w:t>
+      </w:r>
+      <w:r>
+        <w:rPr>
+          <w:rFonts w:ascii="Times New Roman" w:hAnsi="Times New Roman"/>
+          <w:bCs/>
+          <w:iCs/>
+          <w:sz w:val="24"/>
+          <w:szCs w:val="24"/>
+          <w:lang w:val="en-US"/>
+        </w:rPr>
+        <w:t xml:space="preserve"> ialah sebuah data yang diperlukan untuk melakukan peramalan minimal lima tahun lalu.</w:t>
       </w:r>
     </w:p>
     <w:p>
@@ -6598,7 +7983,143 @@
           <w:szCs w:val="24"/>
           <w:lang w:val="en-US"/>
         </w:rPr>
-        <w:t>Stok Barang</w:t>
+        <w:t>Persediaan</w:t>
+      </w:r>
+    </w:p>
+    <w:p>
+      <w:pPr>
+        <w:pStyle w:val="ListParagraph"/>
+        <w:spacing w:after="0" w:line="480" w:lineRule="auto"/>
+        <w:ind w:left="851" w:firstLine="709"/>
+        <w:jc w:val="both"/>
+        <w:rPr>
+          <w:rFonts w:ascii="Times New Roman" w:hAnsi="Times New Roman"/>
+          <w:bCs/>
+          <w:iCs/>
+          <w:sz w:val="24"/>
+          <w:szCs w:val="24"/>
+          <w:lang w:val="en-US"/>
+        </w:rPr>
+      </w:pPr>
+      <w:r>
+        <w:rPr>
+          <w:rFonts w:ascii="Times New Roman" w:hAnsi="Times New Roman"/>
+          <w:bCs/>
+          <w:iCs/>
+          <w:sz w:val="24"/>
+          <w:szCs w:val="24"/>
+          <w:lang w:val="en-US"/>
+        </w:rPr>
+        <w:t>Secara umum persediaan adalah barang-barang yang akan digunakan untuk keperluan di masa yang akan datang. Persediaan yang meliputi barang dagang milik perusahaan yang dapat dijual kembali atau digunakan dalam proses produksi.</w:t>
+      </w:r>
+      <w:r>
+        <w:rPr>
+          <w:rFonts w:ascii="Times New Roman" w:hAnsi="Times New Roman"/>
+          <w:bCs/>
+          <w:iCs/>
+          <w:sz w:val="24"/>
+          <w:szCs w:val="24"/>
+          <w:lang w:val="en-US"/>
+        </w:rPr>
+        <w:t xml:space="preserve"> </w:t>
+      </w:r>
+      <w:r>
+        <w:rPr>
+          <w:rFonts w:ascii="Times New Roman" w:hAnsi="Times New Roman"/>
+          <w:bCs/>
+          <w:iCs/>
+          <w:sz w:val="24"/>
+          <w:szCs w:val="24"/>
+          <w:lang w:val="en-US"/>
+        </w:rPr>
+        <w:t>Para ahli juga mengungkapkan mengenai pengertian persediaan, berikut adalah bebera</w:t>
+      </w:r>
+      <w:r>
+        <w:rPr>
+          <w:rFonts w:ascii="Times New Roman" w:hAnsi="Times New Roman"/>
+          <w:bCs/>
+          <w:iCs/>
+          <w:sz w:val="24"/>
+          <w:szCs w:val="24"/>
+          <w:lang w:val="en-US"/>
+        </w:rPr>
+        <w:t>pa pendapat para ahli tersebut:</w:t>
+      </w:r>
+    </w:p>
+    <w:p>
+      <w:pPr>
+        <w:pStyle w:val="ListParagraph"/>
+        <w:spacing w:after="0" w:line="480" w:lineRule="auto"/>
+        <w:ind w:left="851" w:firstLine="709"/>
+        <w:jc w:val="both"/>
+        <w:rPr>
+          <w:rFonts w:ascii="Times New Roman" w:hAnsi="Times New Roman"/>
+          <w:bCs/>
+          <w:iCs/>
+          <w:sz w:val="24"/>
+          <w:szCs w:val="24"/>
+          <w:lang w:val="en-US"/>
+        </w:rPr>
+      </w:pPr>
+      <w:r>
+        <w:rPr>
+          <w:rFonts w:ascii="Times New Roman" w:hAnsi="Times New Roman"/>
+          <w:bCs/>
+          <w:iCs/>
+          <w:sz w:val="24"/>
+          <w:szCs w:val="24"/>
+          <w:lang w:val="en-US"/>
+        </w:rPr>
+        <w:t>Men</w:t>
+      </w:r>
+      <w:r>
+        <w:rPr>
+          <w:rFonts w:ascii="Times New Roman" w:hAnsi="Times New Roman"/>
+          <w:bCs/>
+          <w:iCs/>
+          <w:sz w:val="24"/>
+          <w:szCs w:val="24"/>
+          <w:lang w:val="en-US"/>
+        </w:rPr>
+        <w:t>urut John E.Bigel (1990 : 90 ) p</w:t>
+      </w:r>
+      <w:r>
+        <w:rPr>
+          <w:rFonts w:ascii="Times New Roman" w:hAnsi="Times New Roman"/>
+          <w:bCs/>
+          <w:iCs/>
+          <w:sz w:val="24"/>
+          <w:szCs w:val="24"/>
+          <w:lang w:val="en-US"/>
+        </w:rPr>
+        <w:t>ersediaan dapat berbentuk bahan baku untuk memproses, barang setengah jadi dan barang jadi yang siap untuk dijual sehingga persediaan sesungguhnya mempunyai fungsi yang sangat penting bagi perusahaan industri.</w:t>
+      </w:r>
+    </w:p>
+    <w:p>
+      <w:pPr>
+        <w:pStyle w:val="ListParagraph"/>
+        <w:spacing w:after="0" w:line="480" w:lineRule="auto"/>
+        <w:ind w:left="851" w:firstLine="709"/>
+        <w:jc w:val="both"/>
+        <w:rPr>
+          <w:rFonts w:ascii="Times New Roman" w:hAnsi="Times New Roman"/>
+          <w:bCs/>
+          <w:iCs/>
+          <w:sz w:val="24"/>
+          <w:szCs w:val="24"/>
+          <w:lang w:val="en-US"/>
+        </w:rPr>
+      </w:pPr>
+      <w:r>
+        <w:rPr>
+          <w:rFonts w:ascii="Times New Roman" w:hAnsi="Times New Roman"/>
+          <w:bCs/>
+          <w:iCs/>
+          <w:sz w:val="24"/>
+          <w:szCs w:val="24"/>
+          <w:lang w:val="en-US"/>
+        </w:rPr>
+        <w:t>Menurut M. Munandar (1991 : 56) bahwa  yang dimaksud dengan inventory adalah persediaan barang-barang yang menjadi objek usaha pokok perusahaan, bagi perusahaan perdagangan barang-barang tersebut berupa persediaan barang dagangan, sedangkan bagi perusahaan yang berproduksi (industri) berupah persediaan barang mentah, persediaan bahan pembantu, persediaan barang yang sedang diproses dan persediaan barang jadi.</w:t>
       </w:r>
     </w:p>
     <w:p>
@@ -6632,6 +8153,7 @@
           <w:szCs w:val="24"/>
           <w:lang w:val="en-US"/>
         </w:rPr>
+        <w:lastRenderedPageBreak/>
         <w:t>Time Series</w:t>
       </w:r>
       <w:r>
@@ -6645,6 +8167,577 @@
         </w:rPr>
         <w:t xml:space="preserve"> </w:t>
       </w:r>
+    </w:p>
+    <w:p>
+      <w:pPr>
+        <w:pStyle w:val="ListParagraph"/>
+        <w:spacing w:after="0" w:line="480" w:lineRule="auto"/>
+        <w:ind w:left="851" w:firstLine="709"/>
+        <w:jc w:val="both"/>
+        <w:rPr>
+          <w:rFonts w:ascii="Times New Roman" w:hAnsi="Times New Roman"/>
+          <w:bCs/>
+          <w:iCs/>
+          <w:sz w:val="24"/>
+          <w:szCs w:val="24"/>
+        </w:rPr>
+      </w:pPr>
+      <w:r>
+        <w:rPr>
+          <w:rFonts w:ascii="Times New Roman" w:hAnsi="Times New Roman"/>
+          <w:bCs/>
+          <w:iCs/>
+          <w:sz w:val="24"/>
+          <w:szCs w:val="24"/>
+        </w:rPr>
+        <w:t xml:space="preserve">Suatu data </w:t>
+      </w:r>
+      <w:r>
+        <w:rPr>
+          <w:rFonts w:ascii="Times New Roman" w:hAnsi="Times New Roman"/>
+          <w:bCs/>
+          <w:i/>
+          <w:iCs/>
+          <w:sz w:val="24"/>
+          <w:szCs w:val="24"/>
+        </w:rPr>
+        <w:t>time series</w:t>
+      </w:r>
+      <w:r>
+        <w:rPr>
+          <w:rFonts w:ascii="Times New Roman" w:hAnsi="Times New Roman"/>
+          <w:bCs/>
+          <w:iCs/>
+          <w:sz w:val="24"/>
+          <w:szCs w:val="24"/>
+        </w:rPr>
+        <w:t xml:space="preserve"> dapat dilihat sebagai suatu representasi dari realisasi suatu </w:t>
+      </w:r>
+      <w:r>
+        <w:rPr>
+          <w:rFonts w:ascii="Times New Roman" w:hAnsi="Times New Roman"/>
+          <w:bCs/>
+          <w:i/>
+          <w:iCs/>
+          <w:sz w:val="24"/>
+          <w:szCs w:val="24"/>
+        </w:rPr>
+        <w:t>variabel</w:t>
+      </w:r>
+      <w:r>
+        <w:rPr>
+          <w:rFonts w:ascii="Times New Roman" w:hAnsi="Times New Roman"/>
+          <w:bCs/>
+          <w:iCs/>
+          <w:sz w:val="24"/>
+          <w:szCs w:val="24"/>
+        </w:rPr>
+        <w:t xml:space="preserve"> </w:t>
+      </w:r>
+      <w:r>
+        <w:rPr>
+          <w:rFonts w:ascii="Times New Roman" w:hAnsi="Times New Roman"/>
+          <w:bCs/>
+          <w:i/>
+          <w:iCs/>
+          <w:sz w:val="24"/>
+          <w:szCs w:val="24"/>
+        </w:rPr>
+        <w:t>random</w:t>
+      </w:r>
+      <w:r>
+        <w:rPr>
+          <w:rFonts w:ascii="Times New Roman" w:hAnsi="Times New Roman"/>
+          <w:bCs/>
+          <w:iCs/>
+          <w:sz w:val="24"/>
+          <w:szCs w:val="24"/>
+        </w:rPr>
+        <w:t xml:space="preserve"> yang biasanya mempunyai interval waktu yang sama dan diamati pada suatu periode tertentu. Misalkan</w:t>
+      </w:r>
+      <w:r>
+        <w:rPr>
+          <w:rFonts w:ascii="Times New Roman" w:hAnsi="Times New Roman"/>
+          <w:bCs/>
+          <w:iCs/>
+          <w:sz w:val="24"/>
+          <w:szCs w:val="24"/>
+          <w:lang w:val="en-US"/>
+        </w:rPr>
+        <w:t xml:space="preserve"> </w:t>
+      </w:r>
+      <w:r>
+        <w:rPr>
+          <w:rFonts w:ascii="Times New Roman" w:hAnsi="Times New Roman"/>
+          <w:bCs/>
+          <w:iCs/>
+          <w:sz w:val="24"/>
+          <w:szCs w:val="24"/>
+        </w:rPr>
+        <w:t>,kita tertarik untuk mengamati tingkat penggangguran yang dicatat secara bulanan dan diamati selama 2 tahun dari Januari 2011 sampai dengan Desember 2012. Data yang terbentuk dari pengamatan ini membentuk suatu data time series dengan jarak bulanan selama dua tahun sehingga data tersebut terdiri dari 24 observasi.</w:t>
+      </w:r>
+    </w:p>
+    <w:p>
+      <w:pPr>
+        <w:pStyle w:val="ListParagraph"/>
+        <w:spacing w:after="0" w:line="480" w:lineRule="auto"/>
+        <w:ind w:left="851" w:firstLine="709"/>
+        <w:jc w:val="both"/>
+        <w:rPr>
+          <w:rFonts w:ascii="Times New Roman" w:hAnsi="Times New Roman"/>
+          <w:bCs/>
+          <w:iCs/>
+          <w:sz w:val="24"/>
+          <w:szCs w:val="24"/>
+          <w:lang w:val="en-US"/>
+        </w:rPr>
+      </w:pPr>
+      <w:r>
+        <w:rPr>
+          <w:rFonts w:ascii="Times New Roman" w:hAnsi="Times New Roman"/>
+          <w:bCs/>
+          <w:iCs/>
+          <w:sz w:val="24"/>
+          <w:szCs w:val="24"/>
+        </w:rPr>
+        <w:t xml:space="preserve">Data </w:t>
+      </w:r>
+      <w:r>
+        <w:rPr>
+          <w:rFonts w:ascii="Times New Roman" w:hAnsi="Times New Roman"/>
+          <w:bCs/>
+          <w:i/>
+          <w:iCs/>
+          <w:sz w:val="24"/>
+          <w:szCs w:val="24"/>
+        </w:rPr>
+        <w:t>time</w:t>
+      </w:r>
+      <w:r>
+        <w:rPr>
+          <w:rFonts w:ascii="Times New Roman" w:hAnsi="Times New Roman"/>
+          <w:bCs/>
+          <w:iCs/>
+          <w:sz w:val="24"/>
+          <w:szCs w:val="24"/>
+        </w:rPr>
+        <w:t xml:space="preserve"> </w:t>
+      </w:r>
+      <w:r>
+        <w:rPr>
+          <w:rFonts w:ascii="Times New Roman" w:hAnsi="Times New Roman"/>
+          <w:bCs/>
+          <w:i/>
+          <w:iCs/>
+          <w:sz w:val="24"/>
+          <w:szCs w:val="24"/>
+        </w:rPr>
+        <w:t>series</w:t>
+      </w:r>
+      <w:r>
+        <w:rPr>
+          <w:rFonts w:ascii="Times New Roman" w:hAnsi="Times New Roman"/>
+          <w:bCs/>
+          <w:iCs/>
+          <w:sz w:val="24"/>
+          <w:szCs w:val="24"/>
+        </w:rPr>
+        <w:t xml:space="preserve"> ini merupakan suatu </w:t>
+      </w:r>
+      <w:r>
+        <w:rPr>
+          <w:rFonts w:ascii="Times New Roman" w:hAnsi="Times New Roman"/>
+          <w:bCs/>
+          <w:i/>
+          <w:iCs/>
+          <w:sz w:val="24"/>
+          <w:szCs w:val="24"/>
+        </w:rPr>
+        <w:t>deskripsi</w:t>
+      </w:r>
+      <w:r>
+        <w:rPr>
+          <w:rFonts w:ascii="Times New Roman" w:hAnsi="Times New Roman"/>
+          <w:bCs/>
+          <w:iCs/>
+          <w:sz w:val="24"/>
+          <w:szCs w:val="24"/>
+        </w:rPr>
+        <w:t xml:space="preserve"> masa lampau dan digunakan untuk meramalkan masa depan, artinya kita berharap masa depan dapat dijelaskan dengan informasi yang ada pada masa lampau.kalau memang hal ini yang terjadi, kita dapat menawarkan suatu model matematik yang mampu merepresentasikan proses terjadinya data </w:t>
+      </w:r>
+      <w:r>
+        <w:rPr>
+          <w:rFonts w:ascii="Times New Roman" w:hAnsi="Times New Roman"/>
+          <w:bCs/>
+          <w:i/>
+          <w:iCs/>
+          <w:sz w:val="24"/>
+          <w:szCs w:val="24"/>
+        </w:rPr>
+        <w:t>time</w:t>
+      </w:r>
+      <w:r>
+        <w:rPr>
+          <w:rFonts w:ascii="Times New Roman" w:hAnsi="Times New Roman"/>
+          <w:bCs/>
+          <w:iCs/>
+          <w:sz w:val="24"/>
+          <w:szCs w:val="24"/>
+        </w:rPr>
+        <w:t xml:space="preserve"> </w:t>
+      </w:r>
+      <w:r>
+        <w:rPr>
+          <w:rFonts w:ascii="Times New Roman" w:hAnsi="Times New Roman"/>
+          <w:bCs/>
+          <w:i/>
+          <w:iCs/>
+          <w:sz w:val="24"/>
+          <w:szCs w:val="24"/>
+        </w:rPr>
+        <w:t>series</w:t>
+      </w:r>
+      <w:r>
+        <w:rPr>
+          <w:rFonts w:ascii="Times New Roman" w:hAnsi="Times New Roman"/>
+          <w:bCs/>
+          <w:iCs/>
+          <w:sz w:val="24"/>
+          <w:szCs w:val="24"/>
+        </w:rPr>
+        <w:t xml:space="preserve"> tersebut. Kemudian, kita gunakan model matematik ini untuk membuat suatu ramalan tentang masa depan</w:t>
+      </w:r>
+      <w:r>
+        <w:rPr>
+          <w:rFonts w:ascii="Times New Roman" w:hAnsi="Times New Roman"/>
+          <w:bCs/>
+          <w:iCs/>
+          <w:sz w:val="24"/>
+          <w:szCs w:val="24"/>
+          <w:lang w:val="en-US"/>
+        </w:rPr>
+        <w:t>.</w:t>
+      </w:r>
+    </w:p>
+    <w:p>
+      <w:pPr>
+        <w:pStyle w:val="ListParagraph"/>
+        <w:spacing w:after="0" w:line="480" w:lineRule="auto"/>
+        <w:ind w:left="851" w:firstLine="709"/>
+        <w:jc w:val="both"/>
+        <w:rPr>
+          <w:rFonts w:ascii="Times New Roman" w:hAnsi="Times New Roman"/>
+          <w:bCs/>
+          <w:iCs/>
+          <w:sz w:val="24"/>
+          <w:szCs w:val="24"/>
+        </w:rPr>
+      </w:pPr>
+      <w:r>
+        <w:rPr>
+          <w:rFonts w:ascii="Times New Roman" w:hAnsi="Times New Roman"/>
+          <w:bCs/>
+          <w:iCs/>
+          <w:sz w:val="24"/>
+          <w:szCs w:val="24"/>
+        </w:rPr>
+        <w:t xml:space="preserve">Analisis </w:t>
+      </w:r>
+      <w:r>
+        <w:rPr>
+          <w:rFonts w:ascii="Times New Roman" w:hAnsi="Times New Roman"/>
+          <w:bCs/>
+          <w:i/>
+          <w:iCs/>
+          <w:sz w:val="24"/>
+          <w:szCs w:val="24"/>
+        </w:rPr>
+        <w:t>Time</w:t>
+      </w:r>
+      <w:r>
+        <w:rPr>
+          <w:rFonts w:ascii="Times New Roman" w:hAnsi="Times New Roman"/>
+          <w:bCs/>
+          <w:iCs/>
+          <w:sz w:val="24"/>
+          <w:szCs w:val="24"/>
+        </w:rPr>
+        <w:t xml:space="preserve"> </w:t>
+      </w:r>
+      <w:r>
+        <w:rPr>
+          <w:rFonts w:ascii="Times New Roman" w:hAnsi="Times New Roman"/>
+          <w:bCs/>
+          <w:i/>
+          <w:iCs/>
+          <w:sz w:val="24"/>
+          <w:szCs w:val="24"/>
+        </w:rPr>
+        <w:t>Series</w:t>
+      </w:r>
+      <w:r>
+        <w:rPr>
+          <w:rFonts w:ascii="Times New Roman" w:hAnsi="Times New Roman"/>
+          <w:bCs/>
+          <w:iCs/>
+          <w:sz w:val="24"/>
+          <w:szCs w:val="24"/>
+        </w:rPr>
+        <w:t xml:space="preserve"> (Iriawan dan Astuti, 2006:341) merupakan metode peramalan kuantitatif untuk menentukan pola data masa lampau yang dikumpulkan berdasarkan urutan waktu, yang disebut data </w:t>
+      </w:r>
+      <w:r>
+        <w:rPr>
+          <w:rFonts w:ascii="Times New Roman" w:hAnsi="Times New Roman"/>
+          <w:bCs/>
+          <w:i/>
+          <w:iCs/>
+          <w:sz w:val="24"/>
+          <w:szCs w:val="24"/>
+        </w:rPr>
+        <w:t>time</w:t>
+      </w:r>
+      <w:r>
+        <w:rPr>
+          <w:rFonts w:ascii="Times New Roman" w:hAnsi="Times New Roman"/>
+          <w:bCs/>
+          <w:iCs/>
+          <w:sz w:val="24"/>
+          <w:szCs w:val="24"/>
+        </w:rPr>
+        <w:t xml:space="preserve"> </w:t>
+      </w:r>
+      <w:r>
+        <w:rPr>
+          <w:rFonts w:ascii="Times New Roman" w:hAnsi="Times New Roman"/>
+          <w:bCs/>
+          <w:i/>
+          <w:iCs/>
+          <w:sz w:val="24"/>
+          <w:szCs w:val="24"/>
+        </w:rPr>
+        <w:t>series</w:t>
+      </w:r>
+      <w:r>
+        <w:rPr>
+          <w:rFonts w:ascii="Times New Roman" w:hAnsi="Times New Roman"/>
+          <w:bCs/>
+          <w:iCs/>
+          <w:sz w:val="24"/>
+          <w:szCs w:val="24"/>
+        </w:rPr>
+        <w:t xml:space="preserve">. Dalam membuat prediksi dengan asumsi bahwa masa depan merupakan fungsi dari masa lalu dengan kata lain mereka melihat apa yang terjadi selama kurun waktu tertentu dan menggunakan data masa lalu tersebut untuk melakukan peramalan. Jika kita memperkirakan penjualan pertahun mesin, kita </w:t>
+      </w:r>
+      <w:r>
+        <w:rPr>
+          <w:rFonts w:ascii="Times New Roman" w:hAnsi="Times New Roman"/>
+          <w:bCs/>
+          <w:iCs/>
+          <w:sz w:val="24"/>
+          <w:szCs w:val="24"/>
+        </w:rPr>
+        <w:lastRenderedPageBreak/>
+        <w:t>menggunakan data penjualan pada tahun lalu untuk membuat ramalan penjualan pada tahun yang akan datang.</w:t>
+      </w:r>
+    </w:p>
+    <w:p>
+      <w:pPr>
+        <w:pStyle w:val="ListParagraph"/>
+        <w:spacing w:after="0" w:line="480" w:lineRule="auto"/>
+        <w:ind w:left="851" w:firstLine="709"/>
+        <w:jc w:val="both"/>
+        <w:rPr>
+          <w:rFonts w:ascii="Times New Roman" w:hAnsi="Times New Roman"/>
+          <w:bCs/>
+          <w:iCs/>
+          <w:sz w:val="24"/>
+          <w:szCs w:val="24"/>
+        </w:rPr>
+      </w:pPr>
+      <w:r>
+        <w:rPr>
+          <w:rFonts w:ascii="Times New Roman" w:hAnsi="Times New Roman"/>
+          <w:bCs/>
+          <w:iCs/>
+          <w:sz w:val="24"/>
+          <w:szCs w:val="24"/>
+        </w:rPr>
+        <w:t xml:space="preserve">Bila data </w:t>
+      </w:r>
+      <w:r>
+        <w:rPr>
+          <w:rFonts w:ascii="Times New Roman" w:hAnsi="Times New Roman"/>
+          <w:bCs/>
+          <w:i/>
+          <w:iCs/>
+          <w:sz w:val="24"/>
+          <w:szCs w:val="24"/>
+        </w:rPr>
+        <w:t>time</w:t>
+      </w:r>
+      <w:r>
+        <w:rPr>
+          <w:rFonts w:ascii="Times New Roman" w:hAnsi="Times New Roman"/>
+          <w:bCs/>
+          <w:iCs/>
+          <w:sz w:val="24"/>
+          <w:szCs w:val="24"/>
+        </w:rPr>
+        <w:t xml:space="preserve"> </w:t>
+      </w:r>
+      <w:r>
+        <w:rPr>
+          <w:rFonts w:ascii="Times New Roman" w:hAnsi="Times New Roman"/>
+          <w:bCs/>
+          <w:i/>
+          <w:iCs/>
+          <w:sz w:val="24"/>
+          <w:szCs w:val="24"/>
+        </w:rPr>
+        <w:t>series</w:t>
+      </w:r>
+      <w:r>
+        <w:rPr>
+          <w:rFonts w:ascii="Times New Roman" w:hAnsi="Times New Roman"/>
+          <w:bCs/>
+          <w:iCs/>
+          <w:sz w:val="24"/>
+          <w:szCs w:val="24"/>
+        </w:rPr>
+        <w:t xml:space="preserve"> yang dianalisis sudah teridentifikasi dan suatu pola telah dipilih berdasarkan identifikasi tersebut, maka model matematik yang merupakan representasi dari proses pembentukan data </w:t>
+      </w:r>
+      <w:r>
+        <w:rPr>
+          <w:rFonts w:ascii="Times New Roman" w:hAnsi="Times New Roman"/>
+          <w:bCs/>
+          <w:i/>
+          <w:iCs/>
+          <w:sz w:val="24"/>
+          <w:szCs w:val="24"/>
+        </w:rPr>
+        <w:t>time</w:t>
+      </w:r>
+      <w:r>
+        <w:rPr>
+          <w:rFonts w:ascii="Times New Roman" w:hAnsi="Times New Roman"/>
+          <w:bCs/>
+          <w:iCs/>
+          <w:sz w:val="24"/>
+          <w:szCs w:val="24"/>
+        </w:rPr>
+        <w:t xml:space="preserve"> </w:t>
+      </w:r>
+      <w:r>
+        <w:rPr>
+          <w:rFonts w:ascii="Times New Roman" w:hAnsi="Times New Roman"/>
+          <w:bCs/>
+          <w:i/>
+          <w:iCs/>
+          <w:sz w:val="24"/>
+          <w:szCs w:val="24"/>
+        </w:rPr>
+        <w:t>series</w:t>
+      </w:r>
+      <w:r>
+        <w:rPr>
+          <w:rFonts w:ascii="Times New Roman" w:hAnsi="Times New Roman"/>
+          <w:bCs/>
+          <w:iCs/>
+          <w:sz w:val="24"/>
+          <w:szCs w:val="24"/>
+        </w:rPr>
+        <w:t xml:space="preserve"> tersebut dapat ditentukan atau dipilih. Misalnya saja, pola data yang kita amati mendekati pola </w:t>
+      </w:r>
+      <w:r>
+        <w:rPr>
+          <w:rFonts w:ascii="Times New Roman" w:hAnsi="Times New Roman"/>
+          <w:bCs/>
+          <w:i/>
+          <w:iCs/>
+          <w:sz w:val="24"/>
+          <w:szCs w:val="24"/>
+        </w:rPr>
+        <w:t>level</w:t>
+      </w:r>
+      <w:r>
+        <w:rPr>
+          <w:rFonts w:ascii="Times New Roman" w:hAnsi="Times New Roman"/>
+          <w:bCs/>
+          <w:iCs/>
+          <w:sz w:val="24"/>
+          <w:szCs w:val="24"/>
+        </w:rPr>
+        <w:t xml:space="preserve"> konstan dengan </w:t>
+      </w:r>
+      <w:r>
+        <w:rPr>
+          <w:rFonts w:ascii="Times New Roman" w:hAnsi="Times New Roman"/>
+          <w:bCs/>
+          <w:i/>
+          <w:iCs/>
+          <w:sz w:val="24"/>
+          <w:szCs w:val="24"/>
+        </w:rPr>
+        <w:t>fluktuasi</w:t>
+      </w:r>
+      <w:r>
+        <w:rPr>
+          <w:rFonts w:ascii="Times New Roman" w:hAnsi="Times New Roman"/>
+          <w:bCs/>
+          <w:iCs/>
+          <w:sz w:val="24"/>
+          <w:szCs w:val="24"/>
+        </w:rPr>
+        <w:t xml:space="preserve"> </w:t>
+      </w:r>
+      <w:r>
+        <w:rPr>
+          <w:rFonts w:ascii="Times New Roman" w:hAnsi="Times New Roman"/>
+          <w:bCs/>
+          <w:i/>
+          <w:iCs/>
+          <w:sz w:val="24"/>
+          <w:szCs w:val="24"/>
+        </w:rPr>
+        <w:t>random</w:t>
+      </w:r>
+      <w:r>
+        <w:rPr>
+          <w:rFonts w:ascii="Times New Roman" w:hAnsi="Times New Roman"/>
+          <w:bCs/>
+          <w:iCs/>
+          <w:sz w:val="24"/>
+          <w:szCs w:val="24"/>
+        </w:rPr>
+        <w:t>, maka model matematik yang dapat dipilih adalah:</w:t>
+      </w:r>
+    </w:p>
+    <w:p>
+      <w:pPr>
+        <w:pStyle w:val="ListParagraph"/>
+        <w:spacing w:after="0" w:line="480" w:lineRule="auto"/>
+        <w:ind w:left="851" w:firstLine="709"/>
+        <w:jc w:val="center"/>
+        <w:rPr>
+          <w:rFonts w:ascii="Times New Roman" w:hAnsi="Times New Roman"/>
+          <w:bCs/>
+          <w:iCs/>
+          <w:sz w:val="24"/>
+          <w:szCs w:val="24"/>
+          <w:lang w:val="en-US"/>
+        </w:rPr>
+      </w:pPr>
+      <w:r>
+        <w:rPr>
+          <w:rFonts w:ascii="Times New Roman" w:hAnsi="Times New Roman"/>
+          <w:bCs/>
+          <w:iCs/>
+          <w:sz w:val="24"/>
+          <w:szCs w:val="24"/>
+        </w:rPr>
+        <w:t>xt = A + et</w:t>
+      </w:r>
+      <w:bookmarkStart w:id="0" w:name="_GoBack"/>
+      <w:bookmarkEnd w:id="0"/>
     </w:p>
     <w:p>
       <w:pPr>
@@ -6794,19 +8887,7 @@
           <w:szCs w:val="24"/>
           <w:lang w:val="en-US"/>
         </w:rPr>
-        <w:t xml:space="preserve">(Bahasa pemrograman) yang dapat </w:t>
-      </w:r>
-      <w:r>
-        <w:rPr>
-          <w:rFonts w:ascii="Times New Roman" w:hAnsi="Times New Roman"/>
-          <w:bCs/>
-          <w:iCs/>
-          <w:sz w:val="24"/>
-          <w:szCs w:val="24"/>
-          <w:lang w:val="en-US"/>
-        </w:rPr>
-        <w:lastRenderedPageBreak/>
-        <w:t xml:space="preserve">memanggil file-file atau layanan dalam </w:t>
+        <w:t xml:space="preserve">(Bahasa pemrograman) yang dapat memanggil file-file atau layanan dalam </w:t>
       </w:r>
       <w:r>
         <w:rPr>
@@ -6921,6 +9002,7 @@
           <w:szCs w:val="24"/>
           <w:lang w:val="en-US"/>
         </w:rPr>
+        <w:lastRenderedPageBreak/>
         <w:t>Bersifat statis apabila isi informasi website tetap, jarang berubah dan isi informasinya searah hanya dari pemilik website. Bersifat dinamis apabila isi informasi website selalu berubah-ubah dan isi informasinya interaktif dua arah berasal dari pemilik serta pengguna website. (Ali Zaki, 2009).</w:t>
       </w:r>
     </w:p>
@@ -6970,8 +9052,6 @@
           <w:lang w:val="en-US"/>
         </w:rPr>
       </w:pPr>
-      <w:bookmarkStart w:id="0" w:name="_GoBack"/>
-      <w:bookmarkEnd w:id="0"/>
       <w:r>
         <w:rPr>
           <w:rFonts w:ascii="Times New Roman" w:hAnsi="Times New Roman"/>
@@ -7139,8 +9219,19 @@
           <w:szCs w:val="24"/>
           <w:lang w:val="en-US"/>
         </w:rPr>
+        <w:t xml:space="preserve">Hampir seluruh aplikasi berbasis web dapat dibuat dengan PHP. Namun kekuatan utama adalah konektivitas basis data dengan web. Dengan kemampuan ini kita akan mempunyai suatu sistem basis data yang dapat di akses. PHP merupakan Bahasa pemrograman web yang awalnya didesain </w:t>
+      </w:r>
+      <w:r>
+        <w:rPr>
+          <w:rFonts w:ascii="Times New Roman" w:hAnsi="Times New Roman"/>
+          <w:bCs/>
+          <w:iCs/>
+          <w:sz w:val="24"/>
+          <w:szCs w:val="24"/>
+          <w:lang w:val="en-US"/>
+        </w:rPr>
         <w:lastRenderedPageBreak/>
-        <w:t xml:space="preserve">Hampir seluruh aplikasi berbasis web dapat dibuat dengan PHP. Namun kekuatan utama adalah konektivitas basis data dengan web. Dengan kemampuan ini kita akan mempunyai suatu sistem basis data yang dapat di akses. PHP merupakan Bahasa pemrograman web yang awalnya didesain untuk dieksekusi pada </w:t>
+        <w:t xml:space="preserve">untuk dieksekusi pada </w:t>
       </w:r>
       <w:r>
         <w:rPr>
@@ -7475,7 +9566,6 @@
           <w:szCs w:val="24"/>
           <w:lang w:val="en-US"/>
         </w:rPr>
-        <w:lastRenderedPageBreak/>
         <w:tab/>
         <w:t>Dalam melakukan penelitian ini penulis menggunaka penelitian kualitatif dimana penelitian ini bersifat deskriptif dan cenderung menggunakan analisis proses.</w:t>
       </w:r>
@@ -7603,6 +9693,7 @@
           <w:szCs w:val="24"/>
           <w:lang w:val="en-US"/>
         </w:rPr>
+        <w:lastRenderedPageBreak/>
         <w:tab/>
         <w:t>Adapun lokasi penelitian ini dilakukan di Lembaga Penelitian dan Pengabdian Masyarakat (LP2M) UIN Alauddin Makassar.</w:t>
       </w:r>
@@ -7965,7 +10056,6 @@
           <w:szCs w:val="24"/>
           <w:lang w:val="en-US"/>
         </w:rPr>
-        <w:lastRenderedPageBreak/>
         <w:t>Observasi,</w:t>
       </w:r>
       <w:r>
@@ -8052,6 +10142,7 @@
           <w:szCs w:val="24"/>
           <w:lang w:val="en-US"/>
         </w:rPr>
+        <w:lastRenderedPageBreak/>
         <w:t>Wawancara adalah kegiatan tanya jawab yang terjadi antara orang yang mencari informasi (pewawancara) dengan orang yang memberi informasi (narasumber) dengan tujuan untuk mengumpulkan data atau informasi.</w:t>
       </w:r>
     </w:p>
@@ -8466,7 +10557,6 @@
           <w:szCs w:val="24"/>
           <w:lang w:val="en-US"/>
         </w:rPr>
-        <w:lastRenderedPageBreak/>
         <w:t>Processor Intel</w:t>
       </w:r>
       <w:r>
@@ -8606,6 +10696,7 @@
           <w:szCs w:val="24"/>
           <w:lang w:val="en-US"/>
         </w:rPr>
+        <w:lastRenderedPageBreak/>
         <w:t>b).Perangkat Lunak</w:t>
       </w:r>
     </w:p>
@@ -8917,7 +11008,6 @@
           <w:szCs w:val="24"/>
           <w:lang w:val="en-US"/>
         </w:rPr>
-        <w:lastRenderedPageBreak/>
         <w:t>Analisis data</w:t>
       </w:r>
     </w:p>
@@ -8948,7 +11038,19 @@
           <w:szCs w:val="24"/>
           <w:lang w:val="en-US"/>
         </w:rPr>
-        <w:t>Dalam penelitian ini, penulis menggunakan metode analisis kualitatif. Analisis kualitatif adalah prosedur penelitian yang bermaksud untuk memahami fenomena tentang apa yang dialami oleh subjek penelitian misalnya perilaku, persepsi, motivasi, tindakan, dan lain lain. Secara holistis, dengan cara deskriptif dalam bentuk kata-kata dan Bahasa (Moleong, 2002).</w:t>
+        <w:t xml:space="preserve">Dalam penelitian ini, penulis menggunakan metode analisis kualitatif. Analisis kualitatif adalah prosedur penelitian yang bermaksud untuk memahami fenomena tentang apa yang dialami oleh subjek penelitian </w:t>
+      </w:r>
+      <w:r>
+        <w:rPr>
+          <w:rFonts w:ascii="Times New Roman" w:hAnsi="Times New Roman"/>
+          <w:bCs/>
+          <w:iCs/>
+          <w:sz w:val="24"/>
+          <w:szCs w:val="24"/>
+          <w:lang w:val="en-US"/>
+        </w:rPr>
+        <w:lastRenderedPageBreak/>
+        <w:t>misalnya perilaku, persepsi, motivasi, tindakan, dan lain lain. Secara holistis, dengan cara deskriptif dalam bentuk kata-kata dan Bahasa (Moleong, 2002).</w:t>
       </w:r>
     </w:p>
     <w:p>
@@ -9323,7 +11425,6 @@
           <w:szCs w:val="24"/>
           <w:lang w:val="en-US"/>
         </w:rPr>
-        <w:lastRenderedPageBreak/>
         <w:t xml:space="preserve">Berikut ini adalah tahap proses dari model </w:t>
       </w:r>
       <w:r>
@@ -9408,6 +11509,7 @@
           <w:szCs w:val="24"/>
           <w:lang w:val="en-US"/>
         </w:rPr>
+        <w:lastRenderedPageBreak/>
         <w:t xml:space="preserve">Seluruh kebutuhan </w:t>
       </w:r>
       <w:r>
@@ -9750,7 +11852,7 @@
           <w:szCs w:val="24"/>
           <w:lang w:val="en-US"/>
         </w:rPr>
-        <w:t>Digunakan untuk menguji fungsi-</w:t>
+        <w:t xml:space="preserve">Digunakan untuk menguji fungsi-fungsi khusus dari perangkat lunak yang dirancang. Kebenaran </w:t>
       </w:r>
       <w:r>
         <w:rPr>
@@ -9762,7 +11864,7 @@
           <w:lang w:val="en-US"/>
         </w:rPr>
         <w:lastRenderedPageBreak/>
-        <w:t>fungsi khusus dari perangkat lunak yang dirancang. Kebenaran perangkat lunak yang diuji hanya dilihat berdasarkan keluaran yang dihasilkan dari data atau kondisi masukan yang diberikan.</w:t>
+        <w:t>perangkat lunak yang diuji hanya dilihat berdasarkan keluaran yang dihasilkan dari data atau kondisi masukan yang diberikan.</w:t>
       </w:r>
     </w:p>
     <w:p>
@@ -10071,7 +12173,7 @@
           <w:szCs w:val="24"/>
           <w:lang w:val="en-US"/>
         </w:rPr>
-        <w:t xml:space="preserve">merupakan pengujian untuk mengetahui apakah semua fungsi perangkat lunak telah berjalan semestinya sesuai dengan kebutuhan fungsional yang telah didefinisikan. Cara pengujian hanya dilakukan dengan </w:t>
+        <w:t xml:space="preserve">merupakan pengujian untuk mengetahui apakah semua fungsi perangkat lunak telah berjalan semestinya sesuai dengan kebutuhan fungsional yang telah didefinisikan. Cara pengujian hanya dilakukan dengan menjalankan atau mengeksekusi unit ataupun modul, kemudian diamati </w:t>
       </w:r>
       <w:r>
         <w:rPr>
@@ -10083,7 +12185,7 @@
           <w:lang w:val="en-US"/>
         </w:rPr>
         <w:lastRenderedPageBreak/>
-        <w:t>menjalankan atau mengeksekusi unit ataupun modul, kemudian diamati apakah hasil dari unit tersebut sesuai dengan proses bisnis yang diinginkan (Fatta, 2007).</w:t>
+        <w:t>apakah hasil dari unit tersebut sesuai dengan proses bisnis yang diinginkan (Fatta, 2007).</w:t>
       </w:r>
     </w:p>
     <w:p>
@@ -15983,6 +18085,96 @@
     </w:lvl>
   </w:abstractNum>
   <w:abstractNum w:abstractNumId="1" w15:restartNumberingAfterBreak="0">
+    <w:nsid w:val="06D24ACD"/>
+    <w:multiLevelType w:val="hybridMultilevel"/>
+    <w:tmpl w:val="CF30DBC6"/>
+    <w:lvl w:ilvl="0" w:tplc="BC56CD82">
+      <w:start w:val="1"/>
+      <w:numFmt w:val="lowerLetter"/>
+      <w:lvlText w:val="%1)"/>
+      <w:lvlJc w:val="left"/>
+      <w:pPr>
+        <w:ind w:left="1920" w:hanging="360"/>
+      </w:pPr>
+      <w:rPr>
+        <w:rFonts w:hint="default"/>
+        <w:i w:val="0"/>
+      </w:rPr>
+    </w:lvl>
+    <w:lvl w:ilvl="1" w:tplc="04090019" w:tentative="1">
+      <w:start w:val="1"/>
+      <w:numFmt w:val="lowerLetter"/>
+      <w:lvlText w:val="%2."/>
+      <w:lvlJc w:val="left"/>
+      <w:pPr>
+        <w:ind w:left="2640" w:hanging="360"/>
+      </w:pPr>
+    </w:lvl>
+    <w:lvl w:ilvl="2" w:tplc="0409001B" w:tentative="1">
+      <w:start w:val="1"/>
+      <w:numFmt w:val="lowerRoman"/>
+      <w:lvlText w:val="%3."/>
+      <w:lvlJc w:val="right"/>
+      <w:pPr>
+        <w:ind w:left="3360" w:hanging="180"/>
+      </w:pPr>
+    </w:lvl>
+    <w:lvl w:ilvl="3" w:tplc="0409000F" w:tentative="1">
+      <w:start w:val="1"/>
+      <w:numFmt w:val="decimal"/>
+      <w:lvlText w:val="%4."/>
+      <w:lvlJc w:val="left"/>
+      <w:pPr>
+        <w:ind w:left="4080" w:hanging="360"/>
+      </w:pPr>
+    </w:lvl>
+    <w:lvl w:ilvl="4" w:tplc="04090019" w:tentative="1">
+      <w:start w:val="1"/>
+      <w:numFmt w:val="lowerLetter"/>
+      <w:lvlText w:val="%5."/>
+      <w:lvlJc w:val="left"/>
+      <w:pPr>
+        <w:ind w:left="4800" w:hanging="360"/>
+      </w:pPr>
+    </w:lvl>
+    <w:lvl w:ilvl="5" w:tplc="0409001B" w:tentative="1">
+      <w:start w:val="1"/>
+      <w:numFmt w:val="lowerRoman"/>
+      <w:lvlText w:val="%6."/>
+      <w:lvlJc w:val="right"/>
+      <w:pPr>
+        <w:ind w:left="5520" w:hanging="180"/>
+      </w:pPr>
+    </w:lvl>
+    <w:lvl w:ilvl="6" w:tplc="0409000F" w:tentative="1">
+      <w:start w:val="1"/>
+      <w:numFmt w:val="decimal"/>
+      <w:lvlText w:val="%7."/>
+      <w:lvlJc w:val="left"/>
+      <w:pPr>
+        <w:ind w:left="6240" w:hanging="360"/>
+      </w:pPr>
+    </w:lvl>
+    <w:lvl w:ilvl="7" w:tplc="04090019" w:tentative="1">
+      <w:start w:val="1"/>
+      <w:numFmt w:val="lowerLetter"/>
+      <w:lvlText w:val="%8."/>
+      <w:lvlJc w:val="left"/>
+      <w:pPr>
+        <w:ind w:left="6960" w:hanging="360"/>
+      </w:pPr>
+    </w:lvl>
+    <w:lvl w:ilvl="8" w:tplc="0409001B" w:tentative="1">
+      <w:start w:val="1"/>
+      <w:numFmt w:val="lowerRoman"/>
+      <w:lvlText w:val="%9."/>
+      <w:lvlJc w:val="right"/>
+      <w:pPr>
+        <w:ind w:left="7680" w:hanging="180"/>
+      </w:pPr>
+    </w:lvl>
+  </w:abstractNum>
+  <w:abstractNum w:abstractNumId="2" w15:restartNumberingAfterBreak="0">
     <w:nsid w:val="0C0B3D01"/>
     <w:multiLevelType w:val="hybridMultilevel"/>
     <w:tmpl w:val="5CC6ACAE"/>
@@ -16071,7 +18263,7 @@
       </w:pPr>
     </w:lvl>
   </w:abstractNum>
-  <w:abstractNum w:abstractNumId="2" w15:restartNumberingAfterBreak="0">
+  <w:abstractNum w:abstractNumId="3" w15:restartNumberingAfterBreak="0">
     <w:nsid w:val="19AD4A04"/>
     <w:multiLevelType w:val="hybridMultilevel"/>
     <w:tmpl w:val="94586FE2"/>
@@ -16160,7 +18352,7 @@
       </w:pPr>
     </w:lvl>
   </w:abstractNum>
-  <w:abstractNum w:abstractNumId="3" w15:restartNumberingAfterBreak="0">
+  <w:abstractNum w:abstractNumId="4" w15:restartNumberingAfterBreak="0">
     <w:nsid w:val="357C094A"/>
     <w:multiLevelType w:val="hybridMultilevel"/>
     <w:tmpl w:val="3458A53C"/>
@@ -16246,7 +18438,7 @@
       </w:pPr>
     </w:lvl>
   </w:abstractNum>
-  <w:abstractNum w:abstractNumId="4" w15:restartNumberingAfterBreak="0">
+  <w:abstractNum w:abstractNumId="5" w15:restartNumberingAfterBreak="0">
     <w:nsid w:val="39441F1D"/>
     <w:multiLevelType w:val="hybridMultilevel"/>
     <w:tmpl w:val="85429BD2"/>
@@ -16338,7 +18530,7 @@
       </w:pPr>
     </w:lvl>
   </w:abstractNum>
-  <w:abstractNum w:abstractNumId="5" w15:restartNumberingAfterBreak="0">
+  <w:abstractNum w:abstractNumId="6" w15:restartNumberingAfterBreak="0">
     <w:nsid w:val="3F851746"/>
     <w:multiLevelType w:val="hybridMultilevel"/>
     <w:tmpl w:val="A446B0D4"/>
@@ -16424,7 +18616,7 @@
       </w:pPr>
     </w:lvl>
   </w:abstractNum>
-  <w:abstractNum w:abstractNumId="6" w15:restartNumberingAfterBreak="0">
+  <w:abstractNum w:abstractNumId="7" w15:restartNumberingAfterBreak="0">
     <w:nsid w:val="40123F1B"/>
     <w:multiLevelType w:val="hybridMultilevel"/>
     <w:tmpl w:val="4B7C6128"/>
@@ -16537,7 +18729,7 @@
       </w:rPr>
     </w:lvl>
   </w:abstractNum>
-  <w:abstractNum w:abstractNumId="7" w15:restartNumberingAfterBreak="0">
+  <w:abstractNum w:abstractNumId="8" w15:restartNumberingAfterBreak="0">
     <w:nsid w:val="428B011B"/>
     <w:multiLevelType w:val="hybridMultilevel"/>
     <w:tmpl w:val="4AC01662"/>
@@ -16623,7 +18815,7 @@
       </w:pPr>
     </w:lvl>
   </w:abstractNum>
-  <w:abstractNum w:abstractNumId="8" w15:restartNumberingAfterBreak="0">
+  <w:abstractNum w:abstractNumId="9" w15:restartNumberingAfterBreak="0">
     <w:nsid w:val="436F2AE5"/>
     <w:multiLevelType w:val="hybridMultilevel"/>
     <w:tmpl w:val="10E81486"/>
@@ -16714,7 +18906,7 @@
       </w:pPr>
     </w:lvl>
   </w:abstractNum>
-  <w:abstractNum w:abstractNumId="9" w15:restartNumberingAfterBreak="0">
+  <w:abstractNum w:abstractNumId="10" w15:restartNumberingAfterBreak="0">
     <w:nsid w:val="46D52DC2"/>
     <w:multiLevelType w:val="hybridMultilevel"/>
     <w:tmpl w:val="6CB0318A"/>
@@ -16803,10 +18995,10 @@
       </w:pPr>
     </w:lvl>
   </w:abstractNum>
-  <w:abstractNum w:abstractNumId="10" w15:restartNumberingAfterBreak="0">
+  <w:abstractNum w:abstractNumId="11" w15:restartNumberingAfterBreak="0">
     <w:nsid w:val="4ADA4571"/>
     <w:multiLevelType w:val="hybridMultilevel"/>
-    <w:tmpl w:val="89085F6E"/>
+    <w:tmpl w:val="E3D4CF3E"/>
     <w:lvl w:ilvl="0" w:tplc="86AC095E">
       <w:start w:val="1"/>
       <w:numFmt w:val="upperLetter"/>
@@ -16844,14 +19036,17 @@
         <w:ind w:left="2340" w:hanging="360"/>
       </w:pPr>
     </w:lvl>
-    <w:lvl w:ilvl="3" w:tplc="0409000F">
+    <w:lvl w:ilvl="3" w:tplc="04090011">
       <w:start w:val="1"/>
       <w:numFmt w:val="decimal"/>
-      <w:lvlText w:val="%4."/>
+      <w:lvlText w:val="%4)"/>
       <w:lvlJc w:val="left"/>
       <w:pPr>
         <w:ind w:left="2880" w:hanging="360"/>
       </w:pPr>
+      <w:rPr>
+        <w:b w:val="0"/>
+      </w:rPr>
     </w:lvl>
     <w:lvl w:ilvl="4" w:tplc="62B64176">
       <w:start w:val="1"/>
@@ -16902,7 +19097,7 @@
       </w:pPr>
     </w:lvl>
   </w:abstractNum>
-  <w:abstractNum w:abstractNumId="11" w15:restartNumberingAfterBreak="0">
+  <w:abstractNum w:abstractNumId="12" w15:restartNumberingAfterBreak="0">
     <w:nsid w:val="4BD86256"/>
     <w:multiLevelType w:val="hybridMultilevel"/>
     <w:tmpl w:val="B24460A4"/>
@@ -16988,17 +19183,17 @@
       </w:pPr>
     </w:lvl>
   </w:abstractNum>
-  <w:abstractNum w:abstractNumId="12" w15:restartNumberingAfterBreak="0">
-    <w:nsid w:val="58A86EE9"/>
+  <w:abstractNum w:abstractNumId="13" w15:restartNumberingAfterBreak="0">
+    <w:nsid w:val="4C575E90"/>
     <w:multiLevelType w:val="hybridMultilevel"/>
-    <w:tmpl w:val="57E43B22"/>
-    <w:lvl w:ilvl="0" w:tplc="0409000F">
+    <w:tmpl w:val="8222E564"/>
+    <w:lvl w:ilvl="0" w:tplc="DB66673A">
       <w:start w:val="1"/>
       <w:numFmt w:val="decimal"/>
-      <w:lvlText w:val="%1."/>
+      <w:lvlText w:val="%1)"/>
       <w:lvlJc w:val="left"/>
       <w:pPr>
-        <w:ind w:left="720" w:hanging="360"/>
+        <w:ind w:left="1920" w:hanging="360"/>
       </w:pPr>
       <w:rPr>
         <w:rFonts w:hint="default"/>
@@ -17010,7 +19205,7 @@
       <w:lvlText w:val="%2."/>
       <w:lvlJc w:val="left"/>
       <w:pPr>
-        <w:ind w:left="1440" w:hanging="360"/>
+        <w:ind w:left="2640" w:hanging="360"/>
       </w:pPr>
     </w:lvl>
     <w:lvl w:ilvl="2" w:tplc="0409001B" w:tentative="1">
@@ -17019,7 +19214,7 @@
       <w:lvlText w:val="%3."/>
       <w:lvlJc w:val="right"/>
       <w:pPr>
-        <w:ind w:left="2160" w:hanging="180"/>
+        <w:ind w:left="3360" w:hanging="180"/>
       </w:pPr>
     </w:lvl>
     <w:lvl w:ilvl="3" w:tplc="0409000F" w:tentative="1">
@@ -17028,7 +19223,7 @@
       <w:lvlText w:val="%4."/>
       <w:lvlJc w:val="left"/>
       <w:pPr>
-        <w:ind w:left="2880" w:hanging="360"/>
+        <w:ind w:left="4080" w:hanging="360"/>
       </w:pPr>
     </w:lvl>
     <w:lvl w:ilvl="4" w:tplc="04090019" w:tentative="1">
@@ -17037,7 +19232,7 @@
       <w:lvlText w:val="%5."/>
       <w:lvlJc w:val="left"/>
       <w:pPr>
-        <w:ind w:left="3600" w:hanging="360"/>
+        <w:ind w:left="4800" w:hanging="360"/>
       </w:pPr>
     </w:lvl>
     <w:lvl w:ilvl="5" w:tplc="0409001B" w:tentative="1">
@@ -17046,7 +19241,7 @@
       <w:lvlText w:val="%6."/>
       <w:lvlJc w:val="right"/>
       <w:pPr>
-        <w:ind w:left="4320" w:hanging="180"/>
+        <w:ind w:left="5520" w:hanging="180"/>
       </w:pPr>
     </w:lvl>
     <w:lvl w:ilvl="6" w:tplc="0409000F" w:tentative="1">
@@ -17055,7 +19250,7 @@
       <w:lvlText w:val="%7."/>
       <w:lvlJc w:val="left"/>
       <w:pPr>
-        <w:ind w:left="5040" w:hanging="360"/>
+        <w:ind w:left="6240" w:hanging="360"/>
       </w:pPr>
     </w:lvl>
     <w:lvl w:ilvl="7" w:tplc="04090019" w:tentative="1">
@@ -17064,7 +19259,7 @@
       <w:lvlText w:val="%8."/>
       <w:lvlJc w:val="left"/>
       <w:pPr>
-        <w:ind w:left="5760" w:hanging="360"/>
+        <w:ind w:left="6960" w:hanging="360"/>
       </w:pPr>
     </w:lvl>
     <w:lvl w:ilvl="8" w:tplc="0409001B" w:tentative="1">
@@ -17073,11 +19268,100 @@
       <w:lvlText w:val="%9."/>
       <w:lvlJc w:val="right"/>
       <w:pPr>
-        <w:ind w:left="6480" w:hanging="180"/>
+        <w:ind w:left="7680" w:hanging="180"/>
       </w:pPr>
     </w:lvl>
   </w:abstractNum>
-  <w:abstractNum w:abstractNumId="13" w15:restartNumberingAfterBreak="0">
+  <w:abstractNum w:abstractNumId="14" w15:restartNumberingAfterBreak="0">
+    <w:nsid w:val="58A86EE9"/>
+    <w:multiLevelType w:val="hybridMultilevel"/>
+    <w:tmpl w:val="57E43B22"/>
+    <w:lvl w:ilvl="0" w:tplc="0409000F">
+      <w:start w:val="1"/>
+      <w:numFmt w:val="decimal"/>
+      <w:lvlText w:val="%1."/>
+      <w:lvlJc w:val="left"/>
+      <w:pPr>
+        <w:ind w:left="720" w:hanging="360"/>
+      </w:pPr>
+      <w:rPr>
+        <w:rFonts w:hint="default"/>
+      </w:rPr>
+    </w:lvl>
+    <w:lvl w:ilvl="1" w:tplc="04090019" w:tentative="1">
+      <w:start w:val="1"/>
+      <w:numFmt w:val="lowerLetter"/>
+      <w:lvlText w:val="%2."/>
+      <w:lvlJc w:val="left"/>
+      <w:pPr>
+        <w:ind w:left="1440" w:hanging="360"/>
+      </w:pPr>
+    </w:lvl>
+    <w:lvl w:ilvl="2" w:tplc="0409001B" w:tentative="1">
+      <w:start w:val="1"/>
+      <w:numFmt w:val="lowerRoman"/>
+      <w:lvlText w:val="%3."/>
+      <w:lvlJc w:val="right"/>
+      <w:pPr>
+        <w:ind w:left="2160" w:hanging="180"/>
+      </w:pPr>
+    </w:lvl>
+    <w:lvl w:ilvl="3" w:tplc="0409000F" w:tentative="1">
+      <w:start w:val="1"/>
+      <w:numFmt w:val="decimal"/>
+      <w:lvlText w:val="%4."/>
+      <w:lvlJc w:val="left"/>
+      <w:pPr>
+        <w:ind w:left="2880" w:hanging="360"/>
+      </w:pPr>
+    </w:lvl>
+    <w:lvl w:ilvl="4" w:tplc="04090019" w:tentative="1">
+      <w:start w:val="1"/>
+      <w:numFmt w:val="lowerLetter"/>
+      <w:lvlText w:val="%5."/>
+      <w:lvlJc w:val="left"/>
+      <w:pPr>
+        <w:ind w:left="3600" w:hanging="360"/>
+      </w:pPr>
+    </w:lvl>
+    <w:lvl w:ilvl="5" w:tplc="0409001B" w:tentative="1">
+      <w:start w:val="1"/>
+      <w:numFmt w:val="lowerRoman"/>
+      <w:lvlText w:val="%6."/>
+      <w:lvlJc w:val="right"/>
+      <w:pPr>
+        <w:ind w:left="4320" w:hanging="180"/>
+      </w:pPr>
+    </w:lvl>
+    <w:lvl w:ilvl="6" w:tplc="0409000F" w:tentative="1">
+      <w:start w:val="1"/>
+      <w:numFmt w:val="decimal"/>
+      <w:lvlText w:val="%7."/>
+      <w:lvlJc w:val="left"/>
+      <w:pPr>
+        <w:ind w:left="5040" w:hanging="360"/>
+      </w:pPr>
+    </w:lvl>
+    <w:lvl w:ilvl="7" w:tplc="04090019" w:tentative="1">
+      <w:start w:val="1"/>
+      <w:numFmt w:val="lowerLetter"/>
+      <w:lvlText w:val="%8."/>
+      <w:lvlJc w:val="left"/>
+      <w:pPr>
+        <w:ind w:left="5760" w:hanging="360"/>
+      </w:pPr>
+    </w:lvl>
+    <w:lvl w:ilvl="8" w:tplc="0409001B" w:tentative="1">
+      <w:start w:val="1"/>
+      <w:numFmt w:val="lowerRoman"/>
+      <w:lvlText w:val="%9."/>
+      <w:lvlJc w:val="right"/>
+      <w:pPr>
+        <w:ind w:left="6480" w:hanging="180"/>
+      </w:pPr>
+    </w:lvl>
+  </w:abstractNum>
+  <w:abstractNum w:abstractNumId="15" w15:restartNumberingAfterBreak="0">
     <w:nsid w:val="60E50A9B"/>
     <w:multiLevelType w:val="hybridMultilevel"/>
     <w:tmpl w:val="568CBAD2"/>
@@ -17163,7 +19447,97 @@
       </w:pPr>
     </w:lvl>
   </w:abstractNum>
-  <w:abstractNum w:abstractNumId="14" w15:restartNumberingAfterBreak="0">
+  <w:abstractNum w:abstractNumId="16" w15:restartNumberingAfterBreak="0">
+    <w:nsid w:val="728A5C21"/>
+    <w:multiLevelType w:val="hybridMultilevel"/>
+    <w:tmpl w:val="A754C922"/>
+    <w:lvl w:ilvl="0" w:tplc="D1E4AC8C">
+      <w:start w:val="1"/>
+      <w:numFmt w:val="lowerLetter"/>
+      <w:lvlText w:val="%1)"/>
+      <w:lvlJc w:val="left"/>
+      <w:pPr>
+        <w:ind w:left="1920" w:hanging="360"/>
+      </w:pPr>
+      <w:rPr>
+        <w:rFonts w:hint="default"/>
+        <w:i w:val="0"/>
+      </w:rPr>
+    </w:lvl>
+    <w:lvl w:ilvl="1" w:tplc="04090019" w:tentative="1">
+      <w:start w:val="1"/>
+      <w:numFmt w:val="lowerLetter"/>
+      <w:lvlText w:val="%2."/>
+      <w:lvlJc w:val="left"/>
+      <w:pPr>
+        <w:ind w:left="2640" w:hanging="360"/>
+      </w:pPr>
+    </w:lvl>
+    <w:lvl w:ilvl="2" w:tplc="0409001B" w:tentative="1">
+      <w:start w:val="1"/>
+      <w:numFmt w:val="lowerRoman"/>
+      <w:lvlText w:val="%3."/>
+      <w:lvlJc w:val="right"/>
+      <w:pPr>
+        <w:ind w:left="3360" w:hanging="180"/>
+      </w:pPr>
+    </w:lvl>
+    <w:lvl w:ilvl="3" w:tplc="0409000F" w:tentative="1">
+      <w:start w:val="1"/>
+      <w:numFmt w:val="decimal"/>
+      <w:lvlText w:val="%4."/>
+      <w:lvlJc w:val="left"/>
+      <w:pPr>
+        <w:ind w:left="4080" w:hanging="360"/>
+      </w:pPr>
+    </w:lvl>
+    <w:lvl w:ilvl="4" w:tplc="04090019" w:tentative="1">
+      <w:start w:val="1"/>
+      <w:numFmt w:val="lowerLetter"/>
+      <w:lvlText w:val="%5."/>
+      <w:lvlJc w:val="left"/>
+      <w:pPr>
+        <w:ind w:left="4800" w:hanging="360"/>
+      </w:pPr>
+    </w:lvl>
+    <w:lvl w:ilvl="5" w:tplc="0409001B" w:tentative="1">
+      <w:start w:val="1"/>
+      <w:numFmt w:val="lowerRoman"/>
+      <w:lvlText w:val="%6."/>
+      <w:lvlJc w:val="right"/>
+      <w:pPr>
+        <w:ind w:left="5520" w:hanging="180"/>
+      </w:pPr>
+    </w:lvl>
+    <w:lvl w:ilvl="6" w:tplc="0409000F" w:tentative="1">
+      <w:start w:val="1"/>
+      <w:numFmt w:val="decimal"/>
+      <w:lvlText w:val="%7."/>
+      <w:lvlJc w:val="left"/>
+      <w:pPr>
+        <w:ind w:left="6240" w:hanging="360"/>
+      </w:pPr>
+    </w:lvl>
+    <w:lvl w:ilvl="7" w:tplc="04090019" w:tentative="1">
+      <w:start w:val="1"/>
+      <w:numFmt w:val="lowerLetter"/>
+      <w:lvlText w:val="%8."/>
+      <w:lvlJc w:val="left"/>
+      <w:pPr>
+        <w:ind w:left="6960" w:hanging="360"/>
+      </w:pPr>
+    </w:lvl>
+    <w:lvl w:ilvl="8" w:tplc="0409001B" w:tentative="1">
+      <w:start w:val="1"/>
+      <w:numFmt w:val="lowerRoman"/>
+      <w:lvlText w:val="%9."/>
+      <w:lvlJc w:val="right"/>
+      <w:pPr>
+        <w:ind w:left="7680" w:hanging="180"/>
+      </w:pPr>
+    </w:lvl>
+  </w:abstractNum>
+  <w:abstractNum w:abstractNumId="17" w15:restartNumberingAfterBreak="0">
     <w:nsid w:val="74372451"/>
     <w:multiLevelType w:val="hybridMultilevel"/>
     <w:tmpl w:val="6DBC2332"/>
@@ -17252,7 +19626,7 @@
       </w:pPr>
     </w:lvl>
   </w:abstractNum>
-  <w:abstractNum w:abstractNumId="15" w15:restartNumberingAfterBreak="0">
+  <w:abstractNum w:abstractNumId="18" w15:restartNumberingAfterBreak="0">
     <w:nsid w:val="751866A8"/>
     <w:multiLevelType w:val="hybridMultilevel"/>
     <w:tmpl w:val="F8463BE6"/>
@@ -17338,7 +19712,7 @@
       </w:pPr>
     </w:lvl>
   </w:abstractNum>
-  <w:abstractNum w:abstractNumId="16" w15:restartNumberingAfterBreak="0">
+  <w:abstractNum w:abstractNumId="19" w15:restartNumberingAfterBreak="0">
     <w:nsid w:val="7DB54D8E"/>
     <w:multiLevelType w:val="hybridMultilevel"/>
     <w:tmpl w:val="ABA6A642"/>
@@ -17428,55 +19802,64 @@
     </w:lvl>
   </w:abstractNum>
   <w:num w:numId="1">
-    <w:abstractNumId w:val="10"/>
+    <w:abstractNumId w:val="11"/>
   </w:num>
   <w:num w:numId="2">
+    <w:abstractNumId w:val="9"/>
+  </w:num>
+  <w:num w:numId="3">
+    <w:abstractNumId w:val="18"/>
+  </w:num>
+  <w:num w:numId="4">
+    <w:abstractNumId w:val="6"/>
+  </w:num>
+  <w:num w:numId="5">
+    <w:abstractNumId w:val="15"/>
+  </w:num>
+  <w:num w:numId="6">
+    <w:abstractNumId w:val="17"/>
+  </w:num>
+  <w:num w:numId="7">
+    <w:abstractNumId w:val="7"/>
+  </w:num>
+  <w:num w:numId="8">
     <w:abstractNumId w:val="8"/>
   </w:num>
-  <w:num w:numId="3">
-    <w:abstractNumId w:val="15"/>
+  <w:num w:numId="9">
+    <w:abstractNumId w:val="19"/>
   </w:num>
-  <w:num w:numId="4">
+  <w:num w:numId="10">
+    <w:abstractNumId w:val="2"/>
+  </w:num>
+  <w:num w:numId="11">
+    <w:abstractNumId w:val="12"/>
+  </w:num>
+  <w:num w:numId="12">
     <w:abstractNumId w:val="5"/>
   </w:num>
-  <w:num w:numId="5">
-    <w:abstractNumId w:val="13"/>
-  </w:num>
-  <w:num w:numId="6">
-    <w:abstractNumId w:val="14"/>
-  </w:num>
-  <w:num w:numId="7">
-    <w:abstractNumId w:val="6"/>
-  </w:num>
-  <w:num w:numId="8">
-    <w:abstractNumId w:val="7"/>
-  </w:num>
-  <w:num w:numId="9">
-    <w:abstractNumId w:val="16"/>
-  </w:num>
-  <w:num w:numId="10">
-    <w:abstractNumId w:val="1"/>
-  </w:num>
-  <w:num w:numId="11">
-    <w:abstractNumId w:val="11"/>
-  </w:num>
-  <w:num w:numId="12">
+  <w:num w:numId="13">
     <w:abstractNumId w:val="4"/>
   </w:num>
-  <w:num w:numId="13">
+  <w:num w:numId="14">
     <w:abstractNumId w:val="3"/>
-  </w:num>
-  <w:num w:numId="14">
-    <w:abstractNumId w:val="2"/>
   </w:num>
   <w:num w:numId="15">
     <w:abstractNumId w:val="0"/>
   </w:num>
   <w:num w:numId="16">
-    <w:abstractNumId w:val="12"/>
+    <w:abstractNumId w:val="14"/>
   </w:num>
   <w:num w:numId="17">
-    <w:abstractNumId w:val="9"/>
+    <w:abstractNumId w:val="10"/>
+  </w:num>
+  <w:num w:numId="18">
+    <w:abstractNumId w:val="13"/>
+  </w:num>
+  <w:num w:numId="19">
+    <w:abstractNumId w:val="1"/>
+  </w:num>
+  <w:num w:numId="20">
+    <w:abstractNumId w:val="16"/>
   </w:num>
 </w:numbering>
 </file>
@@ -17926,7 +20309,6 @@
   <w:style w:type="character" w:default="1" w:styleId="DefaultParagraphFont">
     <w:name w:val="Default Paragraph Font"/>
     <w:uiPriority w:val="1"/>
-    <w:semiHidden/>
     <w:unhideWhenUsed/>
   </w:style>
   <w:style w:type="table" w:default="1" w:styleId="TableNormal">

</xml_diff>